<commit_message>
Additional tools and algorithms documentation
</commit_message>
<xml_diff>
--- a/docs/EBAR Tools Documentation.docx
+++ b/docs/EBAR Tools Documentation.docx
@@ -1590,15 +1590,151 @@
     </w:p>
     <w:p>
       <w:pPr>
+        <w:keepNext/>
+        <w:keepLines/>
+        <w:spacing w:before="40" w:after="0"/>
+        <w:outlineLvl w:val="1"/>
+        <w:rPr>
+          <w:rFonts w:asciiTheme="majorHAnsi" w:eastAsiaTheme="majorEastAsia" w:hAnsiTheme="majorHAnsi" w:cstheme="majorBidi"/>
+          <w:color w:val="2F5496" w:themeColor="accent1" w:themeShade="BF"/>
+          <w:sz w:val="26"/>
+          <w:szCs w:val="26"/>
+        </w:rPr>
+      </w:pPr>
+      <w:bookmarkStart w:id="7" w:name="_Ref36115142"/>
+      <w:bookmarkStart w:id="8" w:name="_Toc52201800"/>
+      <w:bookmarkStart w:id="9" w:name="_Toc52264403"/>
+      <w:bookmarkStart w:id="10" w:name="_Toc52201808"/>
+      <w:bookmarkStart w:id="11" w:name="_Toc52264411"/>
+      <w:r>
+        <w:rPr>
+          <w:rFonts w:asciiTheme="majorHAnsi" w:eastAsiaTheme="majorEastAsia" w:hAnsiTheme="majorHAnsi" w:cstheme="majorBidi"/>
+          <w:color w:val="2F5496" w:themeColor="accent1" w:themeShade="BF"/>
+          <w:sz w:val="26"/>
+          <w:szCs w:val="26"/>
+        </w:rPr>
+        <w:t>Build Bulk Download Table Tool</w:t>
+      </w:r>
+    </w:p>
+    <w:p>
+      <w:r>
+        <w:t>Builds a html table of</w:t>
+      </w:r>
+      <w:r>
+        <w:t xml:space="preserve"> per </w:t>
+      </w:r>
+      <w:r>
+        <w:t>category/taxa</w:t>
+      </w:r>
+      <w:r>
+        <w:t xml:space="preserve"> EBAR PDF </w:t>
+      </w:r>
+      <w:r>
+        <w:t xml:space="preserve">and Spatial Data zip </w:t>
+      </w:r>
+      <w:r>
+        <w:t xml:space="preserve">links to be embedded in </w:t>
+      </w:r>
+      <w:hyperlink r:id="rId11" w:history="1">
+        <w:r>
+          <w:rPr>
+            <w:color w:val="0000FF"/>
+            <w:u w:val="single"/>
+          </w:rPr>
+          <w:t>https://www.natureserve.org/natureserve-network/canada/biodiversity-data/ebar-range-mapping/ebar-maps</w:t>
+        </w:r>
+      </w:hyperlink>
+      <w:r>
+        <w:t>.</w:t>
+      </w:r>
+    </w:p>
+    <w:p>
+      <w:r>
+        <w:t>No parameters, uses IncludeInDownloadTable field.</w:t>
+      </w:r>
+    </w:p>
+    <w:p/>
+    <w:p>
+      <w:pPr>
+        <w:keepNext/>
+        <w:keepLines/>
+        <w:spacing w:before="40" w:after="0"/>
+        <w:outlineLvl w:val="1"/>
+        <w:rPr>
+          <w:rFonts w:asciiTheme="majorHAnsi" w:eastAsiaTheme="majorEastAsia" w:hAnsiTheme="majorHAnsi" w:cstheme="majorBidi"/>
+          <w:color w:val="2F5496" w:themeColor="accent1" w:themeShade="BF"/>
+          <w:sz w:val="26"/>
+          <w:szCs w:val="26"/>
+        </w:rPr>
+      </w:pPr>
+      <w:r>
+        <w:rPr>
+          <w:rFonts w:asciiTheme="majorHAnsi" w:eastAsiaTheme="majorEastAsia" w:hAnsiTheme="majorHAnsi" w:cstheme="majorBidi"/>
+          <w:color w:val="2F5496" w:themeColor="accent1" w:themeShade="BF"/>
+          <w:sz w:val="26"/>
+          <w:szCs w:val="26"/>
+        </w:rPr>
+        <w:lastRenderedPageBreak/>
+        <w:t xml:space="preserve">Build </w:t>
+      </w:r>
+      <w:r>
+        <w:rPr>
+          <w:rFonts w:asciiTheme="majorHAnsi" w:eastAsiaTheme="majorEastAsia" w:hAnsiTheme="majorHAnsi" w:cstheme="majorBidi"/>
+          <w:color w:val="2F5496" w:themeColor="accent1" w:themeShade="BF"/>
+          <w:sz w:val="26"/>
+          <w:szCs w:val="26"/>
+        </w:rPr>
+        <w:t xml:space="preserve">EBAR </w:t>
+      </w:r>
+      <w:r>
+        <w:rPr>
+          <w:rFonts w:asciiTheme="majorHAnsi" w:eastAsiaTheme="majorEastAsia" w:hAnsiTheme="majorHAnsi" w:cstheme="majorBidi"/>
+          <w:color w:val="2F5496" w:themeColor="accent1" w:themeShade="BF"/>
+          <w:sz w:val="26"/>
+          <w:szCs w:val="26"/>
+        </w:rPr>
+        <w:t>Download Table Tool</w:t>
+      </w:r>
+      <w:bookmarkEnd w:id="10"/>
+      <w:bookmarkEnd w:id="11"/>
+    </w:p>
+    <w:p>
+      <w:r>
+        <w:t>Builds a html table of</w:t>
+      </w:r>
+      <w:r>
+        <w:t xml:space="preserve"> per species</w:t>
+      </w:r>
+      <w:r>
+        <w:t xml:space="preserve"> EBAR PDF and ZIP downloads links to be embedded in </w:t>
+      </w:r>
+      <w:hyperlink r:id="rId12" w:history="1">
+        <w:r>
+          <w:rPr>
+            <w:color w:val="0000FF"/>
+            <w:u w:val="single"/>
+          </w:rPr>
+          <w:t>https://www.natureserve.org/natureserve-network/canada/biodiversity-data/ebar-range-mapping/ebar-maps</w:t>
+        </w:r>
+      </w:hyperlink>
+      <w:r>
+        <w:t>.</w:t>
+      </w:r>
+    </w:p>
+    <w:p>
+      <w:r>
+        <w:t>No parameters, uses IncludeInDownloadTable field.</w:t>
+      </w:r>
+    </w:p>
+    <w:p/>
+    <w:p>
+      <w:pPr>
         <w:pStyle w:val="Heading2"/>
         <w:rPr>
           <w:sz w:val="28"/>
           <w:szCs w:val="28"/>
         </w:rPr>
       </w:pPr>
-      <w:bookmarkStart w:id="7" w:name="_Ref36115142"/>
-      <w:bookmarkStart w:id="8" w:name="_Toc52201800"/>
-      <w:bookmarkStart w:id="9" w:name="_Toc52264403"/>
       <w:r>
         <w:t>Generate Range Map Tool</w:t>
       </w:r>
@@ -1649,7 +1785,6 @@
         <w:contextualSpacing/>
       </w:pPr>
       <w:r>
-        <w:lastRenderedPageBreak/>
         <w:t>Records with InputDataset.Restrictions = N (Non-restricted) are always visible in EBAR Reviewer</w:t>
       </w:r>
     </w:p>
@@ -1697,7 +1832,7 @@
                     <pic:cNvPicPr/>
                   </pic:nvPicPr>
                   <pic:blipFill>
-                    <a:blip r:embed="rId11">
+                    <a:blip r:embed="rId13">
                       <a:extLst>
                         <a:ext uri="{28A0092B-C50C-407E-A947-70E740481C1C}">
                           <a14:useLocalDpi xmlns:a14="http://schemas.microsoft.com/office/drawing/2010/main" val="0"/>
@@ -1734,6 +1869,7 @@
         <w:rPr>
           <w:noProof/>
         </w:rPr>
+        <w:lastRenderedPageBreak/>
         <w:drawing>
           <wp:inline distT="0" distB="0" distL="0" distR="0" wp14:anchorId="6659EC8D" wp14:editId="22D4C9F2">
             <wp:extent cx="3352800" cy="3153410"/>
@@ -1750,7 +1886,7 @@
                     <pic:cNvPicPr/>
                   </pic:nvPicPr>
                   <pic:blipFill>
-                    <a:blip r:embed="rId12">
+                    <a:blip r:embed="rId14">
                       <a:extLst>
                         <a:ext uri="{28A0092B-C50C-407E-A947-70E740481C1C}">
                           <a14:useLocalDpi xmlns:a14="http://schemas.microsoft.com/office/drawing/2010/main" val="0"/>
@@ -1799,7 +1935,6 @@
     </w:p>
     <w:p>
       <w:r>
-        <w:lastRenderedPageBreak/>
         <w:t>Scope (optional): the geographic coverage of the range map (National, Global, North American). If National is selected, only those Ecoshapes in Canada are included in the output.</w:t>
       </w:r>
     </w:p>
@@ -1821,13 +1956,13 @@
           <w:szCs w:val="28"/>
         </w:rPr>
       </w:pPr>
-      <w:bookmarkStart w:id="10" w:name="_Toc52201801"/>
-      <w:bookmarkStart w:id="11" w:name="_Toc52264404"/>
+      <w:bookmarkStart w:id="12" w:name="_Toc52201801"/>
+      <w:bookmarkStart w:id="13" w:name="_Toc52264404"/>
       <w:r>
         <w:t>Import External Range Review Tool</w:t>
       </w:r>
-      <w:bookmarkEnd w:id="10"/>
-      <w:bookmarkEnd w:id="11"/>
+      <w:bookmarkEnd w:id="12"/>
+      <w:bookmarkEnd w:id="13"/>
     </w:p>
     <w:p>
       <w:r>
@@ -1856,6 +1991,7 @@
         <w:contextualSpacing/>
       </w:pPr>
       <w:r>
+        <w:lastRenderedPageBreak/>
         <w:t>If there is a good match with Ecoshape names, run an Add Join based on name and Keep All Target Features. Be careful with this approach because some Ecoshape names are repeated across jurisidictions!</w:t>
       </w:r>
     </w:p>
@@ -1929,7 +2065,6 @@
         <w:rPr>
           <w:noProof/>
         </w:rPr>
-        <w:lastRenderedPageBreak/>
         <w:drawing>
           <wp:inline distT="0" distB="0" distL="0" distR="0" wp14:anchorId="585411E5" wp14:editId="2C3F54E3">
             <wp:extent cx="3467100" cy="4250055"/>
@@ -1946,7 +2081,7 @@
                     <pic:cNvPicPr/>
                   </pic:nvPicPr>
                   <pic:blipFill>
-                    <a:blip r:embed="rId13">
+                    <a:blip r:embed="rId15">
                       <a:extLst>
                         <a:ext uri="{28A0092B-C50C-407E-A947-70E740481C1C}">
                           <a14:useLocalDpi xmlns:a14="http://schemas.microsoft.com/office/drawing/2010/main" val="0"/>
@@ -1995,7 +2130,11 @@
     </w:p>
     <w:p>
       <w:r>
-        <w:t>External Range Table: table containing the EcoshapeIDs that constitute the results of the external review. If necessary, for example if there are multiple species in the same dataset, use a Definition Query or Select by Attributes to limit the records to be used. See the pre-processing notes above for information on creating this table.</w:t>
+        <w:t xml:space="preserve">External Range Table: table containing the EcoshapeIDs that constitute the results of the external review. If necessary, for example if there are multiple species in the same dataset, use a Definition </w:t>
+      </w:r>
+      <w:r>
+        <w:lastRenderedPageBreak/>
+        <w:t>Query or Select by Attributes to limit the records to be used. See the pre-processing notes above for information on creating this table.</w:t>
       </w:r>
     </w:p>
     <w:p>
@@ -2005,12 +2144,23 @@
     </w:p>
     <w:p>
       <w:r>
-        <w:t>Review Label: descriptive label to be recorded with the review records.</w:t>
+        <w:t xml:space="preserve">Review Label: descriptive label to be recorded with the </w:t>
+      </w:r>
+      <w:r>
+        <w:t>r</w:t>
+      </w:r>
+      <w:r>
+        <w:t>eview records.</w:t>
       </w:r>
     </w:p>
     <w:p>
       <w:r>
         <w:t>Jurisdictions Covered (optional): one or more jurisdictions indicating the extent of the external review (only ecoshapes within the selected jurisdictions(s) will be marked up in the review); if not provided, all jurisdictions are used for the extent.</w:t>
+      </w:r>
+    </w:p>
+    <w:p>
+      <w:r>
+        <w:t>Username: the username from the Expert table to assigned to the review records</w:t>
       </w:r>
     </w:p>
     <w:p/>
@@ -2022,13 +2172,13 @@
           <w:szCs w:val="28"/>
         </w:rPr>
       </w:pPr>
-      <w:bookmarkStart w:id="12" w:name="_Toc52201802"/>
-      <w:bookmarkStart w:id="13" w:name="_Toc52264405"/>
+      <w:bookmarkStart w:id="14" w:name="_Toc52201802"/>
+      <w:bookmarkStart w:id="15" w:name="_Toc52264405"/>
       <w:r>
         <w:t>Import Spatial Data Tool</w:t>
       </w:r>
-      <w:bookmarkEnd w:id="12"/>
-      <w:bookmarkEnd w:id="13"/>
+      <w:bookmarkEnd w:id="14"/>
+      <w:bookmarkEnd w:id="15"/>
     </w:p>
     <w:p>
       <w:pPr>
@@ -2077,7 +2227,7 @@
                     <pic:cNvPicPr/>
                   </pic:nvPicPr>
                   <pic:blipFill>
-                    <a:blip r:embed="rId14">
+                    <a:blip r:embed="rId16">
                       <a:extLst>
                         <a:ext uri="{28A0092B-C50C-407E-A947-70E740481C1C}">
                           <a14:useLocalDpi xmlns:a14="http://schemas.microsoft.com/office/drawing/2010/main" val="0"/>
@@ -2116,6 +2266,7 @@
     </w:p>
     <w:p>
       <w:r>
+        <w:lastRenderedPageBreak/>
         <w:t>Dataset Source: the name of the specification for the dataset source (see DatasetSource table for specifications details and valid values).</w:t>
       </w:r>
     </w:p>
@@ -2190,13 +2341,13 @@
           <w:szCs w:val="28"/>
         </w:rPr>
       </w:pPr>
-      <w:bookmarkStart w:id="14" w:name="_Toc52201803"/>
-      <w:bookmarkStart w:id="15" w:name="_Toc52264406"/>
+      <w:bookmarkStart w:id="16" w:name="_Toc52201803"/>
+      <w:bookmarkStart w:id="17" w:name="_Toc52264406"/>
       <w:r>
         <w:t>Import Tabular Data Tool</w:t>
       </w:r>
-      <w:bookmarkEnd w:id="14"/>
-      <w:bookmarkEnd w:id="15"/>
+      <w:bookmarkEnd w:id="16"/>
+      <w:bookmarkEnd w:id="17"/>
     </w:p>
     <w:p>
       <w:r>
@@ -2208,7 +2359,6 @@
     </w:p>
     <w:p>
       <w:r>
-        <w:lastRenderedPageBreak/>
         <w:t>Import tool results are being tracked at “OneDrive\EBAR_Sensitive_Material\RG Import Logs.txt” and “OneDrive\EBAR_Sensitive_Material\CT_ImportLogs.txt”.</w:t>
       </w:r>
     </w:p>
@@ -2246,7 +2396,7 @@
                     <pic:cNvPicPr/>
                   </pic:nvPicPr>
                   <pic:blipFill>
-                    <a:blip r:embed="rId15">
+                    <a:blip r:embed="rId17">
                       <a:extLst>
                         <a:ext uri="{28A0092B-C50C-407E-A947-70E740481C1C}">
                           <a14:useLocalDpi xmlns:a14="http://schemas.microsoft.com/office/drawing/2010/main" val="0"/>
@@ -2293,6 +2443,7 @@
     </w:p>
     <w:p>
       <w:r>
+        <w:lastRenderedPageBreak/>
         <w:t>Date Received: the data the dataset was received.</w:t>
       </w:r>
     </w:p>
@@ -2364,21 +2515,17 @@
           <w:szCs w:val="28"/>
         </w:rPr>
       </w:pPr>
-      <w:bookmarkStart w:id="16" w:name="_Toc52201804"/>
-      <w:bookmarkStart w:id="17" w:name="_Toc52264407"/>
+      <w:bookmarkStart w:id="18" w:name="_Toc52201804"/>
+      <w:bookmarkStart w:id="19" w:name="_Toc52264407"/>
       <w:r>
         <w:t>List Element National IDs Tool</w:t>
       </w:r>
-      <w:bookmarkEnd w:id="16"/>
-      <w:bookmarkEnd w:id="17"/>
-    </w:p>
-    <w:p>
-      <w:r>
-        <w:t xml:space="preserve">Lists existing ELEMENT_NATIONAL_ID values from the BIOTICS_ELEMENT_NATIONAL table of the ebarkba geodatabase. ID values can be copied (up to 1000 at a time) and used with the query “OneDrive\EBAR\Data Mining\Species Prioritization\Biotics Sync\ </w:t>
-      </w:r>
-      <w:r>
-        <w:lastRenderedPageBreak/>
-        <w:t>BioticsSpeciesDownloadSQLWithShortCitation.txt” to generate input file for the Sync Species List tool (see below).</w:t>
+      <w:bookmarkEnd w:id="18"/>
+      <w:bookmarkEnd w:id="19"/>
+    </w:p>
+    <w:p>
+      <w:r>
+        <w:t>Lists existing ELEMENT_NATIONAL_ID values from the BIOTICS_ELEMENT_NATIONAL table of the ebarkba geodatabase. ID values can be copied (up to 1000 at a time) and used with the query “OneDrive\EBAR\Data Mining\Species Prioritization\Biotics Sync\ BioticsSpeciesDownloadSQLWithShortCitation.txt” to generate input file for the Sync Species List tool (see below).</w:t>
       </w:r>
     </w:p>
     <w:p>
@@ -2402,7 +2549,7 @@
                     <pic:cNvPicPr/>
                   </pic:nvPicPr>
                   <pic:blipFill>
-                    <a:blip r:embed="rId16">
+                    <a:blip r:embed="rId18">
                       <a:extLst>
                         <a:ext uri="{28A0092B-C50C-407E-A947-70E740481C1C}">
                           <a14:useLocalDpi xmlns:a14="http://schemas.microsoft.com/office/drawing/2010/main" val="0"/>
@@ -2438,13 +2585,13 @@
           <w:szCs w:val="28"/>
         </w:rPr>
       </w:pPr>
-      <w:bookmarkStart w:id="18" w:name="_Toc52201805"/>
-      <w:bookmarkStart w:id="19" w:name="_Toc52264408"/>
+      <w:bookmarkStart w:id="20" w:name="_Toc52201805"/>
+      <w:bookmarkStart w:id="21" w:name="_Toc52264408"/>
       <w:r>
         <w:t>Sync Species List Biotics Tool</w:t>
       </w:r>
-      <w:bookmarkEnd w:id="18"/>
-      <w:bookmarkEnd w:id="19"/>
+      <w:bookmarkEnd w:id="20"/>
+      <w:bookmarkEnd w:id="21"/>
     </w:p>
     <w:p>
       <w:pPr>
@@ -2480,7 +2627,7 @@
                     <pic:cNvPicPr/>
                   </pic:nvPicPr>
                   <pic:blipFill>
-                    <a:blip r:embed="rId17">
+                    <a:blip r:embed="rId19">
                       <a:extLst>
                         <a:ext uri="{28A0092B-C50C-407E-A947-70E740481C1C}">
                           <a14:useLocalDpi xmlns:a14="http://schemas.microsoft.com/office/drawing/2010/main" val="0"/>
@@ -2521,13 +2668,14 @@
           <w:szCs w:val="28"/>
         </w:rPr>
       </w:pPr>
-      <w:bookmarkStart w:id="20" w:name="_Toc52201806"/>
-      <w:bookmarkStart w:id="21" w:name="_Toc52264409"/>
-      <w:r>
+      <w:bookmarkStart w:id="22" w:name="_Toc52201806"/>
+      <w:bookmarkStart w:id="23" w:name="_Toc52264409"/>
+      <w:r>
+        <w:lastRenderedPageBreak/>
         <w:t>Sync Species List KBA Tool</w:t>
       </w:r>
-      <w:bookmarkEnd w:id="20"/>
-      <w:bookmarkEnd w:id="21"/>
+      <w:bookmarkEnd w:id="22"/>
+      <w:bookmarkEnd w:id="23"/>
     </w:p>
     <w:p>
       <w:pPr>
@@ -2568,7 +2716,7 @@
                     <pic:cNvPicPr/>
                   </pic:nvPicPr>
                   <pic:blipFill>
-                    <a:blip r:embed="rId18">
+                    <a:blip r:embed="rId20">
                       <a:extLst>
                         <a:ext uri="{28A0092B-C50C-407E-A947-70E740481C1C}">
                           <a14:useLocalDpi xmlns:a14="http://schemas.microsoft.com/office/drawing/2010/main" val="0"/>
@@ -2597,7 +2745,6 @@
     </w:p>
     <w:p>
       <w:r>
-        <w:lastRenderedPageBreak/>
         <w:t>CSV File: a file created in R from multiple queries to determine KBA trigger species. Existing species are matched based on ELEMENT_NATIONAL_ID to the BIOTICS_ELEMENT_NATIONAL table of the ebarkba geodatabase. Records in the species table will be updated, and new species will be added, if there is a successful match.</w:t>
       </w:r>
     </w:p>
@@ -2606,60 +2753,15 @@
       <w:pPr>
         <w:pStyle w:val="Heading1"/>
       </w:pPr>
-      <w:bookmarkStart w:id="22" w:name="_Toc52201807"/>
-      <w:bookmarkStart w:id="23" w:name="_Toc52264410"/>
-      <w:bookmarkStart w:id="24" w:name="_Ref39072375"/>
+      <w:bookmarkStart w:id="24" w:name="_Toc52201807"/>
+      <w:bookmarkStart w:id="25" w:name="_Toc52264410"/>
+      <w:bookmarkStart w:id="26" w:name="_Ref39072375"/>
       <w:r>
         <w:t>Tools in Development</w:t>
       </w:r>
-      <w:bookmarkEnd w:id="22"/>
-      <w:bookmarkEnd w:id="23"/>
-    </w:p>
-    <w:p>
-      <w:pPr>
-        <w:pStyle w:val="Heading2"/>
-      </w:pPr>
-      <w:bookmarkStart w:id="25" w:name="_Toc52201808"/>
-      <w:bookmarkStart w:id="26" w:name="_Toc52264411"/>
-      <w:r>
-        <w:t>Build Download Table Tool</w:t>
-      </w:r>
+      <w:bookmarkEnd w:id="24"/>
       <w:bookmarkEnd w:id="25"/>
-      <w:bookmarkEnd w:id="26"/>
-    </w:p>
-    <w:p>
-      <w:r>
-        <w:t xml:space="preserve">Builds a html table of EBAR PDF and ZIP downloads links to be embedded in </w:t>
-      </w:r>
-      <w:hyperlink r:id="rId19" w:history="1">
-        <w:r>
-          <w:rPr>
-            <w:color w:val="0000FF"/>
-            <w:u w:val="single"/>
-          </w:rPr>
-          <w:t>https://www.natureserve.org/natureserve-network/canada/biodiversity-data/ebar-range-mapping/ebar-maps</w:t>
-        </w:r>
-      </w:hyperlink>
-      <w:r>
-        <w:t>.</w:t>
-      </w:r>
-    </w:p>
-    <w:p>
-      <w:r>
-        <w:t>Working locally, soon to be deployed to server.</w:t>
-      </w:r>
-    </w:p>
-    <w:p>
-      <w:r>
-        <w:t>No parameters, uses IncludeInDownloadTable field.</w:t>
-      </w:r>
-    </w:p>
-    <w:p>
-      <w:r>
-        <w:t>Should be updated to reflect multi-data packages as per Publish Range Maps Data Tool below.</w:t>
-      </w:r>
-    </w:p>
-    <w:p/>
+    </w:p>
     <w:p>
       <w:pPr>
         <w:pStyle w:val="Heading2"/>
@@ -2689,7 +2791,13 @@
     </w:p>
     <w:p>
       <w:r>
-        <w:t>Output GIS Data Zip: boolean flag indicating that a Zip file of spatial data will be crated.</w:t>
+        <w:t>Output GIS Data Zip: boolean flag indicating that a Zip file of spatial data will be cr</w:t>
+      </w:r>
+      <w:r>
+        <w:t>e</w:t>
+      </w:r>
+      <w:r>
+        <w:t>ated.</w:t>
       </w:r>
     </w:p>
     <w:p/>
@@ -2700,14 +2808,20 @@
       <w:bookmarkStart w:id="29" w:name="_Toc52201810"/>
       <w:bookmarkStart w:id="30" w:name="_Toc52264413"/>
       <w:r>
-        <w:t>Publish Range Maps Data Tool</w:t>
+        <w:t xml:space="preserve">Publish Range Maps </w:t>
+      </w:r>
+      <w:r>
+        <w:t>Sets</w:t>
+      </w:r>
+      <w:r>
+        <w:t xml:space="preserve"> Tool</w:t>
       </w:r>
       <w:bookmarkEnd w:id="29"/>
       <w:bookmarkEnd w:id="30"/>
     </w:p>
     <w:p>
       <w:r>
-        <w:t>Creates a Spatial Data (ZIP) package for multiple EBAR RangeMaps, for either all published RangeMaps or all published RangeMaps with the same Category/Taxa.</w:t>
+        <w:t>Creates a Spatial Data (ZIP) package for multiple EBAR RangeMaps with the same Category/Taxa.</w:t>
       </w:r>
     </w:p>
     <w:p>
@@ -2736,9 +2850,10 @@
       <w:bookmarkStart w:id="31" w:name="_Toc52201811"/>
       <w:bookmarkStart w:id="32" w:name="_Toc52264414"/>
       <w:r>
+        <w:lastRenderedPageBreak/>
         <w:t>Species Sync Workflow</w:t>
       </w:r>
-      <w:bookmarkEnd w:id="24"/>
+      <w:bookmarkEnd w:id="26"/>
       <w:bookmarkEnd w:id="31"/>
       <w:bookmarkEnd w:id="32"/>
     </w:p>
@@ -2763,7 +2878,6 @@
         <w:contextualSpacing/>
       </w:pPr>
       <w:r>
-        <w:lastRenderedPageBreak/>
         <w:t>Run Sync Species List KBA tool passing in the CSV file from the previous step. This syncs KBA fields for existing species and outputs a list of ElementNationalIDs for new species (i.e. those not in the EBAR database).</w:t>
       </w:r>
     </w:p>
@@ -2790,7 +2904,7 @@
       <w:r>
         <w:t>Login to Central Biotics (</w:t>
       </w:r>
-      <w:hyperlink r:id="rId20" w:history="1">
+      <w:hyperlink r:id="rId21" w:history="1">
         <w:r>
           <w:rPr>
             <w:color w:val="0000FF"/>
@@ -2996,6 +3110,7 @@
       <w:bookmarkStart w:id="35" w:name="_Toc52201813"/>
       <w:bookmarkStart w:id="36" w:name="_Toc52264416"/>
       <w:r>
+        <w:lastRenderedPageBreak/>
         <w:t>Source Code Control and Editing</w:t>
       </w:r>
       <w:bookmarkEnd w:id="35"/>
@@ -3005,7 +3120,7 @@
       <w:r>
         <w:t xml:space="preserve">See </w:t>
       </w:r>
-      <w:hyperlink r:id="rId21" w:history="1">
+      <w:hyperlink r:id="rId22" w:history="1">
         <w:r>
           <w:rPr>
             <w:color w:val="0000FF"/>
@@ -3022,7 +3137,7 @@
       <w:r>
         <w:t>Recommended to use an interactive development environment (IDE), such as Visual Studio (</w:t>
       </w:r>
-      <w:hyperlink r:id="rId22" w:history="1">
+      <w:hyperlink r:id="rId23" w:history="1">
         <w:r>
           <w:rPr>
             <w:color w:val="0000FF"/>
@@ -3032,13 +3147,9 @@
         </w:r>
       </w:hyperlink>
       <w:r>
-        <w:t xml:space="preserve">) or PyCharm </w:t>
-      </w:r>
-      <w:r>
-        <w:lastRenderedPageBreak/>
-        <w:t>(</w:t>
-      </w:r>
-      <w:hyperlink r:id="rId23" w:history="1">
+        <w:t>) or PyCharm (</w:t>
+      </w:r>
+      <w:hyperlink r:id="rId24" w:history="1">
         <w:r>
           <w:rPr>
             <w:color w:val="0000FF"/>
@@ -4049,6 +4160,7 @@
   <w:style w:type="paragraph" w:default="1" w:styleId="Normal">
     <w:name w:val="Normal"/>
     <w:qFormat/>
+    <w:rsid w:val="0038579A"/>
   </w:style>
   <w:style w:type="paragraph" w:styleId="Heading1">
     <w:name w:val="heading 1"/>

</xml_diff>

<commit_message>
Only create SecondarySpecies records if RangeMap record is nw
</commit_message>
<xml_diff>
--- a/docs/EBAR Tools Documentation.docx
+++ b/docs/EBAR Tools Documentation.docx
@@ -1460,7 +1460,15 @@
     </w:p>
     <w:p>
       <w:r>
-        <w:t>Tools published to the EBAR Tools geoprocessing service run against the production ebarkba geodatabase. Access tools in ArcGIS Pro via the Portal tab in the Catalog Pane:</w:t>
+        <w:t xml:space="preserve">Tools published to the EBAR Tools geoprocessing service run against the production </w:t>
+      </w:r>
+      <w:proofErr w:type="spellStart"/>
+      <w:r>
+        <w:t>ebarkba</w:t>
+      </w:r>
+      <w:proofErr w:type="spellEnd"/>
+      <w:r>
+        <w:t xml:space="preserve"> geodatabase. Access tools in ArcGIS Pro via the Portal tab in the Catalog Pane:</w:t>
       </w:r>
     </w:p>
     <w:p>
@@ -1673,10 +1681,10 @@
           <w:szCs w:val="26"/>
         </w:rPr>
       </w:pPr>
-      <w:bookmarkStart w:id="7" w:name="_Toc52201808"/>
-      <w:bookmarkStart w:id="8" w:name="_Ref36115142"/>
-      <w:bookmarkStart w:id="9" w:name="_Toc52201800"/>
-      <w:bookmarkStart w:id="10" w:name="_Toc53758724"/>
+      <w:bookmarkStart w:id="7" w:name="_Toc53758724"/>
+      <w:bookmarkStart w:id="8" w:name="_Toc52201808"/>
+      <w:bookmarkStart w:id="9" w:name="_Ref36115142"/>
+      <w:bookmarkStart w:id="10" w:name="_Toc52201800"/>
       <w:r>
         <w:rPr>
           <w:rFonts w:asciiTheme="majorHAnsi" w:eastAsiaTheme="majorEastAsia" w:hAnsiTheme="majorHAnsi" w:cstheme="majorBidi"/>
@@ -1686,7 +1694,7 @@
         </w:rPr>
         <w:t>Build Bulk Download Table Tool</w:t>
       </w:r>
-      <w:bookmarkEnd w:id="10"/>
+      <w:bookmarkEnd w:id="7"/>
     </w:p>
     <w:p>
       <w:r>
@@ -1719,7 +1727,15 @@
     </w:p>
     <w:p>
       <w:r>
-        <w:t>No parameters, uses IncludeInDownloadTable field.</w:t>
+        <w:t xml:space="preserve">No parameters, uses </w:t>
+      </w:r>
+      <w:proofErr w:type="spellStart"/>
+      <w:r>
+        <w:t>IncludeInDownloadTable</w:t>
+      </w:r>
+      <w:proofErr w:type="spellEnd"/>
+      <w:r>
+        <w:t xml:space="preserve"> field.</w:t>
       </w:r>
     </w:p>
     <w:p/>
@@ -1765,7 +1781,7 @@
         </w:rPr>
         <w:t>Download Table Tool</w:t>
       </w:r>
-      <w:bookmarkEnd w:id="7"/>
+      <w:bookmarkEnd w:id="8"/>
       <w:bookmarkEnd w:id="11"/>
     </w:p>
     <w:p>
@@ -1793,7 +1809,15 @@
     </w:p>
     <w:p>
       <w:r>
-        <w:t>No parameters, uses IncludeInDownloadTable field.</w:t>
+        <w:t xml:space="preserve">No parameters, uses </w:t>
+      </w:r>
+      <w:proofErr w:type="spellStart"/>
+      <w:r>
+        <w:t>IncludeInDownloadTable</w:t>
+      </w:r>
+      <w:proofErr w:type="spellEnd"/>
+      <w:r>
+        <w:t xml:space="preserve"> field.</w:t>
       </w:r>
     </w:p>
     <w:p/>
@@ -1809,8 +1833,8 @@
       <w:r>
         <w:t>Generate Range Map Tool</w:t>
       </w:r>
-      <w:bookmarkEnd w:id="8"/>
       <w:bookmarkEnd w:id="9"/>
+      <w:bookmarkEnd w:id="10"/>
       <w:bookmarkEnd w:id="12"/>
     </w:p>
     <w:p>
@@ -1823,7 +1847,21 @@
         <w:rPr>
           <w:lang w:val="en-US"/>
         </w:rPr>
-        <w:t>Generate Range Map for a species from available spatial data and from review records marked with UseForMapGen=1.</w:t>
+        <w:t xml:space="preserve">Generate Range Map for a species from available spatial data and from review records marked with </w:t>
+      </w:r>
+      <w:proofErr w:type="spellStart"/>
+      <w:r>
+        <w:rPr>
+          <w:lang w:val="en-US"/>
+        </w:rPr>
+        <w:t>UseForMapGen</w:t>
+      </w:r>
+      <w:proofErr w:type="spellEnd"/>
+      <w:r>
+        <w:rPr>
+          <w:lang w:val="en-US"/>
+        </w:rPr>
+        <w:t>=1.</w:t>
       </w:r>
     </w:p>
     <w:p>
@@ -1831,7 +1869,45 @@
         <w:spacing w:after="0"/>
       </w:pPr>
       <w:r>
-        <w:t>In addition to creating/updating records in the RangeMap, RangeMapEcoshape and RangeMapEcoshapeInputDataset tables,iInput data that can be viewed by reviewers in the EBAR Reviewer app is saved in the RangeMapInput table, with restrictions implemented as follows:</w:t>
+        <w:t xml:space="preserve">In addition to creating/updating records in the </w:t>
+      </w:r>
+      <w:proofErr w:type="spellStart"/>
+      <w:r>
+        <w:t>RangeMap</w:t>
+      </w:r>
+      <w:proofErr w:type="spellEnd"/>
+      <w:r>
+        <w:t xml:space="preserve">, </w:t>
+      </w:r>
+      <w:proofErr w:type="spellStart"/>
+      <w:r>
+        <w:t>RangeMapEcoshape</w:t>
+      </w:r>
+      <w:proofErr w:type="spellEnd"/>
+      <w:r>
+        <w:t xml:space="preserve"> and </w:t>
+      </w:r>
+      <w:proofErr w:type="spellStart"/>
+      <w:r>
+        <w:t>RangeMapEcoshapeInputDataset</w:t>
+      </w:r>
+      <w:proofErr w:type="spellEnd"/>
+      <w:r>
+        <w:t xml:space="preserve"> tables,</w:t>
+      </w:r>
+      <w:r>
+        <w:t xml:space="preserve"> </w:t>
+      </w:r>
+      <w:r>
+        <w:t xml:space="preserve">input data that can be viewed by reviewers in the EBAR Reviewer app is saved in the </w:t>
+      </w:r>
+      <w:proofErr w:type="spellStart"/>
+      <w:r>
+        <w:t>RangeMapInput</w:t>
+      </w:r>
+      <w:proofErr w:type="spellEnd"/>
+      <w:r>
+        <w:t xml:space="preserve"> table, with restrictions implemented as follows:</w:t>
       </w:r>
     </w:p>
     <w:p>
@@ -1844,7 +1920,15 @@
         <w:contextualSpacing/>
       </w:pPr>
       <w:r>
-        <w:t>Records with InputDataset.Restrictions = E (Restricted EBAR) are never visible in EBAR Reviewer</w:t>
+        <w:t xml:space="preserve">Records with </w:t>
+      </w:r>
+      <w:proofErr w:type="spellStart"/>
+      <w:r>
+        <w:t>InputDataset.Restrictions</w:t>
+      </w:r>
+      <w:proofErr w:type="spellEnd"/>
+      <w:r>
+        <w:t xml:space="preserve"> = E (Restricted EBAR) are never visible in EBAR Reviewer</w:t>
       </w:r>
     </w:p>
     <w:p>
@@ -1856,7 +1940,15 @@
         <w:contextualSpacing/>
       </w:pPr>
       <w:r>
-        <w:t>Records with InputDataset.Restrictions = N (Non-restricted) are always visible in EBAR Reviewer</w:t>
+        <w:t xml:space="preserve">Records with </w:t>
+      </w:r>
+      <w:proofErr w:type="spellStart"/>
+      <w:r>
+        <w:t>InputDataset.Restrictions</w:t>
+      </w:r>
+      <w:proofErr w:type="spellEnd"/>
+      <w:r>
+        <w:t xml:space="preserve"> = N (Non-restricted) are always visible in EBAR Reviewer</w:t>
       </w:r>
     </w:p>
     <w:p>
@@ -1865,10 +1957,53 @@
           <w:ilvl w:val="0"/>
           <w:numId w:val="3"/>
         </w:numPr>
-        <w:contextualSpacing/>
-      </w:pPr>
-      <w:r>
-        <w:t>Records with InputDataset.Restrictions = R (Restricted) are only visible in EBAR Reviewer if their DatasetSource.CDCJurisctionID is not null AND the species is not included in the RestrictedJurisdictionSpecies table.</w:t>
+      </w:pPr>
+      <w:r>
+        <w:t xml:space="preserve">Records with </w:t>
+      </w:r>
+      <w:proofErr w:type="spellStart"/>
+      <w:r>
+        <w:t>InputDataset.Restrictions</w:t>
+      </w:r>
+      <w:proofErr w:type="spellEnd"/>
+      <w:r>
+        <w:t xml:space="preserve"> = R (Restricted) are only visible in EBAR Reviewer if </w:t>
+      </w:r>
+      <w:proofErr w:type="spellStart"/>
+      <w:r>
+        <w:t>DatasetSource.CDCJurisctionID</w:t>
+      </w:r>
+      <w:proofErr w:type="spellEnd"/>
+      <w:r>
+        <w:t xml:space="preserve"> is not null</w:t>
+      </w:r>
+      <w:r>
+        <w:t xml:space="preserve">, </w:t>
+      </w:r>
+      <w:proofErr w:type="spellStart"/>
+      <w:r>
+        <w:t>DatasetSource.RestrictionBySpecies</w:t>
+      </w:r>
+      <w:proofErr w:type="spellEnd"/>
+      <w:r>
+        <w:t>=1</w:t>
+      </w:r>
+      <w:r>
+        <w:t xml:space="preserve"> AND the species is </w:t>
+      </w:r>
+      <w:r>
+        <w:t>NOT</w:t>
+      </w:r>
+      <w:r>
+        <w:t xml:space="preserve"> included in the </w:t>
+      </w:r>
+      <w:proofErr w:type="spellStart"/>
+      <w:r>
+        <w:t>RestrictedJurisdictionSpecies</w:t>
+      </w:r>
+      <w:proofErr w:type="spellEnd"/>
+      <w:r>
+        <w:t xml:space="preserve"> table.</w:t>
       </w:r>
     </w:p>
     <w:p>
@@ -1876,7 +2011,47 @@
         <w:spacing w:after="0"/>
       </w:pPr>
       <w:r>
-        <w:t>For CDCs that have agreed to allow their otherwise restricted data (see InputDataset.Restrictions described below in the Import Toos) to be shown in the EBAR Reviewer app, provide the CDCJurisdictionID in the appropriate DatasetSource records(s). For CDCs with exceptional species that should never be shown in the EBAR Reviewer app, create a RestrictedJurisdictionSpecies record for each CDC/species combination. The following table summarizes the rules:</w:t>
+        <w:t xml:space="preserve">For CDCs that have agreed to allow their otherwise restricted data (see </w:t>
+      </w:r>
+      <w:proofErr w:type="spellStart"/>
+      <w:r>
+        <w:t>InputDataset.Restrictions</w:t>
+      </w:r>
+      <w:proofErr w:type="spellEnd"/>
+      <w:r>
+        <w:t xml:space="preserve"> described below in the Import </w:t>
+      </w:r>
+      <w:proofErr w:type="spellStart"/>
+      <w:r>
+        <w:t>Toos</w:t>
+      </w:r>
+      <w:proofErr w:type="spellEnd"/>
+      <w:r>
+        <w:t xml:space="preserve">) to be shown in the EBAR Reviewer app, provide the </w:t>
+      </w:r>
+      <w:proofErr w:type="spellStart"/>
+      <w:r>
+        <w:t>CDCJurisdictionID</w:t>
+      </w:r>
+      <w:proofErr w:type="spellEnd"/>
+      <w:r>
+        <w:t xml:space="preserve"> in the appropriate </w:t>
+      </w:r>
+      <w:proofErr w:type="spellStart"/>
+      <w:r>
+        <w:t>DatasetSource</w:t>
+      </w:r>
+      <w:proofErr w:type="spellEnd"/>
+      <w:r>
+        <w:t xml:space="preserve"> records(s). For CDCs with exceptional species that should never be shown in the EBAR Reviewer app, create a </w:t>
+      </w:r>
+      <w:proofErr w:type="spellStart"/>
+      <w:r>
+        <w:t>RestrictedJurisdictionSpecies</w:t>
+      </w:r>
+      <w:proofErr w:type="spellEnd"/>
+      <w:r>
+        <w:t xml:space="preserve"> record for each CDC/species combination. The following table summarizes the rules:</w:t>
       </w:r>
     </w:p>
     <w:p>
@@ -1888,10 +2063,10 @@
           <w:noProof/>
         </w:rPr>
         <w:drawing>
-          <wp:inline distT="0" distB="0" distL="0" distR="0" wp14:anchorId="3C159BBF" wp14:editId="2404C72E">
-            <wp:extent cx="5943600" cy="811530"/>
-            <wp:effectExtent l="0" t="0" r="0" b="7620"/>
-            <wp:docPr id="459268904" name="Picture 12"/>
+          <wp:inline distT="0" distB="0" distL="0" distR="0" wp14:anchorId="0EDC93BD" wp14:editId="2F9697E8">
+            <wp:extent cx="5943600" cy="765175"/>
+            <wp:effectExtent l="0" t="0" r="0" b="0"/>
+            <wp:docPr id="2" name="Picture 2"/>
             <wp:cNvGraphicFramePr>
               <a:graphicFrameLocks xmlns:a="http://schemas.openxmlformats.org/drawingml/2006/main" noChangeAspect="1"/>
             </wp:cNvGraphicFramePr>
@@ -1899,8 +2074,10 @@
               <a:graphicData uri="http://schemas.openxmlformats.org/drawingml/2006/picture">
                 <pic:pic xmlns:pic="http://schemas.openxmlformats.org/drawingml/2006/picture">
                   <pic:nvPicPr>
-                    <pic:cNvPr id="0" name="Picture 12"/>
-                    <pic:cNvPicPr/>
+                    <pic:cNvPr id="0" name="Picture 2"/>
+                    <pic:cNvPicPr>
+                      <a:picLocks noChangeAspect="1" noChangeArrowheads="1"/>
+                    </pic:cNvPicPr>
                   </pic:nvPicPr>
                   <pic:blipFill>
                     <a:blip r:embed="rId13">
@@ -1910,18 +2087,23 @@
                         </a:ext>
                       </a:extLst>
                     </a:blip>
+                    <a:srcRect/>
                     <a:stretch>
                       <a:fillRect/>
                     </a:stretch>
                   </pic:blipFill>
-                  <pic:spPr>
+                  <pic:spPr bwMode="auto">
                     <a:xfrm>
                       <a:off x="0" y="0"/>
-                      <a:ext cx="5943600" cy="811530"/>
+                      <a:ext cx="5943600" cy="765175"/>
                     </a:xfrm>
                     <a:prstGeom prst="rect">
                       <a:avLst/>
                     </a:prstGeom>
+                    <a:noFill/>
+                    <a:ln>
+                      <a:noFill/>
+                    </a:ln>
                   </pic:spPr>
                 </pic:pic>
               </a:graphicData>
@@ -1996,7 +2178,15 @@
     </w:p>
     <w:p>
       <w:r>
-        <w:t>Range Version: a label for the version of the range map, to allow multiple versions/stages to be created over time (note that field IncludeInEBARReviewer determines which range maps are available in the EBAR Reviewer web app).</w:t>
+        <w:t xml:space="preserve">Range Version: a label for the version of the range map, to allow multiple versions/stages to be created over time (note that field </w:t>
+      </w:r>
+      <w:proofErr w:type="spellStart"/>
+      <w:r>
+        <w:t>IncludeInEBARReviewer</w:t>
+      </w:r>
+      <w:proofErr w:type="spellEnd"/>
+      <w:r>
+        <w:t xml:space="preserve"> determines which range maps are available in the EBAR Reviewer web app).</w:t>
       </w:r>
     </w:p>
     <w:p>
@@ -2006,7 +2196,15 @@
     </w:p>
     <w:p>
       <w:r>
-        <w:t>Scope (optional): the geographic coverage of the range map (National, Global, North American). If National is selected, only those Ecoshapes in Canada are included in the output.</w:t>
+        <w:t xml:space="preserve">Scope (optional): the geographic coverage of the range map (National, Global, North American). If National is selected, only those </w:t>
+      </w:r>
+      <w:proofErr w:type="spellStart"/>
+      <w:r>
+        <w:t>Ecoshapes</w:t>
+      </w:r>
+      <w:proofErr w:type="spellEnd"/>
+      <w:r>
+        <w:t xml:space="preserve"> in Canada are included in the output.</w:t>
       </w:r>
     </w:p>
     <w:p>
@@ -2042,7 +2240,15 @@
     </w:p>
     <w:p>
       <w:r>
-        <w:t>A range map must be generated before this tool can be used. Subsequent range maps for the combination of species, range version and stage will apply the review records created by this tool (i.e. they will have UseForMapGen set to 1).</w:t>
+        <w:t xml:space="preserve">A range map must be generated before this tool can be used. Subsequent range maps for the combination of species, range version and stage will apply the review records created by this tool (i.e. they will have </w:t>
+      </w:r>
+      <w:proofErr w:type="spellStart"/>
+      <w:r>
+        <w:t>UseForMapGen</w:t>
+      </w:r>
+      <w:proofErr w:type="spellEnd"/>
+      <w:r>
+        <w:t xml:space="preserve"> set to 1).</w:t>
       </w:r>
     </w:p>
     <w:p>
@@ -2050,7 +2256,31 @@
         <w:spacing w:after="0"/>
       </w:pPr>
       <w:r>
-        <w:t>The External Review Polygons must have an EcoshapeID field that matches the EBAR EcoshapeID values. If necessary (for instance if the range was generated using an older version of the Ecoshapes), this can be done in pre-processing, for example:</w:t>
+        <w:t xml:space="preserve">The External Review Polygons must have an </w:t>
+      </w:r>
+      <w:proofErr w:type="spellStart"/>
+      <w:r>
+        <w:t>EcoshapeID</w:t>
+      </w:r>
+      <w:proofErr w:type="spellEnd"/>
+      <w:r>
+        <w:t xml:space="preserve"> field that matches the EBAR </w:t>
+      </w:r>
+      <w:proofErr w:type="spellStart"/>
+      <w:r>
+        <w:t>EcoshapeID</w:t>
+      </w:r>
+      <w:proofErr w:type="spellEnd"/>
+      <w:r>
+        <w:t xml:space="preserve"> values. If necessary (for instance if the range was generated using an older version of the </w:t>
+      </w:r>
+      <w:proofErr w:type="spellStart"/>
+      <w:r>
+        <w:t>Ecoshapes</w:t>
+      </w:r>
+      <w:proofErr w:type="spellEnd"/>
+      <w:r>
+        <w:t>), this can be done in pre-processing, for example:</w:t>
       </w:r>
     </w:p>
     <w:p>
@@ -2063,7 +2293,31 @@
       </w:pPr>
       <w:r>
         <w:lastRenderedPageBreak/>
-        <w:t>If there is a good match with Ecoshape names, run an Add Join based on name and Keep All Target Features. Be careful with this approach because some Ecoshape names are repeated across jurisidictions!</w:t>
+        <w:t xml:space="preserve">If there is a good match with </w:t>
+      </w:r>
+      <w:proofErr w:type="spellStart"/>
+      <w:r>
+        <w:t>Ecoshape</w:t>
+      </w:r>
+      <w:proofErr w:type="spellEnd"/>
+      <w:r>
+        <w:t xml:space="preserve"> names, run an Add Join based on name and Keep All Target Features. Be careful with this approach because some </w:t>
+      </w:r>
+      <w:proofErr w:type="spellStart"/>
+      <w:r>
+        <w:t>Ecoshape</w:t>
+      </w:r>
+      <w:proofErr w:type="spellEnd"/>
+      <w:r>
+        <w:t xml:space="preserve"> names are repeated across </w:t>
+      </w:r>
+      <w:proofErr w:type="spellStart"/>
+      <w:r>
+        <w:t>jurisidictions</w:t>
+      </w:r>
+      <w:proofErr w:type="spellEnd"/>
+      <w:r>
+        <w:t>!</w:t>
       </w:r>
     </w:p>
     <w:p>
@@ -2075,7 +2329,23 @@
         <w:contextualSpacing/>
       </w:pPr>
       <w:r>
-        <w:t>If Ecoshape name matching is not possible, running Spatial Join with Ecoshapes as the Target Features and the External Review Polygons as the Join Features, Keeping All Target Features and with the Are Identical To match option.</w:t>
+        <w:t xml:space="preserve">If </w:t>
+      </w:r>
+      <w:proofErr w:type="spellStart"/>
+      <w:r>
+        <w:t>Ecoshape</w:t>
+      </w:r>
+      <w:proofErr w:type="spellEnd"/>
+      <w:r>
+        <w:t xml:space="preserve"> name matching is not possible, running Spatial Join with </w:t>
+      </w:r>
+      <w:proofErr w:type="spellStart"/>
+      <w:r>
+        <w:t>Ecoshapes</w:t>
+      </w:r>
+      <w:proofErr w:type="spellEnd"/>
+      <w:r>
+        <w:t xml:space="preserve"> as the Target Features and the External Review Polygons as the Join Features, Keeping All Target Features and with the Are Identical To match option.</w:t>
       </w:r>
     </w:p>
     <w:p>
@@ -2087,7 +2357,15 @@
         <w:contextualSpacing/>
       </w:pPr>
       <w:r>
-        <w:t>For all matched/joined records calculate a new EcoshapeID field in the External Review Polygons.</w:t>
+        <w:t xml:space="preserve">For all matched/joined records calculate a new </w:t>
+      </w:r>
+      <w:proofErr w:type="spellStart"/>
+      <w:r>
+        <w:t>EcoshapeID</w:t>
+      </w:r>
+      <w:proofErr w:type="spellEnd"/>
+      <w:r>
+        <w:t xml:space="preserve"> field in the External Review Polygons.</w:t>
       </w:r>
     </w:p>
     <w:p>
@@ -2099,7 +2377,23 @@
         <w:contextualSpacing/>
       </w:pPr>
       <w:r>
-        <w:t>For unjoined Ecoshapes, if any, comparing them to the External Review Polygons and:</w:t>
+        <w:t xml:space="preserve">For </w:t>
+      </w:r>
+      <w:proofErr w:type="spellStart"/>
+      <w:r>
+        <w:t>unjoined</w:t>
+      </w:r>
+      <w:proofErr w:type="spellEnd"/>
+      <w:r>
+        <w:t xml:space="preserve"> </w:t>
+      </w:r>
+      <w:proofErr w:type="spellStart"/>
+      <w:r>
+        <w:t>Ecoshapes</w:t>
+      </w:r>
+      <w:proofErr w:type="spellEnd"/>
+      <w:r>
+        <w:t>, if any, comparing them to the External Review Polygons and:</w:t>
       </w:r>
     </w:p>
     <w:p>
@@ -2123,7 +2417,15 @@
         <w:contextualSpacing/>
       </w:pPr>
       <w:r>
-        <w:t>If not using a Presence field, deleting Ecoshapes that are not part of the range.</w:t>
+        <w:t xml:space="preserve">If not using a Presence field, deleting </w:t>
+      </w:r>
+      <w:proofErr w:type="spellStart"/>
+      <w:r>
+        <w:t>Ecoshapes</w:t>
+      </w:r>
+      <w:proofErr w:type="spellEnd"/>
+      <w:r>
+        <w:t xml:space="preserve"> that are not part of the range.</w:t>
       </w:r>
     </w:p>
     <w:p>
@@ -2201,7 +2503,15 @@
     </w:p>
     <w:p>
       <w:r>
-        <w:t xml:space="preserve">External Range Table: table containing the EcoshapeIDs that constitute the results of the external review. If necessary, for example if there are multiple species in the same dataset, use a Definition </w:t>
+        <w:t xml:space="preserve">External Range Table: table containing the </w:t>
+      </w:r>
+      <w:proofErr w:type="spellStart"/>
+      <w:r>
+        <w:t>EcoshapeIDs</w:t>
+      </w:r>
+      <w:proofErr w:type="spellEnd"/>
+      <w:r>
+        <w:t xml:space="preserve"> that constitute the results of the external review. If necessary, for example if there are multiple species in the same dataset, use a Definition </w:t>
       </w:r>
       <w:r>
         <w:lastRenderedPageBreak/>
@@ -2210,7 +2520,15 @@
     </w:p>
     <w:p>
       <w:r>
-        <w:t>Presence Name Field (optional): name of the field in the External Range Table containing the reviewed Presence value for the Ecoshape. If not provided, all External Range Polygons are assumed to be Present.</w:t>
+        <w:t xml:space="preserve">Presence Name Field (optional): name of the field in the External Range Table containing the reviewed Presence value for the </w:t>
+      </w:r>
+      <w:proofErr w:type="spellStart"/>
+      <w:r>
+        <w:t>Ecoshape</w:t>
+      </w:r>
+      <w:proofErr w:type="spellEnd"/>
+      <w:r>
+        <w:t>. If not provided, all External Range Polygons are assumed to be Present.</w:t>
       </w:r>
     </w:p>
     <w:p>
@@ -2226,7 +2544,15 @@
     </w:p>
     <w:p>
       <w:r>
-        <w:t>Jurisdictions Covered (optional): one or more jurisdictions indicating the extent of the external review (only ecoshapes within the selected jurisdictions(s) will be marked up in the review); if not provided, all jurisdictions are used for the extent.</w:t>
+        <w:t xml:space="preserve">Jurisdictions Covered (optional): one or more jurisdictions indicating the extent of the external review (only </w:t>
+      </w:r>
+      <w:proofErr w:type="spellStart"/>
+      <w:r>
+        <w:t>ecoshapes</w:t>
+      </w:r>
+      <w:proofErr w:type="spellEnd"/>
+      <w:r>
+        <w:t xml:space="preserve"> within the selected jurisdictions(s) will be marked up in the review); if not provided, all jurisdictions are used for the extent.</w:t>
       </w:r>
     </w:p>
     <w:p>
@@ -2261,7 +2587,63 @@
         <w:rPr>
           <w:lang w:val="en-US"/>
         </w:rPr>
-        <w:t>Imports spatial data from a shapefile or feature class into the InputDataset table of the EBAR geodatabase and one of the InputPolygon, InputPoint or InputLine feature classes.</w:t>
+        <w:t xml:space="preserve">Imports spatial data from a shapefile or feature class into the </w:t>
+      </w:r>
+      <w:proofErr w:type="spellStart"/>
+      <w:r>
+        <w:rPr>
+          <w:lang w:val="en-US"/>
+        </w:rPr>
+        <w:t>InputDataset</w:t>
+      </w:r>
+      <w:proofErr w:type="spellEnd"/>
+      <w:r>
+        <w:rPr>
+          <w:lang w:val="en-US"/>
+        </w:rPr>
+        <w:t xml:space="preserve"> table of the EBAR geodatabase and one of the </w:t>
+      </w:r>
+      <w:proofErr w:type="spellStart"/>
+      <w:r>
+        <w:rPr>
+          <w:lang w:val="en-US"/>
+        </w:rPr>
+        <w:t>InputPolygon</w:t>
+      </w:r>
+      <w:proofErr w:type="spellEnd"/>
+      <w:r>
+        <w:rPr>
+          <w:lang w:val="en-US"/>
+        </w:rPr>
+        <w:t xml:space="preserve">, </w:t>
+      </w:r>
+      <w:proofErr w:type="spellStart"/>
+      <w:r>
+        <w:rPr>
+          <w:lang w:val="en-US"/>
+        </w:rPr>
+        <w:t>InputPoint</w:t>
+      </w:r>
+      <w:proofErr w:type="spellEnd"/>
+      <w:r>
+        <w:rPr>
+          <w:lang w:val="en-US"/>
+        </w:rPr>
+        <w:t xml:space="preserve"> or </w:t>
+      </w:r>
+      <w:proofErr w:type="spellStart"/>
+      <w:r>
+        <w:rPr>
+          <w:lang w:val="en-US"/>
+        </w:rPr>
+        <w:t>InputLine</w:t>
+      </w:r>
+      <w:proofErr w:type="spellEnd"/>
+      <w:r>
+        <w:rPr>
+          <w:lang w:val="en-US"/>
+        </w:rPr>
+        <w:t xml:space="preserve"> feature classes.</w:t>
       </w:r>
     </w:p>
     <w:p>
@@ -2274,7 +2656,23 @@
         </w:rPr>
       </w:pPr>
       <w:r>
-        <w:t>Import tool results are being tracked at “OneDrive\EBAR_Sensitive_Material\RG Import Logs.txt” and “OneDrive\EBAR_Sensitive_Material\CT_ImportLogs.txt”.</w:t>
+        <w:t>Import tool results are being tracked at “OneDrive\</w:t>
+      </w:r>
+      <w:proofErr w:type="spellStart"/>
+      <w:r>
+        <w:t>EBAR_Sensitive_Material</w:t>
+      </w:r>
+      <w:proofErr w:type="spellEnd"/>
+      <w:r>
+        <w:t>\RG Import Logs.txt” and “OneDrive\</w:t>
+      </w:r>
+      <w:proofErr w:type="spellStart"/>
+      <w:r>
+        <w:t>EBAR_Sensitive_Material</w:t>
+      </w:r>
+      <w:proofErr w:type="spellEnd"/>
+      <w:r>
+        <w:t>\CT_ImportLogs.txt”.</w:t>
       </w:r>
     </w:p>
     <w:p>
@@ -2332,13 +2730,181 @@
     </w:p>
     <w:p>
       <w:r>
-        <w:t>Dataset Name: descriptive label for the database (combined with Dataset Source and Date Received, uniquely identifies an InputDataset).</w:t>
-      </w:r>
-    </w:p>
-    <w:p>
+        <w:t xml:space="preserve">Dataset Name: descriptive label for the database (combined with Dataset Source and Date Received, uniquely identifies an </w:t>
+      </w:r>
+      <w:proofErr w:type="spellStart"/>
+      <w:r>
+        <w:t>InputDataset</w:t>
+      </w:r>
+      <w:proofErr w:type="spellEnd"/>
+      <w:r>
+        <w:t>).</w:t>
+      </w:r>
+    </w:p>
+    <w:p>
+      <w:pPr>
+        <w:spacing w:after="0"/>
+      </w:pPr>
       <w:r>
         <w:lastRenderedPageBreak/>
-        <w:t>Dataset Source: the name of the specification for the dataset source (see DatasetSource table for specifications details and valid values).</w:t>
+        <w:t xml:space="preserve">Dataset Source: the name of the specification for the dataset source (see </w:t>
+      </w:r>
+      <w:proofErr w:type="spellStart"/>
+      <w:r>
+        <w:t>DatasetSource</w:t>
+      </w:r>
+      <w:proofErr w:type="spellEnd"/>
+      <w:r>
+        <w:t xml:space="preserve"> table for specifications details and valid values).</w:t>
+      </w:r>
+      <w:r>
+        <w:t xml:space="preserve"> In the </w:t>
+      </w:r>
+      <w:proofErr w:type="spellStart"/>
+      <w:r>
+        <w:t>DatasetSource</w:t>
+      </w:r>
+      <w:proofErr w:type="spellEnd"/>
+      <w:r>
+        <w:t xml:space="preserve">, </w:t>
+      </w:r>
+      <w:proofErr w:type="spellStart"/>
+      <w:r>
+        <w:t>UniqueIDField</w:t>
+      </w:r>
+      <w:proofErr w:type="spellEnd"/>
+      <w:r>
+        <w:t xml:space="preserve"> and </w:t>
+      </w:r>
+      <w:proofErr w:type="spellStart"/>
+      <w:r>
+        <w:t>ScientificNameField</w:t>
+      </w:r>
+      <w:proofErr w:type="spellEnd"/>
+      <w:r>
+        <w:t xml:space="preserve"> are required, and fields used as </w:t>
+      </w:r>
+      <w:proofErr w:type="spellStart"/>
+      <w:r>
+        <w:t>MinDateField</w:t>
+      </w:r>
+      <w:proofErr w:type="spellEnd"/>
+      <w:r>
+        <w:t xml:space="preserve"> and </w:t>
+      </w:r>
+      <w:proofErr w:type="spellStart"/>
+      <w:r>
+        <w:t>MaxDateField</w:t>
+      </w:r>
+      <w:proofErr w:type="spellEnd"/>
+      <w:r>
+        <w:t xml:space="preserve"> must be of type text and contain values in the following formats:</w:t>
+      </w:r>
+    </w:p>
+    <w:p>
+      <w:pPr>
+        <w:pStyle w:val="ListParagraph"/>
+        <w:numPr>
+          <w:ilvl w:val="0"/>
+          <w:numId w:val="7"/>
+        </w:numPr>
+        <w:rPr>
+          <w:rFonts w:ascii="Times New Roman" w:eastAsia="Times New Roman" w:hAnsi="Times New Roman" w:cs="Times New Roman"/>
+          <w:sz w:val="24"/>
+          <w:szCs w:val="24"/>
+          <w:lang w:eastAsia="en-CA"/>
+        </w:rPr>
+      </w:pPr>
+      <w:proofErr w:type="spellStart"/>
+      <w:r>
+        <w:rPr>
+          <w:rFonts w:ascii="Times New Roman" w:eastAsia="Times New Roman" w:hAnsi="Times New Roman" w:cs="Times New Roman"/>
+          <w:sz w:val="24"/>
+          <w:szCs w:val="24"/>
+          <w:lang w:eastAsia="en-CA"/>
+        </w:rPr>
+        <w:t>yyyy?mm?dd</w:t>
+      </w:r>
+      <w:proofErr w:type="spellEnd"/>
+    </w:p>
+    <w:p>
+      <w:pPr>
+        <w:pStyle w:val="ListParagraph"/>
+        <w:numPr>
+          <w:ilvl w:val="0"/>
+          <w:numId w:val="7"/>
+        </w:numPr>
+        <w:rPr>
+          <w:rFonts w:ascii="Times New Roman" w:eastAsia="Times New Roman" w:hAnsi="Times New Roman" w:cs="Times New Roman"/>
+          <w:sz w:val="24"/>
+          <w:szCs w:val="24"/>
+          <w:lang w:eastAsia="en-CA"/>
+        </w:rPr>
+      </w:pPr>
+      <w:proofErr w:type="spellStart"/>
+      <w:r>
+        <w:rPr>
+          <w:rFonts w:ascii="Times New Roman" w:eastAsia="Times New Roman" w:hAnsi="Times New Roman" w:cs="Times New Roman"/>
+          <w:sz w:val="24"/>
+          <w:szCs w:val="24"/>
+          <w:lang w:eastAsia="en-CA"/>
+        </w:rPr>
+        <w:t>yyyy?mm</w:t>
+      </w:r>
+      <w:proofErr w:type="spellEnd"/>
+    </w:p>
+    <w:p>
+      <w:pPr>
+        <w:pStyle w:val="ListParagraph"/>
+        <w:numPr>
+          <w:ilvl w:val="0"/>
+          <w:numId w:val="7"/>
+        </w:numPr>
+        <w:rPr>
+          <w:rFonts w:ascii="Times New Roman" w:eastAsia="Times New Roman" w:hAnsi="Times New Roman" w:cs="Times New Roman"/>
+          <w:sz w:val="24"/>
+          <w:szCs w:val="24"/>
+          <w:lang w:eastAsia="en-CA"/>
+        </w:rPr>
+      </w:pPr>
+      <w:proofErr w:type="spellStart"/>
+      <w:r>
+        <w:rPr>
+          <w:rFonts w:ascii="Times New Roman" w:eastAsia="Times New Roman" w:hAnsi="Times New Roman" w:cs="Times New Roman"/>
+          <w:sz w:val="24"/>
+          <w:szCs w:val="24"/>
+          <w:lang w:eastAsia="en-CA"/>
+        </w:rPr>
+        <w:t>yyyy</w:t>
+      </w:r>
+      <w:proofErr w:type="spellEnd"/>
+    </w:p>
+    <w:p>
+      <w:pPr>
+        <w:rPr>
+          <w:rFonts w:ascii="Times New Roman" w:eastAsia="Times New Roman" w:hAnsi="Times New Roman" w:cs="Times New Roman"/>
+          <w:sz w:val="24"/>
+          <w:szCs w:val="24"/>
+          <w:lang w:eastAsia="en-CA"/>
+        </w:rPr>
+      </w:pPr>
+      <w:r>
+        <w:rPr>
+          <w:rFonts w:ascii="Times New Roman" w:eastAsia="Times New Roman" w:hAnsi="Times New Roman" w:cs="Times New Roman"/>
+          <w:sz w:val="24"/>
+          <w:szCs w:val="24"/>
+          <w:lang w:eastAsia="en-CA"/>
+        </w:rPr>
+        <w:t>With no day it assumes 1, with no month it assumes 1.</w:t>
+      </w:r>
+      <w:r>
+        <w:rPr>
+          <w:rFonts w:ascii="Times New Roman" w:eastAsia="Times New Roman" w:hAnsi="Times New Roman" w:cs="Times New Roman"/>
+          <w:sz w:val="24"/>
+          <w:szCs w:val="24"/>
+          <w:lang w:eastAsia="en-CA"/>
+        </w:rPr>
+        <w:t xml:space="preserve"> “?” can be any character.</w:t>
       </w:r>
     </w:p>
     <w:p>
@@ -2393,7 +2959,15 @@
         <w:contextualSpacing/>
       </w:pPr>
       <w:r>
-        <w:t>Restricted EBAR – can only be accessed by NatureServe Canada members of the EBAR project.</w:t>
+        <w:t xml:space="preserve">Restricted EBAR – can only be accessed by </w:t>
+      </w:r>
+      <w:proofErr w:type="spellStart"/>
+      <w:r>
+        <w:t>NatureServe</w:t>
+      </w:r>
+      <w:proofErr w:type="spellEnd"/>
+      <w:r>
+        <w:t xml:space="preserve"> Canada members of the EBAR project.</w:t>
       </w:r>
     </w:p>
     <w:p>
@@ -2425,12 +2999,56 @@
         <w:rPr>
           <w:lang w:val="en-US"/>
         </w:rPr>
-        <w:t>Imports tabular data into the InputDataset and InputPoint tables of the EBAR geodatabase</w:t>
-      </w:r>
-    </w:p>
-    <w:p>
-      <w:r>
-        <w:t>Import tool results are being tracked at “OneDrive\EBAR_Sensitive_Material\RG Import Logs.txt” and “OneDrive\EBAR_Sensitive_Material\CT_ImportLogs.txt”.</w:t>
+        <w:t xml:space="preserve">Imports tabular data into the </w:t>
+      </w:r>
+      <w:proofErr w:type="spellStart"/>
+      <w:r>
+        <w:rPr>
+          <w:lang w:val="en-US"/>
+        </w:rPr>
+        <w:t>InputDataset</w:t>
+      </w:r>
+      <w:proofErr w:type="spellEnd"/>
+      <w:r>
+        <w:rPr>
+          <w:lang w:val="en-US"/>
+        </w:rPr>
+        <w:t xml:space="preserve"> and </w:t>
+      </w:r>
+      <w:proofErr w:type="spellStart"/>
+      <w:r>
+        <w:rPr>
+          <w:lang w:val="en-US"/>
+        </w:rPr>
+        <w:t>InputPoint</w:t>
+      </w:r>
+      <w:proofErr w:type="spellEnd"/>
+      <w:r>
+        <w:rPr>
+          <w:lang w:val="en-US"/>
+        </w:rPr>
+        <w:t xml:space="preserve"> tables of the EBAR geodatabase</w:t>
+      </w:r>
+    </w:p>
+    <w:p>
+      <w:r>
+        <w:t>Import tool results are being tracked at “OneDrive\</w:t>
+      </w:r>
+      <w:proofErr w:type="spellStart"/>
+      <w:r>
+        <w:t>EBAR_Sensitive_Material</w:t>
+      </w:r>
+      <w:proofErr w:type="spellEnd"/>
+      <w:r>
+        <w:t>\RG Import Logs.txt” and “OneDrive\</w:t>
+      </w:r>
+      <w:proofErr w:type="spellStart"/>
+      <w:r>
+        <w:t>EBAR_Sensitive_Material</w:t>
+      </w:r>
+      <w:proofErr w:type="spellEnd"/>
+      <w:r>
+        <w:t>\CT_ImportLogs.txt”.</w:t>
       </w:r>
     </w:p>
     <w:p>
@@ -2443,7 +3061,31 @@
         </w:rPr>
       </w:pPr>
       <w:r>
-        <w:t xml:space="preserve">If a tabular dataset to be imported does not have an existing field mapping (see field mappings in Design Notes below), one option is to rename/add CSV fields to match those in the “Other” field mapping. After importing using the “Other” field mapping, create a new DatasetSource record with the correct name and citation for the source, then edit InputDataset.DatasetSourceID to match the new DatasetSource. </w:t>
+        <w:t xml:space="preserve">If a tabular dataset to be imported does not have an existing field mapping (see field mappings in Design Notes below), one option is to rename/add CSV fields to match those in the “Other” field mapping. After importing using the “Other” field mapping, create a new </w:t>
+      </w:r>
+      <w:proofErr w:type="spellStart"/>
+      <w:r>
+        <w:t>DatasetSource</w:t>
+      </w:r>
+      <w:proofErr w:type="spellEnd"/>
+      <w:r>
+        <w:t xml:space="preserve"> record with the correct name and citation for the source, then edit </w:t>
+      </w:r>
+      <w:proofErr w:type="spellStart"/>
+      <w:r>
+        <w:t>InputDataset.DatasetSourceID</w:t>
+      </w:r>
+      <w:proofErr w:type="spellEnd"/>
+      <w:r>
+        <w:t xml:space="preserve"> to match the new </w:t>
+      </w:r>
+      <w:proofErr w:type="spellStart"/>
+      <w:r>
+        <w:t>DatasetSource</w:t>
+      </w:r>
+      <w:proofErr w:type="spellEnd"/>
+      <w:r>
+        <w:t xml:space="preserve">. </w:t>
       </w:r>
     </w:p>
     <w:p>
@@ -2499,22 +3141,38 @@
     </w:p>
     <w:p>
       <w:r>
+        <w:lastRenderedPageBreak/>
         <w:t>Raw Data File: file containing point species data to be imported.</w:t>
       </w:r>
     </w:p>
     <w:p>
       <w:r>
-        <w:t>Dataset Name: descriptive label for the database (combined with Dataset Source and Date Received, uniquely identifies an InputDataset).</w:t>
-      </w:r>
-    </w:p>
-    <w:p>
-      <w:r>
-        <w:t>Dataset Source: the name of the specification for the dataset source (see DatasetSource table for specifications details and valid values).</w:t>
-      </w:r>
-    </w:p>
-    <w:p>
-      <w:r>
-        <w:lastRenderedPageBreak/>
+        <w:t xml:space="preserve">Dataset Name: descriptive label for the database (combined with Dataset Source and Date Received, uniquely identifies an </w:t>
+      </w:r>
+      <w:proofErr w:type="spellStart"/>
+      <w:r>
+        <w:t>InputDataset</w:t>
+      </w:r>
+      <w:proofErr w:type="spellEnd"/>
+      <w:r>
+        <w:t>).</w:t>
+      </w:r>
+    </w:p>
+    <w:p>
+      <w:r>
+        <w:t xml:space="preserve">Dataset Source: the name of the specification for the dataset source (see </w:t>
+      </w:r>
+      <w:proofErr w:type="spellStart"/>
+      <w:r>
+        <w:t>DatasetSource</w:t>
+      </w:r>
+      <w:proofErr w:type="spellEnd"/>
+      <w:r>
+        <w:t xml:space="preserve"> table for specifications details and valid values).</w:t>
+      </w:r>
+    </w:p>
+    <w:p>
+      <w:r>
         <w:t>Date Received: the data the dataset was received.</w:t>
       </w:r>
     </w:p>
@@ -2565,7 +3223,15 @@
         <w:contextualSpacing/>
       </w:pPr>
       <w:r>
-        <w:t>Restricted EBAR – can only be accessed by NatureServe Canada members of the EBAR project.</w:t>
+        <w:t xml:space="preserve">Restricted EBAR – can only be accessed by </w:t>
+      </w:r>
+      <w:proofErr w:type="spellStart"/>
+      <w:r>
+        <w:t>NatureServe</w:t>
+      </w:r>
+      <w:proofErr w:type="spellEnd"/>
+      <w:r>
+        <w:t xml:space="preserve"> Canada members of the EBAR project.</w:t>
       </w:r>
     </w:p>
     <w:p>
@@ -2596,7 +3262,15 @@
     </w:p>
     <w:p>
       <w:r>
-        <w:t>Lists existing ELEMENT_NATIONAL_ID values from the BIOTICS_ELEMENT_NATIONAL table of the ebarkba geodatabase. ID values can be copied (up to 1000 at a time) and used with the query “OneDrive\EBAR\Data Mining\Species Prioritization\Biotics Sync\ BioticsSpeciesDownloadSQLWithShortCitation.txt” to generate input file for the Sync Species List tool (see below).</w:t>
+        <w:t xml:space="preserve">Lists existing ELEMENT_NATIONAL_ID values from the BIOTICS_ELEMENT_NATIONAL table of the </w:t>
+      </w:r>
+      <w:proofErr w:type="spellStart"/>
+      <w:r>
+        <w:t>ebarkba</w:t>
+      </w:r>
+      <w:proofErr w:type="spellEnd"/>
+      <w:r>
+        <w:t xml:space="preserve"> geodatabase. ID values can be copied (up to 1000 at a time) and used with the query “OneDrive\EBAR\Data Mining\Species Prioritization\Biotics Sync\ BioticsSpeciesDownloadSQLWithShortCitation.txt” to generate input file for the Sync Species List tool (see below).</w:t>
       </w:r>
     </w:p>
     <w:p>
@@ -2727,7 +3401,16 @@
     </w:p>
     <w:p>
       <w:r>
-        <w:t>CSV File: a file of one or more Biotics species created using the query “OneDrive\EBAR\Data Mining\Species Prioritization\Biotics Sync\BioticsSpeciesDownload.txt”. Existing species (based on ELEMENT_NATIONAL_ID) in the BIOTICS_ELEMENT_NATIONAL table of the ebarkba geodatabase will be updated, and new species will be added.</w:t>
+        <w:lastRenderedPageBreak/>
+        <w:t xml:space="preserve">CSV File: a file of one or more Biotics species created using the query “OneDrive\EBAR\Data Mining\Species Prioritization\Biotics Sync\BioticsSpeciesDownload.txt”. Existing species (based on ELEMENT_NATIONAL_ID) in the BIOTICS_ELEMENT_NATIONAL table of the </w:t>
+      </w:r>
+      <w:proofErr w:type="spellStart"/>
+      <w:r>
+        <w:t>ebarkba</w:t>
+      </w:r>
+      <w:proofErr w:type="spellEnd"/>
+      <w:r>
+        <w:t xml:space="preserve"> geodatabase will be updated, and new species will be added.</w:t>
       </w:r>
     </w:p>
     <w:p/>
@@ -2742,7 +3425,6 @@
       <w:bookmarkStart w:id="23" w:name="_Toc52201806"/>
       <w:bookmarkStart w:id="24" w:name="_Toc53758732"/>
       <w:r>
-        <w:lastRenderedPageBreak/>
         <w:t>Sync Species List KBA Tool</w:t>
       </w:r>
       <w:bookmarkEnd w:id="23"/>
@@ -2816,7 +3498,15 @@
     </w:p>
     <w:p>
       <w:r>
-        <w:t>CSV File: a file created in R from multiple queries to determine KBA trigger species. Existing species are matched based on ELEMENT_NATIONAL_ID to the BIOTICS_ELEMENT_NATIONAL table of the ebarkba geodatabase. Records in the species table will be updated, and new species will be added, if there is a successful match.</w:t>
+        <w:t xml:space="preserve">CSV File: a file created in R from multiple queries to determine KBA trigger species. Existing species are matched based on ELEMENT_NATIONAL_ID to the BIOTICS_ELEMENT_NATIONAL table of the </w:t>
+      </w:r>
+      <w:proofErr w:type="spellStart"/>
+      <w:r>
+        <w:t>ebarkba</w:t>
+      </w:r>
+      <w:proofErr w:type="spellEnd"/>
+      <w:r>
+        <w:t xml:space="preserve"> geodatabase. Records in the species table will be updated, and new species will be added, if there is a successful match.</w:t>
       </w:r>
     </w:p>
     <w:p/>
@@ -2825,21 +3515,157 @@
         <w:pStyle w:val="Heading1"/>
       </w:pPr>
       <w:bookmarkStart w:id="25" w:name="_Toc52201807"/>
-      <w:bookmarkStart w:id="26" w:name="_Ref39072375"/>
-      <w:bookmarkStart w:id="27" w:name="_Toc53758733"/>
+      <w:bookmarkStart w:id="26" w:name="_Toc53758733"/>
+      <w:bookmarkStart w:id="27" w:name="_Ref39072375"/>
       <w:r>
         <w:t>Tools in Development</w:t>
       </w:r>
       <w:bookmarkEnd w:id="25"/>
-      <w:bookmarkEnd w:id="27"/>
-    </w:p>
-    <w:p>
-      <w:pPr>
-        <w:pStyle w:val="Heading2"/>
+      <w:bookmarkEnd w:id="26"/>
+    </w:p>
+    <w:p>
+      <w:pPr>
+        <w:keepNext/>
+        <w:keepLines/>
+        <w:spacing w:before="40" w:after="0"/>
+        <w:outlineLvl w:val="1"/>
+        <w:rPr>
+          <w:rFonts w:asciiTheme="majorHAnsi" w:eastAsiaTheme="majorEastAsia" w:hAnsiTheme="majorHAnsi" w:cstheme="majorBidi"/>
+          <w:color w:val="2F5496" w:themeColor="accent1" w:themeShade="BF"/>
+          <w:sz w:val="26"/>
+          <w:szCs w:val="26"/>
+        </w:rPr>
       </w:pPr>
       <w:bookmarkStart w:id="28" w:name="_Toc52201809"/>
       <w:bookmarkStart w:id="29" w:name="_Toc53758734"/>
       <w:r>
+        <w:rPr>
+          <w:rFonts w:asciiTheme="majorHAnsi" w:eastAsiaTheme="majorEastAsia" w:hAnsiTheme="majorHAnsi" w:cstheme="majorBidi"/>
+          <w:color w:val="2F5496" w:themeColor="accent1" w:themeShade="BF"/>
+          <w:sz w:val="26"/>
+          <w:szCs w:val="26"/>
+        </w:rPr>
+        <w:t>Export Input Data Tool</w:t>
+      </w:r>
+    </w:p>
+    <w:p>
+      <w:r>
+        <w:t xml:space="preserve">Export </w:t>
+      </w:r>
+      <w:proofErr w:type="spellStart"/>
+      <w:r>
+        <w:t>InputPoint</w:t>
+      </w:r>
+      <w:proofErr w:type="spellEnd"/>
+      <w:r>
+        <w:t xml:space="preserve">/Line/Polygon records, always excluding "other" </w:t>
+      </w:r>
+      <w:proofErr w:type="spellStart"/>
+      <w:r>
+        <w:t>DatasetTypes</w:t>
+      </w:r>
+      <w:proofErr w:type="spellEnd"/>
+      <w:r>
+        <w:t xml:space="preserve"> and EBAR Restricted records.</w:t>
+      </w:r>
+    </w:p>
+    <w:p>
+      <w:r>
+        <w:rPr>
+          <w:noProof/>
+        </w:rPr>
+        <w:lastRenderedPageBreak/>
+        <w:drawing>
+          <wp:inline distT="0" distB="0" distL="0" distR="0" wp14:anchorId="0E404CD8" wp14:editId="5A537142">
+            <wp:extent cx="3132814" cy="3556616"/>
+            <wp:effectExtent l="0" t="0" r="0" b="0"/>
+            <wp:docPr id="1" name="Picture 1"/>
+            <wp:cNvGraphicFramePr>
+              <a:graphicFrameLocks xmlns:a="http://schemas.openxmlformats.org/drawingml/2006/main" noChangeAspect="1"/>
+            </wp:cNvGraphicFramePr>
+            <a:graphic xmlns:a="http://schemas.openxmlformats.org/drawingml/2006/main">
+              <a:graphicData uri="http://schemas.openxmlformats.org/drawingml/2006/picture">
+                <pic:pic xmlns:pic="http://schemas.openxmlformats.org/drawingml/2006/picture">
+                  <pic:nvPicPr>
+                    <pic:cNvPr id="1" name=""/>
+                    <pic:cNvPicPr/>
+                  </pic:nvPicPr>
+                  <pic:blipFill>
+                    <a:blip r:embed="rId21"/>
+                    <a:stretch>
+                      <a:fillRect/>
+                    </a:stretch>
+                  </pic:blipFill>
+                  <pic:spPr>
+                    <a:xfrm>
+                      <a:off x="0" y="0"/>
+                      <a:ext cx="3132814" cy="3556616"/>
+                    </a:xfrm>
+                    <a:prstGeom prst="rect">
+                      <a:avLst/>
+                    </a:prstGeom>
+                  </pic:spPr>
+                </pic:pic>
+              </a:graphicData>
+            </a:graphic>
+          </wp:inline>
+        </w:drawing>
+      </w:r>
+    </w:p>
+    <w:p>
+      <w:r>
+        <w:t xml:space="preserve">Jurisdictions Covered: select jurisdiction(s) to include in the export; note that each jurisdiction is buffered by 32km then the buffer is used in an intersect to select </w:t>
+      </w:r>
+      <w:proofErr w:type="spellStart"/>
+      <w:r>
+        <w:t>InputPoint</w:t>
+      </w:r>
+      <w:proofErr w:type="spellEnd"/>
+      <w:r>
+        <w:t>/Line/Polygon records for inclusion.</w:t>
+      </w:r>
+    </w:p>
+    <w:p>
+      <w:r>
+        <w:t xml:space="preserve">Include CDC Data: optionally include data from </w:t>
+      </w:r>
+      <w:proofErr w:type="spellStart"/>
+      <w:r>
+        <w:t>NatureServe</w:t>
+      </w:r>
+      <w:proofErr w:type="spellEnd"/>
+      <w:r>
+        <w:t xml:space="preserve"> Networks partners (Conservation Data Centres and Natural Heritage Programs), but not EBAR Restricted records.</w:t>
+      </w:r>
+    </w:p>
+    <w:p>
+      <w:r>
+        <w:t>Include Restricted Data: optionally include Restricted records.</w:t>
+      </w:r>
+    </w:p>
+    <w:p>
+      <w:r>
+        <w:t xml:space="preserve">Output Zip File Name: name of the file to be created and posted for download (e.g. </w:t>
+      </w:r>
+      <w:hyperlink r:id="rId22" w:history="1">
+        <w:r>
+          <w:rPr>
+            <w:color w:val="0563C1" w:themeColor="hyperlink"/>
+            <w:u w:val="single"/>
+          </w:rPr>
+          <w:t>https://gis.natureserve.ca/downloads/test_ac.zip</w:t>
+        </w:r>
+      </w:hyperlink>
+      <w:r>
+        <w:t>).</w:t>
+      </w:r>
+    </w:p>
+    <w:p/>
+    <w:p>
+      <w:pPr>
+        <w:pStyle w:val="Heading2"/>
+      </w:pPr>
+      <w:r>
         <w:t>Publish Range Map Tool</w:t>
       </w:r>
       <w:bookmarkEnd w:id="28"/>
@@ -2847,7 +3673,15 @@
     </w:p>
     <w:p>
       <w:r>
-        <w:t>Creates JPG, PDF and Spatial Data (ZIP) for a single EBAR RangeMap.</w:t>
+        <w:t xml:space="preserve">Creates JPG, PDF and Spatial Data (ZIP) for a single EBAR </w:t>
+      </w:r>
+      <w:proofErr w:type="spellStart"/>
+      <w:r>
+        <w:t>RangeMap</w:t>
+      </w:r>
+      <w:proofErr w:type="spellEnd"/>
+      <w:r>
+        <w:t>.</w:t>
       </w:r>
     </w:p>
     <w:p>
@@ -2857,12 +3691,36 @@
     </w:p>
     <w:p>
       <w:r>
-        <w:t>Range Map ID: RangeMapID of the RangeMap to be published.</w:t>
-      </w:r>
-    </w:p>
-    <w:p>
-      <w:r>
-        <w:t>Output GIS Data Zip: boolean flag indicating that a Zip file of spatial data will be cr</w:t>
+        <w:t xml:space="preserve">Range Map ID: </w:t>
+      </w:r>
+      <w:proofErr w:type="spellStart"/>
+      <w:r>
+        <w:t>RangeMapID</w:t>
+      </w:r>
+      <w:proofErr w:type="spellEnd"/>
+      <w:r>
+        <w:t xml:space="preserve"> of the </w:t>
+      </w:r>
+      <w:proofErr w:type="spellStart"/>
+      <w:r>
+        <w:t>RangeMap</w:t>
+      </w:r>
+      <w:proofErr w:type="spellEnd"/>
+      <w:r>
+        <w:t xml:space="preserve"> to be published.</w:t>
+      </w:r>
+    </w:p>
+    <w:p>
+      <w:r>
+        <w:t xml:space="preserve">Output GIS Data Zip: </w:t>
+      </w:r>
+      <w:proofErr w:type="spellStart"/>
+      <w:r>
+        <w:t>boolean</w:t>
+      </w:r>
+      <w:proofErr w:type="spellEnd"/>
+      <w:r>
+        <w:t xml:space="preserve"> flag indicating that a Zip file of spatial data will be cr</w:t>
       </w:r>
       <w:r>
         <w:t>e</w:t>
@@ -2892,11 +3750,20 @@
     </w:p>
     <w:p>
       <w:r>
-        <w:t>Creates a Spatial Data (ZIP) package for multiple EBAR RangeMaps with the same Category/Taxa.</w:t>
-      </w:r>
-    </w:p>
-    <w:p>
-      <w:r>
+        <w:t xml:space="preserve">Creates a Spatial Data (ZIP) package for multiple EBAR </w:t>
+      </w:r>
+      <w:proofErr w:type="spellStart"/>
+      <w:r>
+        <w:t>RangeMaps</w:t>
+      </w:r>
+      <w:proofErr w:type="spellEnd"/>
+      <w:r>
+        <w:t xml:space="preserve"> with the same Category/Taxa.</w:t>
+      </w:r>
+    </w:p>
+    <w:p>
+      <w:r>
+        <w:lastRenderedPageBreak/>
         <w:t>In development.</w:t>
       </w:r>
     </w:p>
@@ -2905,12 +3772,36 @@
         <w:t>U</w:t>
       </w:r>
       <w:r>
-        <w:t>ses IncludeInDownloadTable field.</w:t>
-      </w:r>
-    </w:p>
-    <w:p>
-      <w:r>
-        <w:t>Category Taxa Label [optional]: the Biotics category/taxa label for the RangeMap spatial data package to be created, or None for all published RangeMaps; may forego this parameter and automatically create for each category/taxa and overall.</w:t>
+        <w:t xml:space="preserve">ses </w:t>
+      </w:r>
+      <w:proofErr w:type="spellStart"/>
+      <w:r>
+        <w:t>IncludeInDownloadTable</w:t>
+      </w:r>
+      <w:proofErr w:type="spellEnd"/>
+      <w:r>
+        <w:t xml:space="preserve"> field.</w:t>
+      </w:r>
+    </w:p>
+    <w:p>
+      <w:r>
+        <w:t xml:space="preserve">Category Taxa Label [optional]: the Biotics category/taxa label for the </w:t>
+      </w:r>
+      <w:proofErr w:type="spellStart"/>
+      <w:r>
+        <w:t>RangeMap</w:t>
+      </w:r>
+      <w:proofErr w:type="spellEnd"/>
+      <w:r>
+        <w:t xml:space="preserve"> spatial data package to be created, or None for all published </w:t>
+      </w:r>
+      <w:proofErr w:type="spellStart"/>
+      <w:r>
+        <w:t>RangeMaps</w:t>
+      </w:r>
+      <w:proofErr w:type="spellEnd"/>
+      <w:r>
+        <w:t>; may forego this parameter and automatically create for each category/taxa and overall.</w:t>
       </w:r>
     </w:p>
     <w:p/>
@@ -2921,10 +3812,9 @@
       <w:bookmarkStart w:id="32" w:name="_Toc52201811"/>
       <w:bookmarkStart w:id="33" w:name="_Toc53758736"/>
       <w:r>
-        <w:lastRenderedPageBreak/>
         <w:t>Species Sync Workflow</w:t>
       </w:r>
-      <w:bookmarkEnd w:id="26"/>
+      <w:bookmarkEnd w:id="27"/>
       <w:bookmarkEnd w:id="32"/>
       <w:bookmarkEnd w:id="33"/>
     </w:p>
@@ -2949,7 +3839,15 @@
         <w:contextualSpacing/>
       </w:pPr>
       <w:r>
-        <w:t>Run Sync Species List KBA tool passing in the CSV file from the previous step. This syncs KBA fields for existing species and outputs a list of ElementNationalIDs for new species (i.e. those not in the EBAR database).</w:t>
+        <w:t xml:space="preserve">Run Sync Species List KBA tool passing in the CSV file from the previous step. This syncs KBA fields for existing species and outputs a list of </w:t>
+      </w:r>
+      <w:proofErr w:type="spellStart"/>
+      <w:r>
+        <w:t>ElementNationalIDs</w:t>
+      </w:r>
+      <w:proofErr w:type="spellEnd"/>
+      <w:r>
+        <w:t xml:space="preserve"> for new species (i.e. those not in the EBAR database).</w:t>
       </w:r>
     </w:p>
     <w:p>
@@ -2975,7 +3873,7 @@
       <w:r>
         <w:t>Login to Central Biotics (</w:t>
       </w:r>
-      <w:hyperlink r:id="rId21" w:history="1">
+      <w:hyperlink r:id="rId23" w:history="1">
         <w:r>
           <w:rPr>
             <w:color w:val="0000FF"/>
@@ -2985,7 +3883,15 @@
         </w:r>
       </w:hyperlink>
       <w:r>
-        <w:t>) using a web browser and run the Biotics Species Download and Biotics Synonym Download queries (available at “OneDrive\EBAR\Data Mining\Species Prioritization\Biotics Sync”), passing in the lists of ElementNationalIDs and downloading the output CSVs (this is done in batches because the query allows a maximum of 1000 species at a time).</w:t>
+        <w:t xml:space="preserve">) using a web browser and run the Biotics Species Download and Biotics Synonym Download queries (available at “OneDrive\EBAR\Data Mining\Species Prioritization\Biotics Sync”), passing in the lists of </w:t>
+      </w:r>
+      <w:proofErr w:type="spellStart"/>
+      <w:r>
+        <w:t>ElementNationalIDs</w:t>
+      </w:r>
+      <w:proofErr w:type="spellEnd"/>
+      <w:r>
+        <w:t xml:space="preserve"> and downloading the output CSVs (this is done in batches because the query allows a maximum of 1000 species at a time).</w:t>
       </w:r>
     </w:p>
     <w:p>
@@ -3046,7 +3952,39 @@
         <w:contextualSpacing/>
       </w:pPr>
       <w:r>
-        <w:t>For tabular DatasetSourceTypes, the Import Tabular Data tool uses field mappings defined in TabularFieldMapping.py to translate between the fields of the DatasetSource (GBIF, VertNet, etc.) and the InputPoint table.</w:t>
+        <w:t xml:space="preserve">For tabular </w:t>
+      </w:r>
+      <w:proofErr w:type="spellStart"/>
+      <w:r>
+        <w:t>DatasetSourceTypes</w:t>
+      </w:r>
+      <w:proofErr w:type="spellEnd"/>
+      <w:r>
+        <w:t xml:space="preserve">, the Import Tabular Data tool uses field mappings defined in TabularFieldMapping.py to translate between the fields of the </w:t>
+      </w:r>
+      <w:proofErr w:type="spellStart"/>
+      <w:r>
+        <w:t>DatasetSource</w:t>
+      </w:r>
+      <w:proofErr w:type="spellEnd"/>
+      <w:r>
+        <w:t xml:space="preserve"> (GBIF, </w:t>
+      </w:r>
+      <w:proofErr w:type="spellStart"/>
+      <w:r>
+        <w:t>VertNet</w:t>
+      </w:r>
+      <w:proofErr w:type="spellEnd"/>
+      <w:r>
+        <w:t xml:space="preserve">, etc.) and the </w:t>
+      </w:r>
+      <w:proofErr w:type="spellStart"/>
+      <w:r>
+        <w:t>InputPoint</w:t>
+      </w:r>
+      <w:proofErr w:type="spellEnd"/>
+      <w:r>
+        <w:t xml:space="preserve"> table.</w:t>
       </w:r>
     </w:p>
     <w:p>
@@ -3058,7 +3996,39 @@
         <w:contextualSpacing/>
       </w:pPr>
       <w:r>
-        <w:t>For spatial DatasetSourceTypes, the Import Spatial Data tools use field mappings defined in the DatasetSource table (field names ending with “Field”) to translate between the fields of the DatasetSource (provincial CDC, state NHP, etc.) and the InputPoint/Line/Polygon tables.</w:t>
+        <w:t xml:space="preserve">For spatial </w:t>
+      </w:r>
+      <w:proofErr w:type="spellStart"/>
+      <w:r>
+        <w:t>DatasetSourceTypes</w:t>
+      </w:r>
+      <w:proofErr w:type="spellEnd"/>
+      <w:r>
+        <w:t xml:space="preserve">, the Import Spatial Data tools use field mappings defined in the </w:t>
+      </w:r>
+      <w:proofErr w:type="spellStart"/>
+      <w:r>
+        <w:t>DatasetSource</w:t>
+      </w:r>
+      <w:proofErr w:type="spellEnd"/>
+      <w:r>
+        <w:t xml:space="preserve"> table (field names ending with “Field”) to translate between the fields of the </w:t>
+      </w:r>
+      <w:proofErr w:type="spellStart"/>
+      <w:r>
+        <w:t>DatasetSource</w:t>
+      </w:r>
+      <w:proofErr w:type="spellEnd"/>
+      <w:r>
+        <w:t xml:space="preserve"> (provincial CDC, state NHP, etc.) and the </w:t>
+      </w:r>
+      <w:proofErr w:type="spellStart"/>
+      <w:r>
+        <w:t>InputPoint</w:t>
+      </w:r>
+      <w:proofErr w:type="spellEnd"/>
+      <w:r>
+        <w:t>/Line/Polygon tables.</w:t>
       </w:r>
     </w:p>
     <w:p>
@@ -3070,7 +4040,23 @@
         <w:contextualSpacing/>
       </w:pPr>
       <w:r>
-        <w:t>Spatial Datasets must also be given a DatasetType in the DatasetSource table, with values as follows:</w:t>
+        <w:t xml:space="preserve">Spatial Datasets must also be given a </w:t>
+      </w:r>
+      <w:proofErr w:type="spellStart"/>
+      <w:r>
+        <w:t>DatasetType</w:t>
+      </w:r>
+      <w:proofErr w:type="spellEnd"/>
+      <w:r>
+        <w:t xml:space="preserve"> in the </w:t>
+      </w:r>
+      <w:proofErr w:type="spellStart"/>
+      <w:r>
+        <w:t>DatasetSource</w:t>
+      </w:r>
+      <w:proofErr w:type="spellEnd"/>
+      <w:r>
+        <w:t xml:space="preserve"> table, with values as follows:</w:t>
       </w:r>
     </w:p>
     <w:p>
@@ -3106,7 +4092,15 @@
         <w:contextualSpacing/>
       </w:pPr>
       <w:r>
-        <w:t>Element Occurrences – point, line or polygon EOs from a NatureServe member program (CDC or NHP).</w:t>
+        <w:t xml:space="preserve">Element Occurrences – point, line or polygon EOs from a </w:t>
+      </w:r>
+      <w:proofErr w:type="spellStart"/>
+      <w:r>
+        <w:t>NatureServe</w:t>
+      </w:r>
+      <w:proofErr w:type="spellEnd"/>
+      <w:r>
+        <w:t xml:space="preserve"> member program (CDC or NHP).</w:t>
       </w:r>
     </w:p>
     <w:p>
@@ -3118,7 +4112,15 @@
         <w:contextualSpacing/>
       </w:pPr>
       <w:r>
-        <w:t>Habitat Suitability – polygon areas of suitable habitat from an authoritative source, such as a NatureServe HSM.</w:t>
+        <w:t xml:space="preserve">Habitat Suitability – polygon areas of suitable habitat from an authoritative source, such as a </w:t>
+      </w:r>
+      <w:proofErr w:type="spellStart"/>
+      <w:r>
+        <w:t>NatureServe</w:t>
+      </w:r>
+      <w:proofErr w:type="spellEnd"/>
+      <w:r>
+        <w:t xml:space="preserve"> HSM.</w:t>
       </w:r>
     </w:p>
     <w:p>
@@ -3142,6 +4144,7 @@
         <w:contextualSpacing/>
       </w:pPr>
       <w:r>
+        <w:lastRenderedPageBreak/>
         <w:t>Range Estimates – polygon estimate of existing species range from an authoritative source, such as a peer reviewed paper.</w:t>
       </w:r>
     </w:p>
@@ -3154,7 +4157,15 @@
         <w:contextualSpacing/>
       </w:pPr>
       <w:r>
-        <w:t>Source Features – point SFs from a NatureServe member program.</w:t>
+        <w:t xml:space="preserve">Source Features – point SFs from a </w:t>
+      </w:r>
+      <w:proofErr w:type="spellStart"/>
+      <w:r>
+        <w:t>NatureServe</w:t>
+      </w:r>
+      <w:proofErr w:type="spellEnd"/>
+      <w:r>
+        <w:t xml:space="preserve"> member program.</w:t>
       </w:r>
     </w:p>
     <w:p>
@@ -3181,7 +4192,6 @@
       <w:bookmarkStart w:id="36" w:name="_Toc52201813"/>
       <w:bookmarkStart w:id="37" w:name="_Toc53758738"/>
       <w:r>
-        <w:lastRenderedPageBreak/>
         <w:t>Source Code Control and Editing</w:t>
       </w:r>
       <w:bookmarkEnd w:id="36"/>
@@ -3191,7 +4201,7 @@
       <w:r>
         <w:t xml:space="preserve">See </w:t>
       </w:r>
-      <w:hyperlink r:id="rId22" w:history="1">
+      <w:hyperlink r:id="rId24" w:history="1">
         <w:r>
           <w:rPr>
             <w:color w:val="0000FF"/>
@@ -3208,7 +4218,7 @@
       <w:r>
         <w:t>Recommended to use an interactive development environment (IDE), such as Visual Studio (</w:t>
       </w:r>
-      <w:hyperlink r:id="rId23" w:history="1">
+      <w:hyperlink r:id="rId25" w:history="1">
         <w:r>
           <w:rPr>
             <w:color w:val="0000FF"/>
@@ -3220,7 +4230,7 @@
       <w:r>
         <w:t>) or PyCharm (</w:t>
       </w:r>
-      <w:hyperlink r:id="rId24" w:history="1">
+      <w:hyperlink r:id="rId26" w:history="1">
         <w:r>
           <w:rPr>
             <w:color w:val="0000FF"/>
@@ -3590,6 +4600,119 @@
     </w:lvl>
   </w:abstractNum>
   <w:abstractNum w:abstractNumId="3" w15:restartNumberingAfterBreak="0">
+    <w:nsid w:val="5D084214"/>
+    <w:multiLevelType w:val="hybridMultilevel"/>
+    <w:tmpl w:val="5DAE4E52"/>
+    <w:lvl w:ilvl="0" w:tplc="10090001">
+      <w:start w:val="1"/>
+      <w:numFmt w:val="bullet"/>
+      <w:lvlText w:val=""/>
+      <w:lvlJc w:val="left"/>
+      <w:pPr>
+        <w:ind w:left="360" w:hanging="360"/>
+      </w:pPr>
+      <w:rPr>
+        <w:rFonts w:ascii="Symbol" w:hAnsi="Symbol" w:hint="default"/>
+      </w:rPr>
+    </w:lvl>
+    <w:lvl w:ilvl="1" w:tplc="10090003" w:tentative="1">
+      <w:start w:val="1"/>
+      <w:numFmt w:val="bullet"/>
+      <w:lvlText w:val="o"/>
+      <w:lvlJc w:val="left"/>
+      <w:pPr>
+        <w:ind w:left="1080" w:hanging="360"/>
+      </w:pPr>
+      <w:rPr>
+        <w:rFonts w:ascii="Courier New" w:hAnsi="Courier New" w:cs="Courier New" w:hint="default"/>
+      </w:rPr>
+    </w:lvl>
+    <w:lvl w:ilvl="2" w:tplc="10090005" w:tentative="1">
+      <w:start w:val="1"/>
+      <w:numFmt w:val="bullet"/>
+      <w:lvlText w:val=""/>
+      <w:lvlJc w:val="left"/>
+      <w:pPr>
+        <w:ind w:left="1800" w:hanging="360"/>
+      </w:pPr>
+      <w:rPr>
+        <w:rFonts w:ascii="Wingdings" w:hAnsi="Wingdings" w:hint="default"/>
+      </w:rPr>
+    </w:lvl>
+    <w:lvl w:ilvl="3" w:tplc="10090001" w:tentative="1">
+      <w:start w:val="1"/>
+      <w:numFmt w:val="bullet"/>
+      <w:lvlText w:val=""/>
+      <w:lvlJc w:val="left"/>
+      <w:pPr>
+        <w:ind w:left="2520" w:hanging="360"/>
+      </w:pPr>
+      <w:rPr>
+        <w:rFonts w:ascii="Symbol" w:hAnsi="Symbol" w:hint="default"/>
+      </w:rPr>
+    </w:lvl>
+    <w:lvl w:ilvl="4" w:tplc="10090003" w:tentative="1">
+      <w:start w:val="1"/>
+      <w:numFmt w:val="bullet"/>
+      <w:lvlText w:val="o"/>
+      <w:lvlJc w:val="left"/>
+      <w:pPr>
+        <w:ind w:left="3240" w:hanging="360"/>
+      </w:pPr>
+      <w:rPr>
+        <w:rFonts w:ascii="Courier New" w:hAnsi="Courier New" w:cs="Courier New" w:hint="default"/>
+      </w:rPr>
+    </w:lvl>
+    <w:lvl w:ilvl="5" w:tplc="10090005" w:tentative="1">
+      <w:start w:val="1"/>
+      <w:numFmt w:val="bullet"/>
+      <w:lvlText w:val=""/>
+      <w:lvlJc w:val="left"/>
+      <w:pPr>
+        <w:ind w:left="3960" w:hanging="360"/>
+      </w:pPr>
+      <w:rPr>
+        <w:rFonts w:ascii="Wingdings" w:hAnsi="Wingdings" w:hint="default"/>
+      </w:rPr>
+    </w:lvl>
+    <w:lvl w:ilvl="6" w:tplc="10090001" w:tentative="1">
+      <w:start w:val="1"/>
+      <w:numFmt w:val="bullet"/>
+      <w:lvlText w:val=""/>
+      <w:lvlJc w:val="left"/>
+      <w:pPr>
+        <w:ind w:left="4680" w:hanging="360"/>
+      </w:pPr>
+      <w:rPr>
+        <w:rFonts w:ascii="Symbol" w:hAnsi="Symbol" w:hint="default"/>
+      </w:rPr>
+    </w:lvl>
+    <w:lvl w:ilvl="7" w:tplc="10090003" w:tentative="1">
+      <w:start w:val="1"/>
+      <w:numFmt w:val="bullet"/>
+      <w:lvlText w:val="o"/>
+      <w:lvlJc w:val="left"/>
+      <w:pPr>
+        <w:ind w:left="5400" w:hanging="360"/>
+      </w:pPr>
+      <w:rPr>
+        <w:rFonts w:ascii="Courier New" w:hAnsi="Courier New" w:cs="Courier New" w:hint="default"/>
+      </w:rPr>
+    </w:lvl>
+    <w:lvl w:ilvl="8" w:tplc="10090005" w:tentative="1">
+      <w:start w:val="1"/>
+      <w:numFmt w:val="bullet"/>
+      <w:lvlText w:val=""/>
+      <w:lvlJc w:val="left"/>
+      <w:pPr>
+        <w:ind w:left="6120" w:hanging="360"/>
+      </w:pPr>
+      <w:rPr>
+        <w:rFonts w:ascii="Wingdings" w:hAnsi="Wingdings" w:hint="default"/>
+      </w:rPr>
+    </w:lvl>
+  </w:abstractNum>
+  <w:abstractNum w:abstractNumId="4" w15:restartNumberingAfterBreak="0">
     <w:nsid w:val="5E0C3091"/>
     <w:multiLevelType w:val="hybridMultilevel"/>
     <w:tmpl w:val="B2424332"/>
@@ -3702,7 +4825,7 @@
       </w:rPr>
     </w:lvl>
   </w:abstractNum>
-  <w:abstractNum w:abstractNumId="4" w15:restartNumberingAfterBreak="0">
+  <w:abstractNum w:abstractNumId="5" w15:restartNumberingAfterBreak="0">
     <w:nsid w:val="69BD4D1C"/>
     <w:multiLevelType w:val="hybridMultilevel"/>
     <w:tmpl w:val="D3A87410"/>
@@ -3815,8 +4938,121 @@
       </w:rPr>
     </w:lvl>
   </w:abstractNum>
+  <w:abstractNum w:abstractNumId="6" w15:restartNumberingAfterBreak="0">
+    <w:nsid w:val="7A4333D3"/>
+    <w:multiLevelType w:val="hybridMultilevel"/>
+    <w:tmpl w:val="AA8E914E"/>
+    <w:lvl w:ilvl="0" w:tplc="10090001">
+      <w:start w:val="1"/>
+      <w:numFmt w:val="bullet"/>
+      <w:lvlText w:val=""/>
+      <w:lvlJc w:val="left"/>
+      <w:pPr>
+        <w:ind w:left="360" w:hanging="360"/>
+      </w:pPr>
+      <w:rPr>
+        <w:rFonts w:ascii="Symbol" w:hAnsi="Symbol" w:hint="default"/>
+      </w:rPr>
+    </w:lvl>
+    <w:lvl w:ilvl="1" w:tplc="10090003" w:tentative="1">
+      <w:start w:val="1"/>
+      <w:numFmt w:val="bullet"/>
+      <w:lvlText w:val="o"/>
+      <w:lvlJc w:val="left"/>
+      <w:pPr>
+        <w:ind w:left="1080" w:hanging="360"/>
+      </w:pPr>
+      <w:rPr>
+        <w:rFonts w:ascii="Courier New" w:hAnsi="Courier New" w:cs="Courier New" w:hint="default"/>
+      </w:rPr>
+    </w:lvl>
+    <w:lvl w:ilvl="2" w:tplc="10090005" w:tentative="1">
+      <w:start w:val="1"/>
+      <w:numFmt w:val="bullet"/>
+      <w:lvlText w:val=""/>
+      <w:lvlJc w:val="left"/>
+      <w:pPr>
+        <w:ind w:left="1800" w:hanging="360"/>
+      </w:pPr>
+      <w:rPr>
+        <w:rFonts w:ascii="Wingdings" w:hAnsi="Wingdings" w:hint="default"/>
+      </w:rPr>
+    </w:lvl>
+    <w:lvl w:ilvl="3" w:tplc="10090001" w:tentative="1">
+      <w:start w:val="1"/>
+      <w:numFmt w:val="bullet"/>
+      <w:lvlText w:val=""/>
+      <w:lvlJc w:val="left"/>
+      <w:pPr>
+        <w:ind w:left="2520" w:hanging="360"/>
+      </w:pPr>
+      <w:rPr>
+        <w:rFonts w:ascii="Symbol" w:hAnsi="Symbol" w:hint="default"/>
+      </w:rPr>
+    </w:lvl>
+    <w:lvl w:ilvl="4" w:tplc="10090003" w:tentative="1">
+      <w:start w:val="1"/>
+      <w:numFmt w:val="bullet"/>
+      <w:lvlText w:val="o"/>
+      <w:lvlJc w:val="left"/>
+      <w:pPr>
+        <w:ind w:left="3240" w:hanging="360"/>
+      </w:pPr>
+      <w:rPr>
+        <w:rFonts w:ascii="Courier New" w:hAnsi="Courier New" w:cs="Courier New" w:hint="default"/>
+      </w:rPr>
+    </w:lvl>
+    <w:lvl w:ilvl="5" w:tplc="10090005" w:tentative="1">
+      <w:start w:val="1"/>
+      <w:numFmt w:val="bullet"/>
+      <w:lvlText w:val=""/>
+      <w:lvlJc w:val="left"/>
+      <w:pPr>
+        <w:ind w:left="3960" w:hanging="360"/>
+      </w:pPr>
+      <w:rPr>
+        <w:rFonts w:ascii="Wingdings" w:hAnsi="Wingdings" w:hint="default"/>
+      </w:rPr>
+    </w:lvl>
+    <w:lvl w:ilvl="6" w:tplc="10090001" w:tentative="1">
+      <w:start w:val="1"/>
+      <w:numFmt w:val="bullet"/>
+      <w:lvlText w:val=""/>
+      <w:lvlJc w:val="left"/>
+      <w:pPr>
+        <w:ind w:left="4680" w:hanging="360"/>
+      </w:pPr>
+      <w:rPr>
+        <w:rFonts w:ascii="Symbol" w:hAnsi="Symbol" w:hint="default"/>
+      </w:rPr>
+    </w:lvl>
+    <w:lvl w:ilvl="7" w:tplc="10090003" w:tentative="1">
+      <w:start w:val="1"/>
+      <w:numFmt w:val="bullet"/>
+      <w:lvlText w:val="o"/>
+      <w:lvlJc w:val="left"/>
+      <w:pPr>
+        <w:ind w:left="5400" w:hanging="360"/>
+      </w:pPr>
+      <w:rPr>
+        <w:rFonts w:ascii="Courier New" w:hAnsi="Courier New" w:cs="Courier New" w:hint="default"/>
+      </w:rPr>
+    </w:lvl>
+    <w:lvl w:ilvl="8" w:tplc="10090005" w:tentative="1">
+      <w:start w:val="1"/>
+      <w:numFmt w:val="bullet"/>
+      <w:lvlText w:val=""/>
+      <w:lvlJc w:val="left"/>
+      <w:pPr>
+        <w:ind w:left="6120" w:hanging="360"/>
+      </w:pPr>
+      <w:rPr>
+        <w:rFonts w:ascii="Wingdings" w:hAnsi="Wingdings" w:hint="default"/>
+      </w:rPr>
+    </w:lvl>
+  </w:abstractNum>
   <w:num w:numId="1">
-    <w:abstractNumId w:val="4"/>
+    <w:abstractNumId w:val="5"/>
   </w:num>
   <w:num w:numId="2">
     <w:abstractNumId w:val="2"/>
@@ -3828,7 +5064,13 @@
     <w:abstractNumId w:val="0"/>
   </w:num>
   <w:num w:numId="5">
+    <w:abstractNumId w:val="4"/>
+  </w:num>
+  <w:num w:numId="6">
     <w:abstractNumId w:val="3"/>
+  </w:num>
+  <w:num w:numId="7">
+    <w:abstractNumId w:val="6"/>
   </w:num>
 </w:numbering>
 </file>
@@ -4426,6 +5668,17 @@
       <w:shd w:val="clear" w:color="auto" w:fill="E1DFDD"/>
     </w:rPr>
   </w:style>
+  <w:style w:type="paragraph" w:styleId="ListParagraph">
+    <w:name w:val="List Paragraph"/>
+    <w:basedOn w:val="Normal"/>
+    <w:uiPriority w:val="34"/>
+    <w:qFormat/>
+    <w:rsid w:val="00D45AB2"/>
+    <w:pPr>
+      <w:ind w:left="720"/>
+      <w:contextualSpacing/>
+    </w:pPr>
+  </w:style>
 </w:styles>
 </file>
 

</xml_diff>

<commit_message>
Add marked for delete check
</commit_message>
<xml_diff>
--- a/docs/EBAR Tools Documentation.docx
+++ b/docs/EBAR Tools Documentation.docx
@@ -1867,8 +1867,13 @@
       </w:r>
     </w:p>
     <w:p>
-      <w:r>
-        <w:t xml:space="preserve">No parameters, uses </w:t>
+      <w:proofErr w:type="gramStart"/>
+      <w:r>
+        <w:t>No parameters,</w:t>
+      </w:r>
+      <w:proofErr w:type="gramEnd"/>
+      <w:r>
+        <w:t xml:space="preserve"> uses </w:t>
       </w:r>
       <w:proofErr w:type="spellStart"/>
       <w:r>
@@ -2452,7 +2457,15 @@
     </w:p>
     <w:p>
       <w:r>
-        <w:t xml:space="preserve">A range map must be generated before this tool can be used. Subsequent range maps for the combination of species, range version and stage will apply the review records created by this tool (i.e. they will have </w:t>
+        <w:t>A range map must be generated before this tool can be used. Subsequent range maps for the combination of species, range version and stage will apply the review records created by this tool (</w:t>
+      </w:r>
+      <w:proofErr w:type="gramStart"/>
+      <w:r>
+        <w:t>i.e.</w:t>
+      </w:r>
+      <w:proofErr w:type="gramEnd"/>
+      <w:r>
+        <w:t xml:space="preserve"> they will have </w:t>
       </w:r>
       <w:proofErr w:type="spellStart"/>
       <w:r>
@@ -3028,6 +3041,7 @@
         </w:rPr>
       </w:pPr>
       <w:proofErr w:type="spellStart"/>
+      <w:proofErr w:type="gramStart"/>
       <w:r>
         <w:rPr>
           <w:rFonts w:ascii="Times New Roman" w:eastAsia="Times New Roman" w:hAnsi="Times New Roman" w:cs="Times New Roman"/>
@@ -3035,7 +3049,17 @@
           <w:szCs w:val="24"/>
           <w:lang w:eastAsia="en-CA"/>
         </w:rPr>
-        <w:t>yyyy?mm?dd</w:t>
+        <w:t>yyyy?mm</w:t>
+      </w:r>
+      <w:proofErr w:type="gramEnd"/>
+      <w:r>
+        <w:rPr>
+          <w:rFonts w:ascii="Times New Roman" w:eastAsia="Times New Roman" w:hAnsi="Times New Roman" w:cs="Times New Roman"/>
+          <w:sz w:val="24"/>
+          <w:szCs w:val="24"/>
+          <w:lang w:eastAsia="en-CA"/>
+        </w:rPr>
+        <w:t>?dd</w:t>
       </w:r>
       <w:proofErr w:type="spellEnd"/>
     </w:p>
@@ -3054,6 +3078,7 @@
         </w:rPr>
       </w:pPr>
       <w:proofErr w:type="spellStart"/>
+      <w:proofErr w:type="gramStart"/>
       <w:r>
         <w:rPr>
           <w:rFonts w:ascii="Times New Roman" w:eastAsia="Times New Roman" w:hAnsi="Times New Roman" w:cs="Times New Roman"/>
@@ -3064,6 +3089,7 @@
         <w:t>yyyy?mm</w:t>
       </w:r>
       <w:proofErr w:type="spellEnd"/>
+      <w:proofErr w:type="gramEnd"/>
     </w:p>
     <w:p>
       <w:pPr>
@@ -3239,8 +3265,16 @@
         <w:rPr>
           <w:lang w:val="en-US"/>
         </w:rPr>
-        <w:t xml:space="preserve"> tables of the EBAR geodatabase</w:t>
-      </w:r>
+        <w:t xml:space="preserve"> tables of the EBAR </w:t>
+      </w:r>
+      <w:proofErr w:type="gramStart"/>
+      <w:r>
+        <w:rPr>
+          <w:lang w:val="en-US"/>
+        </w:rPr>
+        <w:t>geodatabase</w:t>
+      </w:r>
+      <w:proofErr w:type="gramEnd"/>
     </w:p>
     <w:p>
       <w:r>
@@ -3816,7 +3850,29 @@
       </w:r>
       <w:proofErr w:type="spellEnd"/>
       <w:r>
-        <w:t xml:space="preserve"> of the record to be deleted. WARNING: this tool has some basic checks to prevent inappropriate deletions, but completed deletions cannot be undone.</w:t>
+        <w:t xml:space="preserve"> of the record to be deleted. WARNING: this tool has some basic checks to prevent inappropriate deletions</w:t>
+      </w:r>
+      <w:r>
+        <w:t xml:space="preserve"> including ensuring that </w:t>
+      </w:r>
+      <w:proofErr w:type="spellStart"/>
+      <w:r>
+        <w:t>RangeStage</w:t>
+      </w:r>
+      <w:proofErr w:type="spellEnd"/>
+      <w:r>
+        <w:t xml:space="preserve"> is set to “Delete</w:t>
+      </w:r>
+      <w:proofErr w:type="gramStart"/>
+      <w:r>
+        <w:t>”</w:t>
+      </w:r>
+      <w:r>
+        <w:t>, but</w:t>
+      </w:r>
+      <w:proofErr w:type="gramEnd"/>
+      <w:r>
+        <w:t xml:space="preserve"> completed deletions cannot be undone.</w:t>
       </w:r>
     </w:p>
     <w:p/>
@@ -3842,6 +3898,7 @@
           <w:sz w:val="26"/>
           <w:szCs w:val="26"/>
         </w:rPr>
+        <w:lastRenderedPageBreak/>
         <w:t>Export Input Data Tool</w:t>
       </w:r>
       <w:bookmarkEnd w:id="28"/>
@@ -3872,7 +3929,6 @@
         <w:rPr>
           <w:noProof/>
         </w:rPr>
-        <w:lastRenderedPageBreak/>
         <w:drawing>
           <wp:inline distT="0" distB="0" distL="0" distR="0" wp14:anchorId="0E404CD8" wp14:editId="5A537142">
             <wp:extent cx="3132814" cy="3556616"/>
@@ -3943,7 +3999,15 @@
     </w:p>
     <w:p>
       <w:r>
-        <w:t xml:space="preserve">Output Zip File Name: name of the file to be created and posted for download (e.g. </w:t>
+        <w:t>Output Zip File Name: name of the file to be created and posted for download (</w:t>
+      </w:r>
+      <w:proofErr w:type="gramStart"/>
+      <w:r>
+        <w:t>e.g.</w:t>
+      </w:r>
+      <w:proofErr w:type="gramEnd"/>
+      <w:r>
+        <w:t xml:space="preserve"> </w:t>
       </w:r>
       <w:hyperlink r:id="rId23" w:history="1">
         <w:r>
@@ -4034,6 +4098,7 @@
     </w:p>
     <w:p>
       <w:r>
+        <w:lastRenderedPageBreak/>
         <w:t xml:space="preserve">Range Map ID: </w:t>
       </w:r>
       <w:proofErr w:type="spellStart"/>
@@ -4066,11 +4131,7 @@
       </w:r>
       <w:proofErr w:type="spellEnd"/>
       <w:r>
-        <w:t xml:space="preserve"> table, and </w:t>
-      </w:r>
-      <w:r>
-        <w:lastRenderedPageBreak/>
-        <w:t xml:space="preserve">subsequently ignored in the Generate Range Map and Export Input Data tools. Use this tool judiciously, as records flagged can only be unflagged by deleting appropriate records from the </w:t>
+        <w:t xml:space="preserve"> table, and subsequently ignored in the Generate Range Map and Export Input Data tools. Use this tool judiciously, as records flagged can only be unflagged by deleting appropriate records from the </w:t>
       </w:r>
       <w:proofErr w:type="spellStart"/>
       <w:r>
@@ -4095,7 +4156,15 @@
     </w:p>
     <w:p>
       <w:r>
-        <w:t xml:space="preserve">Creates JPG, PDF and Spatial Data (ZIP) for a single EBAR </w:t>
+        <w:t xml:space="preserve">Creates JPG, </w:t>
+      </w:r>
+      <w:proofErr w:type="gramStart"/>
+      <w:r>
+        <w:t>PDF</w:t>
+      </w:r>
+      <w:proofErr w:type="gramEnd"/>
+      <w:r>
+        <w:t xml:space="preserve"> and Spatial Data (ZIP) for a single EBAR </w:t>
       </w:r>
       <w:proofErr w:type="spellStart"/>
       <w:r>
@@ -4198,8 +4267,13 @@
       </w:r>
     </w:p>
     <w:p>
-      <w:r>
-        <w:t xml:space="preserve">No parameters, uses </w:t>
+      <w:proofErr w:type="gramStart"/>
+      <w:r>
+        <w:t>No parameters,</w:t>
+      </w:r>
+      <w:proofErr w:type="gramEnd"/>
+      <w:r>
+        <w:t xml:space="preserve"> uses </w:t>
       </w:r>
       <w:proofErr w:type="spellStart"/>
       <w:r>
@@ -4220,7 +4294,15 @@
     </w:p>
     <w:p>
       <w:r>
-        <w:t xml:space="preserve">Category Taxa Label [optional]: the Biotics category/taxa label for the </w:t>
+        <w:t xml:space="preserve">Category Taxa Label [optional]: </w:t>
+      </w:r>
+      <w:proofErr w:type="gramStart"/>
+      <w:r>
+        <w:t>the</w:t>
+      </w:r>
+      <w:proofErr w:type="gramEnd"/>
+      <w:r>
+        <w:t xml:space="preserve"> Biotics category/taxa label for the </w:t>
       </w:r>
       <w:proofErr w:type="spellStart"/>
       <w:r>
@@ -4386,6 +4468,7 @@
         </w:numPr>
       </w:pPr>
       <w:r>
+        <w:lastRenderedPageBreak/>
         <w:t>When generating metadata for publishing, species attributes are retrieved via NSX Taxon API where available, otherwise from EBAR-KBA database latest sync.</w:t>
       </w:r>
     </w:p>
@@ -4398,7 +4481,6 @@
         </w:numPr>
       </w:pPr>
       <w:r>
-        <w:lastRenderedPageBreak/>
         <w:t>[Publish Range Map tool]</w:t>
       </w:r>
     </w:p>
@@ -4454,7 +4536,15 @@
       </w:r>
       <w:proofErr w:type="spellEnd"/>
       <w:r>
-        <w:t xml:space="preserve"> for new species (i.e. those not in the EBAR database).</w:t>
+        <w:t xml:space="preserve"> for new species (</w:t>
+      </w:r>
+      <w:proofErr w:type="gramStart"/>
+      <w:r>
+        <w:t>i.e.</w:t>
+      </w:r>
+      <w:proofErr w:type="gramEnd"/>
+      <w:r>
+        <w:t xml:space="preserve"> those not in the EBAR database).</w:t>
       </w:r>
     </w:p>
     <w:p>
@@ -4675,7 +4765,15 @@
         <w:contextualSpacing/>
       </w:pPr>
       <w:r>
-        <w:t>Area of Occupancy (used for KBA only, not used for EBAR) – polygons depicting the known occupancy locations for a species, similar to a range estimate.</w:t>
+        <w:t xml:space="preserve">Area of Occupancy (used for KBA only, not used for EBAR) – polygons depicting the known occupancy locations for a species, </w:t>
+      </w:r>
+      <w:proofErr w:type="gramStart"/>
+      <w:r>
+        <w:t>similar to</w:t>
+      </w:r>
+      <w:proofErr w:type="gramEnd"/>
+      <w:r>
+        <w:t xml:space="preserve"> a range estimate.</w:t>
       </w:r>
     </w:p>
     <w:p>
@@ -4699,7 +4797,15 @@
         <w:contextualSpacing/>
       </w:pPr>
       <w:r>
-        <w:t xml:space="preserve">Element Occurrences – point, line or polygon EOs from a </w:t>
+        <w:t xml:space="preserve">Element Occurrences – point, </w:t>
+      </w:r>
+      <w:proofErr w:type="gramStart"/>
+      <w:r>
+        <w:t>line</w:t>
+      </w:r>
+      <w:proofErr w:type="gramEnd"/>
+      <w:r>
+        <w:t xml:space="preserve"> or polygon EOs from a </w:t>
       </w:r>
       <w:proofErr w:type="spellStart"/>
       <w:r>
@@ -4751,6 +4857,7 @@
         <w:contextualSpacing/>
       </w:pPr>
       <w:r>
+        <w:lastRenderedPageBreak/>
         <w:t>Range Estimates – polygon estimate of existing species range from an authoritative source, such as a peer reviewed paper.</w:t>
       </w:r>
     </w:p>
@@ -4763,7 +4870,6 @@
         <w:contextualSpacing/>
       </w:pPr>
       <w:r>
-        <w:lastRenderedPageBreak/>
         <w:t xml:space="preserve">Source Features – point SFs from a </w:t>
       </w:r>
       <w:proofErr w:type="spellStart"/>
@@ -4850,7 +4956,15 @@
         <w:t>) to facilitate interactive debugging.</w:t>
       </w:r>
       <w:r>
-        <w:t xml:space="preserve"> The Python file for each tool (e.g. ImportTabularDataTool.py) contains a controlling process at the end which allows you to start the tool by running that file, passing parameters for debugging.</w:t>
+        <w:t xml:space="preserve"> The Python file for each tool (</w:t>
+      </w:r>
+      <w:proofErr w:type="gramStart"/>
+      <w:r>
+        <w:t>e.g.</w:t>
+      </w:r>
+      <w:proofErr w:type="gramEnd"/>
+      <w:r>
+        <w:t xml:space="preserve"> ImportTabularDataTool.py) contains a controlling process at the end which allows you to start the tool by running that file, passing parameters for debugging.</w:t>
       </w:r>
     </w:p>
     <w:p/>

</xml_diff>

<commit_message>
Documentation and sample update
</commit_message>
<xml_diff>
--- a/docs/EBAR Tools Documentation.docx
+++ b/docs/EBAR Tools Documentation.docx
@@ -1,6 +1,6 @@
 
 <file path=word/document.xml><?xml version="1.0" encoding="utf-8"?>
-<w:document xmlns:wpc="http://schemas.microsoft.com/office/word/2010/wordprocessingCanvas" xmlns:cx="http://schemas.microsoft.com/office/drawing/2014/chartex" xmlns:cx1="http://schemas.microsoft.com/office/drawing/2015/9/8/chartex" xmlns:cx2="http://schemas.microsoft.com/office/drawing/2015/10/21/chartex" xmlns:cx3="http://schemas.microsoft.com/office/drawing/2016/5/9/chartex" xmlns:cx4="http://schemas.microsoft.com/office/drawing/2016/5/10/chartex" xmlns:cx5="http://schemas.microsoft.com/office/drawing/2016/5/11/chartex" xmlns:cx6="http://schemas.microsoft.com/office/drawing/2016/5/12/chartex" xmlns:cx7="http://schemas.microsoft.com/office/drawing/2016/5/13/chartex" xmlns:cx8="http://schemas.microsoft.com/office/drawing/2016/5/14/chartex" xmlns:mc="http://schemas.openxmlformats.org/markup-compatibility/2006" xmlns:aink="http://schemas.microsoft.com/office/drawing/2016/ink" xmlns:am3d="http://schemas.microsoft.com/office/drawing/2017/model3d" xmlns:o="urn:schemas-microsoft-com:office:office" xmlns:r="http://schemas.openxmlformats.org/officeDocument/2006/relationships" xmlns:m="http://schemas.openxmlformats.org/officeDocument/2006/math" xmlns:v="urn:schemas-microsoft-com:vml" xmlns:wp14="http://schemas.microsoft.com/office/word/2010/wordprocessingDrawing" xmlns:wp="http://schemas.openxmlformats.org/drawingml/2006/wordprocessingDrawing" xmlns:w10="urn:schemas-microsoft-com:office:word" xmlns:w="http://schemas.openxmlformats.org/wordprocessingml/2006/main" xmlns:w14="http://schemas.microsoft.com/office/word/2010/wordml" xmlns:w15="http://schemas.microsoft.com/office/word/2012/wordml" xmlns:w16cex="http://schemas.microsoft.com/office/word/2018/wordml/cex" xmlns:w16cid="http://schemas.microsoft.com/office/word/2016/wordml/cid" xmlns:w16="http://schemas.microsoft.com/office/word/2018/wordml" xmlns:w16se="http://schemas.microsoft.com/office/word/2015/wordml/symex" xmlns:wpg="http://schemas.microsoft.com/office/word/2010/wordprocessingGroup" xmlns:wpi="http://schemas.microsoft.com/office/word/2010/wordprocessingInk" xmlns:wne="http://schemas.microsoft.com/office/word/2006/wordml" xmlns:wps="http://schemas.microsoft.com/office/word/2010/wordprocessingShape" mc:Ignorable="w14 w15 w16se w16cid w16 w16cex wp14">
+<w:document xmlns:wpc="http://schemas.microsoft.com/office/word/2010/wordprocessingCanvas" xmlns:cx="http://schemas.microsoft.com/office/drawing/2014/chartex" xmlns:cx1="http://schemas.microsoft.com/office/drawing/2015/9/8/chartex" xmlns:cx2="http://schemas.microsoft.com/office/drawing/2015/10/21/chartex" xmlns:cx3="http://schemas.microsoft.com/office/drawing/2016/5/9/chartex" xmlns:cx4="http://schemas.microsoft.com/office/drawing/2016/5/10/chartex" xmlns:cx5="http://schemas.microsoft.com/office/drawing/2016/5/11/chartex" xmlns:cx6="http://schemas.microsoft.com/office/drawing/2016/5/12/chartex" xmlns:cx7="http://schemas.microsoft.com/office/drawing/2016/5/13/chartex" xmlns:cx8="http://schemas.microsoft.com/office/drawing/2016/5/14/chartex" xmlns:mc="http://schemas.openxmlformats.org/markup-compatibility/2006" xmlns:aink="http://schemas.microsoft.com/office/drawing/2016/ink" xmlns:am3d="http://schemas.microsoft.com/office/drawing/2017/model3d" xmlns:o="urn:schemas-microsoft-com:office:office" xmlns:r="http://schemas.openxmlformats.org/officeDocument/2006/relationships" xmlns:m="http://schemas.openxmlformats.org/officeDocument/2006/math" xmlns:v="urn:schemas-microsoft-com:vml" xmlns:wp14="http://schemas.microsoft.com/office/word/2010/wordprocessingDrawing" xmlns:wp="http://schemas.openxmlformats.org/drawingml/2006/wordprocessingDrawing" xmlns:w10="urn:schemas-microsoft-com:office:word" xmlns:w="http://schemas.openxmlformats.org/wordprocessingml/2006/main" xmlns:w14="http://schemas.microsoft.com/office/word/2010/wordml" xmlns:w15="http://schemas.microsoft.com/office/word/2012/wordml" xmlns:w16cex="http://schemas.microsoft.com/office/word/2018/wordml/cex" xmlns:w16cid="http://schemas.microsoft.com/office/word/2016/wordml/cid" xmlns:w16="http://schemas.microsoft.com/office/word/2018/wordml" xmlns:w16sdtdh="http://schemas.microsoft.com/office/word/2020/wordml/sdtdatahash" xmlns:w16se="http://schemas.microsoft.com/office/word/2015/wordml/symex" xmlns:wpg="http://schemas.microsoft.com/office/word/2010/wordprocessingGroup" xmlns:wpi="http://schemas.microsoft.com/office/word/2010/wordprocessingInk" xmlns:wne="http://schemas.microsoft.com/office/word/2006/wordml" xmlns:wps="http://schemas.microsoft.com/office/word/2010/wordprocessingShape" mc:Ignorable="w14 w15 w16se w16cid w16 w16cex w16sdtdh wp14">
   <w:body>
     <w:p>
       <w:pPr>
@@ -62,7 +62,7 @@
           <w:r>
             <w:fldChar w:fldCharType="separate"/>
           </w:r>
-          <w:hyperlink w:anchor="_Toc60818599" w:history="1">
+          <w:hyperlink w:anchor="_Toc70598991" w:history="1">
             <w:r>
               <w:rPr>
                 <w:rStyle w:val="Hyperlink"/>
@@ -89,7 +89,7 @@
                 <w:noProof/>
                 <w:webHidden/>
               </w:rPr>
-              <w:instrText xml:space="preserve"> PAGEREF _Toc60818599 \h </w:instrText>
+              <w:instrText xml:space="preserve"> PAGEREF _Toc70598991 \h </w:instrText>
             </w:r>
             <w:r>
               <w:rPr>
@@ -132,7 +132,7 @@
               <w:lang w:eastAsia="en-CA"/>
             </w:rPr>
           </w:pPr>
-          <w:hyperlink w:anchor="_Toc60818600" w:history="1">
+          <w:hyperlink w:anchor="_Toc70598992" w:history="1">
             <w:r>
               <w:rPr>
                 <w:rStyle w:val="Hyperlink"/>
@@ -159,7 +159,7 @@
                 <w:noProof/>
                 <w:webHidden/>
               </w:rPr>
-              <w:instrText xml:space="preserve"> PAGEREF _Toc60818600 \h </w:instrText>
+              <w:instrText xml:space="preserve"> PAGEREF _Toc70598992 \h </w:instrText>
             </w:r>
             <w:r>
               <w:rPr>
@@ -202,7 +202,7 @@
               <w:lang w:eastAsia="en-CA"/>
             </w:rPr>
           </w:pPr>
-          <w:hyperlink w:anchor="_Toc60818601" w:history="1">
+          <w:hyperlink w:anchor="_Toc70598993" w:history="1">
             <w:r>
               <w:rPr>
                 <w:rStyle w:val="Hyperlink"/>
@@ -229,7 +229,7 @@
                 <w:noProof/>
                 <w:webHidden/>
               </w:rPr>
-              <w:instrText xml:space="preserve"> PAGEREF _Toc60818601 \h </w:instrText>
+              <w:instrText xml:space="preserve"> PAGEREF _Toc70598993 \h </w:instrText>
             </w:r>
             <w:r>
               <w:rPr>
@@ -272,7 +272,7 @@
               <w:lang w:eastAsia="en-CA"/>
             </w:rPr>
           </w:pPr>
-          <w:hyperlink w:anchor="_Toc60818602" w:history="1">
+          <w:hyperlink w:anchor="_Toc70598994" w:history="1">
             <w:r>
               <w:rPr>
                 <w:rStyle w:val="Hyperlink"/>
@@ -299,7 +299,7 @@
                 <w:noProof/>
                 <w:webHidden/>
               </w:rPr>
-              <w:instrText xml:space="preserve"> PAGEREF _Toc60818602 \h </w:instrText>
+              <w:instrText xml:space="preserve"> PAGEREF _Toc70598994 \h </w:instrText>
             </w:r>
             <w:r>
               <w:rPr>
@@ -342,7 +342,7 @@
               <w:lang w:eastAsia="en-CA"/>
             </w:rPr>
           </w:pPr>
-          <w:hyperlink w:anchor="_Toc60818603" w:history="1">
+          <w:hyperlink w:anchor="_Toc70598995" w:history="1">
             <w:r>
               <w:rPr>
                 <w:rStyle w:val="Hyperlink"/>
@@ -370,7 +370,7 @@
                 <w:noProof/>
                 <w:webHidden/>
               </w:rPr>
-              <w:instrText xml:space="preserve"> PAGEREF _Toc60818603 \h </w:instrText>
+              <w:instrText xml:space="preserve"> PAGEREF _Toc70598995 \h </w:instrText>
             </w:r>
             <w:r>
               <w:rPr>
@@ -413,7 +413,7 @@
               <w:lang w:eastAsia="en-CA"/>
             </w:rPr>
           </w:pPr>
-          <w:hyperlink w:anchor="_Toc60818604" w:history="1">
+          <w:hyperlink w:anchor="_Toc70598996" w:history="1">
             <w:r>
               <w:rPr>
                 <w:rStyle w:val="Hyperlink"/>
@@ -441,7 +441,7 @@
                 <w:noProof/>
                 <w:webHidden/>
               </w:rPr>
-              <w:instrText xml:space="preserve"> PAGEREF _Toc60818604 \h </w:instrText>
+              <w:instrText xml:space="preserve"> PAGEREF _Toc70598996 \h </w:instrText>
             </w:r>
             <w:r>
               <w:rPr>
@@ -484,13 +484,13 @@
               <w:lang w:eastAsia="en-CA"/>
             </w:rPr>
           </w:pPr>
-          <w:hyperlink w:anchor="_Toc60818605" w:history="1">
+          <w:hyperlink w:anchor="_Toc70598997" w:history="1">
             <w:r>
               <w:rPr>
                 <w:rStyle w:val="Hyperlink"/>
                 <w:noProof/>
               </w:rPr>
-              <w:t>Generate Range Map Tool</w:t>
+              <w:t>Delete Range Map Tool</w:t>
             </w:r>
             <w:r>
               <w:rPr>
@@ -511,7 +511,7 @@
                 <w:noProof/>
                 <w:webHidden/>
               </w:rPr>
-              <w:instrText xml:space="preserve"> PAGEREF _Toc60818605 \h </w:instrText>
+              <w:instrText xml:space="preserve"> PAGEREF _Toc70598997 \h </w:instrText>
             </w:r>
             <w:r>
               <w:rPr>
@@ -554,13 +554,14 @@
               <w:lang w:eastAsia="en-CA"/>
             </w:rPr>
           </w:pPr>
-          <w:hyperlink w:anchor="_Toc60818606" w:history="1">
+          <w:hyperlink w:anchor="_Toc70598998" w:history="1">
             <w:r>
               <w:rPr>
                 <w:rStyle w:val="Hyperlink"/>
-                <w:noProof/>
-              </w:rPr>
-              <w:t>Import External Range Review Tool</w:t>
+                <w:rFonts w:asciiTheme="majorHAnsi" w:eastAsiaTheme="majorEastAsia" w:hAnsiTheme="majorHAnsi" w:cstheme="majorBidi"/>
+                <w:noProof/>
+              </w:rPr>
+              <w:t>Flag Bad Data Using Range Tool</w:t>
             </w:r>
             <w:r>
               <w:rPr>
@@ -581,7 +582,7 @@
                 <w:noProof/>
                 <w:webHidden/>
               </w:rPr>
-              <w:instrText xml:space="preserve"> PAGEREF _Toc60818606 \h </w:instrText>
+              <w:instrText xml:space="preserve"> PAGEREF _Toc70598998 \h </w:instrText>
             </w:r>
             <w:r>
               <w:rPr>
@@ -601,7 +602,7 @@
                 <w:noProof/>
                 <w:webHidden/>
               </w:rPr>
-              <w:t>5</w:t>
+              <w:t>4</w:t>
             </w:r>
             <w:r>
               <w:rPr>
@@ -624,13 +625,13 @@
               <w:lang w:eastAsia="en-CA"/>
             </w:rPr>
           </w:pPr>
-          <w:hyperlink w:anchor="_Toc60818607" w:history="1">
+          <w:hyperlink w:anchor="_Toc70598999" w:history="1">
             <w:r>
               <w:rPr>
                 <w:rStyle w:val="Hyperlink"/>
                 <w:noProof/>
               </w:rPr>
-              <w:t>Import Spatial Data Tool</w:t>
+              <w:t>Generate Range Map Tool</w:t>
             </w:r>
             <w:r>
               <w:rPr>
@@ -651,7 +652,7 @@
                 <w:noProof/>
                 <w:webHidden/>
               </w:rPr>
-              <w:instrText xml:space="preserve"> PAGEREF _Toc60818607 \h </w:instrText>
+              <w:instrText xml:space="preserve"> PAGEREF _Toc70598999 \h </w:instrText>
             </w:r>
             <w:r>
               <w:rPr>
@@ -671,7 +672,7 @@
                 <w:noProof/>
                 <w:webHidden/>
               </w:rPr>
-              <w:t>7</w:t>
+              <w:t>5</w:t>
             </w:r>
             <w:r>
               <w:rPr>
@@ -694,13 +695,13 @@
               <w:lang w:eastAsia="en-CA"/>
             </w:rPr>
           </w:pPr>
-          <w:hyperlink w:anchor="_Toc60818608" w:history="1">
+          <w:hyperlink w:anchor="_Toc70599000" w:history="1">
             <w:r>
               <w:rPr>
                 <w:rStyle w:val="Hyperlink"/>
                 <w:noProof/>
               </w:rPr>
-              <w:t>Import Tabular Data Tool</w:t>
+              <w:t>Import External Range Review Tool</w:t>
             </w:r>
             <w:r>
               <w:rPr>
@@ -721,7 +722,7 @@
                 <w:noProof/>
                 <w:webHidden/>
               </w:rPr>
-              <w:instrText xml:space="preserve"> PAGEREF _Toc60818608 \h </w:instrText>
+              <w:instrText xml:space="preserve"> PAGEREF _Toc70599000 \h </w:instrText>
             </w:r>
             <w:r>
               <w:rPr>
@@ -741,7 +742,7 @@
                 <w:noProof/>
                 <w:webHidden/>
               </w:rPr>
-              <w:t>8</w:t>
+              <w:t>6</w:t>
             </w:r>
             <w:r>
               <w:rPr>
@@ -764,13 +765,13 @@
               <w:lang w:eastAsia="en-CA"/>
             </w:rPr>
           </w:pPr>
-          <w:hyperlink w:anchor="_Toc60818609" w:history="1">
+          <w:hyperlink w:anchor="_Toc70599001" w:history="1">
             <w:r>
               <w:rPr>
                 <w:rStyle w:val="Hyperlink"/>
                 <w:noProof/>
               </w:rPr>
-              <w:t>List Element National IDs Tool</w:t>
+              <w:t>Import Spatial Data Tool</w:t>
             </w:r>
             <w:r>
               <w:rPr>
@@ -791,7 +792,7 @@
                 <w:noProof/>
                 <w:webHidden/>
               </w:rPr>
-              <w:instrText xml:space="preserve"> PAGEREF _Toc60818609 \h </w:instrText>
+              <w:instrText xml:space="preserve"> PAGEREF _Toc70599001 \h </w:instrText>
             </w:r>
             <w:r>
               <w:rPr>
@@ -811,7 +812,7 @@
                 <w:noProof/>
                 <w:webHidden/>
               </w:rPr>
-              <w:t>9</w:t>
+              <w:t>8</w:t>
             </w:r>
             <w:r>
               <w:rPr>
@@ -834,13 +835,13 @@
               <w:lang w:eastAsia="en-CA"/>
             </w:rPr>
           </w:pPr>
-          <w:hyperlink w:anchor="_Toc60818610" w:history="1">
+          <w:hyperlink w:anchor="_Toc70599002" w:history="1">
             <w:r>
               <w:rPr>
                 <w:rStyle w:val="Hyperlink"/>
                 <w:noProof/>
               </w:rPr>
-              <w:t>Sync Species List Biotics Tool</w:t>
+              <w:t>Import Tabular Data Tool</w:t>
             </w:r>
             <w:r>
               <w:rPr>
@@ -861,7 +862,7 @@
                 <w:noProof/>
                 <w:webHidden/>
               </w:rPr>
-              <w:instrText xml:space="preserve"> PAGEREF _Toc60818610 \h </w:instrText>
+              <w:instrText xml:space="preserve"> PAGEREF _Toc70599002 \h </w:instrText>
             </w:r>
             <w:r>
               <w:rPr>
@@ -904,12 +905,222 @@
               <w:lang w:eastAsia="en-CA"/>
             </w:rPr>
           </w:pPr>
-          <w:hyperlink w:anchor="_Toc60818611" w:history="1">
+          <w:hyperlink w:anchor="_Toc70599003" w:history="1">
             <w:r>
               <w:rPr>
                 <w:rStyle w:val="Hyperlink"/>
                 <w:noProof/>
               </w:rPr>
+              <w:t>Import Visits Tool</w:t>
+            </w:r>
+            <w:r>
+              <w:rPr>
+                <w:noProof/>
+                <w:webHidden/>
+              </w:rPr>
+              <w:tab/>
+            </w:r>
+            <w:r>
+              <w:rPr>
+                <w:noProof/>
+                <w:webHidden/>
+              </w:rPr>
+              <w:fldChar w:fldCharType="begin"/>
+            </w:r>
+            <w:r>
+              <w:rPr>
+                <w:noProof/>
+                <w:webHidden/>
+              </w:rPr>
+              <w:instrText xml:space="preserve"> PAGEREF _Toc70599003 \h </w:instrText>
+            </w:r>
+            <w:r>
+              <w:rPr>
+                <w:noProof/>
+                <w:webHidden/>
+              </w:rPr>
+            </w:r>
+            <w:r>
+              <w:rPr>
+                <w:noProof/>
+                <w:webHidden/>
+              </w:rPr>
+              <w:fldChar w:fldCharType="separate"/>
+            </w:r>
+            <w:r>
+              <w:rPr>
+                <w:noProof/>
+                <w:webHidden/>
+              </w:rPr>
+              <w:t>10</w:t>
+            </w:r>
+            <w:r>
+              <w:rPr>
+                <w:noProof/>
+                <w:webHidden/>
+              </w:rPr>
+              <w:fldChar w:fldCharType="end"/>
+            </w:r>
+          </w:hyperlink>
+        </w:p>
+        <w:p>
+          <w:pPr>
+            <w:pStyle w:val="TOC2"/>
+            <w:tabs>
+              <w:tab w:val="right" w:leader="dot" w:pos="9350"/>
+            </w:tabs>
+            <w:rPr>
+              <w:rFonts w:eastAsiaTheme="minorEastAsia"/>
+              <w:noProof/>
+              <w:lang w:eastAsia="en-CA"/>
+            </w:rPr>
+          </w:pPr>
+          <w:hyperlink w:anchor="_Toc70599004" w:history="1">
+            <w:r>
+              <w:rPr>
+                <w:rStyle w:val="Hyperlink"/>
+                <w:noProof/>
+              </w:rPr>
+              <w:t>List Element National IDs Tool</w:t>
+            </w:r>
+            <w:r>
+              <w:rPr>
+                <w:noProof/>
+                <w:webHidden/>
+              </w:rPr>
+              <w:tab/>
+            </w:r>
+            <w:r>
+              <w:rPr>
+                <w:noProof/>
+                <w:webHidden/>
+              </w:rPr>
+              <w:fldChar w:fldCharType="begin"/>
+            </w:r>
+            <w:r>
+              <w:rPr>
+                <w:noProof/>
+                <w:webHidden/>
+              </w:rPr>
+              <w:instrText xml:space="preserve"> PAGEREF _Toc70599004 \h </w:instrText>
+            </w:r>
+            <w:r>
+              <w:rPr>
+                <w:noProof/>
+                <w:webHidden/>
+              </w:rPr>
+            </w:r>
+            <w:r>
+              <w:rPr>
+                <w:noProof/>
+                <w:webHidden/>
+              </w:rPr>
+              <w:fldChar w:fldCharType="separate"/>
+            </w:r>
+            <w:r>
+              <w:rPr>
+                <w:noProof/>
+                <w:webHidden/>
+              </w:rPr>
+              <w:t>10</w:t>
+            </w:r>
+            <w:r>
+              <w:rPr>
+                <w:noProof/>
+                <w:webHidden/>
+              </w:rPr>
+              <w:fldChar w:fldCharType="end"/>
+            </w:r>
+          </w:hyperlink>
+        </w:p>
+        <w:p>
+          <w:pPr>
+            <w:pStyle w:val="TOC2"/>
+            <w:tabs>
+              <w:tab w:val="right" w:leader="dot" w:pos="9350"/>
+            </w:tabs>
+            <w:rPr>
+              <w:rFonts w:eastAsiaTheme="minorEastAsia"/>
+              <w:noProof/>
+              <w:lang w:eastAsia="en-CA"/>
+            </w:rPr>
+          </w:pPr>
+          <w:hyperlink w:anchor="_Toc70599005" w:history="1">
+            <w:r>
+              <w:rPr>
+                <w:rStyle w:val="Hyperlink"/>
+                <w:noProof/>
+              </w:rPr>
+              <w:t>Sync Species List Biotics Tool</w:t>
+            </w:r>
+            <w:r>
+              <w:rPr>
+                <w:noProof/>
+                <w:webHidden/>
+              </w:rPr>
+              <w:tab/>
+            </w:r>
+            <w:r>
+              <w:rPr>
+                <w:noProof/>
+                <w:webHidden/>
+              </w:rPr>
+              <w:fldChar w:fldCharType="begin"/>
+            </w:r>
+            <w:r>
+              <w:rPr>
+                <w:noProof/>
+                <w:webHidden/>
+              </w:rPr>
+              <w:instrText xml:space="preserve"> PAGEREF _Toc70599005 \h </w:instrText>
+            </w:r>
+            <w:r>
+              <w:rPr>
+                <w:noProof/>
+                <w:webHidden/>
+              </w:rPr>
+            </w:r>
+            <w:r>
+              <w:rPr>
+                <w:noProof/>
+                <w:webHidden/>
+              </w:rPr>
+              <w:fldChar w:fldCharType="separate"/>
+            </w:r>
+            <w:r>
+              <w:rPr>
+                <w:noProof/>
+                <w:webHidden/>
+              </w:rPr>
+              <w:t>11</w:t>
+            </w:r>
+            <w:r>
+              <w:rPr>
+                <w:noProof/>
+                <w:webHidden/>
+              </w:rPr>
+              <w:fldChar w:fldCharType="end"/>
+            </w:r>
+          </w:hyperlink>
+        </w:p>
+        <w:p>
+          <w:pPr>
+            <w:pStyle w:val="TOC2"/>
+            <w:tabs>
+              <w:tab w:val="right" w:leader="dot" w:pos="9350"/>
+            </w:tabs>
+            <w:rPr>
+              <w:rFonts w:eastAsiaTheme="minorEastAsia"/>
+              <w:noProof/>
+              <w:lang w:eastAsia="en-CA"/>
+            </w:rPr>
+          </w:pPr>
+          <w:hyperlink w:anchor="_Toc70599006" w:history="1">
+            <w:r>
+              <w:rPr>
+                <w:rStyle w:val="Hyperlink"/>
+                <w:noProof/>
+              </w:rPr>
               <w:t>Sync Species List KBA Tool</w:t>
             </w:r>
             <w:r>
@@ -931,7 +1142,7 @@
                 <w:noProof/>
                 <w:webHidden/>
               </w:rPr>
-              <w:instrText xml:space="preserve"> PAGEREF _Toc60818611 \h </w:instrText>
+              <w:instrText xml:space="preserve"> PAGEREF _Toc70599006 \h </w:instrText>
             </w:r>
             <w:r>
               <w:rPr>
@@ -951,7 +1162,7 @@
                 <w:noProof/>
                 <w:webHidden/>
               </w:rPr>
-              <w:t>10</w:t>
+              <w:t>11</w:t>
             </w:r>
             <w:r>
               <w:rPr>
@@ -974,7 +1185,7 @@
               <w:lang w:eastAsia="en-CA"/>
             </w:rPr>
           </w:pPr>
-          <w:hyperlink w:anchor="_Toc60818612" w:history="1">
+          <w:hyperlink w:anchor="_Toc70599007" w:history="1">
             <w:r>
               <w:rPr>
                 <w:rStyle w:val="Hyperlink"/>
@@ -1001,7 +1212,7 @@
                 <w:noProof/>
                 <w:webHidden/>
               </w:rPr>
-              <w:instrText xml:space="preserve"> PAGEREF _Toc60818612 \h </w:instrText>
+              <w:instrText xml:space="preserve"> PAGEREF _Toc70599007 \h </w:instrText>
             </w:r>
             <w:r>
               <w:rPr>
@@ -1021,7 +1232,7 @@
                 <w:noProof/>
                 <w:webHidden/>
               </w:rPr>
-              <w:t>10</w:t>
+              <w:t>12</w:t>
             </w:r>
             <w:r>
               <w:rPr>
@@ -1044,7 +1255,7 @@
               <w:lang w:eastAsia="en-CA"/>
             </w:rPr>
           </w:pPr>
-          <w:hyperlink w:anchor="_Toc60818613" w:history="1">
+          <w:hyperlink w:anchor="_Toc70599008" w:history="1">
             <w:r>
               <w:rPr>
                 <w:rStyle w:val="Hyperlink"/>
@@ -1072,7 +1283,7 @@
                 <w:noProof/>
                 <w:webHidden/>
               </w:rPr>
-              <w:instrText xml:space="preserve"> PAGEREF _Toc60818613 \h </w:instrText>
+              <w:instrText xml:space="preserve"> PAGEREF _Toc70599008 \h </w:instrText>
             </w:r>
             <w:r>
               <w:rPr>
@@ -1092,7 +1303,7 @@
                 <w:noProof/>
                 <w:webHidden/>
               </w:rPr>
-              <w:t>10</w:t>
+              <w:t>12</w:t>
             </w:r>
             <w:r>
               <w:rPr>
@@ -1115,13 +1326,13 @@
               <w:lang w:eastAsia="en-CA"/>
             </w:rPr>
           </w:pPr>
-          <w:hyperlink w:anchor="_Toc60818614" w:history="1">
+          <w:hyperlink w:anchor="_Toc70599009" w:history="1">
             <w:r>
               <w:rPr>
                 <w:rStyle w:val="Hyperlink"/>
                 <w:noProof/>
               </w:rPr>
-              <w:t>Flag Bad Data Using Range Tool</w:t>
+              <w:t>Publish Range Map Tool</w:t>
             </w:r>
             <w:r>
               <w:rPr>
@@ -1142,7 +1353,7 @@
                 <w:noProof/>
                 <w:webHidden/>
               </w:rPr>
-              <w:instrText xml:space="preserve"> PAGEREF _Toc60818614 \h </w:instrText>
+              <w:instrText xml:space="preserve"> PAGEREF _Toc70599009 \h </w:instrText>
             </w:r>
             <w:r>
               <w:rPr>
@@ -1162,7 +1373,7 @@
                 <w:noProof/>
                 <w:webHidden/>
               </w:rPr>
-              <w:t>11</w:t>
+              <w:t>12</w:t>
             </w:r>
             <w:r>
               <w:rPr>
@@ -1185,13 +1396,13 @@
               <w:lang w:eastAsia="en-CA"/>
             </w:rPr>
           </w:pPr>
-          <w:hyperlink w:anchor="_Toc60818615" w:history="1">
+          <w:hyperlink w:anchor="_Toc70599010" w:history="1">
             <w:r>
               <w:rPr>
                 <w:rStyle w:val="Hyperlink"/>
                 <w:noProof/>
               </w:rPr>
-              <w:t>Publish Range Map Tool</w:t>
+              <w:t>Publish Range Maps Sets Tool</w:t>
             </w:r>
             <w:r>
               <w:rPr>
@@ -1212,7 +1423,7 @@
                 <w:noProof/>
                 <w:webHidden/>
               </w:rPr>
-              <w:instrText xml:space="preserve"> PAGEREF _Toc60818615 \h </w:instrText>
+              <w:instrText xml:space="preserve"> PAGEREF _Toc70599010 \h </w:instrText>
             </w:r>
             <w:r>
               <w:rPr>
@@ -1232,77 +1443,7 @@
                 <w:noProof/>
                 <w:webHidden/>
               </w:rPr>
-              <w:t>12</w:t>
-            </w:r>
-            <w:r>
-              <w:rPr>
-                <w:noProof/>
-                <w:webHidden/>
-              </w:rPr>
-              <w:fldChar w:fldCharType="end"/>
-            </w:r>
-          </w:hyperlink>
-        </w:p>
-        <w:p>
-          <w:pPr>
-            <w:pStyle w:val="TOC2"/>
-            <w:tabs>
-              <w:tab w:val="right" w:leader="dot" w:pos="9350"/>
-            </w:tabs>
-            <w:rPr>
-              <w:rFonts w:eastAsiaTheme="minorEastAsia"/>
-              <w:noProof/>
-              <w:lang w:eastAsia="en-CA"/>
-            </w:rPr>
-          </w:pPr>
-          <w:hyperlink w:anchor="_Toc60818616" w:history="1">
-            <w:r>
-              <w:rPr>
-                <w:rStyle w:val="Hyperlink"/>
-                <w:noProof/>
-              </w:rPr>
-              <w:t>Publish Range Maps Sets Tool</w:t>
-            </w:r>
-            <w:r>
-              <w:rPr>
-                <w:noProof/>
-                <w:webHidden/>
-              </w:rPr>
-              <w:tab/>
-            </w:r>
-            <w:r>
-              <w:rPr>
-                <w:noProof/>
-                <w:webHidden/>
-              </w:rPr>
-              <w:fldChar w:fldCharType="begin"/>
-            </w:r>
-            <w:r>
-              <w:rPr>
-                <w:noProof/>
-                <w:webHidden/>
-              </w:rPr>
-              <w:instrText xml:space="preserve"> PAGEREF _Toc60818616 \h </w:instrText>
-            </w:r>
-            <w:r>
-              <w:rPr>
-                <w:noProof/>
-                <w:webHidden/>
-              </w:rPr>
-            </w:r>
-            <w:r>
-              <w:rPr>
-                <w:noProof/>
-                <w:webHidden/>
-              </w:rPr>
-              <w:fldChar w:fldCharType="separate"/>
-            </w:r>
-            <w:r>
-              <w:rPr>
-                <w:noProof/>
-                <w:webHidden/>
-              </w:rPr>
-              <w:t>12</w:t>
+              <w:t>13</w:t>
             </w:r>
             <w:r>
               <w:rPr>
@@ -1325,13 +1466,13 @@
               <w:lang w:eastAsia="en-CA"/>
             </w:rPr>
           </w:pPr>
-          <w:hyperlink w:anchor="_Toc60818617" w:history="1">
+          <w:hyperlink w:anchor="_Toc70599011" w:history="1">
             <w:r>
               <w:rPr>
                 <w:rStyle w:val="Hyperlink"/>
                 <w:noProof/>
               </w:rPr>
-              <w:t>Species Sync Workflow</w:t>
+              <w:t>EBAR Taxonomy Handling Summary</w:t>
             </w:r>
             <w:r>
               <w:rPr>
@@ -1352,7 +1493,7 @@
                 <w:noProof/>
                 <w:webHidden/>
               </w:rPr>
-              <w:instrText xml:space="preserve"> PAGEREF _Toc60818617 \h </w:instrText>
+              <w:instrText xml:space="preserve"> PAGEREF _Toc70599011 \h </w:instrText>
             </w:r>
             <w:r>
               <w:rPr>
@@ -1372,7 +1513,7 @@
                 <w:noProof/>
                 <w:webHidden/>
               </w:rPr>
-              <w:t>12</w:t>
+              <w:t>13</w:t>
             </w:r>
             <w:r>
               <w:rPr>
@@ -1395,13 +1536,13 @@
               <w:lang w:eastAsia="en-CA"/>
             </w:rPr>
           </w:pPr>
-          <w:hyperlink w:anchor="_Toc60818618" w:history="1">
+          <w:hyperlink w:anchor="_Toc70599012" w:history="1">
             <w:r>
               <w:rPr>
                 <w:rStyle w:val="Hyperlink"/>
                 <w:noProof/>
               </w:rPr>
-              <w:t>Design Notes</w:t>
+              <w:t>Species Sync Workflow</w:t>
             </w:r>
             <w:r>
               <w:rPr>
@@ -1422,7 +1563,7 @@
                 <w:noProof/>
                 <w:webHidden/>
               </w:rPr>
-              <w:instrText xml:space="preserve"> PAGEREF _Toc60818618 \h </w:instrText>
+              <w:instrText xml:space="preserve"> PAGEREF _Toc70599012 \h </w:instrText>
             </w:r>
             <w:r>
               <w:rPr>
@@ -1442,7 +1583,7 @@
                 <w:noProof/>
                 <w:webHidden/>
               </w:rPr>
-              <w:t>13</w:t>
+              <w:t>14</w:t>
             </w:r>
             <w:r>
               <w:rPr>
@@ -1465,12 +1606,82 @@
               <w:lang w:eastAsia="en-CA"/>
             </w:rPr>
           </w:pPr>
-          <w:hyperlink w:anchor="_Toc60818619" w:history="1">
+          <w:hyperlink w:anchor="_Toc70599013" w:history="1">
             <w:r>
               <w:rPr>
                 <w:rStyle w:val="Hyperlink"/>
                 <w:noProof/>
               </w:rPr>
+              <w:t>Design Notes</w:t>
+            </w:r>
+            <w:r>
+              <w:rPr>
+                <w:noProof/>
+                <w:webHidden/>
+              </w:rPr>
+              <w:tab/>
+            </w:r>
+            <w:r>
+              <w:rPr>
+                <w:noProof/>
+                <w:webHidden/>
+              </w:rPr>
+              <w:fldChar w:fldCharType="begin"/>
+            </w:r>
+            <w:r>
+              <w:rPr>
+                <w:noProof/>
+                <w:webHidden/>
+              </w:rPr>
+              <w:instrText xml:space="preserve"> PAGEREF _Toc70599013 \h </w:instrText>
+            </w:r>
+            <w:r>
+              <w:rPr>
+                <w:noProof/>
+                <w:webHidden/>
+              </w:rPr>
+            </w:r>
+            <w:r>
+              <w:rPr>
+                <w:noProof/>
+                <w:webHidden/>
+              </w:rPr>
+              <w:fldChar w:fldCharType="separate"/>
+            </w:r>
+            <w:r>
+              <w:rPr>
+                <w:noProof/>
+                <w:webHidden/>
+              </w:rPr>
+              <w:t>14</w:t>
+            </w:r>
+            <w:r>
+              <w:rPr>
+                <w:noProof/>
+                <w:webHidden/>
+              </w:rPr>
+              <w:fldChar w:fldCharType="end"/>
+            </w:r>
+          </w:hyperlink>
+        </w:p>
+        <w:p>
+          <w:pPr>
+            <w:pStyle w:val="TOC1"/>
+            <w:tabs>
+              <w:tab w:val="right" w:leader="dot" w:pos="9350"/>
+            </w:tabs>
+            <w:rPr>
+              <w:rFonts w:eastAsiaTheme="minorEastAsia"/>
+              <w:noProof/>
+              <w:lang w:eastAsia="en-CA"/>
+            </w:rPr>
+          </w:pPr>
+          <w:hyperlink w:anchor="_Toc70599014" w:history="1">
+            <w:r>
+              <w:rPr>
+                <w:rStyle w:val="Hyperlink"/>
+                <w:noProof/>
+              </w:rPr>
               <w:t>Source Code Control and Editing</w:t>
             </w:r>
             <w:r>
@@ -1492,7 +1703,7 @@
                 <w:noProof/>
                 <w:webHidden/>
               </w:rPr>
-              <w:instrText xml:space="preserve"> PAGEREF _Toc60818619 \h </w:instrText>
+              <w:instrText xml:space="preserve"> PAGEREF _Toc70599014 \h </w:instrText>
             </w:r>
             <w:r>
               <w:rPr>
@@ -1512,7 +1723,7 @@
                 <w:noProof/>
                 <w:webHidden/>
               </w:rPr>
-              <w:t>13</w:t>
+              <w:t>15</w:t>
             </w:r>
             <w:r>
               <w:rPr>
@@ -1554,7 +1765,7 @@
       <w:pPr>
         <w:pStyle w:val="Heading1"/>
       </w:pPr>
-      <w:bookmarkStart w:id="1" w:name="_Toc60818599"/>
+      <w:bookmarkStart w:id="1" w:name="_Toc70598991"/>
       <w:r>
         <w:lastRenderedPageBreak/>
         <w:t>Background</w:t>
@@ -1592,7 +1803,7 @@
       <w:pPr>
         <w:pStyle w:val="Heading1"/>
       </w:pPr>
-      <w:bookmarkStart w:id="2" w:name="_Toc60818600"/>
+      <w:bookmarkStart w:id="2" w:name="_Toc70598992"/>
       <w:r>
         <w:t>Usage</w:t>
       </w:r>
@@ -1715,7 +1926,7 @@
         <w:pStyle w:val="Heading1"/>
       </w:pPr>
       <w:bookmarkStart w:id="3" w:name="_Toc52201798"/>
-      <w:bookmarkStart w:id="4" w:name="_Toc60818601"/>
+      <w:bookmarkStart w:id="4" w:name="_Toc70598993"/>
       <w:r>
         <w:t>Tool Parameters and Tips</w:t>
       </w:r>
@@ -1731,7 +1942,7 @@
         </w:rPr>
       </w:pPr>
       <w:bookmarkStart w:id="5" w:name="_Toc52201799"/>
-      <w:bookmarkStart w:id="6" w:name="_Toc60818602"/>
+      <w:bookmarkStart w:id="6" w:name="_Toc70598994"/>
       <w:r>
         <w:t>Add Synonyms Tool</w:t>
       </w:r>
@@ -1822,7 +2033,7 @@
           <w:szCs w:val="26"/>
         </w:rPr>
       </w:pPr>
-      <w:bookmarkStart w:id="7" w:name="_Toc60818603"/>
+      <w:bookmarkStart w:id="7" w:name="_Toc70598995"/>
       <w:bookmarkStart w:id="8" w:name="_Toc52201808"/>
       <w:bookmarkStart w:id="9" w:name="_Ref36115142"/>
       <w:bookmarkStart w:id="10" w:name="_Toc52201800"/>
@@ -1867,13 +2078,8 @@
       </w:r>
     </w:p>
     <w:p>
-      <w:proofErr w:type="gramStart"/>
-      <w:r>
-        <w:t>No parameters,</w:t>
-      </w:r>
-      <w:proofErr w:type="gramEnd"/>
-      <w:r>
-        <w:t xml:space="preserve"> uses </w:t>
+      <w:r>
+        <w:t xml:space="preserve">No parameters, uses </w:t>
       </w:r>
       <w:proofErr w:type="spellStart"/>
       <w:r>
@@ -1909,7 +2115,7 @@
           <w:szCs w:val="26"/>
         </w:rPr>
       </w:pPr>
-      <w:bookmarkStart w:id="11" w:name="_Toc60818604"/>
+      <w:bookmarkStart w:id="11" w:name="_Toc70598996"/>
       <w:r>
         <w:rPr>
           <w:rFonts w:asciiTheme="majorHAnsi" w:eastAsiaTheme="majorEastAsia" w:hAnsiTheme="majorHAnsi" w:cstheme="majorBidi"/>
@@ -2042,19 +2248,150 @@
     <w:p/>
     <w:p>
       <w:pPr>
+        <w:keepNext/>
+        <w:keepLines/>
+        <w:spacing w:before="40" w:after="0"/>
+        <w:outlineLvl w:val="1"/>
+        <w:rPr>
+          <w:rFonts w:asciiTheme="majorHAnsi" w:eastAsiaTheme="majorEastAsia" w:hAnsiTheme="majorHAnsi" w:cstheme="majorBidi"/>
+          <w:color w:val="2F5496" w:themeColor="accent1" w:themeShade="BF"/>
+          <w:sz w:val="26"/>
+          <w:szCs w:val="26"/>
+        </w:rPr>
+      </w:pPr>
+      <w:bookmarkStart w:id="12" w:name="_Toc70598998"/>
+      <w:r>
+        <w:rPr>
+          <w:rFonts w:asciiTheme="majorHAnsi" w:eastAsiaTheme="majorEastAsia" w:hAnsiTheme="majorHAnsi" w:cstheme="majorBidi"/>
+          <w:color w:val="2F5496" w:themeColor="accent1" w:themeShade="BF"/>
+          <w:sz w:val="26"/>
+          <w:szCs w:val="26"/>
+        </w:rPr>
+        <w:t>Flag Bad Data Using Range Tool</w:t>
+      </w:r>
+      <w:bookmarkEnd w:id="12"/>
+    </w:p>
+    <w:p>
+      <w:r>
+        <w:t>Use reviewed range to identify and flag bad input data.</w:t>
+      </w:r>
+    </w:p>
+    <w:p>
+      <w:r>
+        <w:rPr>
+          <w:noProof/>
+        </w:rPr>
+        <w:drawing>
+          <wp:inline distT="0" distB="0" distL="0" distR="0" wp14:anchorId="1FA263E4" wp14:editId="33DEDD66">
+            <wp:extent cx="3283585" cy="1073150"/>
+            <wp:effectExtent l="0" t="0" r="0" b="0"/>
+            <wp:docPr id="4" name="Picture 4"/>
+            <wp:cNvGraphicFramePr>
+              <a:graphicFrameLocks xmlns:a="http://schemas.openxmlformats.org/drawingml/2006/main" noChangeAspect="1"/>
+            </wp:cNvGraphicFramePr>
+            <a:graphic xmlns:a="http://schemas.openxmlformats.org/drawingml/2006/main">
+              <a:graphicData uri="http://schemas.openxmlformats.org/drawingml/2006/picture">
+                <pic:pic xmlns:pic="http://schemas.openxmlformats.org/drawingml/2006/picture">
+                  <pic:nvPicPr>
+                    <pic:cNvPr id="0" name="Picture 2"/>
+                    <pic:cNvPicPr>
+                      <a:picLocks noChangeAspect="1" noChangeArrowheads="1"/>
+                    </pic:cNvPicPr>
+                  </pic:nvPicPr>
+                  <pic:blipFill>
+                    <a:blip r:embed="rId13">
+                      <a:extLst>
+                        <a:ext uri="{28A0092B-C50C-407E-A947-70E740481C1C}">
+                          <a14:useLocalDpi xmlns:a14="http://schemas.microsoft.com/office/drawing/2010/main" val="0"/>
+                        </a:ext>
+                      </a:extLst>
+                    </a:blip>
+                    <a:srcRect/>
+                    <a:stretch>
+                      <a:fillRect/>
+                    </a:stretch>
+                  </pic:blipFill>
+                  <pic:spPr bwMode="auto">
+                    <a:xfrm>
+                      <a:off x="0" y="0"/>
+                      <a:ext cx="3283585" cy="1073150"/>
+                    </a:xfrm>
+                    <a:prstGeom prst="rect">
+                      <a:avLst/>
+                    </a:prstGeom>
+                    <a:noFill/>
+                    <a:ln>
+                      <a:noFill/>
+                    </a:ln>
+                  </pic:spPr>
+                </pic:pic>
+              </a:graphicData>
+            </a:graphic>
+          </wp:inline>
+        </w:drawing>
+      </w:r>
+    </w:p>
+    <w:p>
+      <w:r>
+        <w:t xml:space="preserve">Range Map ID: </w:t>
+      </w:r>
+      <w:proofErr w:type="spellStart"/>
+      <w:r>
+        <w:t>RangeMapID</w:t>
+      </w:r>
+      <w:proofErr w:type="spellEnd"/>
+      <w:r>
+        <w:t xml:space="preserve"> of the high-quality, reviewed </w:t>
+      </w:r>
+      <w:proofErr w:type="spellStart"/>
+      <w:r>
+        <w:t>RangeMap</w:t>
+      </w:r>
+      <w:proofErr w:type="spellEnd"/>
+      <w:r>
+        <w:t xml:space="preserve"> outside of which Input data for primary and secondary species will be flagged as </w:t>
+      </w:r>
+      <w:proofErr w:type="spellStart"/>
+      <w:r>
+        <w:t>BadData</w:t>
+      </w:r>
+      <w:proofErr w:type="spellEnd"/>
+      <w:r>
+        <w:t xml:space="preserve"> using the </w:t>
+      </w:r>
+      <w:proofErr w:type="spellStart"/>
+      <w:r>
+        <w:t>InputFeedback</w:t>
+      </w:r>
+      <w:proofErr w:type="spellEnd"/>
+      <w:r>
+        <w:t xml:space="preserve"> table, and subsequently ignored in the Generate Range Map and Export Input Data tools. Use this tool judiciously, as records flagged can only be unflagged by deleting appropriate records from the </w:t>
+      </w:r>
+      <w:proofErr w:type="spellStart"/>
+      <w:r>
+        <w:t>InputFeedback</w:t>
+      </w:r>
+      <w:proofErr w:type="spellEnd"/>
+      <w:r>
+        <w:t xml:space="preserve"> table.</w:t>
+      </w:r>
+    </w:p>
+    <w:p/>
+    <w:p>
+      <w:pPr>
         <w:pStyle w:val="Heading2"/>
         <w:rPr>
           <w:sz w:val="28"/>
           <w:szCs w:val="28"/>
         </w:rPr>
       </w:pPr>
-      <w:bookmarkStart w:id="12" w:name="_Toc60818605"/>
+      <w:bookmarkStart w:id="13" w:name="_Toc70598999"/>
       <w:r>
         <w:t>Generate Range Map Tool</w:t>
       </w:r>
       <w:bookmarkEnd w:id="9"/>
       <w:bookmarkEnd w:id="10"/>
-      <w:bookmarkEnd w:id="12"/>
+      <w:bookmarkEnd w:id="13"/>
     </w:p>
     <w:p>
       <w:pPr>
@@ -2260,7 +2597,11 @@
       </w:r>
       <w:proofErr w:type="spellEnd"/>
       <w:r>
-        <w:t xml:space="preserve"> records(s). For CDCs with exceptional species that should never be shown in the EBAR Reviewer app, create a </w:t>
+        <w:t xml:space="preserve"> records(s). For CDCs with exceptional species that </w:t>
+      </w:r>
+      <w:r>
+        <w:lastRenderedPageBreak/>
+        <w:t xml:space="preserve">should never be shown in the EBAR Reviewer app, create a </w:t>
       </w:r>
       <w:proofErr w:type="spellStart"/>
       <w:r>
@@ -2297,7 +2638,7 @@
                     </pic:cNvPicPr>
                   </pic:nvPicPr>
                   <pic:blipFill>
-                    <a:blip r:embed="rId13">
+                    <a:blip r:embed="rId14">
                       <a:extLst>
                         <a:ext uri="{28A0092B-C50C-407E-A947-70E740481C1C}">
                           <a14:useLocalDpi xmlns:a14="http://schemas.microsoft.com/office/drawing/2010/main" val="0"/>
@@ -2339,7 +2680,6 @@
         <w:rPr>
           <w:noProof/>
         </w:rPr>
-        <w:lastRenderedPageBreak/>
         <w:drawing>
           <wp:inline distT="0" distB="0" distL="0" distR="0" wp14:anchorId="6659EC8D" wp14:editId="22D4C9F2">
             <wp:extent cx="3352800" cy="3153410"/>
@@ -2356,7 +2696,7 @@
                     <pic:cNvPicPr/>
                   </pic:nvPicPr>
                   <pic:blipFill>
-                    <a:blip r:embed="rId14">
+                    <a:blip r:embed="rId15">
                       <a:extLst>
                         <a:ext uri="{28A0092B-C50C-407E-A947-70E740481C1C}">
                           <a14:useLocalDpi xmlns:a14="http://schemas.microsoft.com/office/drawing/2010/main" val="0"/>
@@ -2442,13 +2782,13 @@
           <w:szCs w:val="28"/>
         </w:rPr>
       </w:pPr>
-      <w:bookmarkStart w:id="13" w:name="_Toc52201801"/>
-      <w:bookmarkStart w:id="14" w:name="_Toc60818606"/>
+      <w:bookmarkStart w:id="14" w:name="_Toc52201801"/>
+      <w:bookmarkStart w:id="15" w:name="_Toc70599000"/>
       <w:r>
         <w:t>Import External Range Review Tool</w:t>
       </w:r>
-      <w:bookmarkEnd w:id="13"/>
       <w:bookmarkEnd w:id="14"/>
+      <w:bookmarkEnd w:id="15"/>
     </w:p>
     <w:p>
       <w:r>
@@ -2457,6 +2797,7 @@
     </w:p>
     <w:p>
       <w:r>
+        <w:lastRenderedPageBreak/>
         <w:t>A range map must be generated before this tool can be used. Subsequent range maps for the combination of species, range version and stage will apply the review records created by this tool (</w:t>
       </w:r>
       <w:proofErr w:type="gramStart"/>
@@ -2517,7 +2858,6 @@
         <w:contextualSpacing/>
       </w:pPr>
       <w:r>
-        <w:lastRenderedPageBreak/>
         <w:t xml:space="preserve">If there is a good match with </w:t>
       </w:r>
       <w:proofErr w:type="spellStart"/>
@@ -2679,7 +3019,7 @@
                     <pic:cNvPicPr/>
                   </pic:nvPicPr>
                   <pic:blipFill>
-                    <a:blip r:embed="rId15">
+                    <a:blip r:embed="rId16">
                       <a:extLst>
                         <a:ext uri="{28A0092B-C50C-407E-A947-70E740481C1C}">
                           <a14:useLocalDpi xmlns:a14="http://schemas.microsoft.com/office/drawing/2010/main" val="0"/>
@@ -2718,6 +3058,7 @@
     </w:p>
     <w:p>
       <w:r>
+        <w:lastRenderedPageBreak/>
         <w:t>Range Version: version label, which together with Species and Stage, uniquely identifies the Range Map to apply the review to.</w:t>
       </w:r>
     </w:p>
@@ -2736,11 +3077,7 @@
       </w:r>
       <w:proofErr w:type="spellEnd"/>
       <w:r>
-        <w:t xml:space="preserve"> that constitute the results of the external review. If necessary, for example if there are multiple species in the same dataset, use a Definition </w:t>
-      </w:r>
-      <w:r>
-        <w:lastRenderedPageBreak/>
-        <w:t>Query or Select by Attributes to limit the records to be used. See the pre-processing notes above for information on creating this table.</w:t>
+        <w:t xml:space="preserve"> that constitute the results of the external review. If necessary, for example if there are multiple species in the same dataset, use a Definition Query or Select by Attributes to limit the records to be used. See the pre-processing notes above for information on creating this table.</w:t>
       </w:r>
     </w:p>
     <w:p>
@@ -2794,13 +3131,13 @@
           <w:szCs w:val="28"/>
         </w:rPr>
       </w:pPr>
-      <w:bookmarkStart w:id="15" w:name="_Toc52201802"/>
-      <w:bookmarkStart w:id="16" w:name="_Toc60818607"/>
+      <w:bookmarkStart w:id="16" w:name="_Toc52201802"/>
+      <w:bookmarkStart w:id="17" w:name="_Toc70599001"/>
       <w:r>
         <w:t>Import Spatial Data Tool</w:t>
       </w:r>
-      <w:bookmarkEnd w:id="15"/>
       <w:bookmarkEnd w:id="16"/>
+      <w:bookmarkEnd w:id="17"/>
     </w:p>
     <w:p>
       <w:pPr>
@@ -2921,7 +3258,7 @@
                     <pic:cNvPicPr/>
                   </pic:nvPicPr>
                   <pic:blipFill>
-                    <a:blip r:embed="rId16">
+                    <a:blip r:embed="rId17">
                       <a:extLst>
                         <a:ext uri="{28A0092B-C50C-407E-A947-70E740481C1C}">
                           <a14:useLocalDpi xmlns:a14="http://schemas.microsoft.com/office/drawing/2010/main" val="0"/>
@@ -2950,6 +3287,7 @@
     </w:p>
     <w:p>
       <w:r>
+        <w:lastRenderedPageBreak/>
         <w:t>Import Feature Class: point, line or polygon shape file or file geodatabase feature class containing the species data to be imported.</w:t>
       </w:r>
     </w:p>
@@ -2971,7 +3309,6 @@
         <w:spacing w:after="0"/>
       </w:pPr>
       <w:r>
-        <w:lastRenderedPageBreak/>
         <w:t xml:space="preserve">Dataset Source: the name of the specification for the dataset source (see </w:t>
       </w:r>
       <w:proofErr w:type="spellStart"/>
@@ -3224,13 +3561,13 @@
           <w:szCs w:val="28"/>
         </w:rPr>
       </w:pPr>
-      <w:bookmarkStart w:id="17" w:name="_Toc52201803"/>
-      <w:bookmarkStart w:id="18" w:name="_Toc60818608"/>
+      <w:bookmarkStart w:id="18" w:name="_Toc52201803"/>
+      <w:bookmarkStart w:id="19" w:name="_Toc70599002"/>
       <w:r>
         <w:t>Import Tabular Data Tool</w:t>
       </w:r>
-      <w:bookmarkEnd w:id="17"/>
       <w:bookmarkEnd w:id="18"/>
+      <w:bookmarkEnd w:id="19"/>
     </w:p>
     <w:p>
       <w:r>
@@ -3339,6 +3676,7 @@
         <w:rPr>
           <w:noProof/>
         </w:rPr>
+        <w:lastRenderedPageBreak/>
         <w:drawing>
           <wp:inline distT="0" distB="0" distL="0" distR="0" wp14:anchorId="14430B3E" wp14:editId="6B130FBB">
             <wp:extent cx="3629025" cy="3124200"/>
@@ -3355,7 +3693,7 @@
                     <pic:cNvPicPr/>
                   </pic:nvPicPr>
                   <pic:blipFill>
-                    <a:blip r:embed="rId17">
+                    <a:blip r:embed="rId18">
                       <a:extLst>
                         <a:ext uri="{28A0092B-C50C-407E-A947-70E740481C1C}">
                           <a14:useLocalDpi xmlns:a14="http://schemas.microsoft.com/office/drawing/2010/main" val="0"/>
@@ -3387,8 +3725,13 @@
     </w:p>
     <w:p>
       <w:r>
-        <w:lastRenderedPageBreak/>
-        <w:t>Raw Data File: file containing point species data to be imported.</w:t>
+        <w:t xml:space="preserve">Raw Data File: </w:t>
+      </w:r>
+      <w:r>
+        <w:t xml:space="preserve">CSV </w:t>
+      </w:r>
+      <w:r>
+        <w:t>file containing point species data to be imported.</w:t>
       </w:r>
     </w:p>
     <w:p>
@@ -3493,18 +3836,263 @@
     <w:p>
       <w:pPr>
         <w:pStyle w:val="Heading2"/>
+      </w:pPr>
+      <w:bookmarkStart w:id="20" w:name="_Toc70599003"/>
+      <w:bookmarkStart w:id="21" w:name="_Toc52201804"/>
+      <w:r>
+        <w:t>Import Visits Tool</w:t>
+      </w:r>
+      <w:bookmarkEnd w:id="20"/>
+    </w:p>
+    <w:p>
+      <w:r>
+        <w:t xml:space="preserve">Imports visits and relates them to the appropriate </w:t>
+      </w:r>
+      <w:proofErr w:type="spellStart"/>
+      <w:r>
+        <w:t>InputPoint</w:t>
+      </w:r>
+      <w:proofErr w:type="spellEnd"/>
+      <w:r>
+        <w:t>/Line/Polygon based on SFID</w:t>
+      </w:r>
+      <w:r>
+        <w:t xml:space="preserve"> and Subnation</w:t>
+      </w:r>
+      <w:r>
+        <w:t xml:space="preserve">. Note that visits should be imported after the corresponding </w:t>
+      </w:r>
+      <w:proofErr w:type="spellStart"/>
+      <w:r>
+        <w:t>InputPoint</w:t>
+      </w:r>
+      <w:proofErr w:type="spellEnd"/>
+      <w:r>
+        <w:t>/Line/Polygon</w:t>
+      </w:r>
+      <w:r>
+        <w:t xml:space="preserve"> Source Feature records, so that the correct </w:t>
+      </w:r>
+      <w:proofErr w:type="spellStart"/>
+      <w:r>
+        <w:t>InputPoint</w:t>
+      </w:r>
+      <w:proofErr w:type="spellEnd"/>
+      <w:r>
+        <w:t>/Line/</w:t>
+      </w:r>
+      <w:proofErr w:type="spellStart"/>
+      <w:r>
+        <w:t>PolygonID</w:t>
+      </w:r>
+      <w:proofErr w:type="spellEnd"/>
+      <w:r>
+        <w:t xml:space="preserve"> can be assigned based on matching the SFID and Subnation</w:t>
+      </w:r>
+      <w:r>
+        <w:t>.</w:t>
+      </w:r>
+    </w:p>
+    <w:p>
+      <w:r>
+        <w:rPr>
+          <w:noProof/>
+        </w:rPr>
+        <w:lastRenderedPageBreak/>
+        <w:drawing>
+          <wp:inline distT="0" distB="0" distL="0" distR="0" wp14:anchorId="416150E7" wp14:editId="7B16CDE8">
+            <wp:extent cx="3314700" cy="1936750"/>
+            <wp:effectExtent l="0" t="0" r="0" b="6350"/>
+            <wp:docPr id="3" name="Picture 3"/>
+            <wp:cNvGraphicFramePr>
+              <a:graphicFrameLocks xmlns:a="http://schemas.openxmlformats.org/drawingml/2006/main" noChangeAspect="1"/>
+            </wp:cNvGraphicFramePr>
+            <a:graphic xmlns:a="http://schemas.openxmlformats.org/drawingml/2006/main">
+              <a:graphicData uri="http://schemas.openxmlformats.org/drawingml/2006/picture">
+                <pic:pic xmlns:pic="http://schemas.openxmlformats.org/drawingml/2006/picture">
+                  <pic:nvPicPr>
+                    <pic:cNvPr id="0" name="Picture 1"/>
+                    <pic:cNvPicPr>
+                      <a:picLocks noChangeAspect="1" noChangeArrowheads="1"/>
+                    </pic:cNvPicPr>
+                  </pic:nvPicPr>
+                  <pic:blipFill>
+                    <a:blip r:embed="rId19">
+                      <a:extLst>
+                        <a:ext uri="{28A0092B-C50C-407E-A947-70E740481C1C}">
+                          <a14:useLocalDpi xmlns:a14="http://schemas.microsoft.com/office/drawing/2010/main" val="0"/>
+                        </a:ext>
+                      </a:extLst>
+                    </a:blip>
+                    <a:srcRect/>
+                    <a:stretch>
+                      <a:fillRect/>
+                    </a:stretch>
+                  </pic:blipFill>
+                  <pic:spPr bwMode="auto">
+                    <a:xfrm>
+                      <a:off x="0" y="0"/>
+                      <a:ext cx="3314700" cy="1936750"/>
+                    </a:xfrm>
+                    <a:prstGeom prst="rect">
+                      <a:avLst/>
+                    </a:prstGeom>
+                    <a:noFill/>
+                    <a:ln>
+                      <a:noFill/>
+                    </a:ln>
+                  </pic:spPr>
+                </pic:pic>
+              </a:graphicData>
+            </a:graphic>
+          </wp:inline>
+        </w:drawing>
+      </w:r>
+    </w:p>
+    <w:p>
+      <w:pPr>
+        <w:spacing w:after="0"/>
+      </w:pPr>
+      <w:r>
+        <w:t xml:space="preserve">Raw Data File: </w:t>
+      </w:r>
+      <w:r>
+        <w:t xml:space="preserve">CSV </w:t>
+      </w:r>
+      <w:r>
+        <w:t xml:space="preserve">file containing </w:t>
+      </w:r>
+      <w:r>
+        <w:t xml:space="preserve">visits </w:t>
+      </w:r>
+      <w:r>
+        <w:t>data to be imported.</w:t>
+      </w:r>
+      <w:r>
+        <w:t xml:space="preserve"> If you are exporting from Excel, please use the CSV (not CSV UTF-8) option in the Save As dialog.</w:t>
+      </w:r>
+      <w:r>
+        <w:t xml:space="preserve"> </w:t>
+      </w:r>
+      <w:proofErr w:type="gramStart"/>
+      <w:r>
+        <w:t>Before importing, it</w:t>
+      </w:r>
+      <w:proofErr w:type="gramEnd"/>
+      <w:r>
+        <w:t xml:space="preserve"> is recommended to check that the CSV has the correct date formatting (</w:t>
+      </w:r>
+      <w:proofErr w:type="spellStart"/>
+      <w:r>
+        <w:t>yyyy</w:t>
+      </w:r>
+      <w:proofErr w:type="spellEnd"/>
+      <w:r>
+        <w:t>-mm-dd).</w:t>
+      </w:r>
+      <w:r>
+        <w:t xml:space="preserve"> </w:t>
+      </w:r>
+      <w:r>
+        <w:t>Also n</w:t>
+      </w:r>
+      <w:r>
+        <w:t>ote that there is no field mapping mechanism, and the CSV must contain the following fields/columns, even if empty:</w:t>
+      </w:r>
+    </w:p>
+    <w:p>
+      <w:pPr>
+        <w:pStyle w:val="ListParagraph"/>
+        <w:numPr>
+          <w:ilvl w:val="0"/>
+          <w:numId w:val="10"/>
+        </w:numPr>
+      </w:pPr>
+      <w:r>
+        <w:t>SOURCE_FEATURE_ID</w:t>
+      </w:r>
+    </w:p>
+    <w:p>
+      <w:pPr>
+        <w:pStyle w:val="ListParagraph"/>
+        <w:numPr>
+          <w:ilvl w:val="0"/>
+          <w:numId w:val="10"/>
+        </w:numPr>
+      </w:pPr>
+      <w:r>
+        <w:t>VISIT_DAT</w:t>
+      </w:r>
+      <w:r>
+        <w:t>E</w:t>
+      </w:r>
+    </w:p>
+    <w:p>
+      <w:pPr>
+        <w:pStyle w:val="ListParagraph"/>
+        <w:numPr>
+          <w:ilvl w:val="0"/>
+          <w:numId w:val="10"/>
+        </w:numPr>
+      </w:pPr>
+      <w:r>
+        <w:t>VISIT_NOTES</w:t>
+      </w:r>
+    </w:p>
+    <w:p>
+      <w:pPr>
+        <w:pStyle w:val="ListParagraph"/>
+        <w:numPr>
+          <w:ilvl w:val="0"/>
+          <w:numId w:val="10"/>
+        </w:numPr>
+      </w:pPr>
+      <w:r>
+        <w:t>VISITED_BY</w:t>
+      </w:r>
+    </w:p>
+    <w:p>
+      <w:pPr>
+        <w:pStyle w:val="ListParagraph"/>
+        <w:numPr>
+          <w:ilvl w:val="0"/>
+          <w:numId w:val="10"/>
+        </w:numPr>
+      </w:pPr>
+      <w:r>
+        <w:t>DETECTED_</w:t>
+      </w:r>
+      <w:proofErr w:type="gramStart"/>
+      <w:r>
+        <w:t>IND</w:t>
+      </w:r>
+      <w:proofErr w:type="gramEnd"/>
+    </w:p>
+    <w:p>
+      <w:r>
+        <w:t>Subnation: the subnation that the visit data</w:t>
+      </w:r>
+      <w:r>
+        <w:t xml:space="preserve"> pertains to</w:t>
+      </w:r>
+      <w:r>
+        <w:t>.</w:t>
+      </w:r>
+    </w:p>
+    <w:p>
+      <w:pPr>
+        <w:pStyle w:val="Heading2"/>
         <w:rPr>
           <w:sz w:val="28"/>
           <w:szCs w:val="28"/>
         </w:rPr>
       </w:pPr>
-      <w:bookmarkStart w:id="19" w:name="_Toc52201804"/>
-      <w:bookmarkStart w:id="20" w:name="_Toc60818609"/>
+      <w:bookmarkStart w:id="22" w:name="_Toc70599004"/>
       <w:r>
         <w:t>List Element National IDs Tool</w:t>
       </w:r>
-      <w:bookmarkEnd w:id="19"/>
-      <w:bookmarkEnd w:id="20"/>
+      <w:bookmarkEnd w:id="21"/>
+      <w:bookmarkEnd w:id="22"/>
     </w:p>
     <w:p>
       <w:r>
@@ -3540,7 +4128,7 @@
                     <pic:cNvPicPr/>
                   </pic:nvPicPr>
                   <pic:blipFill>
-                    <a:blip r:embed="rId18">
+                    <a:blip r:embed="rId20">
                       <a:extLst>
                         <a:ext uri="{28A0092B-C50C-407E-A947-70E740481C1C}">
                           <a14:useLocalDpi xmlns:a14="http://schemas.microsoft.com/office/drawing/2010/main" val="0"/>
@@ -3576,13 +4164,13 @@
           <w:szCs w:val="28"/>
         </w:rPr>
       </w:pPr>
-      <w:bookmarkStart w:id="21" w:name="_Toc52201805"/>
-      <w:bookmarkStart w:id="22" w:name="_Toc60818610"/>
+      <w:bookmarkStart w:id="23" w:name="_Toc52201805"/>
+      <w:bookmarkStart w:id="24" w:name="_Toc70599005"/>
       <w:r>
         <w:t>Sync Species List Biotics Tool</w:t>
       </w:r>
-      <w:bookmarkEnd w:id="21"/>
-      <w:bookmarkEnd w:id="22"/>
+      <w:bookmarkEnd w:id="23"/>
+      <w:bookmarkEnd w:id="24"/>
     </w:p>
     <w:p>
       <w:pPr>
@@ -3602,6 +4190,7 @@
         <w:rPr>
           <w:noProof/>
         </w:rPr>
+        <w:lastRenderedPageBreak/>
         <w:drawing>
           <wp:inline distT="0" distB="0" distL="0" distR="0" wp14:anchorId="02BA7F4C" wp14:editId="47B22DF2">
             <wp:extent cx="3638550" cy="1514475"/>
@@ -3618,7 +4207,7 @@
                     <pic:cNvPicPr/>
                   </pic:nvPicPr>
                   <pic:blipFill>
-                    <a:blip r:embed="rId19">
+                    <a:blip r:embed="rId21">
                       <a:extLst>
                         <a:ext uri="{28A0092B-C50C-407E-A947-70E740481C1C}">
                           <a14:useLocalDpi xmlns:a14="http://schemas.microsoft.com/office/drawing/2010/main" val="0"/>
@@ -3647,7 +4236,6 @@
     </w:p>
     <w:p>
       <w:r>
-        <w:lastRenderedPageBreak/>
         <w:t xml:space="preserve">CSV File: a file of one or more Biotics species created using the query “OneDrive\EBAR\Data Mining\Species Prioritization\Biotics Sync\BioticsSpeciesDownload.txt”. Existing species (based on ELEMENT_NATIONAL_ID) in the BIOTICS_ELEMENT_NATIONAL table of the </w:t>
       </w:r>
       <w:proofErr w:type="spellStart"/>
@@ -3668,13 +4256,13 @@
           <w:szCs w:val="28"/>
         </w:rPr>
       </w:pPr>
-      <w:bookmarkStart w:id="23" w:name="_Toc52201806"/>
-      <w:bookmarkStart w:id="24" w:name="_Toc60818611"/>
+      <w:bookmarkStart w:id="25" w:name="_Toc52201806"/>
+      <w:bookmarkStart w:id="26" w:name="_Toc70599006"/>
       <w:r>
         <w:t>Sync Species List KBA Tool</w:t>
       </w:r>
-      <w:bookmarkEnd w:id="23"/>
-      <w:bookmarkEnd w:id="24"/>
+      <w:bookmarkEnd w:id="25"/>
+      <w:bookmarkEnd w:id="26"/>
     </w:p>
     <w:p>
       <w:pPr>
@@ -3715,7 +4303,7 @@
                     <pic:cNvPicPr/>
                   </pic:nvPicPr>
                   <pic:blipFill>
-                    <a:blip r:embed="rId20">
+                    <a:blip r:embed="rId22">
                       <a:extLst>
                         <a:ext uri="{28A0092B-C50C-407E-A947-70E740481C1C}">
                           <a14:useLocalDpi xmlns:a14="http://schemas.microsoft.com/office/drawing/2010/main" val="0"/>
@@ -3760,22 +4348,26 @@
       <w:pPr>
         <w:pStyle w:val="Heading1"/>
       </w:pPr>
-      <w:bookmarkStart w:id="25" w:name="_Toc52201807"/>
-      <w:bookmarkStart w:id="26" w:name="_Toc60818612"/>
-      <w:bookmarkStart w:id="27" w:name="_Ref39072375"/>
+      <w:bookmarkStart w:id="27" w:name="_Toc52201807"/>
+      <w:bookmarkStart w:id="28" w:name="_Toc70599007"/>
+      <w:bookmarkStart w:id="29" w:name="_Ref39072375"/>
       <w:r>
         <w:t>Tools in Development</w:t>
       </w:r>
-      <w:bookmarkEnd w:id="25"/>
-      <w:bookmarkEnd w:id="26"/>
+      <w:bookmarkEnd w:id="27"/>
+      <w:bookmarkEnd w:id="28"/>
     </w:p>
     <w:p>
       <w:pPr>
         <w:pStyle w:val="Heading2"/>
       </w:pPr>
+      <w:bookmarkStart w:id="30" w:name="_Toc70599008"/>
+      <w:bookmarkStart w:id="31" w:name="_Toc52201809"/>
+      <w:bookmarkStart w:id="32" w:name="_Toc70598997"/>
       <w:r>
         <w:t>Delete Range Map Tool</w:t>
       </w:r>
+      <w:bookmarkEnd w:id="32"/>
     </w:p>
     <w:p>
       <w:r>
@@ -3790,8 +4382,9 @@
         <w:rPr>
           <w:noProof/>
         </w:rPr>
+        <w:lastRenderedPageBreak/>
         <w:drawing>
-          <wp:inline distT="0" distB="0" distL="0" distR="0" wp14:anchorId="44D413F1" wp14:editId="3E5C60EF">
+          <wp:inline distT="0" distB="0" distL="0" distR="0" wp14:anchorId="1988E342" wp14:editId="33831785">
             <wp:extent cx="2969971" cy="1217560"/>
             <wp:effectExtent l="0" t="0" r="1905" b="1905"/>
             <wp:docPr id="6" name="Picture 6"/>
@@ -3808,7 +4401,7 @@
                     </pic:cNvPicPr>
                   </pic:nvPicPr>
                   <pic:blipFill>
-                    <a:blip r:embed="rId21">
+                    <a:blip r:embed="rId23">
                       <a:extLst>
                         <a:ext uri="{28A0092B-C50C-407E-A947-70E740481C1C}">
                           <a14:useLocalDpi xmlns:a14="http://schemas.microsoft.com/office/drawing/2010/main" val="0"/>
@@ -3889,8 +4482,6 @@
           <w:szCs w:val="26"/>
         </w:rPr>
       </w:pPr>
-      <w:bookmarkStart w:id="28" w:name="_Toc60818613"/>
-      <w:bookmarkStart w:id="29" w:name="_Toc52201809"/>
       <w:r>
         <w:rPr>
           <w:rFonts w:asciiTheme="majorHAnsi" w:eastAsiaTheme="majorEastAsia" w:hAnsiTheme="majorHAnsi" w:cstheme="majorBidi"/>
@@ -3898,10 +4489,9 @@
           <w:sz w:val="26"/>
           <w:szCs w:val="26"/>
         </w:rPr>
-        <w:lastRenderedPageBreak/>
         <w:t>Export Input Data Tool</w:t>
       </w:r>
-      <w:bookmarkEnd w:id="28"/>
+      <w:bookmarkEnd w:id="30"/>
     </w:p>
     <w:p>
       <w:r>
@@ -3945,7 +4535,7 @@
                     <pic:cNvPicPr/>
                   </pic:nvPicPr>
                   <pic:blipFill>
-                    <a:blip r:embed="rId22"/>
+                    <a:blip r:embed="rId24"/>
                     <a:stretch>
                       <a:fillRect/>
                     </a:stretch>
@@ -3999,6 +4589,7 @@
     </w:p>
     <w:p>
       <w:r>
+        <w:lastRenderedPageBreak/>
         <w:t>Output Zip File Name: name of the file to be created and posted for download (</w:t>
       </w:r>
       <w:proofErr w:type="gramStart"/>
@@ -4009,7 +4600,7 @@
       <w:r>
         <w:t xml:space="preserve"> </w:t>
       </w:r>
-      <w:hyperlink r:id="rId23" w:history="1">
+      <w:hyperlink r:id="rId25" w:history="1">
         <w:r>
           <w:rPr>
             <w:color w:val="0563C1" w:themeColor="hyperlink"/>
@@ -4027,78 +4618,50 @@
       <w:pPr>
         <w:pStyle w:val="Heading2"/>
       </w:pPr>
-      <w:bookmarkStart w:id="30" w:name="_Toc60818614"/>
-      <w:r>
-        <w:t>Flag Bad Data Using Range Tool</w:t>
-      </w:r>
-      <w:bookmarkEnd w:id="30"/>
-    </w:p>
-    <w:p>
-      <w:r>
-        <w:t>Use reviewed range to identify and flag bad input data</w:t>
-      </w:r>
+      <w:bookmarkStart w:id="33" w:name="_Toc70599009"/>
+      <w:r>
+        <w:t>Publish Range Map Tool</w:t>
+      </w:r>
+      <w:bookmarkEnd w:id="31"/>
+      <w:bookmarkEnd w:id="33"/>
+    </w:p>
+    <w:p>
+      <w:r>
+        <w:t xml:space="preserve">Creates JPG, </w:t>
+      </w:r>
+      <w:proofErr w:type="gramStart"/>
+      <w:r>
+        <w:t>PDF</w:t>
+      </w:r>
+      <w:proofErr w:type="gramEnd"/>
+      <w:r>
+        <w:t xml:space="preserve"> and Spatial Data (ZIP) for a single EBAR </w:t>
+      </w:r>
+      <w:proofErr w:type="spellStart"/>
+      <w:r>
+        <w:t>RangeMap</w:t>
+      </w:r>
+      <w:proofErr w:type="spellEnd"/>
       <w:r>
         <w:t>.</w:t>
       </w:r>
     </w:p>
     <w:p>
       <w:r>
-        <w:rPr>
-          <w:noProof/>
-        </w:rPr>
-        <w:drawing>
-          <wp:inline distT="0" distB="0" distL="0" distR="0" wp14:anchorId="149735B8" wp14:editId="1823C21B">
-            <wp:extent cx="3283585" cy="1073150"/>
-            <wp:effectExtent l="0" t="0" r="0" b="0"/>
-            <wp:docPr id="4" name="Picture 4"/>
-            <wp:cNvGraphicFramePr>
-              <a:graphicFrameLocks xmlns:a="http://schemas.openxmlformats.org/drawingml/2006/main" noChangeAspect="1"/>
-            </wp:cNvGraphicFramePr>
-            <a:graphic xmlns:a="http://schemas.openxmlformats.org/drawingml/2006/main">
-              <a:graphicData uri="http://schemas.openxmlformats.org/drawingml/2006/picture">
-                <pic:pic xmlns:pic="http://schemas.openxmlformats.org/drawingml/2006/picture">
-                  <pic:nvPicPr>
-                    <pic:cNvPr id="0" name="Picture 2"/>
-                    <pic:cNvPicPr>
-                      <a:picLocks noChangeAspect="1" noChangeArrowheads="1"/>
-                    </pic:cNvPicPr>
-                  </pic:nvPicPr>
-                  <pic:blipFill>
-                    <a:blip r:embed="rId24">
-                      <a:extLst>
-                        <a:ext uri="{28A0092B-C50C-407E-A947-70E740481C1C}">
-                          <a14:useLocalDpi xmlns:a14="http://schemas.microsoft.com/office/drawing/2010/main" val="0"/>
-                        </a:ext>
-                      </a:extLst>
-                    </a:blip>
-                    <a:srcRect/>
-                    <a:stretch>
-                      <a:fillRect/>
-                    </a:stretch>
-                  </pic:blipFill>
-                  <pic:spPr bwMode="auto">
-                    <a:xfrm>
-                      <a:off x="0" y="0"/>
-                      <a:ext cx="3283585" cy="1073150"/>
-                    </a:xfrm>
-                    <a:prstGeom prst="rect">
-                      <a:avLst/>
-                    </a:prstGeom>
-                    <a:noFill/>
-                    <a:ln>
-                      <a:noFill/>
-                    </a:ln>
-                  </pic:spPr>
-                </pic:pic>
-              </a:graphicData>
-            </a:graphic>
-          </wp:inline>
-        </w:drawing>
-      </w:r>
-    </w:p>
-    <w:p>
-      <w:r>
-        <w:lastRenderedPageBreak/>
+        <w:t>Uses ArcGIS services not direct geodatabase connection, so w</w:t>
+      </w:r>
+      <w:r>
+        <w:t>orking locally</w:t>
+      </w:r>
+      <w:r>
+        <w:t xml:space="preserve"> on desktop but</w:t>
+      </w:r>
+      <w:r>
+        <w:t xml:space="preserve"> requires ArcGIS Server upgrade before server deployment due to use of new arcpy libraries.</w:t>
+      </w:r>
+    </w:p>
+    <w:p>
+      <w:r>
         <w:t xml:space="preserve">Range Map ID: </w:t>
       </w:r>
       <w:proofErr w:type="spellStart"/>
@@ -4107,7 +4670,7 @@
       </w:r>
       <w:proofErr w:type="spellEnd"/>
       <w:r>
-        <w:t xml:space="preserve"> of the high-quality, reviewed </w:t>
+        <w:t xml:space="preserve"> of the </w:t>
       </w:r>
       <w:proofErr w:type="spellStart"/>
       <w:r>
@@ -4115,31 +4678,26 @@
       </w:r>
       <w:proofErr w:type="spellEnd"/>
       <w:r>
-        <w:t xml:space="preserve"> outside of which Input data for primary and secondary species will be flagged as </w:t>
-      </w:r>
-      <w:proofErr w:type="spellStart"/>
-      <w:r>
-        <w:t>BadData</w:t>
-      </w:r>
-      <w:proofErr w:type="spellEnd"/>
-      <w:r>
-        <w:t xml:space="preserve"> using the </w:t>
-      </w:r>
-      <w:proofErr w:type="spellStart"/>
-      <w:r>
-        <w:t>InputFeedback</w:t>
-      </w:r>
-      <w:proofErr w:type="spellEnd"/>
-      <w:r>
-        <w:t xml:space="preserve"> table, and subsequently ignored in the Generate Range Map and Export Input Data tools. Use this tool judiciously, as records flagged can only be unflagged by deleting appropriate records from the </w:t>
-      </w:r>
-      <w:proofErr w:type="spellStart"/>
-      <w:r>
-        <w:t>InputFeedback</w:t>
-      </w:r>
-      <w:proofErr w:type="spellEnd"/>
-      <w:r>
-        <w:t xml:space="preserve"> table.</w:t>
+        <w:t xml:space="preserve"> to be published.</w:t>
+      </w:r>
+    </w:p>
+    <w:p>
+      <w:r>
+        <w:t xml:space="preserve">Output GIS Data Zip: </w:t>
+      </w:r>
+      <w:proofErr w:type="spellStart"/>
+      <w:r>
+        <w:t>boolean</w:t>
+      </w:r>
+      <w:proofErr w:type="spellEnd"/>
+      <w:r>
+        <w:t xml:space="preserve"> flag indicating that a Zip file of spatial data will be cr</w:t>
+      </w:r>
+      <w:r>
+        <w:t>e</w:t>
+      </w:r>
+      <w:r>
+        <w:t>ated.</w:t>
       </w:r>
     </w:p>
     <w:p/>
@@ -4147,24 +4705,70 @@
       <w:pPr>
         <w:pStyle w:val="Heading2"/>
       </w:pPr>
-      <w:bookmarkStart w:id="31" w:name="_Toc60818615"/>
-      <w:r>
-        <w:t>Publish Range Map Tool</w:t>
-      </w:r>
-      <w:bookmarkEnd w:id="29"/>
-      <w:bookmarkEnd w:id="31"/>
-    </w:p>
-    <w:p>
-      <w:r>
-        <w:t xml:space="preserve">Creates JPG, </w:t>
+      <w:bookmarkStart w:id="34" w:name="_Toc52201810"/>
+      <w:bookmarkStart w:id="35" w:name="_Toc70599010"/>
+      <w:r>
+        <w:t xml:space="preserve">Publish Range Maps </w:t>
+      </w:r>
+      <w:r>
+        <w:t>Sets</w:t>
+      </w:r>
+      <w:r>
+        <w:t xml:space="preserve"> Tool</w:t>
+      </w:r>
+      <w:bookmarkEnd w:id="34"/>
+      <w:bookmarkEnd w:id="35"/>
+    </w:p>
+    <w:p>
+      <w:r>
+        <w:t xml:space="preserve">Creates a Spatial Data (ZIP) package for multiple EBAR </w:t>
+      </w:r>
+      <w:proofErr w:type="spellStart"/>
+      <w:r>
+        <w:t>RangeMaps</w:t>
+      </w:r>
+      <w:proofErr w:type="spellEnd"/>
+      <w:r>
+        <w:t xml:space="preserve"> with the same Category/Taxa.</w:t>
+      </w:r>
+    </w:p>
+    <w:p>
+      <w:r>
+        <w:t>Uses ArcGIS services not direct geodatabase connection, so working locally on desktop but requires ArcGIS Server upgrade before server deployment due to use of new arcpy libraries.</w:t>
+      </w:r>
+    </w:p>
+    <w:p>
+      <w:r>
+        <w:t xml:space="preserve">No parameters, uses </w:t>
+      </w:r>
+      <w:proofErr w:type="spellStart"/>
+      <w:r>
+        <w:t>IncludeInDownloadTable</w:t>
+      </w:r>
+      <w:proofErr w:type="spellEnd"/>
+      <w:r>
+        <w:t xml:space="preserve"> (see details in the Build EBAR Download Table Tool) to include spatial data only for </w:t>
+      </w:r>
+      <w:proofErr w:type="spellStart"/>
+      <w:r>
+        <w:t>IncludeInDownloadTable</w:t>
+      </w:r>
+      <w:proofErr w:type="spellEnd"/>
+      <w:r>
+        <w:t>=1.</w:t>
+      </w:r>
+    </w:p>
+    <w:p>
+      <w:r>
+        <w:t xml:space="preserve">Category Taxa Label [optional]: </w:t>
       </w:r>
       <w:proofErr w:type="gramStart"/>
       <w:r>
-        <w:t>PDF</w:t>
+        <w:t>the</w:t>
       </w:r>
       <w:proofErr w:type="gramEnd"/>
       <w:r>
-        <w:t xml:space="preserve"> and Spatial Data (ZIP) for a single EBAR </w:t>
+        <w:t xml:space="preserve"> Biotics category/taxa label for the </w:t>
       </w:r>
       <w:proofErr w:type="spellStart"/>
       <w:r>
@@ -4172,165 +4776,28 @@
       </w:r>
       <w:proofErr w:type="spellEnd"/>
       <w:r>
-        <w:t>.</w:t>
-      </w:r>
-    </w:p>
-    <w:p>
-      <w:r>
-        <w:t>Uses ArcGIS services not direct geodatabase connection, so w</w:t>
-      </w:r>
-      <w:r>
-        <w:t>orking locally</w:t>
-      </w:r>
-      <w:r>
-        <w:t xml:space="preserve"> on desktop but</w:t>
-      </w:r>
-      <w:r>
-        <w:t xml:space="preserve"> requires ArcGIS Server upgrade before server deployment due to use of new arcpy libraries.</w:t>
-      </w:r>
-    </w:p>
-    <w:p>
-      <w:r>
-        <w:t xml:space="preserve">Range Map ID: </w:t>
-      </w:r>
-      <w:proofErr w:type="spellStart"/>
-      <w:r>
-        <w:t>RangeMapID</w:t>
-      </w:r>
-      <w:proofErr w:type="spellEnd"/>
-      <w:r>
-        <w:t xml:space="preserve"> of the </w:t>
-      </w:r>
-      <w:proofErr w:type="spellStart"/>
-      <w:r>
-        <w:t>RangeMap</w:t>
-      </w:r>
-      <w:proofErr w:type="spellEnd"/>
-      <w:r>
-        <w:t xml:space="preserve"> to be published.</w:t>
-      </w:r>
-    </w:p>
-    <w:p>
-      <w:r>
-        <w:t xml:space="preserve">Output GIS Data Zip: </w:t>
-      </w:r>
-      <w:proofErr w:type="spellStart"/>
-      <w:r>
-        <w:t>boolean</w:t>
-      </w:r>
-      <w:proofErr w:type="spellEnd"/>
-      <w:r>
-        <w:t xml:space="preserve"> flag indicating that a Zip file of spatial data will be cr</w:t>
-      </w:r>
-      <w:r>
-        <w:t>e</w:t>
-      </w:r>
-      <w:r>
-        <w:t>ated.</w:t>
+        <w:t xml:space="preserve"> spatial data package to be created, or None for all published </w:t>
+      </w:r>
+      <w:proofErr w:type="spellStart"/>
+      <w:r>
+        <w:t>RangeMaps</w:t>
+      </w:r>
+      <w:proofErr w:type="spellEnd"/>
+      <w:r>
+        <w:t>; may forego this parameter and automatically create for each category/taxa and overall.</w:t>
       </w:r>
     </w:p>
     <w:p/>
     <w:p>
       <w:pPr>
-        <w:pStyle w:val="Heading2"/>
-      </w:pPr>
-      <w:bookmarkStart w:id="32" w:name="_Toc52201810"/>
-      <w:bookmarkStart w:id="33" w:name="_Toc60818616"/>
-      <w:r>
-        <w:t xml:space="preserve">Publish Range Maps </w:t>
-      </w:r>
-      <w:r>
-        <w:t>Sets</w:t>
-      </w:r>
-      <w:r>
-        <w:t xml:space="preserve"> Tool</w:t>
-      </w:r>
-      <w:bookmarkEnd w:id="32"/>
-      <w:bookmarkEnd w:id="33"/>
-    </w:p>
-    <w:p>
-      <w:r>
-        <w:t xml:space="preserve">Creates a Spatial Data (ZIP) package for multiple EBAR </w:t>
-      </w:r>
-      <w:proofErr w:type="spellStart"/>
-      <w:r>
-        <w:t>RangeMaps</w:t>
-      </w:r>
-      <w:proofErr w:type="spellEnd"/>
-      <w:r>
-        <w:t xml:space="preserve"> with the same Category/Taxa.</w:t>
-      </w:r>
-    </w:p>
-    <w:p>
-      <w:r>
-        <w:t>Uses ArcGIS services not direct geodatabase connection, so working locally on desktop but requires ArcGIS Server upgrade before server deployment due to use of new arcpy libraries.</w:t>
-      </w:r>
-    </w:p>
-    <w:p>
-      <w:proofErr w:type="gramStart"/>
-      <w:r>
-        <w:t>No parameters,</w:t>
-      </w:r>
-      <w:proofErr w:type="gramEnd"/>
-      <w:r>
-        <w:t xml:space="preserve"> uses </w:t>
-      </w:r>
-      <w:proofErr w:type="spellStart"/>
-      <w:r>
-        <w:t>IncludeInDownloadTable</w:t>
-      </w:r>
-      <w:proofErr w:type="spellEnd"/>
-      <w:r>
-        <w:t xml:space="preserve"> (see details in the Build EBAR Download Table Tool) to include spatial data only for </w:t>
-      </w:r>
-      <w:proofErr w:type="spellStart"/>
-      <w:r>
-        <w:t>IncludeInDownloadTable</w:t>
-      </w:r>
-      <w:proofErr w:type="spellEnd"/>
-      <w:r>
-        <w:t>=1.</w:t>
-      </w:r>
-    </w:p>
-    <w:p>
-      <w:r>
-        <w:t xml:space="preserve">Category Taxa Label [optional]: </w:t>
-      </w:r>
-      <w:proofErr w:type="gramStart"/>
-      <w:r>
-        <w:t>the</w:t>
-      </w:r>
-      <w:proofErr w:type="gramEnd"/>
-      <w:r>
-        <w:t xml:space="preserve"> Biotics category/taxa label for the </w:t>
-      </w:r>
-      <w:proofErr w:type="spellStart"/>
-      <w:r>
-        <w:t>RangeMap</w:t>
-      </w:r>
-      <w:proofErr w:type="spellEnd"/>
-      <w:r>
-        <w:t xml:space="preserve"> spatial data package to be created, or None for all published </w:t>
-      </w:r>
-      <w:proofErr w:type="spellStart"/>
-      <w:r>
-        <w:t>RangeMaps</w:t>
-      </w:r>
-      <w:proofErr w:type="spellEnd"/>
-      <w:r>
-        <w:t>; may forego this parameter and automatically create for each category/taxa and overall.</w:t>
-      </w:r>
-    </w:p>
-    <w:p/>
-    <w:p>
-      <w:pPr>
         <w:pStyle w:val="Heading1"/>
       </w:pPr>
-      <w:bookmarkStart w:id="34" w:name="_Toc52201811"/>
-      <w:bookmarkStart w:id="35" w:name="_Toc60818617"/>
+      <w:bookmarkStart w:id="36" w:name="_Toc70599011"/>
+      <w:bookmarkStart w:id="37" w:name="_Toc52201811"/>
       <w:r>
         <w:t>EBAR Taxonomy Handling Summary</w:t>
       </w:r>
+      <w:bookmarkEnd w:id="36"/>
     </w:p>
     <w:p>
       <w:r>
@@ -4468,7 +4935,6 @@
         </w:numPr>
       </w:pPr>
       <w:r>
-        <w:lastRenderedPageBreak/>
         <w:t>When generating metadata for publishing, species attributes are retrieved via NSX Taxon API where available, otherwise from EBAR-KBA database latest sync.</w:t>
       </w:r>
     </w:p>
@@ -4481,6 +4947,7 @@
         </w:numPr>
       </w:pPr>
       <w:r>
+        <w:lastRenderedPageBreak/>
         <w:t>[Publish Range Map tool]</w:t>
       </w:r>
     </w:p>
@@ -4500,12 +4967,13 @@
       <w:pPr>
         <w:pStyle w:val="Heading1"/>
       </w:pPr>
+      <w:bookmarkStart w:id="38" w:name="_Toc70599012"/>
       <w:r>
         <w:t>Species Sync Workflow</w:t>
       </w:r>
-      <w:bookmarkEnd w:id="27"/>
-      <w:bookmarkEnd w:id="34"/>
-      <w:bookmarkEnd w:id="35"/>
+      <w:bookmarkEnd w:id="29"/>
+      <w:bookmarkEnd w:id="37"/>
+      <w:bookmarkEnd w:id="38"/>
     </w:p>
     <w:p>
       <w:pPr>
@@ -4570,7 +5038,7 @@
       <w:r>
         <w:t>Login to Central Biotics (</w:t>
       </w:r>
-      <w:hyperlink r:id="rId25" w:history="1">
+      <w:hyperlink r:id="rId26" w:history="1">
         <w:r>
           <w:rPr>
             <w:color w:val="0000FF"/>
@@ -4632,13 +5100,13 @@
       <w:pPr>
         <w:pStyle w:val="Heading1"/>
       </w:pPr>
-      <w:bookmarkStart w:id="36" w:name="_Toc52201812"/>
-      <w:bookmarkStart w:id="37" w:name="_Toc60818618"/>
+      <w:bookmarkStart w:id="39" w:name="_Toc52201812"/>
+      <w:bookmarkStart w:id="40" w:name="_Toc70599013"/>
       <w:r>
         <w:t>Design Notes</w:t>
       </w:r>
-      <w:bookmarkEnd w:id="36"/>
-      <w:bookmarkEnd w:id="37"/>
+      <w:bookmarkEnd w:id="39"/>
+      <w:bookmarkEnd w:id="40"/>
     </w:p>
     <w:p>
       <w:pPr>
@@ -4857,7 +5325,6 @@
         <w:contextualSpacing/>
       </w:pPr>
       <w:r>
-        <w:lastRenderedPageBreak/>
         <w:t>Range Estimates – polygon estimate of existing species range from an authoritative source, such as a peer reviewed paper.</w:t>
       </w:r>
     </w:p>
@@ -4870,6 +5337,7 @@
         <w:contextualSpacing/>
       </w:pPr>
       <w:r>
+        <w:lastRenderedPageBreak/>
         <w:t xml:space="preserve">Source Features – point SFs from a </w:t>
       </w:r>
       <w:proofErr w:type="spellStart"/>
@@ -4902,19 +5370,19 @@
       <w:pPr>
         <w:pStyle w:val="Heading1"/>
       </w:pPr>
-      <w:bookmarkStart w:id="38" w:name="_Toc52201813"/>
-      <w:bookmarkStart w:id="39" w:name="_Toc60818619"/>
+      <w:bookmarkStart w:id="41" w:name="_Toc52201813"/>
+      <w:bookmarkStart w:id="42" w:name="_Toc70599014"/>
       <w:r>
         <w:t>Source Code Control and Editing</w:t>
       </w:r>
-      <w:bookmarkEnd w:id="38"/>
-      <w:bookmarkEnd w:id="39"/>
+      <w:bookmarkEnd w:id="41"/>
+      <w:bookmarkEnd w:id="42"/>
     </w:p>
     <w:p>
       <w:r>
         <w:t xml:space="preserve">See </w:t>
       </w:r>
-      <w:hyperlink r:id="rId26" w:history="1">
+      <w:hyperlink r:id="rId27" w:history="1">
         <w:r>
           <w:rPr>
             <w:color w:val="0000FF"/>
@@ -4931,7 +5399,7 @@
       <w:r>
         <w:t>Recommended to use an interactive development environment (IDE), such as Visual Studio (</w:t>
       </w:r>
-      <w:hyperlink r:id="rId27" w:history="1">
+      <w:hyperlink r:id="rId28" w:history="1">
         <w:r>
           <w:rPr>
             <w:color w:val="0000FF"/>
@@ -4943,7 +5411,7 @@
       <w:r>
         <w:t>) or PyCharm (</w:t>
       </w:r>
-      <w:hyperlink r:id="rId28" w:history="1">
+      <w:hyperlink r:id="rId29" w:history="1">
         <w:r>
           <w:rPr>
             <w:color w:val="0000FF"/>
@@ -4980,7 +5448,7 @@
 </file>
 
 <file path=word/numbering.xml><?xml version="1.0" encoding="utf-8"?>
-<w:numbering xmlns:wpc="http://schemas.microsoft.com/office/word/2010/wordprocessingCanvas" xmlns:cx="http://schemas.microsoft.com/office/drawing/2014/chartex" xmlns:cx1="http://schemas.microsoft.com/office/drawing/2015/9/8/chartex" xmlns:cx2="http://schemas.microsoft.com/office/drawing/2015/10/21/chartex" xmlns:cx3="http://schemas.microsoft.com/office/drawing/2016/5/9/chartex" xmlns:cx4="http://schemas.microsoft.com/office/drawing/2016/5/10/chartex" xmlns:cx5="http://schemas.microsoft.com/office/drawing/2016/5/11/chartex" xmlns:cx6="http://schemas.microsoft.com/office/drawing/2016/5/12/chartex" xmlns:cx7="http://schemas.microsoft.com/office/drawing/2016/5/13/chartex" xmlns:cx8="http://schemas.microsoft.com/office/drawing/2016/5/14/chartex" xmlns:mc="http://schemas.openxmlformats.org/markup-compatibility/2006" xmlns:aink="http://schemas.microsoft.com/office/drawing/2016/ink" xmlns:am3d="http://schemas.microsoft.com/office/drawing/2017/model3d" xmlns:o="urn:schemas-microsoft-com:office:office" xmlns:r="http://schemas.openxmlformats.org/officeDocument/2006/relationships" xmlns:m="http://schemas.openxmlformats.org/officeDocument/2006/math" xmlns:v="urn:schemas-microsoft-com:vml" xmlns:wp14="http://schemas.microsoft.com/office/word/2010/wordprocessingDrawing" xmlns:wp="http://schemas.openxmlformats.org/drawingml/2006/wordprocessingDrawing" xmlns:w10="urn:schemas-microsoft-com:office:word" xmlns:w="http://schemas.openxmlformats.org/wordprocessingml/2006/main" xmlns:w14="http://schemas.microsoft.com/office/word/2010/wordml" xmlns:w15="http://schemas.microsoft.com/office/word/2012/wordml" xmlns:w16cex="http://schemas.microsoft.com/office/word/2018/wordml/cex" xmlns:w16cid="http://schemas.microsoft.com/office/word/2016/wordml/cid" xmlns:w16="http://schemas.microsoft.com/office/word/2018/wordml" xmlns:w16se="http://schemas.microsoft.com/office/word/2015/wordml/symex" xmlns:wpg="http://schemas.microsoft.com/office/word/2010/wordprocessingGroup" xmlns:wpi="http://schemas.microsoft.com/office/word/2010/wordprocessingInk" xmlns:wne="http://schemas.microsoft.com/office/word/2006/wordml" xmlns:wps="http://schemas.microsoft.com/office/word/2010/wordprocessingShape" mc:Ignorable="w14 w15 w16se w16cid w16 w16cex wp14">
+<w:numbering xmlns:wpc="http://schemas.microsoft.com/office/word/2010/wordprocessingCanvas" xmlns:cx="http://schemas.microsoft.com/office/drawing/2014/chartex" xmlns:cx1="http://schemas.microsoft.com/office/drawing/2015/9/8/chartex" xmlns:cx2="http://schemas.microsoft.com/office/drawing/2015/10/21/chartex" xmlns:cx3="http://schemas.microsoft.com/office/drawing/2016/5/9/chartex" xmlns:cx4="http://schemas.microsoft.com/office/drawing/2016/5/10/chartex" xmlns:cx5="http://schemas.microsoft.com/office/drawing/2016/5/11/chartex" xmlns:cx6="http://schemas.microsoft.com/office/drawing/2016/5/12/chartex" xmlns:cx7="http://schemas.microsoft.com/office/drawing/2016/5/13/chartex" xmlns:cx8="http://schemas.microsoft.com/office/drawing/2016/5/14/chartex" xmlns:mc="http://schemas.openxmlformats.org/markup-compatibility/2006" xmlns:aink="http://schemas.microsoft.com/office/drawing/2016/ink" xmlns:am3d="http://schemas.microsoft.com/office/drawing/2017/model3d" xmlns:o="urn:schemas-microsoft-com:office:office" xmlns:r="http://schemas.openxmlformats.org/officeDocument/2006/relationships" xmlns:m="http://schemas.openxmlformats.org/officeDocument/2006/math" xmlns:v="urn:schemas-microsoft-com:vml" xmlns:wp14="http://schemas.microsoft.com/office/word/2010/wordprocessingDrawing" xmlns:wp="http://schemas.openxmlformats.org/drawingml/2006/wordprocessingDrawing" xmlns:w10="urn:schemas-microsoft-com:office:word" xmlns:w="http://schemas.openxmlformats.org/wordprocessingml/2006/main" xmlns:w14="http://schemas.microsoft.com/office/word/2010/wordml" xmlns:w15="http://schemas.microsoft.com/office/word/2012/wordml" xmlns:w16cex="http://schemas.microsoft.com/office/word/2018/wordml/cex" xmlns:w16cid="http://schemas.microsoft.com/office/word/2016/wordml/cid" xmlns:w16="http://schemas.microsoft.com/office/word/2018/wordml" xmlns:w16sdtdh="http://schemas.microsoft.com/office/word/2020/wordml/sdtdatahash" xmlns:w16se="http://schemas.microsoft.com/office/word/2015/wordml/symex" xmlns:wpg="http://schemas.microsoft.com/office/word/2010/wordprocessingGroup" xmlns:wpi="http://schemas.microsoft.com/office/word/2010/wordprocessingInk" xmlns:wne="http://schemas.microsoft.com/office/word/2006/wordml" xmlns:wps="http://schemas.microsoft.com/office/word/2010/wordprocessingShape" mc:Ignorable="w14 w15 w16se w16cid w16 w16cex w16sdtdh wp14">
   <w:abstractNum w:abstractNumId="0" w15:restartNumberingAfterBreak="0">
     <w:nsid w:val="18675936"/>
     <w:multiLevelType w:val="hybridMultilevel"/>
@@ -5321,6 +5789,119 @@
     </w:lvl>
   </w:abstractNum>
   <w:abstractNum w:abstractNumId="3" w15:restartNumberingAfterBreak="0">
+    <w:nsid w:val="3FF71A9F"/>
+    <w:multiLevelType w:val="hybridMultilevel"/>
+    <w:tmpl w:val="E33051E2"/>
+    <w:lvl w:ilvl="0" w:tplc="10090001">
+      <w:start w:val="1"/>
+      <w:numFmt w:val="bullet"/>
+      <w:lvlText w:val=""/>
+      <w:lvlJc w:val="left"/>
+      <w:pPr>
+        <w:ind w:left="360" w:hanging="360"/>
+      </w:pPr>
+      <w:rPr>
+        <w:rFonts w:ascii="Symbol" w:hAnsi="Symbol" w:hint="default"/>
+      </w:rPr>
+    </w:lvl>
+    <w:lvl w:ilvl="1" w:tplc="10090003" w:tentative="1">
+      <w:start w:val="1"/>
+      <w:numFmt w:val="bullet"/>
+      <w:lvlText w:val="o"/>
+      <w:lvlJc w:val="left"/>
+      <w:pPr>
+        <w:ind w:left="1080" w:hanging="360"/>
+      </w:pPr>
+      <w:rPr>
+        <w:rFonts w:ascii="Courier New" w:hAnsi="Courier New" w:cs="Courier New" w:hint="default"/>
+      </w:rPr>
+    </w:lvl>
+    <w:lvl w:ilvl="2" w:tplc="10090005" w:tentative="1">
+      <w:start w:val="1"/>
+      <w:numFmt w:val="bullet"/>
+      <w:lvlText w:val=""/>
+      <w:lvlJc w:val="left"/>
+      <w:pPr>
+        <w:ind w:left="1800" w:hanging="360"/>
+      </w:pPr>
+      <w:rPr>
+        <w:rFonts w:ascii="Wingdings" w:hAnsi="Wingdings" w:hint="default"/>
+      </w:rPr>
+    </w:lvl>
+    <w:lvl w:ilvl="3" w:tplc="10090001" w:tentative="1">
+      <w:start w:val="1"/>
+      <w:numFmt w:val="bullet"/>
+      <w:lvlText w:val=""/>
+      <w:lvlJc w:val="left"/>
+      <w:pPr>
+        <w:ind w:left="2520" w:hanging="360"/>
+      </w:pPr>
+      <w:rPr>
+        <w:rFonts w:ascii="Symbol" w:hAnsi="Symbol" w:hint="default"/>
+      </w:rPr>
+    </w:lvl>
+    <w:lvl w:ilvl="4" w:tplc="10090003" w:tentative="1">
+      <w:start w:val="1"/>
+      <w:numFmt w:val="bullet"/>
+      <w:lvlText w:val="o"/>
+      <w:lvlJc w:val="left"/>
+      <w:pPr>
+        <w:ind w:left="3240" w:hanging="360"/>
+      </w:pPr>
+      <w:rPr>
+        <w:rFonts w:ascii="Courier New" w:hAnsi="Courier New" w:cs="Courier New" w:hint="default"/>
+      </w:rPr>
+    </w:lvl>
+    <w:lvl w:ilvl="5" w:tplc="10090005" w:tentative="1">
+      <w:start w:val="1"/>
+      <w:numFmt w:val="bullet"/>
+      <w:lvlText w:val=""/>
+      <w:lvlJc w:val="left"/>
+      <w:pPr>
+        <w:ind w:left="3960" w:hanging="360"/>
+      </w:pPr>
+      <w:rPr>
+        <w:rFonts w:ascii="Wingdings" w:hAnsi="Wingdings" w:hint="default"/>
+      </w:rPr>
+    </w:lvl>
+    <w:lvl w:ilvl="6" w:tplc="10090001" w:tentative="1">
+      <w:start w:val="1"/>
+      <w:numFmt w:val="bullet"/>
+      <w:lvlText w:val=""/>
+      <w:lvlJc w:val="left"/>
+      <w:pPr>
+        <w:ind w:left="4680" w:hanging="360"/>
+      </w:pPr>
+      <w:rPr>
+        <w:rFonts w:ascii="Symbol" w:hAnsi="Symbol" w:hint="default"/>
+      </w:rPr>
+    </w:lvl>
+    <w:lvl w:ilvl="7" w:tplc="10090003" w:tentative="1">
+      <w:start w:val="1"/>
+      <w:numFmt w:val="bullet"/>
+      <w:lvlText w:val="o"/>
+      <w:lvlJc w:val="left"/>
+      <w:pPr>
+        <w:ind w:left="5400" w:hanging="360"/>
+      </w:pPr>
+      <w:rPr>
+        <w:rFonts w:ascii="Courier New" w:hAnsi="Courier New" w:cs="Courier New" w:hint="default"/>
+      </w:rPr>
+    </w:lvl>
+    <w:lvl w:ilvl="8" w:tplc="10090005" w:tentative="1">
+      <w:start w:val="1"/>
+      <w:numFmt w:val="bullet"/>
+      <w:lvlText w:val=""/>
+      <w:lvlJc w:val="left"/>
+      <w:pPr>
+        <w:ind w:left="6120" w:hanging="360"/>
+      </w:pPr>
+      <w:rPr>
+        <w:rFonts w:ascii="Wingdings" w:hAnsi="Wingdings" w:hint="default"/>
+      </w:rPr>
+    </w:lvl>
+  </w:abstractNum>
+  <w:abstractNum w:abstractNumId="4" w15:restartNumberingAfterBreak="0">
     <w:nsid w:val="4077692C"/>
     <w:multiLevelType w:val="hybridMultilevel"/>
     <w:tmpl w:val="3594C870"/>
@@ -5433,7 +6014,7 @@
       </w:rPr>
     </w:lvl>
   </w:abstractNum>
-  <w:abstractNum w:abstractNumId="4" w15:restartNumberingAfterBreak="0">
+  <w:abstractNum w:abstractNumId="5" w15:restartNumberingAfterBreak="0">
     <w:nsid w:val="456E4025"/>
     <w:multiLevelType w:val="hybridMultilevel"/>
     <w:tmpl w:val="FEC0D514"/>
@@ -5546,7 +6127,7 @@
       </w:rPr>
     </w:lvl>
   </w:abstractNum>
-  <w:abstractNum w:abstractNumId="5" w15:restartNumberingAfterBreak="0">
+  <w:abstractNum w:abstractNumId="6" w15:restartNumberingAfterBreak="0">
     <w:nsid w:val="5D084214"/>
     <w:multiLevelType w:val="hybridMultilevel"/>
     <w:tmpl w:val="5DAE4E52"/>
@@ -5659,7 +6240,7 @@
       </w:rPr>
     </w:lvl>
   </w:abstractNum>
-  <w:abstractNum w:abstractNumId="6" w15:restartNumberingAfterBreak="0">
+  <w:abstractNum w:abstractNumId="7" w15:restartNumberingAfterBreak="0">
     <w:nsid w:val="5E0C3091"/>
     <w:multiLevelType w:val="hybridMultilevel"/>
     <w:tmpl w:val="B2424332"/>
@@ -5772,7 +6353,7 @@
       </w:rPr>
     </w:lvl>
   </w:abstractNum>
-  <w:abstractNum w:abstractNumId="7" w15:restartNumberingAfterBreak="0">
+  <w:abstractNum w:abstractNumId="8" w15:restartNumberingAfterBreak="0">
     <w:nsid w:val="69BD4D1C"/>
     <w:multiLevelType w:val="hybridMultilevel"/>
     <w:tmpl w:val="D3A87410"/>
@@ -5885,7 +6466,7 @@
       </w:rPr>
     </w:lvl>
   </w:abstractNum>
-  <w:abstractNum w:abstractNumId="8" w15:restartNumberingAfterBreak="0">
+  <w:abstractNum w:abstractNumId="9" w15:restartNumberingAfterBreak="0">
     <w:nsid w:val="7A4333D3"/>
     <w:multiLevelType w:val="hybridMultilevel"/>
     <w:tmpl w:val="AA8E914E"/>
@@ -5999,10 +6580,10 @@
     </w:lvl>
   </w:abstractNum>
   <w:num w:numId="1">
-    <w:abstractNumId w:val="7"/>
+    <w:abstractNumId w:val="8"/>
   </w:num>
   <w:num w:numId="2">
-    <w:abstractNumId w:val="4"/>
+    <w:abstractNumId w:val="5"/>
   </w:num>
   <w:num w:numId="3">
     <w:abstractNumId w:val="1"/>
@@ -6011,25 +6592,28 @@
     <w:abstractNumId w:val="0"/>
   </w:num>
   <w:num w:numId="5">
+    <w:abstractNumId w:val="7"/>
+  </w:num>
+  <w:num w:numId="6">
     <w:abstractNumId w:val="6"/>
   </w:num>
-  <w:num w:numId="6">
-    <w:abstractNumId w:val="5"/>
-  </w:num>
   <w:num w:numId="7">
-    <w:abstractNumId w:val="8"/>
+    <w:abstractNumId w:val="9"/>
   </w:num>
   <w:num w:numId="8">
     <w:abstractNumId w:val="2"/>
   </w:num>
   <w:num w:numId="9">
+    <w:abstractNumId w:val="4"/>
+  </w:num>
+  <w:num w:numId="10">
     <w:abstractNumId w:val="3"/>
   </w:num>
 </w:numbering>
 </file>
 
 <file path=word/styles.xml><?xml version="1.0" encoding="utf-8"?>
-<w:styles xmlns:mc="http://schemas.openxmlformats.org/markup-compatibility/2006" xmlns:r="http://schemas.openxmlformats.org/officeDocument/2006/relationships" xmlns:w="http://schemas.openxmlformats.org/wordprocessingml/2006/main" xmlns:w14="http://schemas.microsoft.com/office/word/2010/wordml" xmlns:w15="http://schemas.microsoft.com/office/word/2012/wordml" xmlns:w16cex="http://schemas.microsoft.com/office/word/2018/wordml/cex" xmlns:w16cid="http://schemas.microsoft.com/office/word/2016/wordml/cid" xmlns:w16="http://schemas.microsoft.com/office/word/2018/wordml" xmlns:w16se="http://schemas.microsoft.com/office/word/2015/wordml/symex" mc:Ignorable="w14 w15 w16se w16cid w16 w16cex">
+<w:styles xmlns:mc="http://schemas.openxmlformats.org/markup-compatibility/2006" xmlns:r="http://schemas.openxmlformats.org/officeDocument/2006/relationships" xmlns:w="http://schemas.openxmlformats.org/wordprocessingml/2006/main" xmlns:w14="http://schemas.microsoft.com/office/word/2010/wordml" xmlns:w15="http://schemas.microsoft.com/office/word/2012/wordml" xmlns:w16cex="http://schemas.microsoft.com/office/word/2018/wordml/cex" xmlns:w16cid="http://schemas.microsoft.com/office/word/2016/wordml/cid" xmlns:w16="http://schemas.microsoft.com/office/word/2018/wordml" xmlns:w16sdtdh="http://schemas.microsoft.com/office/word/2020/wordml/sdtdatahash" xmlns:w16se="http://schemas.microsoft.com/office/word/2015/wordml/symex" mc:Ignorable="w14 w15 w16se w16cid w16 w16cex w16sdtdh">
   <w:docDefaults>
     <w:rPrDefault>
       <w:rPr>

</xml_diff>

<commit_message>
Update parameter help and tool documentation
</commit_message>
<xml_diff>
--- a/docs/EBAR Tools Documentation.docx
+++ b/docs/EBAR Tools Documentation.docx
@@ -1,6 +1,6 @@
 
 <file path=word/document.xml><?xml version="1.0" encoding="utf-8"?>
-<w:document xmlns:wpc="http://schemas.microsoft.com/office/word/2010/wordprocessingCanvas" xmlns:cx="http://schemas.microsoft.com/office/drawing/2014/chartex" xmlns:cx1="http://schemas.microsoft.com/office/drawing/2015/9/8/chartex" xmlns:cx2="http://schemas.microsoft.com/office/drawing/2015/10/21/chartex" xmlns:cx3="http://schemas.microsoft.com/office/drawing/2016/5/9/chartex" xmlns:cx4="http://schemas.microsoft.com/office/drawing/2016/5/10/chartex" xmlns:cx5="http://schemas.microsoft.com/office/drawing/2016/5/11/chartex" xmlns:cx6="http://schemas.microsoft.com/office/drawing/2016/5/12/chartex" xmlns:cx7="http://schemas.microsoft.com/office/drawing/2016/5/13/chartex" xmlns:cx8="http://schemas.microsoft.com/office/drawing/2016/5/14/chartex" xmlns:mc="http://schemas.openxmlformats.org/markup-compatibility/2006" xmlns:aink="http://schemas.microsoft.com/office/drawing/2016/ink" xmlns:am3d="http://schemas.microsoft.com/office/drawing/2017/model3d" xmlns:o="urn:schemas-microsoft-com:office:office" xmlns:r="http://schemas.openxmlformats.org/officeDocument/2006/relationships" xmlns:m="http://schemas.openxmlformats.org/officeDocument/2006/math" xmlns:v="urn:schemas-microsoft-com:vml" xmlns:wp14="http://schemas.microsoft.com/office/word/2010/wordprocessingDrawing" xmlns:wp="http://schemas.openxmlformats.org/drawingml/2006/wordprocessingDrawing" xmlns:w10="urn:schemas-microsoft-com:office:word" xmlns:w="http://schemas.openxmlformats.org/wordprocessingml/2006/main" xmlns:w14="http://schemas.microsoft.com/office/word/2010/wordml" xmlns:w15="http://schemas.microsoft.com/office/word/2012/wordml" xmlns:w16cex="http://schemas.microsoft.com/office/word/2018/wordml/cex" xmlns:w16cid="http://schemas.microsoft.com/office/word/2016/wordml/cid" xmlns:w16="http://schemas.microsoft.com/office/word/2018/wordml" xmlns:w16sdtdh="http://schemas.microsoft.com/office/word/2020/wordml/sdtdatahash" xmlns:w16se="http://schemas.microsoft.com/office/word/2015/wordml/symex" xmlns:wpg="http://schemas.microsoft.com/office/word/2010/wordprocessingGroup" xmlns:wpi="http://schemas.microsoft.com/office/word/2010/wordprocessingInk" xmlns:wne="http://schemas.microsoft.com/office/word/2006/wordml" xmlns:wps="http://schemas.microsoft.com/office/word/2010/wordprocessingShape" mc:Ignorable="w14 w15 w16se w16cid w16 w16cex w16sdtdh wp14">
+<w:document xmlns:wpc="http://schemas.microsoft.com/office/word/2010/wordprocessingCanvas" xmlns:cx="http://schemas.microsoft.com/office/drawing/2014/chartex" xmlns:cx1="http://schemas.microsoft.com/office/drawing/2015/9/8/chartex" xmlns:cx2="http://schemas.microsoft.com/office/drawing/2015/10/21/chartex" xmlns:cx3="http://schemas.microsoft.com/office/drawing/2016/5/9/chartex" xmlns:cx4="http://schemas.microsoft.com/office/drawing/2016/5/10/chartex" xmlns:cx5="http://schemas.microsoft.com/office/drawing/2016/5/11/chartex" xmlns:cx6="http://schemas.microsoft.com/office/drawing/2016/5/12/chartex" xmlns:cx7="http://schemas.microsoft.com/office/drawing/2016/5/13/chartex" xmlns:cx8="http://schemas.microsoft.com/office/drawing/2016/5/14/chartex" xmlns:mc="http://schemas.openxmlformats.org/markup-compatibility/2006" xmlns:aink="http://schemas.microsoft.com/office/drawing/2016/ink" xmlns:am3d="http://schemas.microsoft.com/office/drawing/2017/model3d" xmlns:o="urn:schemas-microsoft-com:office:office" xmlns:r="http://schemas.openxmlformats.org/officeDocument/2006/relationships" xmlns:m="http://schemas.openxmlformats.org/officeDocument/2006/math" xmlns:v="urn:schemas-microsoft-com:vml" xmlns:wp14="http://schemas.microsoft.com/office/word/2010/wordprocessingDrawing" xmlns:wp="http://schemas.openxmlformats.org/drawingml/2006/wordprocessingDrawing" xmlns:w10="urn:schemas-microsoft-com:office:word" xmlns:w="http://schemas.openxmlformats.org/wordprocessingml/2006/main" xmlns:w14="http://schemas.microsoft.com/office/word/2010/wordml" xmlns:w15="http://schemas.microsoft.com/office/word/2012/wordml" xmlns:w16cex="http://schemas.microsoft.com/office/word/2018/wordml/cex" xmlns:w16cid="http://schemas.microsoft.com/office/word/2016/wordml/cid" xmlns:w16="http://schemas.microsoft.com/office/word/2018/wordml" xmlns:w16se="http://schemas.microsoft.com/office/word/2015/wordml/symex" xmlns:wpg="http://schemas.microsoft.com/office/word/2010/wordprocessingGroup" xmlns:wpi="http://schemas.microsoft.com/office/word/2010/wordprocessingInk" xmlns:wne="http://schemas.microsoft.com/office/word/2006/wordml" xmlns:wps="http://schemas.microsoft.com/office/word/2010/wordprocessingShape" mc:Ignorable="w14 w15 w16se w16cid w16 w16cex wp14">
   <w:body>
     <w:p>
       <w:pPr>
@@ -2033,10 +2033,10 @@
           <w:szCs w:val="26"/>
         </w:rPr>
       </w:pPr>
-      <w:bookmarkStart w:id="7" w:name="_Toc52201808"/>
-      <w:bookmarkStart w:id="8" w:name="_Ref36115142"/>
-      <w:bookmarkStart w:id="9" w:name="_Toc52201800"/>
-      <w:bookmarkStart w:id="10" w:name="_Toc71182168"/>
+      <w:bookmarkStart w:id="7" w:name="_Toc71182168"/>
+      <w:bookmarkStart w:id="8" w:name="_Toc52201808"/>
+      <w:bookmarkStart w:id="9" w:name="_Ref36115142"/>
+      <w:bookmarkStart w:id="10" w:name="_Toc52201800"/>
       <w:r>
         <w:rPr>
           <w:rFonts w:asciiTheme="majorHAnsi" w:eastAsiaTheme="majorEastAsia" w:hAnsiTheme="majorHAnsi" w:cstheme="majorBidi"/>
@@ -2046,7 +2046,7 @@
         </w:rPr>
         <w:t>Build Bulk Download Table Tool</w:t>
       </w:r>
-      <w:bookmarkEnd w:id="10"/>
+      <w:bookmarkEnd w:id="7"/>
     </w:p>
     <w:p>
       <w:r>
@@ -2144,7 +2144,7 @@
         </w:rPr>
         <w:t>Download Table Tool</w:t>
       </w:r>
-      <w:bookmarkEnd w:id="7"/>
+      <w:bookmarkEnd w:id="8"/>
       <w:bookmarkEnd w:id="11"/>
     </w:p>
     <w:p>
@@ -2248,6 +2248,113 @@
     <w:p/>
     <w:p>
       <w:pPr>
+        <w:pStyle w:val="Heading2"/>
+      </w:pPr>
+      <w:bookmarkStart w:id="12" w:name="_Toc71182170"/>
+      <w:bookmarkStart w:id="13" w:name="_Toc71182180"/>
+      <w:r>
+        <w:t>Delete Range Map Tool</w:t>
+      </w:r>
+      <w:bookmarkEnd w:id="13"/>
+    </w:p>
+    <w:p>
+      <w:r>
+        <w:t>Delete Range Map and related records from the EBAR geodatabase</w:t>
+      </w:r>
+      <w:r>
+        <w:t>.</w:t>
+      </w:r>
+    </w:p>
+    <w:p>
+      <w:r>
+        <w:rPr>
+          <w:noProof/>
+        </w:rPr>
+        <w:drawing>
+          <wp:inline distT="0" distB="0" distL="0" distR="0" wp14:anchorId="15DBDA0A" wp14:editId="2E48754B">
+            <wp:extent cx="2969971" cy="1217560"/>
+            <wp:effectExtent l="0" t="0" r="1905" b="1905"/>
+            <wp:docPr id="6" name="Picture 6"/>
+            <wp:cNvGraphicFramePr>
+              <a:graphicFrameLocks xmlns:a="http://schemas.openxmlformats.org/drawingml/2006/main" noChangeAspect="1"/>
+            </wp:cNvGraphicFramePr>
+            <a:graphic xmlns:a="http://schemas.openxmlformats.org/drawingml/2006/main">
+              <a:graphicData uri="http://schemas.openxmlformats.org/drawingml/2006/picture">
+                <pic:pic xmlns:pic="http://schemas.openxmlformats.org/drawingml/2006/picture">
+                  <pic:nvPicPr>
+                    <pic:cNvPr id="0" name="Picture 2"/>
+                    <pic:cNvPicPr>
+                      <a:picLocks noChangeAspect="1" noChangeArrowheads="1"/>
+                    </pic:cNvPicPr>
+                  </pic:nvPicPr>
+                  <pic:blipFill>
+                    <a:blip r:embed="rId13">
+                      <a:extLst>
+                        <a:ext uri="{28A0092B-C50C-407E-A947-70E740481C1C}">
+                          <a14:useLocalDpi xmlns:a14="http://schemas.microsoft.com/office/drawing/2010/main" val="0"/>
+                        </a:ext>
+                      </a:extLst>
+                    </a:blip>
+                    <a:srcRect/>
+                    <a:stretch>
+                      <a:fillRect/>
+                    </a:stretch>
+                  </pic:blipFill>
+                  <pic:spPr bwMode="auto">
+                    <a:xfrm>
+                      <a:off x="0" y="0"/>
+                      <a:ext cx="3015886" cy="1236383"/>
+                    </a:xfrm>
+                    <a:prstGeom prst="rect">
+                      <a:avLst/>
+                    </a:prstGeom>
+                    <a:noFill/>
+                    <a:ln>
+                      <a:noFill/>
+                    </a:ln>
+                  </pic:spPr>
+                </pic:pic>
+              </a:graphicData>
+            </a:graphic>
+          </wp:inline>
+        </w:drawing>
+      </w:r>
+    </w:p>
+    <w:p>
+      <w:r>
+        <w:t xml:space="preserve">Range Map ID: </w:t>
+      </w:r>
+      <w:proofErr w:type="spellStart"/>
+      <w:r>
+        <w:t>RangeMapID</w:t>
+      </w:r>
+      <w:proofErr w:type="spellEnd"/>
+      <w:r>
+        <w:t xml:space="preserve"> of the record to be deleted.</w:t>
+      </w:r>
+    </w:p>
+    <w:p>
+      <w:r>
+        <w:t>WARNING: this tool has some basic checks to prevent inappropriate deletions</w:t>
+      </w:r>
+      <w:r>
+        <w:t xml:space="preserve"> including ensuring that </w:t>
+      </w:r>
+      <w:proofErr w:type="spellStart"/>
+      <w:r>
+        <w:t>RangeStage</w:t>
+      </w:r>
+      <w:proofErr w:type="spellEnd"/>
+      <w:r>
+        <w:t xml:space="preserve"> is set to “Delete”</w:t>
+      </w:r>
+      <w:r>
+        <w:t>, but completed deletions cannot be undone.</w:t>
+      </w:r>
+    </w:p>
+    <w:p/>
+    <w:p>
+      <w:pPr>
         <w:keepNext/>
         <w:keepLines/>
         <w:spacing w:before="40" w:after="0"/>
@@ -2259,7 +2366,146 @@
           <w:szCs w:val="26"/>
         </w:rPr>
       </w:pPr>
-      <w:bookmarkStart w:id="12" w:name="_Toc71182170"/>
+      <w:bookmarkStart w:id="14" w:name="_Toc52201809"/>
+      <w:bookmarkStart w:id="15" w:name="_Toc71182181"/>
+      <w:r>
+        <w:rPr>
+          <w:rFonts w:asciiTheme="majorHAnsi" w:eastAsiaTheme="majorEastAsia" w:hAnsiTheme="majorHAnsi" w:cstheme="majorBidi"/>
+          <w:color w:val="2F5496" w:themeColor="accent1" w:themeShade="BF"/>
+          <w:sz w:val="26"/>
+          <w:szCs w:val="26"/>
+        </w:rPr>
+        <w:t>Export Input Data Tool</w:t>
+      </w:r>
+      <w:bookmarkEnd w:id="15"/>
+    </w:p>
+    <w:p>
+      <w:r>
+        <w:t xml:space="preserve">Export </w:t>
+      </w:r>
+      <w:proofErr w:type="spellStart"/>
+      <w:r>
+        <w:t>InputPoint</w:t>
+      </w:r>
+      <w:proofErr w:type="spellEnd"/>
+      <w:r>
+        <w:t xml:space="preserve">/Line/Polygon records, always excluding "other" </w:t>
+      </w:r>
+      <w:proofErr w:type="spellStart"/>
+      <w:r>
+        <w:t>DatasetTypes</w:t>
+      </w:r>
+      <w:proofErr w:type="spellEnd"/>
+      <w:r>
+        <w:t xml:space="preserve"> and EBAR Restricted records.</w:t>
+      </w:r>
+    </w:p>
+    <w:p>
+      <w:r>
+        <w:rPr>
+          <w:noProof/>
+        </w:rPr>
+        <w:lastRenderedPageBreak/>
+        <w:drawing>
+          <wp:inline distT="0" distB="0" distL="0" distR="0" wp14:anchorId="077C724C" wp14:editId="4C3989C7">
+            <wp:extent cx="3132814" cy="3556616"/>
+            <wp:effectExtent l="0" t="0" r="0" b="0"/>
+            <wp:docPr id="1" name="Picture 1"/>
+            <wp:cNvGraphicFramePr>
+              <a:graphicFrameLocks xmlns:a="http://schemas.openxmlformats.org/drawingml/2006/main" noChangeAspect="1"/>
+            </wp:cNvGraphicFramePr>
+            <a:graphic xmlns:a="http://schemas.openxmlformats.org/drawingml/2006/main">
+              <a:graphicData uri="http://schemas.openxmlformats.org/drawingml/2006/picture">
+                <pic:pic xmlns:pic="http://schemas.openxmlformats.org/drawingml/2006/picture">
+                  <pic:nvPicPr>
+                    <pic:cNvPr id="1" name=""/>
+                    <pic:cNvPicPr/>
+                  </pic:nvPicPr>
+                  <pic:blipFill>
+                    <a:blip r:embed="rId14"/>
+                    <a:stretch>
+                      <a:fillRect/>
+                    </a:stretch>
+                  </pic:blipFill>
+                  <pic:spPr>
+                    <a:xfrm>
+                      <a:off x="0" y="0"/>
+                      <a:ext cx="3132814" cy="3556616"/>
+                    </a:xfrm>
+                    <a:prstGeom prst="rect">
+                      <a:avLst/>
+                    </a:prstGeom>
+                  </pic:spPr>
+                </pic:pic>
+              </a:graphicData>
+            </a:graphic>
+          </wp:inline>
+        </w:drawing>
+      </w:r>
+    </w:p>
+    <w:p>
+      <w:r>
+        <w:t xml:space="preserve">Jurisdictions Covered: select jurisdiction(s) to include in the export; note that each jurisdiction is buffered by 32km then the buffer is used in an intersect to select </w:t>
+      </w:r>
+      <w:proofErr w:type="spellStart"/>
+      <w:r>
+        <w:t>InputPoint</w:t>
+      </w:r>
+      <w:proofErr w:type="spellEnd"/>
+      <w:r>
+        <w:t>/Line/Polygon records for inclusion.</w:t>
+      </w:r>
+    </w:p>
+    <w:p>
+      <w:r>
+        <w:t xml:space="preserve">Include CDC Data: optionally include data from </w:t>
+      </w:r>
+      <w:proofErr w:type="spellStart"/>
+      <w:r>
+        <w:t>NatureServe</w:t>
+      </w:r>
+      <w:proofErr w:type="spellEnd"/>
+      <w:r>
+        <w:t xml:space="preserve"> Networks partners (Conservation Data Centres and Natural Heritage Programs), but not EBAR Restricted records.</w:t>
+      </w:r>
+    </w:p>
+    <w:p>
+      <w:r>
+        <w:t>Include Restricted Data: optionally include Restricted records.</w:t>
+      </w:r>
+    </w:p>
+    <w:p>
+      <w:r>
+        <w:t xml:space="preserve">Output Zip File Name: name of the file to be created and posted for download (e.g. </w:t>
+      </w:r>
+      <w:hyperlink r:id="rId15" w:history="1">
+        <w:r>
+          <w:rPr>
+            <w:color w:val="0563C1" w:themeColor="hyperlink"/>
+            <w:u w:val="single"/>
+          </w:rPr>
+          <w:t>https://gis.natureserve.ca/downloads/test_ac.zip</w:t>
+        </w:r>
+      </w:hyperlink>
+      <w:r>
+        <w:t>).</w:t>
+      </w:r>
+    </w:p>
+    <w:p/>
+    <w:bookmarkEnd w:id="14"/>
+    <w:p>
+      <w:pPr>
+        <w:keepNext/>
+        <w:keepLines/>
+        <w:spacing w:before="40" w:after="0"/>
+        <w:outlineLvl w:val="1"/>
+        <w:rPr>
+          <w:rFonts w:asciiTheme="majorHAnsi" w:eastAsiaTheme="majorEastAsia" w:hAnsiTheme="majorHAnsi" w:cstheme="majorBidi"/>
+          <w:color w:val="2F5496" w:themeColor="accent1" w:themeShade="BF"/>
+          <w:sz w:val="26"/>
+          <w:szCs w:val="26"/>
+        </w:rPr>
+      </w:pPr>
       <w:r>
         <w:rPr>
           <w:rFonts w:asciiTheme="majorHAnsi" w:eastAsiaTheme="majorEastAsia" w:hAnsiTheme="majorHAnsi" w:cstheme="majorBidi"/>
@@ -2299,7 +2545,7 @@
                     </pic:cNvPicPr>
                   </pic:nvPicPr>
                   <pic:blipFill>
-                    <a:blip r:embed="rId13">
+                    <a:blip r:embed="rId16">
                       <a:extLst>
                         <a:ext uri="{28A0092B-C50C-407E-A947-70E740481C1C}">
                           <a14:useLocalDpi xmlns:a14="http://schemas.microsoft.com/office/drawing/2010/main" val="0"/>
@@ -2365,7 +2611,11 @@
       </w:r>
       <w:proofErr w:type="spellEnd"/>
       <w:r>
-        <w:t xml:space="preserve"> table, and subsequently ignored in the Generate Range Map and Export Input Data tools. Use this tool judiciously, as records flagged can only be unflagged by deleting appropriate records from the </w:t>
+        <w:t xml:space="preserve"> table, and </w:t>
+      </w:r>
+      <w:r>
+        <w:lastRenderedPageBreak/>
+        <w:t xml:space="preserve">subsequently ignored in the Generate Range Map and Export Input Data tools. Use this tool judiciously, as records flagged can only be unflagged by deleting appropriate records from the </w:t>
       </w:r>
       <w:proofErr w:type="spellStart"/>
       <w:r>
@@ -2385,13 +2635,13 @@
           <w:szCs w:val="28"/>
         </w:rPr>
       </w:pPr>
-      <w:bookmarkStart w:id="13" w:name="_Toc71182171"/>
+      <w:bookmarkStart w:id="16" w:name="_Toc71182171"/>
       <w:r>
         <w:t>Generate Range Map Tool</w:t>
       </w:r>
-      <w:bookmarkEnd w:id="8"/>
       <w:bookmarkEnd w:id="9"/>
-      <w:bookmarkEnd w:id="13"/>
+      <w:bookmarkEnd w:id="10"/>
+      <w:bookmarkEnd w:id="16"/>
     </w:p>
     <w:p>
       <w:pPr>
@@ -2597,11 +2847,7 @@
       </w:r>
       <w:proofErr w:type="spellEnd"/>
       <w:r>
-        <w:t xml:space="preserve"> records(s). For CDCs with exceptional species that </w:t>
-      </w:r>
-      <w:r>
-        <w:lastRenderedPageBreak/>
-        <w:t xml:space="preserve">should never be shown in the EBAR Reviewer app, create a </w:t>
+        <w:t xml:space="preserve"> records(s). For CDCs with exceptional species that should never be shown in the EBAR Reviewer app, create a </w:t>
       </w:r>
       <w:proofErr w:type="spellStart"/>
       <w:r>
@@ -2638,7 +2884,7 @@
                     </pic:cNvPicPr>
                   </pic:nvPicPr>
                   <pic:blipFill>
-                    <a:blip r:embed="rId14">
+                    <a:blip r:embed="rId17">
                       <a:extLst>
                         <a:ext uri="{28A0092B-C50C-407E-A947-70E740481C1C}">
                           <a14:useLocalDpi xmlns:a14="http://schemas.microsoft.com/office/drawing/2010/main" val="0"/>
@@ -2696,7 +2942,7 @@
                     <pic:cNvPicPr/>
                   </pic:nvPicPr>
                   <pic:blipFill>
-                    <a:blip r:embed="rId15">
+                    <a:blip r:embed="rId18">
                       <a:extLst>
                         <a:ext uri="{28A0092B-C50C-407E-A947-70E740481C1C}">
                           <a14:useLocalDpi xmlns:a14="http://schemas.microsoft.com/office/drawing/2010/main" val="0"/>
@@ -2725,6 +2971,7 @@
     </w:p>
     <w:p>
       <w:r>
+        <w:lastRenderedPageBreak/>
         <w:t>Species Scientific Name: name of the primary species for the range map (see BIOTICS_ELEMENT_NATIONAL table for valid values).</w:t>
       </w:r>
     </w:p>
@@ -2782,13 +3029,13 @@
           <w:szCs w:val="28"/>
         </w:rPr>
       </w:pPr>
-      <w:bookmarkStart w:id="14" w:name="_Toc52201801"/>
-      <w:bookmarkStart w:id="15" w:name="_Toc71182172"/>
+      <w:bookmarkStart w:id="17" w:name="_Toc52201801"/>
+      <w:bookmarkStart w:id="18" w:name="_Toc71182172"/>
       <w:r>
         <w:t>Import External Range Review Tool</w:t>
       </w:r>
-      <w:bookmarkEnd w:id="14"/>
-      <w:bookmarkEnd w:id="15"/>
+      <w:bookmarkEnd w:id="17"/>
+      <w:bookmarkEnd w:id="18"/>
     </w:p>
     <w:p>
       <w:r>
@@ -2797,16 +3044,7 @@
     </w:p>
     <w:p>
       <w:r>
-        <w:lastRenderedPageBreak/>
-        <w:t>A range map must be generated before this tool can be used. Subsequent range maps for the combination of species, range version and stage will apply the review records created by this tool (</w:t>
-      </w:r>
-      <w:proofErr w:type="gramStart"/>
-      <w:r>
-        <w:t>i.e.</w:t>
-      </w:r>
-      <w:proofErr w:type="gramEnd"/>
-      <w:r>
-        <w:t xml:space="preserve"> they will have </w:t>
+        <w:t xml:space="preserve">A range map must be generated before this tool can be used. Subsequent range maps for the combination of species, range version and stage will apply the review records created by this tool (i.e. they will have </w:t>
       </w:r>
       <w:proofErr w:type="spellStart"/>
       <w:r>
@@ -3003,6 +3241,7 @@
         <w:rPr>
           <w:noProof/>
         </w:rPr>
+        <w:lastRenderedPageBreak/>
         <w:drawing>
           <wp:inline distT="0" distB="0" distL="0" distR="0" wp14:anchorId="585411E5" wp14:editId="2C3F54E3">
             <wp:extent cx="3467100" cy="4250055"/>
@@ -3019,7 +3258,7 @@
                     <pic:cNvPicPr/>
                   </pic:nvPicPr>
                   <pic:blipFill>
-                    <a:blip r:embed="rId16">
+                    <a:blip r:embed="rId19">
                       <a:extLst>
                         <a:ext uri="{28A0092B-C50C-407E-A947-70E740481C1C}">
                           <a14:useLocalDpi xmlns:a14="http://schemas.microsoft.com/office/drawing/2010/main" val="0"/>
@@ -3058,67 +3297,67 @@
     </w:p>
     <w:p>
       <w:r>
+        <w:t>Range Version: version label, which together with Species and Stage, uniquely identifies the Range Map to apply the review to.</w:t>
+      </w:r>
+    </w:p>
+    <w:p>
+      <w:r>
+        <w:t>Range Stage: stage of the Range Map to apply the review to.</w:t>
+      </w:r>
+    </w:p>
+    <w:p>
+      <w:r>
+        <w:t xml:space="preserve">External Range Table: table containing the </w:t>
+      </w:r>
+      <w:proofErr w:type="spellStart"/>
+      <w:r>
+        <w:t>EcoshapeIDs</w:t>
+      </w:r>
+      <w:proofErr w:type="spellEnd"/>
+      <w:r>
+        <w:t xml:space="preserve"> that constitute the results of the external review. If necessary, for example if there are multiple species in the same dataset, use a Definition Query or Select by Attributes to limit the records to be used. See the pre-processing notes above for information on creating this table.</w:t>
+      </w:r>
+    </w:p>
+    <w:p>
+      <w:r>
+        <w:t xml:space="preserve">Presence Name Field (optional): name of the field in the External Range Table containing the reviewed Presence value for the </w:t>
+      </w:r>
+      <w:proofErr w:type="spellStart"/>
+      <w:r>
+        <w:t>Ecoshape</w:t>
+      </w:r>
+      <w:proofErr w:type="spellEnd"/>
+      <w:r>
+        <w:t>. If not provided, all External Range Polygons are assumed to be Present.</w:t>
+      </w:r>
+    </w:p>
+    <w:p>
+      <w:r>
+        <w:t xml:space="preserve">Review Label: descriptive label to be recorded with the </w:t>
+      </w:r>
+      <w:r>
+        <w:t>r</w:t>
+      </w:r>
+      <w:r>
+        <w:t>eview records.</w:t>
+      </w:r>
+    </w:p>
+    <w:p>
+      <w:r>
+        <w:t xml:space="preserve">Jurisdictions Covered (optional): one or more jurisdictions indicating the extent of the external review (only </w:t>
+      </w:r>
+      <w:proofErr w:type="spellStart"/>
+      <w:r>
+        <w:t>ecoshapes</w:t>
+      </w:r>
+      <w:proofErr w:type="spellEnd"/>
+      <w:r>
+        <w:t xml:space="preserve"> within the selected jurisdictions(s) will be marked up in the review); if not provided, all jurisdictions are used for the extent.</w:t>
+      </w:r>
+    </w:p>
+    <w:p>
+      <w:r>
         <w:lastRenderedPageBreak/>
-        <w:t>Range Version: version label, which together with Species and Stage, uniquely identifies the Range Map to apply the review to.</w:t>
-      </w:r>
-    </w:p>
-    <w:p>
-      <w:r>
-        <w:t>Range Stage: stage of the Range Map to apply the review to.</w:t>
-      </w:r>
-    </w:p>
-    <w:p>
-      <w:r>
-        <w:t xml:space="preserve">External Range Table: table containing the </w:t>
-      </w:r>
-      <w:proofErr w:type="spellStart"/>
-      <w:r>
-        <w:t>EcoshapeIDs</w:t>
-      </w:r>
-      <w:proofErr w:type="spellEnd"/>
-      <w:r>
-        <w:t xml:space="preserve"> that constitute the results of the external review. If necessary, for example if there are multiple species in the same dataset, use a Definition Query or Select by Attributes to limit the records to be used. See the pre-processing notes above for information on creating this table.</w:t>
-      </w:r>
-    </w:p>
-    <w:p>
-      <w:r>
-        <w:t xml:space="preserve">Presence Name Field (optional): name of the field in the External Range Table containing the reviewed Presence value for the </w:t>
-      </w:r>
-      <w:proofErr w:type="spellStart"/>
-      <w:r>
-        <w:t>Ecoshape</w:t>
-      </w:r>
-      <w:proofErr w:type="spellEnd"/>
-      <w:r>
-        <w:t>. If not provided, all External Range Polygons are assumed to be Present.</w:t>
-      </w:r>
-    </w:p>
-    <w:p>
-      <w:r>
-        <w:t xml:space="preserve">Review Label: descriptive label to be recorded with the </w:t>
-      </w:r>
-      <w:r>
-        <w:t>r</w:t>
-      </w:r>
-      <w:r>
-        <w:t>eview records.</w:t>
-      </w:r>
-    </w:p>
-    <w:p>
-      <w:r>
-        <w:t xml:space="preserve">Jurisdictions Covered (optional): one or more jurisdictions indicating the extent of the external review (only </w:t>
-      </w:r>
-      <w:proofErr w:type="spellStart"/>
-      <w:r>
-        <w:t>ecoshapes</w:t>
-      </w:r>
-      <w:proofErr w:type="spellEnd"/>
-      <w:r>
-        <w:t xml:space="preserve"> within the selected jurisdictions(s) will be marked up in the review); if not provided, all jurisdictions are used for the extent.</w:t>
-      </w:r>
-    </w:p>
-    <w:p>
-      <w:r>
         <w:t>Username: the username from the Expert table to assigned to the review records</w:t>
       </w:r>
     </w:p>
@@ -3131,13 +3370,13 @@
           <w:szCs w:val="28"/>
         </w:rPr>
       </w:pPr>
-      <w:bookmarkStart w:id="16" w:name="_Toc52201802"/>
-      <w:bookmarkStart w:id="17" w:name="_Toc71182173"/>
+      <w:bookmarkStart w:id="19" w:name="_Toc52201802"/>
+      <w:bookmarkStart w:id="20" w:name="_Toc71182173"/>
       <w:r>
         <w:t>Import Spatial Data Tool</w:t>
       </w:r>
-      <w:bookmarkEnd w:id="16"/>
-      <w:bookmarkEnd w:id="17"/>
+      <w:bookmarkEnd w:id="19"/>
+      <w:bookmarkEnd w:id="20"/>
     </w:p>
     <w:p>
       <w:pPr>
@@ -3258,7 +3497,7 @@
                     <pic:cNvPicPr/>
                   </pic:nvPicPr>
                   <pic:blipFill>
-                    <a:blip r:embed="rId17">
+                    <a:blip r:embed="rId20">
                       <a:extLst>
                         <a:ext uri="{28A0092B-C50C-407E-A947-70E740481C1C}">
                           <a14:useLocalDpi xmlns:a14="http://schemas.microsoft.com/office/drawing/2010/main" val="0"/>
@@ -3287,7 +3526,6 @@
     </w:p>
     <w:p>
       <w:r>
-        <w:lastRenderedPageBreak/>
         <w:t>Import Feature Class: point, line or polygon shape file or file geodatabase feature class containing the species data to be imported.</w:t>
       </w:r>
     </w:p>
@@ -3378,7 +3616,6 @@
         </w:rPr>
       </w:pPr>
       <w:proofErr w:type="spellStart"/>
-      <w:proofErr w:type="gramStart"/>
       <w:r>
         <w:rPr>
           <w:rFonts w:ascii="Times New Roman" w:eastAsia="Times New Roman" w:hAnsi="Times New Roman" w:cs="Times New Roman"/>
@@ -3386,17 +3623,7 @@
           <w:szCs w:val="24"/>
           <w:lang w:eastAsia="en-CA"/>
         </w:rPr>
-        <w:t>yyyy?mm</w:t>
-      </w:r>
-      <w:proofErr w:type="gramEnd"/>
-      <w:r>
-        <w:rPr>
-          <w:rFonts w:ascii="Times New Roman" w:eastAsia="Times New Roman" w:hAnsi="Times New Roman" w:cs="Times New Roman"/>
-          <w:sz w:val="24"/>
-          <w:szCs w:val="24"/>
-          <w:lang w:eastAsia="en-CA"/>
-        </w:rPr>
-        <w:t>?dd</w:t>
+        <w:t>yyyy?mm?dd</w:t>
       </w:r>
       <w:proofErr w:type="spellEnd"/>
     </w:p>
@@ -3415,7 +3642,6 @@
         </w:rPr>
       </w:pPr>
       <w:proofErr w:type="spellStart"/>
-      <w:proofErr w:type="gramStart"/>
       <w:r>
         <w:rPr>
           <w:rFonts w:ascii="Times New Roman" w:eastAsia="Times New Roman" w:hAnsi="Times New Roman" w:cs="Times New Roman"/>
@@ -3426,7 +3652,6 @@
         <w:t>yyyy?mm</w:t>
       </w:r>
       <w:proofErr w:type="spellEnd"/>
-      <w:proofErr w:type="gramEnd"/>
     </w:p>
     <w:p>
       <w:pPr>
@@ -3504,6 +3729,7 @@
         <w:contextualSpacing/>
       </w:pPr>
       <w:r>
+        <w:lastRenderedPageBreak/>
         <w:t>Non-restricted – no restrictions.</w:t>
       </w:r>
     </w:p>
@@ -3561,13 +3787,13 @@
           <w:szCs w:val="28"/>
         </w:rPr>
       </w:pPr>
-      <w:bookmarkStart w:id="18" w:name="_Toc52201803"/>
-      <w:bookmarkStart w:id="19" w:name="_Toc71182174"/>
+      <w:bookmarkStart w:id="21" w:name="_Toc52201803"/>
+      <w:bookmarkStart w:id="22" w:name="_Toc71182174"/>
       <w:r>
         <w:t>Import Tabular Data Tool</w:t>
       </w:r>
-      <w:bookmarkEnd w:id="18"/>
-      <w:bookmarkEnd w:id="19"/>
+      <w:bookmarkEnd w:id="21"/>
+      <w:bookmarkEnd w:id="22"/>
     </w:p>
     <w:p>
       <w:r>
@@ -3602,16 +3828,8 @@
         <w:rPr>
           <w:lang w:val="en-US"/>
         </w:rPr>
-        <w:t xml:space="preserve"> tables of the EBAR </w:t>
-      </w:r>
-      <w:proofErr w:type="gramStart"/>
-      <w:r>
-        <w:rPr>
-          <w:lang w:val="en-US"/>
-        </w:rPr>
-        <w:t>geodatabase</w:t>
-      </w:r>
-      <w:proofErr w:type="gramEnd"/>
+        <w:t xml:space="preserve"> tables of the EBAR geodatabase</w:t>
+      </w:r>
     </w:p>
     <w:p>
       <w:r>
@@ -3676,7 +3894,6 @@
         <w:rPr>
           <w:noProof/>
         </w:rPr>
-        <w:lastRenderedPageBreak/>
         <w:drawing>
           <wp:inline distT="0" distB="0" distL="0" distR="0" wp14:anchorId="14430B3E" wp14:editId="6B130FBB">
             <wp:extent cx="3629025" cy="3124200"/>
@@ -3693,7 +3910,7 @@
                     <pic:cNvPicPr/>
                   </pic:nvPicPr>
                   <pic:blipFill>
-                    <a:blip r:embed="rId18">
+                    <a:blip r:embed="rId21">
                       <a:extLst>
                         <a:ext uri="{28A0092B-C50C-407E-A947-70E740481C1C}">
                           <a14:useLocalDpi xmlns:a14="http://schemas.microsoft.com/office/drawing/2010/main" val="0"/>
@@ -3794,6 +4011,7 @@
         <w:contextualSpacing/>
       </w:pPr>
       <w:r>
+        <w:lastRenderedPageBreak/>
         <w:t xml:space="preserve">Restricted – can be accessed by members of the EBAR-KBA team assuming </w:t>
       </w:r>
       <w:r>
@@ -3837,12 +4055,12 @@
       <w:pPr>
         <w:pStyle w:val="Heading2"/>
       </w:pPr>
-      <w:bookmarkStart w:id="20" w:name="_Toc52201804"/>
-      <w:bookmarkStart w:id="21" w:name="_Toc71182175"/>
+      <w:bookmarkStart w:id="23" w:name="_Toc71182175"/>
+      <w:bookmarkStart w:id="24" w:name="_Toc52201804"/>
       <w:r>
         <w:t>Import Visits Tool</w:t>
       </w:r>
-      <w:bookmarkEnd w:id="21"/>
+      <w:bookmarkEnd w:id="23"/>
     </w:p>
     <w:p>
       <w:r>
@@ -3898,7 +4116,6 @@
         <w:rPr>
           <w:noProof/>
         </w:rPr>
-        <w:lastRenderedPageBreak/>
         <w:drawing>
           <wp:inline distT="0" distB="0" distL="0" distR="0" wp14:anchorId="416150E7" wp14:editId="7B16CDE8">
             <wp:extent cx="3314700" cy="1936750"/>
@@ -3917,7 +4134,7 @@
                     </pic:cNvPicPr>
                   </pic:nvPicPr>
                   <pic:blipFill>
-                    <a:blip r:embed="rId19">
+                    <a:blip r:embed="rId22">
                       <a:extLst>
                         <a:ext uri="{28A0092B-C50C-407E-A947-70E740481C1C}">
                           <a14:useLocalDpi xmlns:a14="http://schemas.microsoft.com/office/drawing/2010/main" val="0"/>
@@ -3972,15 +4189,7 @@
         <w:t xml:space="preserve"> If you are exporting from Excel, please use the CSV (not CSV UTF-8) option in the Save As dialog.</w:t>
       </w:r>
       <w:r>
-        <w:t xml:space="preserve"> </w:t>
-      </w:r>
-      <w:proofErr w:type="gramStart"/>
-      <w:r>
-        <w:t>Before importing, it</w:t>
-      </w:r>
-      <w:proofErr w:type="gramEnd"/>
-      <w:r>
-        <w:t xml:space="preserve"> is recommended to check that the CSV has the correct date formatting (</w:t>
+        <w:t xml:space="preserve"> Before importing, it is recommended to check that the CSV has the correct date formatting (</w:t>
       </w:r>
       <w:proofErr w:type="spellStart"/>
       <w:r>
@@ -4060,13 +4269,8 @@
         </w:numPr>
       </w:pPr>
       <w:r>
-        <w:t>DETECTED_</w:t>
-      </w:r>
-      <w:proofErr w:type="gramStart"/>
-      <w:r>
-        <w:t>IND</w:t>
-      </w:r>
-      <w:proofErr w:type="gramEnd"/>
+        <w:t>DETECTED_IND</w:t>
+      </w:r>
     </w:p>
     <w:p>
       <w:r>
@@ -4087,12 +4291,12 @@
           <w:szCs w:val="28"/>
         </w:rPr>
       </w:pPr>
-      <w:bookmarkStart w:id="22" w:name="_Toc71182176"/>
+      <w:bookmarkStart w:id="25" w:name="_Toc71182176"/>
       <w:r>
         <w:t>List Element National IDs Tool</w:t>
       </w:r>
-      <w:bookmarkEnd w:id="20"/>
-      <w:bookmarkEnd w:id="22"/>
+      <w:bookmarkEnd w:id="24"/>
+      <w:bookmarkEnd w:id="25"/>
     </w:p>
     <w:p>
       <w:r>
@@ -4112,6 +4316,7 @@
         <w:rPr>
           <w:noProof/>
         </w:rPr>
+        <w:lastRenderedPageBreak/>
         <w:drawing>
           <wp:inline distT="0" distB="0" distL="0" distR="0" wp14:anchorId="554F5A57" wp14:editId="60499A8A">
             <wp:extent cx="3609975" cy="1552575"/>
@@ -4128,7 +4333,7 @@
                     <pic:cNvPicPr/>
                   </pic:nvPicPr>
                   <pic:blipFill>
-                    <a:blip r:embed="rId20">
+                    <a:blip r:embed="rId23">
                       <a:extLst>
                         <a:ext uri="{28A0092B-C50C-407E-A947-70E740481C1C}">
                           <a14:useLocalDpi xmlns:a14="http://schemas.microsoft.com/office/drawing/2010/main" val="0"/>
@@ -4159,18 +4364,310 @@
     <w:p>
       <w:pPr>
         <w:pStyle w:val="Heading2"/>
+      </w:pPr>
+      <w:bookmarkStart w:id="26" w:name="_Toc52201805"/>
+      <w:bookmarkStart w:id="27" w:name="_Toc71182177"/>
+      <w:bookmarkStart w:id="28" w:name="_Toc52201810"/>
+      <w:bookmarkStart w:id="29" w:name="_Toc71182183"/>
+      <w:r>
+        <w:t xml:space="preserve">Publish Range Maps </w:t>
+      </w:r>
+      <w:r>
+        <w:t>Sets</w:t>
+      </w:r>
+      <w:r>
+        <w:t xml:space="preserve"> Tool</w:t>
+      </w:r>
+      <w:bookmarkEnd w:id="28"/>
+      <w:bookmarkEnd w:id="29"/>
+    </w:p>
+    <w:p>
+      <w:r>
+        <w:t xml:space="preserve">Creates a Spatial Data (ZIP) package for multiple EBAR </w:t>
+      </w:r>
+      <w:proofErr w:type="spellStart"/>
+      <w:r>
+        <w:t>RangeMaps</w:t>
+      </w:r>
+      <w:proofErr w:type="spellEnd"/>
+      <w:r>
+        <w:t xml:space="preserve"> with the same Category/Taxa.</w:t>
+      </w:r>
+      <w:r>
+        <w:t xml:space="preserve"> Outputs go to the </w:t>
+      </w:r>
+      <w:proofErr w:type="spellStart"/>
+      <w:r>
+        <w:t>download_folder</w:t>
+      </w:r>
+      <w:proofErr w:type="spellEnd"/>
+      <w:r>
+        <w:t xml:space="preserve"> configured in EBARUtils.py.</w:t>
+      </w:r>
+    </w:p>
+    <w:p>
+      <w:r>
+        <w:rPr>
+          <w:noProof/>
+        </w:rPr>
+        <w:drawing>
+          <wp:inline distT="0" distB="0" distL="0" distR="0" wp14:anchorId="5CC29933" wp14:editId="2DB6443F">
+            <wp:extent cx="3667168" cy="1562669"/>
+            <wp:effectExtent l="0" t="0" r="0" b="0"/>
+            <wp:docPr id="7" name="Picture 7"/>
+            <wp:cNvGraphicFramePr>
+              <a:graphicFrameLocks xmlns:a="http://schemas.openxmlformats.org/drawingml/2006/main" noChangeAspect="1"/>
+            </wp:cNvGraphicFramePr>
+            <a:graphic xmlns:a="http://schemas.openxmlformats.org/drawingml/2006/main">
+              <a:graphicData uri="http://schemas.openxmlformats.org/drawingml/2006/picture">
+                <pic:pic xmlns:pic="http://schemas.openxmlformats.org/drawingml/2006/picture">
+                  <pic:nvPicPr>
+                    <pic:cNvPr id="1" name=""/>
+                    <pic:cNvPicPr/>
+                  </pic:nvPicPr>
+                  <pic:blipFill>
+                    <a:blip r:embed="rId24"/>
+                    <a:stretch>
+                      <a:fillRect/>
+                    </a:stretch>
+                  </pic:blipFill>
+                  <pic:spPr>
+                    <a:xfrm>
+                      <a:off x="0" y="0"/>
+                      <a:ext cx="3691989" cy="1573246"/>
+                    </a:xfrm>
+                    <a:prstGeom prst="rect">
+                      <a:avLst/>
+                    </a:prstGeom>
+                  </pic:spPr>
+                </pic:pic>
+              </a:graphicData>
+            </a:graphic>
+          </wp:inline>
+        </w:drawing>
+      </w:r>
+    </w:p>
+    <w:p>
+      <w:r>
+        <w:t>Category [optional]: the Biotics category</w:t>
+      </w:r>
+      <w:r>
+        <w:t xml:space="preserve"> </w:t>
+      </w:r>
+      <w:r>
+        <w:t xml:space="preserve">label for the </w:t>
+      </w:r>
+      <w:proofErr w:type="spellStart"/>
+      <w:r>
+        <w:t>RangeMap</w:t>
+      </w:r>
+      <w:proofErr w:type="spellEnd"/>
+      <w:r>
+        <w:t xml:space="preserve"> spatial data package to be created, or None </w:t>
+      </w:r>
+      <w:r>
+        <w:t xml:space="preserve">to </w:t>
+      </w:r>
+      <w:r>
+        <w:t xml:space="preserve">automatically create </w:t>
+      </w:r>
+      <w:r>
+        <w:t xml:space="preserve">one </w:t>
+      </w:r>
+      <w:r>
+        <w:t>for each category/taxa and overall</w:t>
+      </w:r>
+      <w:r>
+        <w:t xml:space="preserve"> for </w:t>
+      </w:r>
+      <w:r>
+        <w:t xml:space="preserve">all published </w:t>
+      </w:r>
+      <w:proofErr w:type="spellStart"/>
+      <w:r>
+        <w:t>RangeMaps</w:t>
+      </w:r>
+      <w:proofErr w:type="spellEnd"/>
+      <w:r>
+        <w:t>.</w:t>
+      </w:r>
+    </w:p>
+    <w:p>
+      <w:r>
+        <w:t>Taxa Group</w:t>
+      </w:r>
+      <w:r>
+        <w:t xml:space="preserve"> [optional]: the Biotics </w:t>
+      </w:r>
+      <w:r>
+        <w:t xml:space="preserve">taxa group </w:t>
+      </w:r>
+      <w:r>
+        <w:t xml:space="preserve">label for the </w:t>
+      </w:r>
+      <w:proofErr w:type="spellStart"/>
+      <w:r>
+        <w:t>RangeMap</w:t>
+      </w:r>
+      <w:proofErr w:type="spellEnd"/>
+      <w:r>
+        <w:t xml:space="preserve"> spatial data package to be created, or None to automatically create one for each category/taxa and overall for all published </w:t>
+      </w:r>
+      <w:proofErr w:type="spellStart"/>
+      <w:r>
+        <w:t>RangeMaps</w:t>
+      </w:r>
+      <w:proofErr w:type="spellEnd"/>
+      <w:r>
+        <w:t>.</w:t>
+      </w:r>
+    </w:p>
+    <w:p/>
+    <w:p>
+      <w:pPr>
+        <w:pStyle w:val="Heading2"/>
+      </w:pPr>
+      <w:bookmarkStart w:id="30" w:name="_Toc71182182"/>
+      <w:r>
+        <w:t>Publish Range Map Tool</w:t>
+      </w:r>
+      <w:bookmarkEnd w:id="30"/>
+    </w:p>
+    <w:p>
+      <w:r>
+        <w:t>Creates JPG, PDF</w:t>
+      </w:r>
+      <w:r>
+        <w:t>,</w:t>
+      </w:r>
+      <w:r>
+        <w:t xml:space="preserve"> and Spatial Data (ZIP) for a single EBAR </w:t>
+      </w:r>
+      <w:proofErr w:type="spellStart"/>
+      <w:r>
+        <w:t>RangeMap</w:t>
+      </w:r>
+      <w:proofErr w:type="spellEnd"/>
+      <w:r>
+        <w:t>.</w:t>
+      </w:r>
+      <w:r>
+        <w:t xml:space="preserve"> </w:t>
+      </w:r>
+      <w:r>
+        <w:t>Outputs go to</w:t>
+      </w:r>
+      <w:r>
+        <w:t xml:space="preserve"> the</w:t>
+      </w:r>
+      <w:r>
+        <w:t xml:space="preserve"> </w:t>
+      </w:r>
+      <w:proofErr w:type="spellStart"/>
+      <w:r>
+        <w:t>download_folder</w:t>
+      </w:r>
+      <w:proofErr w:type="spellEnd"/>
+      <w:r>
+        <w:t xml:space="preserve"> configured in EBARUtils.py.</w:t>
+      </w:r>
+    </w:p>
+    <w:p>
+      <w:r>
+        <w:rPr>
+          <w:noProof/>
+        </w:rPr>
+        <w:drawing>
+          <wp:inline distT="0" distB="0" distL="0" distR="0" wp14:anchorId="4638A8E0" wp14:editId="61BF9786">
+            <wp:extent cx="3664424" cy="1363323"/>
+            <wp:effectExtent l="0" t="0" r="0" b="8890"/>
+            <wp:docPr id="5" name="Picture 5"/>
+            <wp:cNvGraphicFramePr>
+              <a:graphicFrameLocks xmlns:a="http://schemas.openxmlformats.org/drawingml/2006/main" noChangeAspect="1"/>
+            </wp:cNvGraphicFramePr>
+            <a:graphic xmlns:a="http://schemas.openxmlformats.org/drawingml/2006/main">
+              <a:graphicData uri="http://schemas.openxmlformats.org/drawingml/2006/picture">
+                <pic:pic xmlns:pic="http://schemas.openxmlformats.org/drawingml/2006/picture">
+                  <pic:nvPicPr>
+                    <pic:cNvPr id="1" name=""/>
+                    <pic:cNvPicPr/>
+                  </pic:nvPicPr>
+                  <pic:blipFill>
+                    <a:blip r:embed="rId25"/>
+                    <a:stretch>
+                      <a:fillRect/>
+                    </a:stretch>
+                  </pic:blipFill>
+                  <pic:spPr>
+                    <a:xfrm>
+                      <a:off x="0" y="0"/>
+                      <a:ext cx="3678862" cy="1368694"/>
+                    </a:xfrm>
+                    <a:prstGeom prst="rect">
+                      <a:avLst/>
+                    </a:prstGeom>
+                  </pic:spPr>
+                </pic:pic>
+              </a:graphicData>
+            </a:graphic>
+          </wp:inline>
+        </w:drawing>
+      </w:r>
+    </w:p>
+    <w:p>
+      <w:r>
+        <w:t xml:space="preserve">Range Map ID: </w:t>
+      </w:r>
+      <w:proofErr w:type="spellStart"/>
+      <w:r>
+        <w:t>RangeMapID</w:t>
+      </w:r>
+      <w:proofErr w:type="spellEnd"/>
+      <w:r>
+        <w:t xml:space="preserve"> of the </w:t>
+      </w:r>
+      <w:proofErr w:type="spellStart"/>
+      <w:r>
+        <w:t>RangeMap</w:t>
+      </w:r>
+      <w:proofErr w:type="spellEnd"/>
+      <w:r>
+        <w:t xml:space="preserve"> to be published.</w:t>
+      </w:r>
+    </w:p>
+    <w:p>
+      <w:r>
+        <w:t xml:space="preserve">Output GIS Data Zip: </w:t>
+      </w:r>
+      <w:proofErr w:type="spellStart"/>
+      <w:r>
+        <w:t>boolean</w:t>
+      </w:r>
+      <w:proofErr w:type="spellEnd"/>
+      <w:r>
+        <w:t xml:space="preserve"> flag indicating that a Zip file of spatial data will be cr</w:t>
+      </w:r>
+      <w:r>
+        <w:t>e</w:t>
+      </w:r>
+      <w:r>
+        <w:t>ated.</w:t>
+      </w:r>
+    </w:p>
+    <w:p/>
+    <w:p>
+      <w:pPr>
+        <w:pStyle w:val="Heading2"/>
         <w:rPr>
           <w:sz w:val="28"/>
           <w:szCs w:val="28"/>
         </w:rPr>
       </w:pPr>
-      <w:bookmarkStart w:id="23" w:name="_Toc52201805"/>
-      <w:bookmarkStart w:id="24" w:name="_Toc71182177"/>
       <w:r>
         <w:t>Sync Species List Biotics Tool</w:t>
       </w:r>
-      <w:bookmarkEnd w:id="23"/>
-      <w:bookmarkEnd w:id="24"/>
+      <w:bookmarkEnd w:id="26"/>
+      <w:bookmarkEnd w:id="27"/>
     </w:p>
     <w:p>
       <w:pPr>
@@ -4190,7 +4687,6 @@
         <w:rPr>
           <w:noProof/>
         </w:rPr>
-        <w:lastRenderedPageBreak/>
         <w:drawing>
           <wp:inline distT="0" distB="0" distL="0" distR="0" wp14:anchorId="02BA7F4C" wp14:editId="47B22DF2">
             <wp:extent cx="3638550" cy="1514475"/>
@@ -4207,7 +4703,7 @@
                     <pic:cNvPicPr/>
                   </pic:nvPicPr>
                   <pic:blipFill>
-                    <a:blip r:embed="rId21">
+                    <a:blip r:embed="rId26">
                       <a:extLst>
                         <a:ext uri="{28A0092B-C50C-407E-A947-70E740481C1C}">
                           <a14:useLocalDpi xmlns:a14="http://schemas.microsoft.com/office/drawing/2010/main" val="0"/>
@@ -4256,13 +4752,13 @@
           <w:szCs w:val="28"/>
         </w:rPr>
       </w:pPr>
-      <w:bookmarkStart w:id="25" w:name="_Toc52201806"/>
-      <w:bookmarkStart w:id="26" w:name="_Toc71182178"/>
+      <w:bookmarkStart w:id="31" w:name="_Toc52201806"/>
+      <w:bookmarkStart w:id="32" w:name="_Toc71182178"/>
       <w:r>
         <w:t>Sync Species List KBA Tool</w:t>
       </w:r>
-      <w:bookmarkEnd w:id="25"/>
-      <w:bookmarkEnd w:id="26"/>
+      <w:bookmarkEnd w:id="31"/>
+      <w:bookmarkEnd w:id="32"/>
     </w:p>
     <w:p>
       <w:pPr>
@@ -4303,7 +4799,7 @@
                     <pic:cNvPicPr/>
                   </pic:nvPicPr>
                   <pic:blipFill>
-                    <a:blip r:embed="rId22">
+                    <a:blip r:embed="rId27">
                       <a:extLst>
                         <a:ext uri="{28A0092B-C50C-407E-A947-70E740481C1C}">
                           <a14:useLocalDpi xmlns:a14="http://schemas.microsoft.com/office/drawing/2010/main" val="0"/>
@@ -4348,456 +4844,25 @@
       <w:pPr>
         <w:pStyle w:val="Heading1"/>
       </w:pPr>
-      <w:bookmarkStart w:id="27" w:name="_Toc52201807"/>
-      <w:bookmarkStart w:id="28" w:name="_Ref39072375"/>
-      <w:bookmarkStart w:id="29" w:name="_Toc71182179"/>
+      <w:bookmarkStart w:id="33" w:name="_Toc52201807"/>
+      <w:bookmarkStart w:id="34" w:name="_Toc71182179"/>
+      <w:bookmarkStart w:id="35" w:name="_Ref39072375"/>
       <w:r>
         <w:t>Tools in Development</w:t>
       </w:r>
-      <w:bookmarkEnd w:id="27"/>
-      <w:bookmarkEnd w:id="29"/>
-    </w:p>
-    <w:p>
-      <w:pPr>
-        <w:pStyle w:val="Heading2"/>
-      </w:pPr>
-      <w:bookmarkStart w:id="30" w:name="_Toc52201809"/>
-      <w:bookmarkStart w:id="31" w:name="_Toc71182180"/>
-      <w:r>
-        <w:t>Delete Range Map Tool</w:t>
-      </w:r>
-      <w:bookmarkEnd w:id="31"/>
-    </w:p>
-    <w:p>
-      <w:r>
-        <w:t>Delete Range Map and related records from the EBAR geodatabase</w:t>
-      </w:r>
-      <w:r>
-        <w:t>.</w:t>
-      </w:r>
-    </w:p>
-    <w:p>
-      <w:r>
-        <w:rPr>
-          <w:noProof/>
-        </w:rPr>
-        <w:lastRenderedPageBreak/>
-        <w:drawing>
-          <wp:inline distT="0" distB="0" distL="0" distR="0" wp14:anchorId="1988E342" wp14:editId="33831785">
-            <wp:extent cx="2969971" cy="1217560"/>
-            <wp:effectExtent l="0" t="0" r="1905" b="1905"/>
-            <wp:docPr id="6" name="Picture 6"/>
-            <wp:cNvGraphicFramePr>
-              <a:graphicFrameLocks xmlns:a="http://schemas.openxmlformats.org/drawingml/2006/main" noChangeAspect="1"/>
-            </wp:cNvGraphicFramePr>
-            <a:graphic xmlns:a="http://schemas.openxmlformats.org/drawingml/2006/main">
-              <a:graphicData uri="http://schemas.openxmlformats.org/drawingml/2006/picture">
-                <pic:pic xmlns:pic="http://schemas.openxmlformats.org/drawingml/2006/picture">
-                  <pic:nvPicPr>
-                    <pic:cNvPr id="0" name="Picture 2"/>
-                    <pic:cNvPicPr>
-                      <a:picLocks noChangeAspect="1" noChangeArrowheads="1"/>
-                    </pic:cNvPicPr>
-                  </pic:nvPicPr>
-                  <pic:blipFill>
-                    <a:blip r:embed="rId23">
-                      <a:extLst>
-                        <a:ext uri="{28A0092B-C50C-407E-A947-70E740481C1C}">
-                          <a14:useLocalDpi xmlns:a14="http://schemas.microsoft.com/office/drawing/2010/main" val="0"/>
-                        </a:ext>
-                      </a:extLst>
-                    </a:blip>
-                    <a:srcRect/>
-                    <a:stretch>
-                      <a:fillRect/>
-                    </a:stretch>
-                  </pic:blipFill>
-                  <pic:spPr bwMode="auto">
-                    <a:xfrm>
-                      <a:off x="0" y="0"/>
-                      <a:ext cx="3015886" cy="1236383"/>
-                    </a:xfrm>
-                    <a:prstGeom prst="rect">
-                      <a:avLst/>
-                    </a:prstGeom>
-                    <a:noFill/>
-                    <a:ln>
-                      <a:noFill/>
-                    </a:ln>
-                  </pic:spPr>
-                </pic:pic>
-              </a:graphicData>
-            </a:graphic>
-          </wp:inline>
-        </w:drawing>
-      </w:r>
-    </w:p>
-    <w:p>
-      <w:r>
-        <w:t xml:space="preserve">Range Map ID: </w:t>
-      </w:r>
-      <w:proofErr w:type="spellStart"/>
-      <w:r>
-        <w:t>RangeMapID</w:t>
-      </w:r>
-      <w:proofErr w:type="spellEnd"/>
-      <w:r>
-        <w:t xml:space="preserve"> of the record to be deleted. WARNING: this tool has some basic checks to prevent inappropriate deletions</w:t>
-      </w:r>
-      <w:r>
-        <w:t xml:space="preserve"> including ensuring that </w:t>
-      </w:r>
-      <w:proofErr w:type="spellStart"/>
-      <w:r>
-        <w:t>RangeStage</w:t>
-      </w:r>
-      <w:proofErr w:type="spellEnd"/>
-      <w:r>
-        <w:t xml:space="preserve"> is set to “Delete</w:t>
-      </w:r>
-      <w:proofErr w:type="gramStart"/>
-      <w:r>
-        <w:t>”</w:t>
-      </w:r>
-      <w:r>
-        <w:t>, but</w:t>
-      </w:r>
-      <w:proofErr w:type="gramEnd"/>
-      <w:r>
-        <w:t xml:space="preserve"> completed deletions cannot be undone.</w:t>
-      </w:r>
-    </w:p>
-    <w:p/>
-    <w:p>
-      <w:pPr>
-        <w:keepNext/>
-        <w:keepLines/>
-        <w:spacing w:before="40" w:after="0"/>
-        <w:outlineLvl w:val="1"/>
-        <w:rPr>
-          <w:rFonts w:asciiTheme="majorHAnsi" w:eastAsiaTheme="majorEastAsia" w:hAnsiTheme="majorHAnsi" w:cstheme="majorBidi"/>
-          <w:color w:val="2F5496" w:themeColor="accent1" w:themeShade="BF"/>
-          <w:sz w:val="26"/>
-          <w:szCs w:val="26"/>
-        </w:rPr>
-      </w:pPr>
-      <w:bookmarkStart w:id="32" w:name="_Toc71182181"/>
-      <w:r>
-        <w:rPr>
-          <w:rFonts w:asciiTheme="majorHAnsi" w:eastAsiaTheme="majorEastAsia" w:hAnsiTheme="majorHAnsi" w:cstheme="majorBidi"/>
-          <w:color w:val="2F5496" w:themeColor="accent1" w:themeShade="BF"/>
-          <w:sz w:val="26"/>
-          <w:szCs w:val="26"/>
-        </w:rPr>
-        <w:t>Export Input Data Tool</w:t>
-      </w:r>
-      <w:bookmarkEnd w:id="32"/>
-    </w:p>
-    <w:p>
-      <w:r>
-        <w:t xml:space="preserve">Export </w:t>
-      </w:r>
-      <w:proofErr w:type="spellStart"/>
-      <w:r>
-        <w:t>InputPoint</w:t>
-      </w:r>
-      <w:proofErr w:type="spellEnd"/>
-      <w:r>
-        <w:t xml:space="preserve">/Line/Polygon records, always excluding "other" </w:t>
-      </w:r>
-      <w:proofErr w:type="spellStart"/>
-      <w:r>
-        <w:t>DatasetTypes</w:t>
-      </w:r>
-      <w:proofErr w:type="spellEnd"/>
-      <w:r>
-        <w:t xml:space="preserve"> and EBAR Restricted records.</w:t>
-      </w:r>
-    </w:p>
-    <w:p>
-      <w:r>
-        <w:rPr>
-          <w:noProof/>
-        </w:rPr>
-        <w:drawing>
-          <wp:inline distT="0" distB="0" distL="0" distR="0" wp14:anchorId="0E404CD8" wp14:editId="5A537142">
-            <wp:extent cx="3132814" cy="3556616"/>
-            <wp:effectExtent l="0" t="0" r="0" b="0"/>
-            <wp:docPr id="1" name="Picture 1"/>
-            <wp:cNvGraphicFramePr>
-              <a:graphicFrameLocks xmlns:a="http://schemas.openxmlformats.org/drawingml/2006/main" noChangeAspect="1"/>
-            </wp:cNvGraphicFramePr>
-            <a:graphic xmlns:a="http://schemas.openxmlformats.org/drawingml/2006/main">
-              <a:graphicData uri="http://schemas.openxmlformats.org/drawingml/2006/picture">
-                <pic:pic xmlns:pic="http://schemas.openxmlformats.org/drawingml/2006/picture">
-                  <pic:nvPicPr>
-                    <pic:cNvPr id="1" name=""/>
-                    <pic:cNvPicPr/>
-                  </pic:nvPicPr>
-                  <pic:blipFill>
-                    <a:blip r:embed="rId24"/>
-                    <a:stretch>
-                      <a:fillRect/>
-                    </a:stretch>
-                  </pic:blipFill>
-                  <pic:spPr>
-                    <a:xfrm>
-                      <a:off x="0" y="0"/>
-                      <a:ext cx="3132814" cy="3556616"/>
-                    </a:xfrm>
-                    <a:prstGeom prst="rect">
-                      <a:avLst/>
-                    </a:prstGeom>
-                  </pic:spPr>
-                </pic:pic>
-              </a:graphicData>
-            </a:graphic>
-          </wp:inline>
-        </w:drawing>
-      </w:r>
-    </w:p>
-    <w:p>
-      <w:r>
-        <w:t xml:space="preserve">Jurisdictions Covered: select jurisdiction(s) to include in the export; note that each jurisdiction is buffered by 32km then the buffer is used in an intersect to select </w:t>
-      </w:r>
-      <w:proofErr w:type="spellStart"/>
-      <w:r>
-        <w:t>InputPoint</w:t>
-      </w:r>
-      <w:proofErr w:type="spellEnd"/>
-      <w:r>
-        <w:t>/Line/Polygon records for inclusion.</w:t>
-      </w:r>
-    </w:p>
-    <w:p>
-      <w:r>
-        <w:t xml:space="preserve">Include CDC Data: optionally include data from </w:t>
-      </w:r>
-      <w:proofErr w:type="spellStart"/>
-      <w:r>
-        <w:t>NatureServe</w:t>
-      </w:r>
-      <w:proofErr w:type="spellEnd"/>
-      <w:r>
-        <w:t xml:space="preserve"> Networks partners (Conservation Data Centres and Natural Heritage Programs), but not EBAR Restricted records.</w:t>
-      </w:r>
-    </w:p>
-    <w:p>
-      <w:r>
-        <w:t>Include Restricted Data: optionally include Restricted records.</w:t>
-      </w:r>
-    </w:p>
-    <w:p>
-      <w:r>
-        <w:lastRenderedPageBreak/>
-        <w:t>Output Zip File Name: name of the file to be created and posted for download (</w:t>
-      </w:r>
-      <w:proofErr w:type="gramStart"/>
-      <w:r>
-        <w:t>e.g.</w:t>
-      </w:r>
-      <w:proofErr w:type="gramEnd"/>
-      <w:r>
-        <w:t xml:space="preserve"> </w:t>
-      </w:r>
-      <w:hyperlink r:id="rId25" w:history="1">
-        <w:r>
-          <w:rPr>
-            <w:color w:val="0563C1" w:themeColor="hyperlink"/>
-            <w:u w:val="single"/>
-          </w:rPr>
-          <w:t>https://gis.natureserve.ca/downloads/test_ac.zip</w:t>
-        </w:r>
-      </w:hyperlink>
-      <w:r>
-        <w:t>).</w:t>
-      </w:r>
-    </w:p>
-    <w:p/>
-    <w:p>
-      <w:pPr>
-        <w:pStyle w:val="Heading2"/>
-      </w:pPr>
-      <w:bookmarkStart w:id="33" w:name="_Toc71182182"/>
-      <w:r>
-        <w:t>Publish Range Map Tool</w:t>
-      </w:r>
-      <w:bookmarkEnd w:id="30"/>
       <w:bookmarkEnd w:id="33"/>
-    </w:p>
-    <w:p>
-      <w:r>
-        <w:t xml:space="preserve">Creates JPG, </w:t>
-      </w:r>
-      <w:proofErr w:type="gramStart"/>
-      <w:r>
-        <w:t>PDF</w:t>
-      </w:r>
-      <w:proofErr w:type="gramEnd"/>
-      <w:r>
-        <w:t xml:space="preserve"> and Spatial Data (ZIP) for a single EBAR </w:t>
-      </w:r>
-      <w:proofErr w:type="spellStart"/>
-      <w:r>
-        <w:t>RangeMap</w:t>
-      </w:r>
-      <w:proofErr w:type="spellEnd"/>
-      <w:r>
-        <w:t>.</w:t>
-      </w:r>
-    </w:p>
-    <w:p>
-      <w:r>
-        <w:t>Uses ArcGIS services not direct geodatabase connection, so w</w:t>
-      </w:r>
-      <w:r>
-        <w:t>orking locally</w:t>
-      </w:r>
-      <w:r>
-        <w:t xml:space="preserve"> on desktop but</w:t>
-      </w:r>
-      <w:r>
-        <w:t xml:space="preserve"> requires ArcGIS Server upgrade before server deployment due to use of new arcpy libraries.</w:t>
-      </w:r>
-    </w:p>
-    <w:p>
-      <w:r>
-        <w:t xml:space="preserve">Range Map ID: </w:t>
-      </w:r>
-      <w:proofErr w:type="spellStart"/>
-      <w:r>
-        <w:t>RangeMapID</w:t>
-      </w:r>
-      <w:proofErr w:type="spellEnd"/>
-      <w:r>
-        <w:t xml:space="preserve"> of the </w:t>
-      </w:r>
-      <w:proofErr w:type="spellStart"/>
-      <w:r>
-        <w:t>RangeMap</w:t>
-      </w:r>
-      <w:proofErr w:type="spellEnd"/>
-      <w:r>
-        <w:t xml:space="preserve"> to be published.</w:t>
-      </w:r>
-    </w:p>
-    <w:p>
-      <w:r>
-        <w:t xml:space="preserve">Output GIS Data Zip: </w:t>
-      </w:r>
-      <w:proofErr w:type="spellStart"/>
-      <w:r>
-        <w:t>boolean</w:t>
-      </w:r>
-      <w:proofErr w:type="spellEnd"/>
-      <w:r>
-        <w:t xml:space="preserve"> flag indicating that a Zip file of spatial data will be cr</w:t>
-      </w:r>
-      <w:r>
-        <w:t>e</w:t>
-      </w:r>
-      <w:r>
-        <w:t>ated.</w:t>
-      </w:r>
-    </w:p>
-    <w:p/>
-    <w:p>
-      <w:pPr>
-        <w:pStyle w:val="Heading2"/>
-      </w:pPr>
-      <w:bookmarkStart w:id="34" w:name="_Toc52201810"/>
-      <w:bookmarkStart w:id="35" w:name="_Toc71182183"/>
-      <w:r>
-        <w:t xml:space="preserve">Publish Range Maps </w:t>
-      </w:r>
-      <w:r>
-        <w:t>Sets</w:t>
-      </w:r>
-      <w:r>
-        <w:t xml:space="preserve"> Tool</w:t>
-      </w:r>
       <w:bookmarkEnd w:id="34"/>
-      <w:bookmarkEnd w:id="35"/>
-    </w:p>
-    <w:p>
-      <w:r>
-        <w:t xml:space="preserve">Creates a Spatial Data (ZIP) package for multiple EBAR </w:t>
-      </w:r>
-      <w:proofErr w:type="spellStart"/>
-      <w:r>
-        <w:t>RangeMaps</w:t>
-      </w:r>
-      <w:proofErr w:type="spellEnd"/>
-      <w:r>
-        <w:t xml:space="preserve"> with the same Category/Taxa.</w:t>
-      </w:r>
-    </w:p>
-    <w:p>
-      <w:r>
-        <w:t>Uses ArcGIS services not direct geodatabase connection, so working locally on desktop but requires ArcGIS Server upgrade before server deployment due to use of new arcpy libraries.</w:t>
-      </w:r>
-    </w:p>
-    <w:p>
-      <w:r>
-        <w:t xml:space="preserve">No parameters, uses </w:t>
-      </w:r>
-      <w:proofErr w:type="spellStart"/>
-      <w:r>
-        <w:t>IncludeInDownloadTable</w:t>
-      </w:r>
-      <w:proofErr w:type="spellEnd"/>
-      <w:r>
-        <w:t xml:space="preserve"> (see details in the Build EBAR Download Table Tool) to include spatial data only for </w:t>
-      </w:r>
-      <w:proofErr w:type="spellStart"/>
-      <w:r>
-        <w:t>IncludeInDownloadTable</w:t>
-      </w:r>
-      <w:proofErr w:type="spellEnd"/>
-      <w:r>
-        <w:t>=1.</w:t>
-      </w:r>
-    </w:p>
-    <w:p>
-      <w:r>
-        <w:t xml:space="preserve">Category Taxa Label [optional]: </w:t>
-      </w:r>
-      <w:proofErr w:type="gramStart"/>
-      <w:r>
-        <w:t>the</w:t>
-      </w:r>
-      <w:proofErr w:type="gramEnd"/>
-      <w:r>
-        <w:t xml:space="preserve"> Biotics category/taxa label for the </w:t>
-      </w:r>
-      <w:proofErr w:type="spellStart"/>
-      <w:r>
-        <w:t>RangeMap</w:t>
-      </w:r>
-      <w:proofErr w:type="spellEnd"/>
-      <w:r>
-        <w:t xml:space="preserve"> spatial data package to be created, or None for all published </w:t>
-      </w:r>
-      <w:proofErr w:type="spellStart"/>
-      <w:r>
-        <w:t>RangeMaps</w:t>
-      </w:r>
-      <w:proofErr w:type="spellEnd"/>
-      <w:r>
-        <w:t>; may forego this parameter and automatically create for each category/taxa and overall.</w:t>
-      </w:r>
-    </w:p>
-    <w:p/>
+    </w:p>
     <w:p>
       <w:pPr>
         <w:pStyle w:val="Heading1"/>
       </w:pPr>
-      <w:bookmarkStart w:id="36" w:name="_Toc52201811"/>
-      <w:bookmarkStart w:id="37" w:name="_Toc71182184"/>
+      <w:bookmarkStart w:id="36" w:name="_Toc71182184"/>
+      <w:bookmarkStart w:id="37" w:name="_Toc52201811"/>
       <w:r>
         <w:t>EBAR Taxonomy Handling Summary</w:t>
       </w:r>
-      <w:bookmarkEnd w:id="37"/>
+      <w:bookmarkEnd w:id="36"/>
     </w:p>
     <w:p>
       <w:r>
@@ -4813,6 +4878,7 @@
         </w:numPr>
       </w:pPr>
       <w:r>
+        <w:lastRenderedPageBreak/>
         <w:t>Regular sync with Biotics to store Species attributes in EBAR-KBA database (multi-step, semi-automated process because some attributes are not available via NSX Taxon API).</w:t>
       </w:r>
     </w:p>
@@ -4947,7 +5013,6 @@
         </w:numPr>
       </w:pPr>
       <w:r>
-        <w:lastRenderedPageBreak/>
         <w:t>[Publish Range Map tool]</w:t>
       </w:r>
     </w:p>
@@ -4971,8 +5036,8 @@
       <w:r>
         <w:t>Species Sync Workflow</w:t>
       </w:r>
-      <w:bookmarkEnd w:id="28"/>
-      <w:bookmarkEnd w:id="36"/>
+      <w:bookmarkEnd w:id="35"/>
+      <w:bookmarkEnd w:id="37"/>
       <w:bookmarkEnd w:id="38"/>
     </w:p>
     <w:p>
@@ -5004,15 +5069,7 @@
       </w:r>
       <w:proofErr w:type="spellEnd"/>
       <w:r>
-        <w:t xml:space="preserve"> for new species (</w:t>
-      </w:r>
-      <w:proofErr w:type="gramStart"/>
-      <w:r>
-        <w:t>i.e.</w:t>
-      </w:r>
-      <w:proofErr w:type="gramEnd"/>
-      <w:r>
-        <w:t xml:space="preserve"> those not in the EBAR database).</w:t>
+        <w:t xml:space="preserve"> for new species (i.e. those not in the EBAR database).</w:t>
       </w:r>
     </w:p>
     <w:p>
@@ -5026,6 +5083,9 @@
       <w:r>
         <w:t>Run List Element National IDs tool to get the list of IDs for existing species.</w:t>
       </w:r>
+      <w:r>
+        <w:t xml:space="preserve"> For new species, determine its Element National ID.</w:t>
+      </w:r>
     </w:p>
     <w:p>
       <w:pPr>
@@ -5038,7 +5098,7 @@
       <w:r>
         <w:t>Login to Central Biotics (</w:t>
       </w:r>
-      <w:hyperlink r:id="rId26" w:history="1">
+      <w:hyperlink r:id="rId28" w:history="1">
         <w:r>
           <w:rPr>
             <w:color w:val="0000FF"/>
@@ -5048,13 +5108,16 @@
         </w:r>
       </w:hyperlink>
       <w:r>
-        <w:t xml:space="preserve">) using a web browser and run the Biotics Species Download and Biotics Synonym Download queries (available at “OneDrive\EBAR\Data Mining\Species Prioritization\Biotics Sync”), passing in the lists of </w:t>
-      </w:r>
-      <w:proofErr w:type="spellStart"/>
-      <w:r>
-        <w:t>ElementNationalIDs</w:t>
-      </w:r>
-      <w:proofErr w:type="spellEnd"/>
+        <w:t xml:space="preserve">) using a web browser and run the Biotics Species Download and Biotics Synonym Download queries (available at “OneDrive\EBAR\Data Mining\Species Prioritization\Biotics Sync”), passing in the </w:t>
+      </w:r>
+      <w:proofErr w:type="spellStart"/>
+      <w:r>
+        <w:t>ElementNationalID</w:t>
+      </w:r>
+      <w:proofErr w:type="spellEnd"/>
+      <w:r>
+        <w:t>(s)</w:t>
+      </w:r>
       <w:r>
         <w:t xml:space="preserve"> and downloading the output CSVs (this is done in batches because the query allows a maximum of 1000 species at a time).</w:t>
       </w:r>
@@ -5161,6 +5224,7 @@
         <w:contextualSpacing/>
       </w:pPr>
       <w:r>
+        <w:lastRenderedPageBreak/>
         <w:t xml:space="preserve">For spatial </w:t>
       </w:r>
       <w:proofErr w:type="spellStart"/>
@@ -5233,15 +5297,7 @@
         <w:contextualSpacing/>
       </w:pPr>
       <w:r>
-        <w:t xml:space="preserve">Area of Occupancy (used for KBA only, not used for EBAR) – polygons depicting the known occupancy locations for a species, </w:t>
-      </w:r>
-      <w:proofErr w:type="gramStart"/>
-      <w:r>
-        <w:t>similar to</w:t>
-      </w:r>
-      <w:proofErr w:type="gramEnd"/>
-      <w:r>
-        <w:t xml:space="preserve"> a range estimate.</w:t>
+        <w:t>Area of Occupancy (used for KBA only, not used for EBAR) – polygons depicting the known occupancy locations for a species, similar to a range estimate.</w:t>
       </w:r>
     </w:p>
     <w:p>
@@ -5265,15 +5321,7 @@
         <w:contextualSpacing/>
       </w:pPr>
       <w:r>
-        <w:t xml:space="preserve">Element Occurrences – point, </w:t>
-      </w:r>
-      <w:proofErr w:type="gramStart"/>
-      <w:r>
-        <w:t>line</w:t>
-      </w:r>
-      <w:proofErr w:type="gramEnd"/>
-      <w:r>
-        <w:t xml:space="preserve"> or polygon EOs from a </w:t>
+        <w:t xml:space="preserve">Element Occurrences – point, line or polygon EOs from a </w:t>
       </w:r>
       <w:proofErr w:type="spellStart"/>
       <w:r>
@@ -5337,7 +5385,6 @@
         <w:contextualSpacing/>
       </w:pPr>
       <w:r>
-        <w:lastRenderedPageBreak/>
         <w:t xml:space="preserve">Source Features – point SFs from a </w:t>
       </w:r>
       <w:proofErr w:type="spellStart"/>
@@ -5382,7 +5429,7 @@
       <w:r>
         <w:t xml:space="preserve">See </w:t>
       </w:r>
-      <w:hyperlink r:id="rId27" w:history="1">
+      <w:hyperlink r:id="rId29" w:history="1">
         <w:r>
           <w:rPr>
             <w:color w:val="0000FF"/>
@@ -5399,7 +5446,7 @@
       <w:r>
         <w:t>Recommended to use an interactive development environment (IDE), such as Visual Studio (</w:t>
       </w:r>
-      <w:hyperlink r:id="rId28" w:history="1">
+      <w:hyperlink r:id="rId30" w:history="1">
         <w:r>
           <w:rPr>
             <w:color w:val="0000FF"/>
@@ -5411,7 +5458,7 @@
       <w:r>
         <w:t>) or PyCharm (</w:t>
       </w:r>
-      <w:hyperlink r:id="rId29" w:history="1">
+      <w:hyperlink r:id="rId31" w:history="1">
         <w:r>
           <w:rPr>
             <w:color w:val="0000FF"/>
@@ -5424,15 +5471,7 @@
         <w:t>) to facilitate interactive debugging.</w:t>
       </w:r>
       <w:r>
-        <w:t xml:space="preserve"> The Python file for each tool (</w:t>
-      </w:r>
-      <w:proofErr w:type="gramStart"/>
-      <w:r>
-        <w:t>e.g.</w:t>
-      </w:r>
-      <w:proofErr w:type="gramEnd"/>
-      <w:r>
-        <w:t xml:space="preserve"> ImportTabularDataTool.py) contains a controlling process at the end which allows you to start the tool by running that file, passing parameters for debugging.</w:t>
+        <w:t xml:space="preserve"> The Python file for each tool (e.g. ImportTabularDataTool.py) contains a controlling process at the end which allows you to start the tool by running that file, passing parameters for debugging.</w:t>
       </w:r>
     </w:p>
     <w:p/>
@@ -5448,7 +5487,7 @@
 </file>
 
 <file path=word/numbering.xml><?xml version="1.0" encoding="utf-8"?>
-<w:numbering xmlns:wpc="http://schemas.microsoft.com/office/word/2010/wordprocessingCanvas" xmlns:cx="http://schemas.microsoft.com/office/drawing/2014/chartex" xmlns:cx1="http://schemas.microsoft.com/office/drawing/2015/9/8/chartex" xmlns:cx2="http://schemas.microsoft.com/office/drawing/2015/10/21/chartex" xmlns:cx3="http://schemas.microsoft.com/office/drawing/2016/5/9/chartex" xmlns:cx4="http://schemas.microsoft.com/office/drawing/2016/5/10/chartex" xmlns:cx5="http://schemas.microsoft.com/office/drawing/2016/5/11/chartex" xmlns:cx6="http://schemas.microsoft.com/office/drawing/2016/5/12/chartex" xmlns:cx7="http://schemas.microsoft.com/office/drawing/2016/5/13/chartex" xmlns:cx8="http://schemas.microsoft.com/office/drawing/2016/5/14/chartex" xmlns:mc="http://schemas.openxmlformats.org/markup-compatibility/2006" xmlns:aink="http://schemas.microsoft.com/office/drawing/2016/ink" xmlns:am3d="http://schemas.microsoft.com/office/drawing/2017/model3d" xmlns:o="urn:schemas-microsoft-com:office:office" xmlns:r="http://schemas.openxmlformats.org/officeDocument/2006/relationships" xmlns:m="http://schemas.openxmlformats.org/officeDocument/2006/math" xmlns:v="urn:schemas-microsoft-com:vml" xmlns:wp14="http://schemas.microsoft.com/office/word/2010/wordprocessingDrawing" xmlns:wp="http://schemas.openxmlformats.org/drawingml/2006/wordprocessingDrawing" xmlns:w10="urn:schemas-microsoft-com:office:word" xmlns:w="http://schemas.openxmlformats.org/wordprocessingml/2006/main" xmlns:w14="http://schemas.microsoft.com/office/word/2010/wordml" xmlns:w15="http://schemas.microsoft.com/office/word/2012/wordml" xmlns:w16cex="http://schemas.microsoft.com/office/word/2018/wordml/cex" xmlns:w16cid="http://schemas.microsoft.com/office/word/2016/wordml/cid" xmlns:w16="http://schemas.microsoft.com/office/word/2018/wordml" xmlns:w16sdtdh="http://schemas.microsoft.com/office/word/2020/wordml/sdtdatahash" xmlns:w16se="http://schemas.microsoft.com/office/word/2015/wordml/symex" xmlns:wpg="http://schemas.microsoft.com/office/word/2010/wordprocessingGroup" xmlns:wpi="http://schemas.microsoft.com/office/word/2010/wordprocessingInk" xmlns:wne="http://schemas.microsoft.com/office/word/2006/wordml" xmlns:wps="http://schemas.microsoft.com/office/word/2010/wordprocessingShape" mc:Ignorable="w14 w15 w16se w16cid w16 w16cex w16sdtdh wp14">
+<w:numbering xmlns:wpc="http://schemas.microsoft.com/office/word/2010/wordprocessingCanvas" xmlns:cx="http://schemas.microsoft.com/office/drawing/2014/chartex" xmlns:cx1="http://schemas.microsoft.com/office/drawing/2015/9/8/chartex" xmlns:cx2="http://schemas.microsoft.com/office/drawing/2015/10/21/chartex" xmlns:cx3="http://schemas.microsoft.com/office/drawing/2016/5/9/chartex" xmlns:cx4="http://schemas.microsoft.com/office/drawing/2016/5/10/chartex" xmlns:cx5="http://schemas.microsoft.com/office/drawing/2016/5/11/chartex" xmlns:cx6="http://schemas.microsoft.com/office/drawing/2016/5/12/chartex" xmlns:cx7="http://schemas.microsoft.com/office/drawing/2016/5/13/chartex" xmlns:cx8="http://schemas.microsoft.com/office/drawing/2016/5/14/chartex" xmlns:mc="http://schemas.openxmlformats.org/markup-compatibility/2006" xmlns:aink="http://schemas.microsoft.com/office/drawing/2016/ink" xmlns:am3d="http://schemas.microsoft.com/office/drawing/2017/model3d" xmlns:o="urn:schemas-microsoft-com:office:office" xmlns:r="http://schemas.openxmlformats.org/officeDocument/2006/relationships" xmlns:m="http://schemas.openxmlformats.org/officeDocument/2006/math" xmlns:v="urn:schemas-microsoft-com:vml" xmlns:wp14="http://schemas.microsoft.com/office/word/2010/wordprocessingDrawing" xmlns:wp="http://schemas.openxmlformats.org/drawingml/2006/wordprocessingDrawing" xmlns:w10="urn:schemas-microsoft-com:office:word" xmlns:w="http://schemas.openxmlformats.org/wordprocessingml/2006/main" xmlns:w14="http://schemas.microsoft.com/office/word/2010/wordml" xmlns:w15="http://schemas.microsoft.com/office/word/2012/wordml" xmlns:w16cex="http://schemas.microsoft.com/office/word/2018/wordml/cex" xmlns:w16cid="http://schemas.microsoft.com/office/word/2016/wordml/cid" xmlns:w16="http://schemas.microsoft.com/office/word/2018/wordml" xmlns:w16se="http://schemas.microsoft.com/office/word/2015/wordml/symex" xmlns:wpg="http://schemas.microsoft.com/office/word/2010/wordprocessingGroup" xmlns:wpi="http://schemas.microsoft.com/office/word/2010/wordprocessingInk" xmlns:wne="http://schemas.microsoft.com/office/word/2006/wordml" xmlns:wps="http://schemas.microsoft.com/office/word/2010/wordprocessingShape" mc:Ignorable="w14 w15 w16se w16cid w16 w16cex wp14">
   <w:abstractNum w:abstractNumId="0" w15:restartNumberingAfterBreak="0">
     <w:nsid w:val="18675936"/>
     <w:multiLevelType w:val="hybridMultilevel"/>
@@ -6613,7 +6652,7 @@
 </file>
 
 <file path=word/styles.xml><?xml version="1.0" encoding="utf-8"?>
-<w:styles xmlns:mc="http://schemas.openxmlformats.org/markup-compatibility/2006" xmlns:r="http://schemas.openxmlformats.org/officeDocument/2006/relationships" xmlns:w="http://schemas.openxmlformats.org/wordprocessingml/2006/main" xmlns:w14="http://schemas.microsoft.com/office/word/2010/wordml" xmlns:w15="http://schemas.microsoft.com/office/word/2012/wordml" xmlns:w16cex="http://schemas.microsoft.com/office/word/2018/wordml/cex" xmlns:w16cid="http://schemas.microsoft.com/office/word/2016/wordml/cid" xmlns:w16="http://schemas.microsoft.com/office/word/2018/wordml" xmlns:w16sdtdh="http://schemas.microsoft.com/office/word/2020/wordml/sdtdatahash" xmlns:w16se="http://schemas.microsoft.com/office/word/2015/wordml/symex" mc:Ignorable="w14 w15 w16se w16cid w16 w16cex w16sdtdh">
+<w:styles xmlns:mc="http://schemas.openxmlformats.org/markup-compatibility/2006" xmlns:r="http://schemas.openxmlformats.org/officeDocument/2006/relationships" xmlns:w="http://schemas.openxmlformats.org/wordprocessingml/2006/main" xmlns:w14="http://schemas.microsoft.com/office/word/2010/wordml" xmlns:w15="http://schemas.microsoft.com/office/word/2012/wordml" xmlns:w16cex="http://schemas.microsoft.com/office/word/2018/wordml/cex" xmlns:w16cid="http://schemas.microsoft.com/office/word/2016/wordml/cid" xmlns:w16="http://schemas.microsoft.com/office/word/2018/wordml" xmlns:w16se="http://schemas.microsoft.com/office/word/2015/wordml/symex" mc:Ignorable="w14 w15 w16se w16cid w16 w16cex">
   <w:docDefaults>
     <w:rPrDefault>
       <w:rPr>

</xml_diff>

<commit_message>
Add Jurisdictions Covered parm to Generate to geographically constrain ranges
</commit_message>
<xml_diff>
--- a/docs/EBAR Tools Documentation.docx
+++ b/docs/EBAR Tools Documentation.docx
@@ -1,6 +1,6 @@
 
 <file path=word/document.xml><?xml version="1.0" encoding="utf-8"?>
-<w:document xmlns:wpc="http://schemas.microsoft.com/office/word/2010/wordprocessingCanvas" xmlns:cx="http://schemas.microsoft.com/office/drawing/2014/chartex" xmlns:cx1="http://schemas.microsoft.com/office/drawing/2015/9/8/chartex" xmlns:cx2="http://schemas.microsoft.com/office/drawing/2015/10/21/chartex" xmlns:cx3="http://schemas.microsoft.com/office/drawing/2016/5/9/chartex" xmlns:cx4="http://schemas.microsoft.com/office/drawing/2016/5/10/chartex" xmlns:cx5="http://schemas.microsoft.com/office/drawing/2016/5/11/chartex" xmlns:cx6="http://schemas.microsoft.com/office/drawing/2016/5/12/chartex" xmlns:cx7="http://schemas.microsoft.com/office/drawing/2016/5/13/chartex" xmlns:cx8="http://schemas.microsoft.com/office/drawing/2016/5/14/chartex" xmlns:mc="http://schemas.openxmlformats.org/markup-compatibility/2006" xmlns:aink="http://schemas.microsoft.com/office/drawing/2016/ink" xmlns:am3d="http://schemas.microsoft.com/office/drawing/2017/model3d" xmlns:o="urn:schemas-microsoft-com:office:office" xmlns:r="http://schemas.openxmlformats.org/officeDocument/2006/relationships" xmlns:m="http://schemas.openxmlformats.org/officeDocument/2006/math" xmlns:v="urn:schemas-microsoft-com:vml" xmlns:wp14="http://schemas.microsoft.com/office/word/2010/wordprocessingDrawing" xmlns:wp="http://schemas.openxmlformats.org/drawingml/2006/wordprocessingDrawing" xmlns:w10="urn:schemas-microsoft-com:office:word" xmlns:w="http://schemas.openxmlformats.org/wordprocessingml/2006/main" xmlns:w14="http://schemas.microsoft.com/office/word/2010/wordml" xmlns:w15="http://schemas.microsoft.com/office/word/2012/wordml" xmlns:w16cex="http://schemas.microsoft.com/office/word/2018/wordml/cex" xmlns:w16cid="http://schemas.microsoft.com/office/word/2016/wordml/cid" xmlns:w16="http://schemas.microsoft.com/office/word/2018/wordml" xmlns:w16se="http://schemas.microsoft.com/office/word/2015/wordml/symex" xmlns:wpg="http://schemas.microsoft.com/office/word/2010/wordprocessingGroup" xmlns:wpi="http://schemas.microsoft.com/office/word/2010/wordprocessingInk" xmlns:wne="http://schemas.microsoft.com/office/word/2006/wordml" xmlns:wps="http://schemas.microsoft.com/office/word/2010/wordprocessingShape" mc:Ignorable="w14 w15 w16se w16cid w16 w16cex wp14">
+<w:document xmlns:wpc="http://schemas.microsoft.com/office/word/2010/wordprocessingCanvas" xmlns:cx="http://schemas.microsoft.com/office/drawing/2014/chartex" xmlns:cx1="http://schemas.microsoft.com/office/drawing/2015/9/8/chartex" xmlns:cx2="http://schemas.microsoft.com/office/drawing/2015/10/21/chartex" xmlns:cx3="http://schemas.microsoft.com/office/drawing/2016/5/9/chartex" xmlns:cx4="http://schemas.microsoft.com/office/drawing/2016/5/10/chartex" xmlns:cx5="http://schemas.microsoft.com/office/drawing/2016/5/11/chartex" xmlns:cx6="http://schemas.microsoft.com/office/drawing/2016/5/12/chartex" xmlns:cx7="http://schemas.microsoft.com/office/drawing/2016/5/13/chartex" xmlns:cx8="http://schemas.microsoft.com/office/drawing/2016/5/14/chartex" xmlns:mc="http://schemas.openxmlformats.org/markup-compatibility/2006" xmlns:aink="http://schemas.microsoft.com/office/drawing/2016/ink" xmlns:am3d="http://schemas.microsoft.com/office/drawing/2017/model3d" xmlns:o="urn:schemas-microsoft-com:office:office" xmlns:r="http://schemas.openxmlformats.org/officeDocument/2006/relationships" xmlns:m="http://schemas.openxmlformats.org/officeDocument/2006/math" xmlns:v="urn:schemas-microsoft-com:vml" xmlns:wp14="http://schemas.microsoft.com/office/word/2010/wordprocessingDrawing" xmlns:wp="http://schemas.openxmlformats.org/drawingml/2006/wordprocessingDrawing" xmlns:w10="urn:schemas-microsoft-com:office:word" xmlns:w="http://schemas.openxmlformats.org/wordprocessingml/2006/main" xmlns:w14="http://schemas.microsoft.com/office/word/2010/wordml" xmlns:w15="http://schemas.microsoft.com/office/word/2012/wordml" xmlns:w16cex="http://schemas.microsoft.com/office/word/2018/wordml/cex" xmlns:w16cid="http://schemas.microsoft.com/office/word/2016/wordml/cid" xmlns:w16="http://schemas.microsoft.com/office/word/2018/wordml" xmlns:w16sdtdh="http://schemas.microsoft.com/office/word/2020/wordml/sdtdatahash" xmlns:w16se="http://schemas.microsoft.com/office/word/2015/wordml/symex" xmlns:wpg="http://schemas.microsoft.com/office/word/2010/wordprocessingGroup" xmlns:wpi="http://schemas.microsoft.com/office/word/2010/wordprocessingInk" xmlns:wne="http://schemas.microsoft.com/office/word/2006/wordml" xmlns:wps="http://schemas.microsoft.com/office/word/2010/wordprocessingShape" mc:Ignorable="w14 w15 w16se w16cid w16 w16cex w16sdtdh wp14">
   <w:body>
     <w:p>
       <w:pPr>
@@ -1812,15 +1812,7 @@
     </w:p>
     <w:p>
       <w:r>
-        <w:t xml:space="preserve">Tools published to the EBAR Tools geoprocessing service run against the production </w:t>
-      </w:r>
-      <w:proofErr w:type="spellStart"/>
-      <w:r>
-        <w:t>ebarkba</w:t>
-      </w:r>
-      <w:proofErr w:type="spellEnd"/>
-      <w:r>
-        <w:t xml:space="preserve"> geodatabase. Access tools in ArcGIS Pro via the Portal tab in the Catalog Pane:</w:t>
+        <w:t>Tools published to the EBAR Tools geoprocessing service run against the production ebarkba geodatabase. Access tools in ArcGIS Pro via the Portal tab in the Catalog Pane:</w:t>
       </w:r>
     </w:p>
     <w:p>
@@ -2079,23 +2071,13 @@
     </w:p>
     <w:p>
       <w:r>
-        <w:t xml:space="preserve">No parameters, uses </w:t>
-      </w:r>
-      <w:proofErr w:type="spellStart"/>
-      <w:r>
-        <w:t>IncludeInDownloadTable</w:t>
-      </w:r>
-      <w:proofErr w:type="spellEnd"/>
+        <w:t>No parameters, uses IncludeInDownloadTable</w:t>
+      </w:r>
       <w:r>
         <w:t xml:space="preserve"> (see details in the Build EBAR Download Table Tool) to include spatial data only for </w:t>
       </w:r>
-      <w:proofErr w:type="spellStart"/>
-      <w:r>
-        <w:t>IncludeInDownloadTable</w:t>
-      </w:r>
-      <w:proofErr w:type="spellEnd"/>
-      <w:r>
-        <w:t>=1</w:t>
+      <w:r>
+        <w:t>IncludeInDownloadTable=1</w:t>
       </w:r>
       <w:r>
         <w:t>.</w:t>
@@ -2175,23 +2157,7 @@
         <w:spacing w:after="0"/>
       </w:pPr>
       <w:r>
-        <w:t xml:space="preserve">No parameters, uses </w:t>
-      </w:r>
-      <w:proofErr w:type="spellStart"/>
-      <w:r>
-        <w:t>IncludeInDownloadTable</w:t>
-      </w:r>
-      <w:proofErr w:type="spellEnd"/>
-      <w:r>
-        <w:t xml:space="preserve"> field to only provide a spatial data link for </w:t>
-      </w:r>
-      <w:proofErr w:type="spellStart"/>
-      <w:r>
-        <w:t>IncludeInDownloadTable</w:t>
-      </w:r>
-      <w:proofErr w:type="spellEnd"/>
-      <w:r>
-        <w:t>=1 and generate the html Status column as follows:</w:t>
+        <w:t>No parameters, uses IncludeInDownloadTable field to only provide a spatial data link for IncludeInDownloadTable=1 and generate the html Status column as follows:</w:t>
       </w:r>
     </w:p>
     <w:p>
@@ -2250,12 +2216,12 @@
       <w:pPr>
         <w:pStyle w:val="Heading2"/>
       </w:pPr>
-      <w:bookmarkStart w:id="12" w:name="_Toc71182170"/>
-      <w:bookmarkStart w:id="13" w:name="_Toc71182180"/>
+      <w:bookmarkStart w:id="12" w:name="_Toc71182180"/>
+      <w:bookmarkStart w:id="13" w:name="_Toc71182170"/>
       <w:r>
         <w:t>Delete Range Map Tool</w:t>
       </w:r>
-      <w:bookmarkEnd w:id="13"/>
+      <w:bookmarkEnd w:id="12"/>
     </w:p>
     <w:p>
       <w:r>
@@ -2324,13 +2290,8 @@
       <w:r>
         <w:t xml:space="preserve">Range Map ID: </w:t>
       </w:r>
-      <w:proofErr w:type="spellStart"/>
-      <w:r>
-        <w:t>RangeMapID</w:t>
-      </w:r>
-      <w:proofErr w:type="spellEnd"/>
-      <w:r>
-        <w:t xml:space="preserve"> of the record to be deleted.</w:t>
+      <w:r>
+        <w:t>RangeMapID of the record to be deleted.</w:t>
       </w:r>
     </w:p>
     <w:p>
@@ -2338,15 +2299,7 @@
         <w:t>WARNING: this tool has some basic checks to prevent inappropriate deletions</w:t>
       </w:r>
       <w:r>
-        <w:t xml:space="preserve"> including ensuring that </w:t>
-      </w:r>
-      <w:proofErr w:type="spellStart"/>
-      <w:r>
-        <w:t>RangeStage</w:t>
-      </w:r>
-      <w:proofErr w:type="spellEnd"/>
-      <w:r>
-        <w:t xml:space="preserve"> is set to “Delete”</w:t>
+        <w:t xml:space="preserve"> including ensuring that RangeStage is set to “Delete”</w:t>
       </w:r>
       <w:r>
         <w:t>, but completed deletions cannot be undone.</w:t>
@@ -2366,8 +2319,8 @@
           <w:szCs w:val="26"/>
         </w:rPr>
       </w:pPr>
-      <w:bookmarkStart w:id="14" w:name="_Toc52201809"/>
-      <w:bookmarkStart w:id="15" w:name="_Toc71182181"/>
+      <w:bookmarkStart w:id="14" w:name="_Toc71182181"/>
+      <w:bookmarkStart w:id="15" w:name="_Toc52201809"/>
       <w:r>
         <w:rPr>
           <w:rFonts w:asciiTheme="majorHAnsi" w:eastAsiaTheme="majorEastAsia" w:hAnsiTheme="majorHAnsi" w:cstheme="majorBidi"/>
@@ -2377,27 +2330,11 @@
         </w:rPr>
         <w:t>Export Input Data Tool</w:t>
       </w:r>
-      <w:bookmarkEnd w:id="15"/>
-    </w:p>
-    <w:p>
-      <w:r>
-        <w:t xml:space="preserve">Export </w:t>
-      </w:r>
-      <w:proofErr w:type="spellStart"/>
-      <w:r>
-        <w:t>InputPoint</w:t>
-      </w:r>
-      <w:proofErr w:type="spellEnd"/>
-      <w:r>
-        <w:t xml:space="preserve">/Line/Polygon records, always excluding "other" </w:t>
-      </w:r>
-      <w:proofErr w:type="spellStart"/>
-      <w:r>
-        <w:t>DatasetTypes</w:t>
-      </w:r>
-      <w:proofErr w:type="spellEnd"/>
-      <w:r>
-        <w:t xml:space="preserve"> and EBAR Restricted records.</w:t>
+      <w:bookmarkEnd w:id="14"/>
+    </w:p>
+    <w:p>
+      <w:r>
+        <w:t>Export InputPoint/Line/Polygon records, always excluding "other" DatasetTypes and EBAR Restricted records.</w:t>
       </w:r>
     </w:p>
     <w:p>
@@ -2445,28 +2382,12 @@
     </w:p>
     <w:p>
       <w:r>
-        <w:t xml:space="preserve">Jurisdictions Covered: select jurisdiction(s) to include in the export; note that each jurisdiction is buffered by 32km then the buffer is used in an intersect to select </w:t>
-      </w:r>
-      <w:proofErr w:type="spellStart"/>
-      <w:r>
-        <w:t>InputPoint</w:t>
-      </w:r>
-      <w:proofErr w:type="spellEnd"/>
-      <w:r>
-        <w:t>/Line/Polygon records for inclusion.</w:t>
-      </w:r>
-    </w:p>
-    <w:p>
-      <w:r>
-        <w:t xml:space="preserve">Include CDC Data: optionally include data from </w:t>
-      </w:r>
-      <w:proofErr w:type="spellStart"/>
-      <w:r>
-        <w:t>NatureServe</w:t>
-      </w:r>
-      <w:proofErr w:type="spellEnd"/>
-      <w:r>
-        <w:t xml:space="preserve"> Networks partners (Conservation Data Centres and Natural Heritage Programs), but not EBAR Restricted records.</w:t>
+        <w:t>Jurisdictions Covered: select jurisdiction(s) to include in the export; note that each jurisdiction is buffered by 32km then the buffer is used in an intersect to select InputPoint/Line/Polygon records for inclusion.</w:t>
+      </w:r>
+    </w:p>
+    <w:p>
+      <w:r>
+        <w:t>Include CDC Data: optionally include data from NatureServe Networks partners (Conservation Data Centres and Natural Heritage Programs), but not EBAR Restricted records.</w:t>
       </w:r>
     </w:p>
     <w:p>
@@ -2492,7 +2413,7 @@
       </w:r>
     </w:p>
     <w:p/>
-    <w:bookmarkEnd w:id="14"/>
+    <w:bookmarkEnd w:id="15"/>
     <w:p>
       <w:pPr>
         <w:keepNext/>
@@ -2515,7 +2436,7 @@
         </w:rPr>
         <w:t>Flag Bad Data Using Range Tool</w:t>
       </w:r>
-      <w:bookmarkEnd w:id="12"/>
+      <w:bookmarkEnd w:id="13"/>
     </w:p>
     <w:p>
       <w:r>
@@ -2579,51 +2500,11 @@
     </w:p>
     <w:p>
       <w:r>
-        <w:t xml:space="preserve">Range Map ID: </w:t>
-      </w:r>
-      <w:proofErr w:type="spellStart"/>
-      <w:r>
-        <w:t>RangeMapID</w:t>
-      </w:r>
-      <w:proofErr w:type="spellEnd"/>
-      <w:r>
-        <w:t xml:space="preserve"> of the high-quality, reviewed </w:t>
-      </w:r>
-      <w:proofErr w:type="spellStart"/>
-      <w:r>
-        <w:t>RangeMap</w:t>
-      </w:r>
-      <w:proofErr w:type="spellEnd"/>
-      <w:r>
-        <w:t xml:space="preserve"> outside of which Input data for primary and secondary species will be flagged as </w:t>
-      </w:r>
-      <w:proofErr w:type="spellStart"/>
-      <w:r>
-        <w:t>BadData</w:t>
-      </w:r>
-      <w:proofErr w:type="spellEnd"/>
-      <w:r>
-        <w:t xml:space="preserve"> using the </w:t>
-      </w:r>
-      <w:proofErr w:type="spellStart"/>
-      <w:r>
-        <w:t>InputFeedback</w:t>
-      </w:r>
-      <w:proofErr w:type="spellEnd"/>
-      <w:r>
-        <w:t xml:space="preserve"> table, and </w:t>
+        <w:t xml:space="preserve">Range Map ID: RangeMapID of the high-quality, reviewed RangeMap outside of which Input data for primary and secondary species will be flagged as BadData using the InputFeedback table, and </w:t>
       </w:r>
       <w:r>
         <w:lastRenderedPageBreak/>
-        <w:t xml:space="preserve">subsequently ignored in the Generate Range Map and Export Input Data tools. Use this tool judiciously, as records flagged can only be unflagged by deleting appropriate records from the </w:t>
-      </w:r>
-      <w:proofErr w:type="spellStart"/>
-      <w:r>
-        <w:t>InputFeedback</w:t>
-      </w:r>
-      <w:proofErr w:type="spellEnd"/>
-      <w:r>
-        <w:t xml:space="preserve"> table.</w:t>
+        <w:t>subsequently ignored in the Generate Range Map and Export Input Data tools. Use this tool judiciously, as records flagged can only be unflagged by deleting appropriate records from the InputFeedback table.</w:t>
       </w:r>
     </w:p>
     <w:p/>
@@ -2653,21 +2534,7 @@
         <w:rPr>
           <w:lang w:val="en-US"/>
         </w:rPr>
-        <w:t xml:space="preserve">Generate Range Map for a species from available spatial data and from review records marked with </w:t>
-      </w:r>
-      <w:proofErr w:type="spellStart"/>
-      <w:r>
-        <w:rPr>
-          <w:lang w:val="en-US"/>
-        </w:rPr>
-        <w:t>UseForMapGen</w:t>
-      </w:r>
-      <w:proofErr w:type="spellEnd"/>
-      <w:r>
-        <w:rPr>
-          <w:lang w:val="en-US"/>
-        </w:rPr>
-        <w:t>=1.</w:t>
+        <w:t>Generate Range Map for a species from available spatial data and from review records marked with UseForMapGen=1.</w:t>
       </w:r>
     </w:p>
     <w:p>
@@ -2675,45 +2542,13 @@
         <w:spacing w:after="0"/>
       </w:pPr>
       <w:r>
-        <w:t xml:space="preserve">In addition to creating/updating records in the </w:t>
-      </w:r>
-      <w:proofErr w:type="spellStart"/>
-      <w:r>
-        <w:t>RangeMap</w:t>
-      </w:r>
-      <w:proofErr w:type="spellEnd"/>
-      <w:r>
-        <w:t xml:space="preserve">, </w:t>
-      </w:r>
-      <w:proofErr w:type="spellStart"/>
-      <w:r>
-        <w:t>RangeMapEcoshape</w:t>
-      </w:r>
-      <w:proofErr w:type="spellEnd"/>
-      <w:r>
-        <w:t xml:space="preserve"> and </w:t>
-      </w:r>
-      <w:proofErr w:type="spellStart"/>
-      <w:r>
-        <w:t>RangeMapEcoshapeInputDataset</w:t>
-      </w:r>
-      <w:proofErr w:type="spellEnd"/>
-      <w:r>
-        <w:t xml:space="preserve"> tables,</w:t>
+        <w:t>In addition to creating/updating records in the RangeMap, RangeMapEcoshape and RangeMapEcoshapeInputDataset tables,</w:t>
       </w:r>
       <w:r>
         <w:t xml:space="preserve"> </w:t>
       </w:r>
       <w:r>
-        <w:t xml:space="preserve">input data that can be viewed by reviewers in the EBAR Reviewer app is saved in the </w:t>
-      </w:r>
-      <w:proofErr w:type="spellStart"/>
-      <w:r>
-        <w:t>RangeMapInput</w:t>
-      </w:r>
-      <w:proofErr w:type="spellEnd"/>
-      <w:r>
-        <w:t xml:space="preserve"> table, with restrictions implemented as follows:</w:t>
+        <w:t>input data that can be viewed by reviewers in the EBAR Reviewer app is saved in the RangeMapInput table, with restrictions implemented as follows:</w:t>
       </w:r>
     </w:p>
     <w:p>
@@ -2726,15 +2561,7 @@
         <w:contextualSpacing/>
       </w:pPr>
       <w:r>
-        <w:t xml:space="preserve">Records with </w:t>
-      </w:r>
-      <w:proofErr w:type="spellStart"/>
-      <w:r>
-        <w:t>InputDataset.Restrictions</w:t>
-      </w:r>
-      <w:proofErr w:type="spellEnd"/>
-      <w:r>
-        <w:t xml:space="preserve"> = E (Restricted EBAR) are never visible in EBAR Reviewer</w:t>
+        <w:t>Records with InputDataset.Restrictions = E (Restricted EBAR) are never visible in EBAR Reviewer</w:t>
       </w:r>
     </w:p>
     <w:p>
@@ -2746,15 +2573,7 @@
         <w:contextualSpacing/>
       </w:pPr>
       <w:r>
-        <w:t xml:space="preserve">Records with </w:t>
-      </w:r>
-      <w:proofErr w:type="spellStart"/>
-      <w:r>
-        <w:t>InputDataset.Restrictions</w:t>
-      </w:r>
-      <w:proofErr w:type="spellEnd"/>
-      <w:r>
-        <w:t xml:space="preserve"> = N (Non-restricted) are always visible in EBAR Reviewer</w:t>
+        <w:t>Records with InputDataset.Restrictions = N (Non-restricted) are always visible in EBAR Reviewer</w:t>
       </w:r>
     </w:p>
     <w:p>
@@ -2765,34 +2584,13 @@
         </w:numPr>
       </w:pPr>
       <w:r>
-        <w:t xml:space="preserve">Records with </w:t>
-      </w:r>
-      <w:proofErr w:type="spellStart"/>
-      <w:r>
-        <w:t>InputDataset.Restrictions</w:t>
-      </w:r>
-      <w:proofErr w:type="spellEnd"/>
-      <w:r>
-        <w:t xml:space="preserve"> = R (Restricted) are only visible in EBAR Reviewer if </w:t>
-      </w:r>
-      <w:proofErr w:type="spellStart"/>
-      <w:r>
-        <w:t>DatasetSource.CDCJurisctionID</w:t>
-      </w:r>
-      <w:proofErr w:type="spellEnd"/>
-      <w:r>
-        <w:t xml:space="preserve"> is not null</w:t>
+        <w:t>Records with InputDataset.Restrictions = R (Restricted) are only visible in EBAR Reviewer if DatasetSource.CDCJurisctionID is not null</w:t>
       </w:r>
       <w:r>
         <w:t xml:space="preserve">, </w:t>
       </w:r>
-      <w:proofErr w:type="spellStart"/>
-      <w:r>
-        <w:t>DatasetSource.RestrictionBySpecies</w:t>
-      </w:r>
-      <w:proofErr w:type="spellEnd"/>
-      <w:r>
-        <w:t>=1</w:t>
+      <w:r>
+        <w:t>DatasetSource.RestrictionBySpecies=1</w:t>
       </w:r>
       <w:r>
         <w:t xml:space="preserve"> AND the species is </w:t>
@@ -2801,15 +2599,7 @@
         <w:t>NOT</w:t>
       </w:r>
       <w:r>
-        <w:t xml:space="preserve"> included in the </w:t>
-      </w:r>
-      <w:proofErr w:type="spellStart"/>
-      <w:r>
-        <w:t>RestrictedJurisdictionSpecies</w:t>
-      </w:r>
-      <w:proofErr w:type="spellEnd"/>
-      <w:r>
-        <w:t xml:space="preserve"> table.</w:t>
+        <w:t xml:space="preserve"> included in the RestrictedJurisdictionSpecies table.</w:t>
       </w:r>
     </w:p>
     <w:p>
@@ -2817,45 +2607,13 @@
         <w:spacing w:after="0"/>
       </w:pPr>
       <w:r>
-        <w:t xml:space="preserve">For CDCs that have agreed to allow their otherwise restricted data (see </w:t>
-      </w:r>
-      <w:proofErr w:type="spellStart"/>
-      <w:r>
-        <w:t>InputDataset.Restrictions</w:t>
-      </w:r>
-      <w:proofErr w:type="spellEnd"/>
-      <w:r>
-        <w:t xml:space="preserve"> described below in the Import Too</w:t>
+        <w:t>For CDCs that have agreed to allow their otherwise restricted data (see InputDataset.Restrictions described below in the Import Too</w:t>
       </w:r>
       <w:r>
         <w:t>l</w:t>
       </w:r>
       <w:r>
-        <w:t xml:space="preserve">s) to be shown in the EBAR Reviewer app, provide the </w:t>
-      </w:r>
-      <w:proofErr w:type="spellStart"/>
-      <w:r>
-        <w:t>CDCJurisdictionID</w:t>
-      </w:r>
-      <w:proofErr w:type="spellEnd"/>
-      <w:r>
-        <w:t xml:space="preserve"> in the appropriate </w:t>
-      </w:r>
-      <w:proofErr w:type="spellStart"/>
-      <w:r>
-        <w:t>DatasetSource</w:t>
-      </w:r>
-      <w:proofErr w:type="spellEnd"/>
-      <w:r>
-        <w:t xml:space="preserve"> records(s). For CDCs with exceptional species that should never be shown in the EBAR Reviewer app, create a </w:t>
-      </w:r>
-      <w:proofErr w:type="spellStart"/>
-      <w:r>
-        <w:t>RestrictedJurisdictionSpecies</w:t>
-      </w:r>
-      <w:proofErr w:type="spellEnd"/>
-      <w:r>
-        <w:t xml:space="preserve"> record for each CDC/species combination. The following table summarizes the rules:</w:t>
+        <w:t>s) to be shown in the EBAR Reviewer app, provide the CDCJurisdictionID in the appropriate DatasetSource records(s). For CDCs with exceptional species that should never be shown in the EBAR Reviewer app, create a RestrictedJurisdictionSpecies record for each CDC/species combination. The following table summarizes the rules:</w:t>
       </w:r>
     </w:p>
     <w:p>
@@ -2982,15 +2740,19 @@
     </w:p>
     <w:p>
       <w:r>
-        <w:t xml:space="preserve">Range Version: a label for the version of the range map, to allow multiple versions/stages to be created over time (note that field </w:t>
-      </w:r>
-      <w:proofErr w:type="spellStart"/>
-      <w:r>
-        <w:t>IncludeInEBARReviewer</w:t>
-      </w:r>
-      <w:proofErr w:type="spellEnd"/>
-      <w:r>
-        <w:t xml:space="preserve"> determines which range maps are available in the EBAR Reviewer web app).</w:t>
+        <w:t>Range Version: a label for the version of the range map, to allow multiple versions/stages to be created over time (note that field</w:t>
+      </w:r>
+      <w:r>
+        <w:t>s</w:t>
+      </w:r>
+      <w:r>
+        <w:t xml:space="preserve"> IncludeInEBARReviewer </w:t>
+      </w:r>
+      <w:r>
+        <w:t xml:space="preserve">and Publish </w:t>
+      </w:r>
+      <w:r>
+        <w:t>determines which range maps are available in the EBAR Reviewer web app).</w:t>
       </w:r>
     </w:p>
     <w:p>
@@ -3000,15 +2762,54 @@
     </w:p>
     <w:p>
       <w:r>
-        <w:t xml:space="preserve">Scope (optional): the geographic coverage of the range map (National, Global, North American). If National is selected, only those </w:t>
-      </w:r>
-      <w:proofErr w:type="spellStart"/>
-      <w:r>
-        <w:t>Ecoshapes</w:t>
-      </w:r>
-      <w:proofErr w:type="spellEnd"/>
-      <w:r>
-        <w:t xml:space="preserve"> in Canada are included in the output.</w:t>
+        <w:t>Scope (optional): the geographic coverage of the range map (</w:t>
+      </w:r>
+      <w:r>
+        <w:t>Canadian = N</w:t>
+      </w:r>
+      <w:r>
+        <w:t>, Global</w:t>
+      </w:r>
+      <w:r>
+        <w:t xml:space="preserve"> = G</w:t>
+      </w:r>
+      <w:r>
+        <w:t>, North American</w:t>
+      </w:r>
+      <w:r>
+        <w:t xml:space="preserve"> = A</w:t>
+      </w:r>
+      <w:r>
+        <w:t>)</w:t>
+      </w:r>
+      <w:r>
+        <w:t>; i</w:t>
+      </w:r>
+      <w:r>
+        <w:t xml:space="preserve">f </w:t>
+      </w:r>
+      <w:r>
+        <w:t xml:space="preserve">Canadian </w:t>
+      </w:r>
+      <w:r>
+        <w:t>is selected, only those Ecoshapes in Canada are included in the output.</w:t>
+      </w:r>
+    </w:p>
+    <w:p>
+      <w:r>
+        <w:t xml:space="preserve">Jurisdictions Covered (optional): </w:t>
+      </w:r>
+      <w:r>
+        <w:t xml:space="preserve">one or more jurisdictions indicating the extent of </w:t>
+      </w:r>
+      <w:r>
+        <w:t>range map</w:t>
+      </w:r>
+      <w:r>
+        <w:t>; if not provided, all jurisdictions are used for the extent</w:t>
+      </w:r>
+      <w:r>
+        <w:t>.</w:t>
       </w:r>
     </w:p>
     <w:p>
@@ -3044,15 +2845,7 @@
     </w:p>
     <w:p>
       <w:r>
-        <w:t xml:space="preserve">A range map must be generated before this tool can be used. Subsequent range maps for the combination of species, range version and stage will apply the review records created by this tool (i.e. they will have </w:t>
-      </w:r>
-      <w:proofErr w:type="spellStart"/>
-      <w:r>
-        <w:t>UseForMapGen</w:t>
-      </w:r>
-      <w:proofErr w:type="spellEnd"/>
-      <w:r>
-        <w:t xml:space="preserve"> set to 1).</w:t>
+        <w:t>A range map must be generated before this tool can be used. Subsequent range maps for the combination of species, range version and stage will apply the review records created by this tool (i.e. they will have UseForMapGen set to 1).</w:t>
       </w:r>
     </w:p>
     <w:p>
@@ -3060,31 +2853,7 @@
         <w:spacing w:after="0"/>
       </w:pPr>
       <w:r>
-        <w:t xml:space="preserve">The External Review Polygons must have an </w:t>
-      </w:r>
-      <w:proofErr w:type="spellStart"/>
-      <w:r>
-        <w:t>EcoshapeID</w:t>
-      </w:r>
-      <w:proofErr w:type="spellEnd"/>
-      <w:r>
-        <w:t xml:space="preserve"> field that matches the EBAR </w:t>
-      </w:r>
-      <w:proofErr w:type="spellStart"/>
-      <w:r>
-        <w:t>EcoshapeID</w:t>
-      </w:r>
-      <w:proofErr w:type="spellEnd"/>
-      <w:r>
-        <w:t xml:space="preserve"> values. If necessary (for instance if the range was generated using an older version of the </w:t>
-      </w:r>
-      <w:proofErr w:type="spellStart"/>
-      <w:r>
-        <w:t>Ecoshapes</w:t>
-      </w:r>
-      <w:proofErr w:type="spellEnd"/>
-      <w:r>
-        <w:t>), this can be done in pre-processing, for example:</w:t>
+        <w:t>The External Review Polygons must have an EcoshapeID field that matches the EBAR EcoshapeID values. If necessary (for instance if the range was generated using an older version of the Ecoshapes), this can be done in pre-processing, for example:</w:t>
       </w:r>
     </w:p>
     <w:p>
@@ -3096,31 +2865,7 @@
         <w:contextualSpacing/>
       </w:pPr>
       <w:r>
-        <w:t xml:space="preserve">If there is a good match with </w:t>
-      </w:r>
-      <w:proofErr w:type="spellStart"/>
-      <w:r>
-        <w:t>Ecoshape</w:t>
-      </w:r>
-      <w:proofErr w:type="spellEnd"/>
-      <w:r>
-        <w:t xml:space="preserve"> names, run an Add Join based on name and Keep All Target Features. Be careful with this approach because some </w:t>
-      </w:r>
-      <w:proofErr w:type="spellStart"/>
-      <w:r>
-        <w:t>Ecoshape</w:t>
-      </w:r>
-      <w:proofErr w:type="spellEnd"/>
-      <w:r>
-        <w:t xml:space="preserve"> names are repeated across </w:t>
-      </w:r>
-      <w:proofErr w:type="spellStart"/>
-      <w:r>
-        <w:t>jurisidictions</w:t>
-      </w:r>
-      <w:proofErr w:type="spellEnd"/>
-      <w:r>
-        <w:t>!</w:t>
+        <w:t>If there is a good match with Ecoshape names, run an Add Join based on name and Keep All Target Features. Be careful with this approach because some Ecoshape names are repeated across jurisidictions!</w:t>
       </w:r>
     </w:p>
     <w:p>
@@ -3132,23 +2877,7 @@
         <w:contextualSpacing/>
       </w:pPr>
       <w:r>
-        <w:t xml:space="preserve">If </w:t>
-      </w:r>
-      <w:proofErr w:type="spellStart"/>
-      <w:r>
-        <w:t>Ecoshape</w:t>
-      </w:r>
-      <w:proofErr w:type="spellEnd"/>
-      <w:r>
-        <w:t xml:space="preserve"> name matching is not possible, running Spatial Join with </w:t>
-      </w:r>
-      <w:proofErr w:type="spellStart"/>
-      <w:r>
-        <w:t>Ecoshapes</w:t>
-      </w:r>
-      <w:proofErr w:type="spellEnd"/>
-      <w:r>
-        <w:t xml:space="preserve"> as the Target Features and the External Review Polygons as the Join Features, Keeping All Target Features and with the Are Identical To match option.</w:t>
+        <w:t>If Ecoshape name matching is not possible, running Spatial Join with Ecoshapes as the Target Features and the External Review Polygons as the Join Features, Keeping All Target Features and with the Are Identical To match option.</w:t>
       </w:r>
     </w:p>
     <w:p>
@@ -3160,15 +2889,7 @@
         <w:contextualSpacing/>
       </w:pPr>
       <w:r>
-        <w:t xml:space="preserve">For all matched/joined records calculate a new </w:t>
-      </w:r>
-      <w:proofErr w:type="spellStart"/>
-      <w:r>
-        <w:t>EcoshapeID</w:t>
-      </w:r>
-      <w:proofErr w:type="spellEnd"/>
-      <w:r>
-        <w:t xml:space="preserve"> field in the External Review Polygons.</w:t>
+        <w:t>For all matched/joined records calculate a new EcoshapeID field in the External Review Polygons.</w:t>
       </w:r>
     </w:p>
     <w:p>
@@ -3180,23 +2901,7 @@
         <w:contextualSpacing/>
       </w:pPr>
       <w:r>
-        <w:t xml:space="preserve">For </w:t>
-      </w:r>
-      <w:proofErr w:type="spellStart"/>
-      <w:r>
-        <w:t>unjoined</w:t>
-      </w:r>
-      <w:proofErr w:type="spellEnd"/>
-      <w:r>
-        <w:t xml:space="preserve"> </w:t>
-      </w:r>
-      <w:proofErr w:type="spellStart"/>
-      <w:r>
-        <w:t>Ecoshapes</w:t>
-      </w:r>
-      <w:proofErr w:type="spellEnd"/>
-      <w:r>
-        <w:t>, if any, comparing them to the External Review Polygons and:</w:t>
+        <w:t>For unjoined Ecoshapes, if any, comparing them to the External Review Polygons and:</w:t>
       </w:r>
     </w:p>
     <w:p>
@@ -3220,15 +2925,7 @@
         <w:contextualSpacing/>
       </w:pPr>
       <w:r>
-        <w:t xml:space="preserve">If not using a Presence field, deleting </w:t>
-      </w:r>
-      <w:proofErr w:type="spellStart"/>
-      <w:r>
-        <w:t>Ecoshapes</w:t>
-      </w:r>
-      <w:proofErr w:type="spellEnd"/>
-      <w:r>
-        <w:t xml:space="preserve"> that are not part of the range.</w:t>
+        <w:t>If not using a Presence field, deleting Ecoshapes that are not part of the range.</w:t>
       </w:r>
     </w:p>
     <w:p>
@@ -3307,28 +3004,12 @@
     </w:p>
     <w:p>
       <w:r>
-        <w:t xml:space="preserve">External Range Table: table containing the </w:t>
-      </w:r>
-      <w:proofErr w:type="spellStart"/>
-      <w:r>
-        <w:t>EcoshapeIDs</w:t>
-      </w:r>
-      <w:proofErr w:type="spellEnd"/>
-      <w:r>
-        <w:t xml:space="preserve"> that constitute the results of the external review. If necessary, for example if there are multiple species in the same dataset, use a Definition Query or Select by Attributes to limit the records to be used. See the pre-processing notes above for information on creating this table.</w:t>
-      </w:r>
-    </w:p>
-    <w:p>
-      <w:r>
-        <w:t xml:space="preserve">Presence Name Field (optional): name of the field in the External Range Table containing the reviewed Presence value for the </w:t>
-      </w:r>
-      <w:proofErr w:type="spellStart"/>
-      <w:r>
-        <w:t>Ecoshape</w:t>
-      </w:r>
-      <w:proofErr w:type="spellEnd"/>
-      <w:r>
-        <w:t>. If not provided, all External Range Polygons are assumed to be Present.</w:t>
+        <w:t>External Range Table: table containing the EcoshapeIDs that constitute the results of the external review. If necessary, for example if there are multiple species in the same dataset, use a Definition Query or Select by Attributes to limit the records to be used. See the pre-processing notes above for information on creating this table.</w:t>
+      </w:r>
+    </w:p>
+    <w:p>
+      <w:r>
+        <w:t>Presence Name Field (optional): name of the field in the External Range Table containing the reviewed Presence value for the Ecoshape. If not provided, all External Range Polygons are assumed to be Present.</w:t>
       </w:r>
     </w:p>
     <w:p>
@@ -3344,15 +3025,7 @@
     </w:p>
     <w:p>
       <w:r>
-        <w:t xml:space="preserve">Jurisdictions Covered (optional): one or more jurisdictions indicating the extent of the external review (only </w:t>
-      </w:r>
-      <w:proofErr w:type="spellStart"/>
-      <w:r>
-        <w:t>ecoshapes</w:t>
-      </w:r>
-      <w:proofErr w:type="spellEnd"/>
-      <w:r>
-        <w:t xml:space="preserve"> within the selected jurisdictions(s) will be marked up in the review); if not provided, all jurisdictions are used for the extent.</w:t>
+        <w:t>Jurisdictions Covered (optional): one or more jurisdictions indicating the extent of the external review (only ecoshapes within the selected jurisdictions(s) will be marked up in the review); if not provided, all jurisdictions are used for the extent.</w:t>
       </w:r>
     </w:p>
     <w:p>
@@ -3388,63 +3061,7 @@
         <w:rPr>
           <w:lang w:val="en-US"/>
         </w:rPr>
-        <w:t xml:space="preserve">Imports spatial data from a shapefile or feature class into the </w:t>
-      </w:r>
-      <w:proofErr w:type="spellStart"/>
-      <w:r>
-        <w:rPr>
-          <w:lang w:val="en-US"/>
-        </w:rPr>
-        <w:t>InputDataset</w:t>
-      </w:r>
-      <w:proofErr w:type="spellEnd"/>
-      <w:r>
-        <w:rPr>
-          <w:lang w:val="en-US"/>
-        </w:rPr>
-        <w:t xml:space="preserve"> table of the EBAR geodatabase and one of the </w:t>
-      </w:r>
-      <w:proofErr w:type="spellStart"/>
-      <w:r>
-        <w:rPr>
-          <w:lang w:val="en-US"/>
-        </w:rPr>
-        <w:t>InputPolygon</w:t>
-      </w:r>
-      <w:proofErr w:type="spellEnd"/>
-      <w:r>
-        <w:rPr>
-          <w:lang w:val="en-US"/>
-        </w:rPr>
-        <w:t xml:space="preserve">, </w:t>
-      </w:r>
-      <w:proofErr w:type="spellStart"/>
-      <w:r>
-        <w:rPr>
-          <w:lang w:val="en-US"/>
-        </w:rPr>
-        <w:t>InputPoint</w:t>
-      </w:r>
-      <w:proofErr w:type="spellEnd"/>
-      <w:r>
-        <w:rPr>
-          <w:lang w:val="en-US"/>
-        </w:rPr>
-        <w:t xml:space="preserve"> or </w:t>
-      </w:r>
-      <w:proofErr w:type="spellStart"/>
-      <w:r>
-        <w:rPr>
-          <w:lang w:val="en-US"/>
-        </w:rPr>
-        <w:t>InputLine</w:t>
-      </w:r>
-      <w:proofErr w:type="spellEnd"/>
-      <w:r>
-        <w:rPr>
-          <w:lang w:val="en-US"/>
-        </w:rPr>
-        <w:t xml:space="preserve"> feature classes.</w:t>
+        <w:t>Imports spatial data from a shapefile or feature class into the InputDataset table of the EBAR geodatabase and one of the InputPolygon, InputPoint or InputLine feature classes.</w:t>
       </w:r>
     </w:p>
     <w:p>
@@ -3457,23 +3074,7 @@
         </w:rPr>
       </w:pPr>
       <w:r>
-        <w:t>Import tool results are being tracked at “OneDrive\</w:t>
-      </w:r>
-      <w:proofErr w:type="spellStart"/>
-      <w:r>
-        <w:t>EBAR_Sensitive_Material</w:t>
-      </w:r>
-      <w:proofErr w:type="spellEnd"/>
-      <w:r>
-        <w:t>\RG Import Logs.txt” and “OneDrive\</w:t>
-      </w:r>
-      <w:proofErr w:type="spellStart"/>
-      <w:r>
-        <w:t>EBAR_Sensitive_Material</w:t>
-      </w:r>
-      <w:proofErr w:type="spellEnd"/>
-      <w:r>
-        <w:t>\CT_ImportLogs.txt”.</w:t>
+        <w:t>Import tool results are being tracked at “OneDrive\EBAR_Sensitive_Material\RG Import Logs.txt” and “OneDrive\EBAR_Sensitive_Material\CT_ImportLogs.txt”.</w:t>
       </w:r>
     </w:p>
     <w:p>
@@ -3531,15 +3132,7 @@
     </w:p>
     <w:p>
       <w:r>
-        <w:t xml:space="preserve">Dataset Name: descriptive label for the database (combined with Dataset Source and Date Received, uniquely identifies an </w:t>
-      </w:r>
-      <w:proofErr w:type="spellStart"/>
-      <w:r>
-        <w:t>InputDataset</w:t>
-      </w:r>
-      <w:proofErr w:type="spellEnd"/>
-      <w:r>
-        <w:t>).</w:t>
+        <w:t>Dataset Name: descriptive label for the database (combined with Dataset Source and Date Received, uniquely identifies an InputDataset).</w:t>
       </w:r>
     </w:p>
     <w:p>
@@ -3547,58 +3140,10 @@
         <w:spacing w:after="0"/>
       </w:pPr>
       <w:r>
-        <w:t xml:space="preserve">Dataset Source: the name of the specification for the dataset source (see </w:t>
-      </w:r>
-      <w:proofErr w:type="spellStart"/>
-      <w:r>
-        <w:t>DatasetSource</w:t>
-      </w:r>
-      <w:proofErr w:type="spellEnd"/>
-      <w:r>
-        <w:t xml:space="preserve"> table for specifications details and valid values).</w:t>
-      </w:r>
-      <w:r>
-        <w:t xml:space="preserve"> In the </w:t>
-      </w:r>
-      <w:proofErr w:type="spellStart"/>
-      <w:r>
-        <w:t>DatasetSource</w:t>
-      </w:r>
-      <w:proofErr w:type="spellEnd"/>
-      <w:r>
-        <w:t xml:space="preserve">, </w:t>
-      </w:r>
-      <w:proofErr w:type="spellStart"/>
-      <w:r>
-        <w:t>UniqueIDField</w:t>
-      </w:r>
-      <w:proofErr w:type="spellEnd"/>
-      <w:r>
-        <w:t xml:space="preserve"> and </w:t>
-      </w:r>
-      <w:proofErr w:type="spellStart"/>
-      <w:r>
-        <w:t>ScientificNameField</w:t>
-      </w:r>
-      <w:proofErr w:type="spellEnd"/>
-      <w:r>
-        <w:t xml:space="preserve"> are required, and fields used as </w:t>
-      </w:r>
-      <w:proofErr w:type="spellStart"/>
-      <w:r>
-        <w:t>MinDateField</w:t>
-      </w:r>
-      <w:proofErr w:type="spellEnd"/>
-      <w:r>
-        <w:t xml:space="preserve"> and </w:t>
-      </w:r>
-      <w:proofErr w:type="spellStart"/>
-      <w:r>
-        <w:t>MaxDateField</w:t>
-      </w:r>
-      <w:proofErr w:type="spellEnd"/>
-      <w:r>
-        <w:t xml:space="preserve"> must be of type text and contain values in the following formats:</w:t>
+        <w:t>Dataset Source: the name of the specification for the dataset source (see DatasetSource table for specifications details and valid values).</w:t>
+      </w:r>
+      <w:r>
+        <w:t xml:space="preserve"> In the DatasetSource, UniqueIDField and ScientificNameField are required, and fields used as MinDateField and MaxDateField must be of type text and contain values in the following formats:</w:t>
       </w:r>
     </w:p>
     <w:p>
@@ -3615,7 +3160,6 @@
           <w:lang w:eastAsia="en-CA"/>
         </w:rPr>
       </w:pPr>
-      <w:proofErr w:type="spellStart"/>
       <w:r>
         <w:rPr>
           <w:rFonts w:ascii="Times New Roman" w:eastAsia="Times New Roman" w:hAnsi="Times New Roman" w:cs="Times New Roman"/>
@@ -3625,7 +3169,6 @@
         </w:rPr>
         <w:t>yyyy?mm?dd</w:t>
       </w:r>
-      <w:proofErr w:type="spellEnd"/>
     </w:p>
     <w:p>
       <w:pPr>
@@ -3641,7 +3184,6 @@
           <w:lang w:eastAsia="en-CA"/>
         </w:rPr>
       </w:pPr>
-      <w:proofErr w:type="spellStart"/>
       <w:r>
         <w:rPr>
           <w:rFonts w:ascii="Times New Roman" w:eastAsia="Times New Roman" w:hAnsi="Times New Roman" w:cs="Times New Roman"/>
@@ -3651,7 +3193,6 @@
         </w:rPr>
         <w:t>yyyy?mm</w:t>
       </w:r>
-      <w:proofErr w:type="spellEnd"/>
     </w:p>
     <w:p>
       <w:pPr>
@@ -3667,7 +3208,6 @@
           <w:lang w:eastAsia="en-CA"/>
         </w:rPr>
       </w:pPr>
-      <w:proofErr w:type="spellStart"/>
       <w:r>
         <w:rPr>
           <w:rFonts w:ascii="Times New Roman" w:eastAsia="Times New Roman" w:hAnsi="Times New Roman" w:cs="Times New Roman"/>
@@ -3677,7 +3217,6 @@
         </w:rPr>
         <w:t>yyyy</w:t>
       </w:r>
-      <w:proofErr w:type="spellEnd"/>
     </w:p>
     <w:p>
       <w:pPr>
@@ -3760,15 +3299,7 @@
         <w:contextualSpacing/>
       </w:pPr>
       <w:r>
-        <w:t xml:space="preserve">Restricted EBAR – can only be accessed by </w:t>
-      </w:r>
-      <w:proofErr w:type="spellStart"/>
-      <w:r>
-        <w:t>NatureServe</w:t>
-      </w:r>
-      <w:proofErr w:type="spellEnd"/>
-      <w:r>
-        <w:t xml:space="preserve"> Canada members of the EBAR project.</w:t>
+        <w:t>Restricted EBAR – can only be accessed by NatureServe Canada members of the EBAR project.</w:t>
       </w:r>
     </w:p>
     <w:p>
@@ -3800,56 +3331,12 @@
         <w:rPr>
           <w:lang w:val="en-US"/>
         </w:rPr>
-        <w:t xml:space="preserve">Imports tabular data into the </w:t>
-      </w:r>
-      <w:proofErr w:type="spellStart"/>
-      <w:r>
-        <w:rPr>
-          <w:lang w:val="en-US"/>
-        </w:rPr>
-        <w:t>InputDataset</w:t>
-      </w:r>
-      <w:proofErr w:type="spellEnd"/>
-      <w:r>
-        <w:rPr>
-          <w:lang w:val="en-US"/>
-        </w:rPr>
-        <w:t xml:space="preserve"> and </w:t>
-      </w:r>
-      <w:proofErr w:type="spellStart"/>
-      <w:r>
-        <w:rPr>
-          <w:lang w:val="en-US"/>
-        </w:rPr>
-        <w:t>InputPoint</w:t>
-      </w:r>
-      <w:proofErr w:type="spellEnd"/>
-      <w:r>
-        <w:rPr>
-          <w:lang w:val="en-US"/>
-        </w:rPr>
-        <w:t xml:space="preserve"> tables of the EBAR geodatabase</w:t>
-      </w:r>
-    </w:p>
-    <w:p>
-      <w:r>
-        <w:t>Import tool results are being tracked at “OneDrive\</w:t>
-      </w:r>
-      <w:proofErr w:type="spellStart"/>
-      <w:r>
-        <w:t>EBAR_Sensitive_Material</w:t>
-      </w:r>
-      <w:proofErr w:type="spellEnd"/>
-      <w:r>
-        <w:t>\RG Import Logs.txt” and “OneDrive\</w:t>
-      </w:r>
-      <w:proofErr w:type="spellStart"/>
-      <w:r>
-        <w:t>EBAR_Sensitive_Material</w:t>
-      </w:r>
-      <w:proofErr w:type="spellEnd"/>
-      <w:r>
-        <w:t>\CT_ImportLogs.txt”.</w:t>
+        <w:t>Imports tabular data into the InputDataset and InputPoint tables of the EBAR geodatabase</w:t>
+      </w:r>
+    </w:p>
+    <w:p>
+      <w:r>
+        <w:t>Import tool results are being tracked at “OneDrive\EBAR_Sensitive_Material\RG Import Logs.txt” and “OneDrive\EBAR_Sensitive_Material\CT_ImportLogs.txt”.</w:t>
       </w:r>
     </w:p>
     <w:p>
@@ -3862,31 +3349,7 @@
         </w:rPr>
       </w:pPr>
       <w:r>
-        <w:t xml:space="preserve">If a tabular dataset to be imported does not have an existing field mapping (see field mappings in Design Notes below), one option is to rename/add CSV fields to match those in the “Other” field mapping. After importing using the “Other” field mapping, create a new </w:t>
-      </w:r>
-      <w:proofErr w:type="spellStart"/>
-      <w:r>
-        <w:t>DatasetSource</w:t>
-      </w:r>
-      <w:proofErr w:type="spellEnd"/>
-      <w:r>
-        <w:t xml:space="preserve"> record with the correct name and citation for the source, then edit </w:t>
-      </w:r>
-      <w:proofErr w:type="spellStart"/>
-      <w:r>
-        <w:t>InputDataset.DatasetSourceID</w:t>
-      </w:r>
-      <w:proofErr w:type="spellEnd"/>
-      <w:r>
-        <w:t xml:space="preserve"> to match the new </w:t>
-      </w:r>
-      <w:proofErr w:type="spellStart"/>
-      <w:r>
-        <w:t>DatasetSource</w:t>
-      </w:r>
-      <w:proofErr w:type="spellEnd"/>
-      <w:r>
-        <w:t xml:space="preserve">. </w:t>
+        <w:t xml:space="preserve">If a tabular dataset to be imported does not have an existing field mapping (see field mappings in Design Notes below), one option is to rename/add CSV fields to match those in the “Other” field mapping. After importing using the “Other” field mapping, create a new DatasetSource record with the correct name and citation for the source, then edit InputDataset.DatasetSourceID to match the new DatasetSource. </w:t>
       </w:r>
     </w:p>
     <w:p>
@@ -3953,28 +3416,12 @@
     </w:p>
     <w:p>
       <w:r>
-        <w:t xml:space="preserve">Dataset Name: descriptive label for the database (combined with Dataset Source and Date Received, uniquely identifies an </w:t>
-      </w:r>
-      <w:proofErr w:type="spellStart"/>
-      <w:r>
-        <w:t>InputDataset</w:t>
-      </w:r>
-      <w:proofErr w:type="spellEnd"/>
-      <w:r>
-        <w:t>).</w:t>
-      </w:r>
-    </w:p>
-    <w:p>
-      <w:r>
-        <w:t xml:space="preserve">Dataset Source: the name of the specification for the dataset source (see </w:t>
-      </w:r>
-      <w:proofErr w:type="spellStart"/>
-      <w:r>
-        <w:t>DatasetSource</w:t>
-      </w:r>
-      <w:proofErr w:type="spellEnd"/>
-      <w:r>
-        <w:t xml:space="preserve"> table for specifications details and valid values).</w:t>
+        <w:t>Dataset Name: descriptive label for the database (combined with Dataset Source and Date Received, uniquely identifies an InputDataset).</w:t>
+      </w:r>
+    </w:p>
+    <w:p>
+      <w:r>
+        <w:t>Dataset Source: the name of the specification for the dataset source (see DatasetSource table for specifications details and valid values).</w:t>
       </w:r>
     </w:p>
     <w:p>
@@ -4030,15 +3477,7 @@
         <w:contextualSpacing/>
       </w:pPr>
       <w:r>
-        <w:t xml:space="preserve">Restricted EBAR – can only be accessed by </w:t>
-      </w:r>
-      <w:proofErr w:type="spellStart"/>
-      <w:r>
-        <w:t>NatureServe</w:t>
-      </w:r>
-      <w:proofErr w:type="spellEnd"/>
-      <w:r>
-        <w:t xml:space="preserve"> Canada members of the EBAR project.</w:t>
+        <w:t>Restricted EBAR – can only be accessed by NatureServe Canada members of the EBAR project.</w:t>
       </w:r>
     </w:p>
     <w:p>
@@ -4064,15 +3503,7 @@
     </w:p>
     <w:p>
       <w:r>
-        <w:t xml:space="preserve">Imports visits and relates them to the appropriate </w:t>
-      </w:r>
-      <w:proofErr w:type="spellStart"/>
-      <w:r>
-        <w:t>InputPoint</w:t>
-      </w:r>
-      <w:proofErr w:type="spellEnd"/>
-      <w:r>
-        <w:t>/Line/Polygon based on SFID</w:t>
+        <w:t>Imports visits and relates them to the appropriate InputPoint/Line/Polygon based on SFID</w:t>
       </w:r>
       <w:r>
         <w:t xml:space="preserve"> and Subnation</w:t>
@@ -4080,32 +3511,11 @@
       <w:r>
         <w:t xml:space="preserve">. Note that visits should be imported after the corresponding </w:t>
       </w:r>
-      <w:proofErr w:type="spellStart"/>
-      <w:r>
-        <w:t>InputPoint</w:t>
-      </w:r>
-      <w:proofErr w:type="spellEnd"/>
-      <w:r>
-        <w:t>/Line/Polygon</w:t>
-      </w:r>
-      <w:r>
-        <w:t xml:space="preserve"> Source Feature records, so that the correct </w:t>
-      </w:r>
-      <w:proofErr w:type="spellStart"/>
-      <w:r>
-        <w:t>InputPoint</w:t>
-      </w:r>
-      <w:proofErr w:type="spellEnd"/>
-      <w:r>
-        <w:t>/Line/</w:t>
-      </w:r>
-      <w:proofErr w:type="spellStart"/>
-      <w:r>
-        <w:t>PolygonID</w:t>
-      </w:r>
-      <w:proofErr w:type="spellEnd"/>
-      <w:r>
-        <w:t xml:space="preserve"> can be assigned based on matching the SFID and Subnation</w:t>
+      <w:r>
+        <w:t>InputPoint/Line/Polygon</w:t>
+      </w:r>
+      <w:r>
+        <w:t xml:space="preserve"> Source Feature records, so that the correct InputPoint/Line/PolygonID can be assigned based on matching the SFID and Subnation</w:t>
       </w:r>
       <w:r>
         <w:t>.</w:t>
@@ -4189,15 +3599,7 @@
         <w:t xml:space="preserve"> If you are exporting from Excel, please use the CSV (not CSV UTF-8) option in the Save As dialog.</w:t>
       </w:r>
       <w:r>
-        <w:t xml:space="preserve"> Before importing, it is recommended to check that the CSV has the correct date formatting (</w:t>
-      </w:r>
-      <w:proofErr w:type="spellStart"/>
-      <w:r>
-        <w:t>yyyy</w:t>
-      </w:r>
-      <w:proofErr w:type="spellEnd"/>
-      <w:r>
-        <w:t>-mm-dd).</w:t>
+        <w:t xml:space="preserve"> Before importing, it is recommended to check that the CSV has the correct date formatting (yyyy-mm-dd).</w:t>
       </w:r>
       <w:r>
         <w:t xml:space="preserve"> </w:t>
@@ -4300,15 +3702,7 @@
     </w:p>
     <w:p>
       <w:r>
-        <w:t xml:space="preserve">Lists existing ELEMENT_NATIONAL_ID values from the BIOTICS_ELEMENT_NATIONAL table of the </w:t>
-      </w:r>
-      <w:proofErr w:type="spellStart"/>
-      <w:r>
-        <w:t>ebarkba</w:t>
-      </w:r>
-      <w:proofErr w:type="spellEnd"/>
-      <w:r>
-        <w:t xml:space="preserve"> geodatabase. ID values can be copied (up to 1000 at a time) and used with the query “OneDrive\EBAR\Data Mining\Species Prioritization\Biotics Sync\ BioticsSpeciesDownloadSQLWithShortCitation.txt” to generate input file for the Sync Species List tool (see below).</w:t>
+        <w:t>Lists existing ELEMENT_NATIONAL_ID values from the BIOTICS_ELEMENT_NATIONAL table of the ebarkba geodatabase. ID values can be copied (up to 1000 at a time) and used with the query “OneDrive\EBAR\Data Mining\Species Prioritization\Biotics Sync\ BioticsSpeciesDownloadSQLWithShortCitation.txt” to generate input file for the Sync Species List tool (see below).</w:t>
       </w:r>
     </w:p>
     <w:p>
@@ -4365,10 +3759,10 @@
       <w:pPr>
         <w:pStyle w:val="Heading2"/>
       </w:pPr>
-      <w:bookmarkStart w:id="26" w:name="_Toc52201805"/>
-      <w:bookmarkStart w:id="27" w:name="_Toc71182177"/>
-      <w:bookmarkStart w:id="28" w:name="_Toc52201810"/>
-      <w:bookmarkStart w:id="29" w:name="_Toc71182183"/>
+      <w:bookmarkStart w:id="26" w:name="_Toc52201810"/>
+      <w:bookmarkStart w:id="27" w:name="_Toc71182183"/>
+      <w:bookmarkStart w:id="28" w:name="_Toc52201805"/>
+      <w:bookmarkStart w:id="29" w:name="_Toc71182177"/>
       <w:r>
         <w:t xml:space="preserve">Publish Range Maps </w:t>
       </w:r>
@@ -4378,29 +3772,19 @@
       <w:r>
         <w:t xml:space="preserve"> Tool</w:t>
       </w:r>
-      <w:bookmarkEnd w:id="28"/>
-      <w:bookmarkEnd w:id="29"/>
-    </w:p>
-    <w:p>
-      <w:r>
-        <w:t xml:space="preserve">Creates a Spatial Data (ZIP) package for multiple EBAR </w:t>
-      </w:r>
-      <w:proofErr w:type="spellStart"/>
-      <w:r>
-        <w:t>RangeMaps</w:t>
-      </w:r>
-      <w:proofErr w:type="spellEnd"/>
-      <w:r>
-        <w:t xml:space="preserve"> with the same Category/Taxa.</w:t>
+      <w:bookmarkEnd w:id="26"/>
+      <w:bookmarkEnd w:id="27"/>
+    </w:p>
+    <w:p>
+      <w:r>
+        <w:t>Creates a Spatial Data (ZIP) package for multiple EBAR RangeMaps with the same Category/Taxa.</w:t>
       </w:r>
       <w:r>
         <w:t xml:space="preserve"> Outputs go to the </w:t>
       </w:r>
-      <w:proofErr w:type="spellStart"/>
       <w:r>
         <w:t>download_folder</w:t>
       </w:r>
-      <w:proofErr w:type="spellEnd"/>
       <w:r>
         <w:t xml:space="preserve"> configured in EBARUtils.py.</w:t>
       </w:r>
@@ -4455,15 +3839,7 @@
         <w:t xml:space="preserve"> </w:t>
       </w:r>
       <w:r>
-        <w:t xml:space="preserve">label for the </w:t>
-      </w:r>
-      <w:proofErr w:type="spellStart"/>
-      <w:r>
-        <w:t>RangeMap</w:t>
-      </w:r>
-      <w:proofErr w:type="spellEnd"/>
-      <w:r>
-        <w:t xml:space="preserve"> spatial data package to be created, or None </w:t>
+        <w:t xml:space="preserve">label for the RangeMap spatial data package to be created, or None </w:t>
       </w:r>
       <w:r>
         <w:t xml:space="preserve">to </w:t>
@@ -4481,13 +3857,8 @@
         <w:t xml:space="preserve"> for </w:t>
       </w:r>
       <w:r>
-        <w:t xml:space="preserve">all published </w:t>
-      </w:r>
-      <w:proofErr w:type="spellStart"/>
-      <w:r>
-        <w:t>RangeMaps</w:t>
-      </w:r>
-      <w:proofErr w:type="spellEnd"/>
+        <w:t>all published RangeMaps</w:t>
+      </w:r>
       <w:r>
         <w:t>.</w:t>
       </w:r>
@@ -4503,23 +3874,7 @@
         <w:t xml:space="preserve">taxa group </w:t>
       </w:r>
       <w:r>
-        <w:t xml:space="preserve">label for the </w:t>
-      </w:r>
-      <w:proofErr w:type="spellStart"/>
-      <w:r>
-        <w:t>RangeMap</w:t>
-      </w:r>
-      <w:proofErr w:type="spellEnd"/>
-      <w:r>
-        <w:t xml:space="preserve"> spatial data package to be created, or None to automatically create one for each category/taxa and overall for all published </w:t>
-      </w:r>
-      <w:proofErr w:type="spellStart"/>
-      <w:r>
-        <w:t>RangeMaps</w:t>
-      </w:r>
-      <w:proofErr w:type="spellEnd"/>
-      <w:r>
-        <w:t>.</w:t>
+        <w:t>label for the RangeMap spatial data package to be created, or None to automatically create one for each category/taxa and overall for all published RangeMaps.</w:t>
       </w:r>
     </w:p>
     <w:p/>
@@ -4541,35 +3896,16 @@
         <w:t>,</w:t>
       </w:r>
       <w:r>
-        <w:t xml:space="preserve"> and Spatial Data (ZIP) for a single EBAR </w:t>
-      </w:r>
-      <w:proofErr w:type="spellStart"/>
-      <w:r>
-        <w:t>RangeMap</w:t>
-      </w:r>
-      <w:proofErr w:type="spellEnd"/>
-      <w:r>
-        <w:t>.</w:t>
-      </w:r>
-      <w:r>
-        <w:t xml:space="preserve"> </w:t>
-      </w:r>
-      <w:r>
-        <w:t>Outputs go to</w:t>
+        <w:t xml:space="preserve"> and Spatial Data (ZIP) for a single EBAR RangeMap.</w:t>
+      </w:r>
+      <w:r>
+        <w:t xml:space="preserve"> Outputs go to</w:t>
       </w:r>
       <w:r>
         <w:t xml:space="preserve"> the</w:t>
       </w:r>
       <w:r>
-        <w:t xml:space="preserve"> </w:t>
-      </w:r>
-      <w:proofErr w:type="spellStart"/>
-      <w:r>
-        <w:t>download_folder</w:t>
-      </w:r>
-      <w:proofErr w:type="spellEnd"/>
-      <w:r>
-        <w:t xml:space="preserve"> configured in EBARUtils.py.</w:t>
+        <w:t xml:space="preserve"> download_folder configured in EBARUtils.py.</w:t>
       </w:r>
     </w:p>
     <w:p>
@@ -4616,36 +3952,12 @@
     </w:p>
     <w:p>
       <w:r>
-        <w:t xml:space="preserve">Range Map ID: </w:t>
-      </w:r>
-      <w:proofErr w:type="spellStart"/>
-      <w:r>
-        <w:t>RangeMapID</w:t>
-      </w:r>
-      <w:proofErr w:type="spellEnd"/>
-      <w:r>
-        <w:t xml:space="preserve"> of the </w:t>
-      </w:r>
-      <w:proofErr w:type="spellStart"/>
-      <w:r>
-        <w:t>RangeMap</w:t>
-      </w:r>
-      <w:proofErr w:type="spellEnd"/>
-      <w:r>
-        <w:t xml:space="preserve"> to be published.</w:t>
-      </w:r>
-    </w:p>
-    <w:p>
-      <w:r>
-        <w:t xml:space="preserve">Output GIS Data Zip: </w:t>
-      </w:r>
-      <w:proofErr w:type="spellStart"/>
-      <w:r>
-        <w:t>boolean</w:t>
-      </w:r>
-      <w:proofErr w:type="spellEnd"/>
-      <w:r>
-        <w:t xml:space="preserve"> flag indicating that a Zip file of spatial data will be cr</w:t>
+        <w:t>Range Map ID: RangeMapID of the RangeMap to be published.</w:t>
+      </w:r>
+    </w:p>
+    <w:p>
+      <w:r>
+        <w:t>Output GIS Data Zip: boolean flag indicating that a Zip file of spatial data will be cr</w:t>
       </w:r>
       <w:r>
         <w:t>e</w:t>
@@ -4666,8 +3978,8 @@
       <w:r>
         <w:t>Sync Species List Biotics Tool</w:t>
       </w:r>
-      <w:bookmarkEnd w:id="26"/>
-      <w:bookmarkEnd w:id="27"/>
+      <w:bookmarkEnd w:id="28"/>
+      <w:bookmarkEnd w:id="29"/>
     </w:p>
     <w:p>
       <w:pPr>
@@ -4732,15 +4044,7 @@
     </w:p>
     <w:p>
       <w:r>
-        <w:t xml:space="preserve">CSV File: a file of one or more Biotics species created using the query “OneDrive\EBAR\Data Mining\Species Prioritization\Biotics Sync\BioticsSpeciesDownload.txt”. Existing species (based on ELEMENT_NATIONAL_ID) in the BIOTICS_ELEMENT_NATIONAL table of the </w:t>
-      </w:r>
-      <w:proofErr w:type="spellStart"/>
-      <w:r>
-        <w:t>ebarkba</w:t>
-      </w:r>
-      <w:proofErr w:type="spellEnd"/>
-      <w:r>
-        <w:t xml:space="preserve"> geodatabase will be updated, and new species will be added.</w:t>
+        <w:t>CSV File: a file of one or more Biotics species created using the query “OneDrive\EBAR\Data Mining\Species Prioritization\Biotics Sync\BioticsSpeciesDownload.txt”. Existing species (based on ELEMENT_NATIONAL_ID) in the BIOTICS_ELEMENT_NATIONAL table of the ebarkba geodatabase will be updated, and new species will be added.</w:t>
       </w:r>
     </w:p>
     <w:p/>
@@ -4828,15 +4132,7 @@
     </w:p>
     <w:p>
       <w:r>
-        <w:t xml:space="preserve">CSV File: a file created in R from multiple queries to determine KBA trigger species. Existing species are matched based on ELEMENT_NATIONAL_ID to the BIOTICS_ELEMENT_NATIONAL table of the </w:t>
-      </w:r>
-      <w:proofErr w:type="spellStart"/>
-      <w:r>
-        <w:t>ebarkba</w:t>
-      </w:r>
-      <w:proofErr w:type="spellEnd"/>
-      <w:r>
-        <w:t xml:space="preserve"> geodatabase. Records in the species table will be updated, and new species will be added, if there is a successful match.</w:t>
+        <w:t>CSV File: a file created in R from multiple queries to determine KBA trigger species. Existing species are matched based on ELEMENT_NATIONAL_ID to the BIOTICS_ELEMENT_NATIONAL table of the ebarkba geodatabase. Records in the species table will be updated, and new species will be added, if there is a successful match.</w:t>
       </w:r>
     </w:p>
     <w:p/>
@@ -4969,15 +4265,7 @@
         <w:t>National Scientific Name</w:t>
       </w:r>
       <w:r>
-        <w:t xml:space="preserve">), for instance to include data from an </w:t>
-      </w:r>
-      <w:proofErr w:type="spellStart"/>
-      <w:r>
-        <w:t>infraspecies</w:t>
-      </w:r>
-      <w:proofErr w:type="spellEnd"/>
-      <w:r>
-        <w:t>.</w:t>
+        <w:t>), for instance to include data from an infraspecies.</w:t>
       </w:r>
     </w:p>
     <w:p>
@@ -5061,15 +4349,7 @@
         <w:contextualSpacing/>
       </w:pPr>
       <w:r>
-        <w:t xml:space="preserve">Run Sync Species List KBA tool passing in the CSV file from the previous step. This syncs KBA fields for existing species and outputs a list of </w:t>
-      </w:r>
-      <w:proofErr w:type="spellStart"/>
-      <w:r>
-        <w:t>ElementNationalIDs</w:t>
-      </w:r>
-      <w:proofErr w:type="spellEnd"/>
-      <w:r>
-        <w:t xml:space="preserve"> for new species (i.e. those not in the EBAR database).</w:t>
+        <w:t>Run Sync Species List KBA tool passing in the CSV file from the previous step. This syncs KBA fields for existing species and outputs a list of ElementNationalIDs for new species (i.e. those not in the EBAR database).</w:t>
       </w:r>
     </w:p>
     <w:p>
@@ -5108,13 +4388,8 @@
         </w:r>
       </w:hyperlink>
       <w:r>
-        <w:t xml:space="preserve">) using a web browser and run the Biotics Species Download and Biotics Synonym Download queries (available at “OneDrive\EBAR\Data Mining\Species Prioritization\Biotics Sync”), passing in the </w:t>
-      </w:r>
-      <w:proofErr w:type="spellStart"/>
-      <w:r>
-        <w:t>ElementNationalID</w:t>
-      </w:r>
-      <w:proofErr w:type="spellEnd"/>
+        <w:t>) using a web browser and run the Biotics Species Download and Biotics Synonym Download queries (available at “OneDrive\EBAR\Data Mining\Species Prioritization\Biotics Sync”), passing in the ElementNationalID</w:t>
+      </w:r>
       <w:r>
         <w:t>(s)</w:t>
       </w:r>
@@ -5180,39 +4455,7 @@
         <w:contextualSpacing/>
       </w:pPr>
       <w:r>
-        <w:t xml:space="preserve">For tabular </w:t>
-      </w:r>
-      <w:proofErr w:type="spellStart"/>
-      <w:r>
-        <w:t>DatasetSourceTypes</w:t>
-      </w:r>
-      <w:proofErr w:type="spellEnd"/>
-      <w:r>
-        <w:t xml:space="preserve">, the Import Tabular Data tool uses field mappings defined in TabularFieldMapping.py to translate between the fields of the </w:t>
-      </w:r>
-      <w:proofErr w:type="spellStart"/>
-      <w:r>
-        <w:t>DatasetSource</w:t>
-      </w:r>
-      <w:proofErr w:type="spellEnd"/>
-      <w:r>
-        <w:t xml:space="preserve"> (GBIF, </w:t>
-      </w:r>
-      <w:proofErr w:type="spellStart"/>
-      <w:r>
-        <w:t>VertNet</w:t>
-      </w:r>
-      <w:proofErr w:type="spellEnd"/>
-      <w:r>
-        <w:t xml:space="preserve">, etc.) and the </w:t>
-      </w:r>
-      <w:proofErr w:type="spellStart"/>
-      <w:r>
-        <w:t>InputPoint</w:t>
-      </w:r>
-      <w:proofErr w:type="spellEnd"/>
-      <w:r>
-        <w:t xml:space="preserve"> table.</w:t>
+        <w:t>For tabular DatasetSourceTypes, the Import Tabular Data tool uses field mappings defined in TabularFieldMapping.py to translate between the fields of the DatasetSource (GBIF, VertNet, etc.) and the InputPoint table.</w:t>
       </w:r>
     </w:p>
     <w:p>
@@ -5225,39 +4468,7 @@
       </w:pPr>
       <w:r>
         <w:lastRenderedPageBreak/>
-        <w:t xml:space="preserve">For spatial </w:t>
-      </w:r>
-      <w:proofErr w:type="spellStart"/>
-      <w:r>
-        <w:t>DatasetSourceTypes</w:t>
-      </w:r>
-      <w:proofErr w:type="spellEnd"/>
-      <w:r>
-        <w:t xml:space="preserve">, the Import Spatial Data tools use field mappings defined in the </w:t>
-      </w:r>
-      <w:proofErr w:type="spellStart"/>
-      <w:r>
-        <w:t>DatasetSource</w:t>
-      </w:r>
-      <w:proofErr w:type="spellEnd"/>
-      <w:r>
-        <w:t xml:space="preserve"> table (field names ending with “Field”) to translate between the fields of the </w:t>
-      </w:r>
-      <w:proofErr w:type="spellStart"/>
-      <w:r>
-        <w:t>DatasetSource</w:t>
-      </w:r>
-      <w:proofErr w:type="spellEnd"/>
-      <w:r>
-        <w:t xml:space="preserve"> (provincial CDC, state NHP, etc.) and the </w:t>
-      </w:r>
-      <w:proofErr w:type="spellStart"/>
-      <w:r>
-        <w:t>InputPoint</w:t>
-      </w:r>
-      <w:proofErr w:type="spellEnd"/>
-      <w:r>
-        <w:t>/Line/Polygon tables.</w:t>
+        <w:t>For spatial DatasetSourceTypes, the Import Spatial Data tools use field mappings defined in the DatasetSource table (field names ending with “Field”) to translate between the fields of the DatasetSource (provincial CDC, state NHP, etc.) and the InputPoint/Line/Polygon tables.</w:t>
       </w:r>
     </w:p>
     <w:p>
@@ -5269,23 +4480,7 @@
         <w:contextualSpacing/>
       </w:pPr>
       <w:r>
-        <w:t xml:space="preserve">Spatial Datasets must also be given a </w:t>
-      </w:r>
-      <w:proofErr w:type="spellStart"/>
-      <w:r>
-        <w:t>DatasetType</w:t>
-      </w:r>
-      <w:proofErr w:type="spellEnd"/>
-      <w:r>
-        <w:t xml:space="preserve"> in the </w:t>
-      </w:r>
-      <w:proofErr w:type="spellStart"/>
-      <w:r>
-        <w:t>DatasetSource</w:t>
-      </w:r>
-      <w:proofErr w:type="spellEnd"/>
-      <w:r>
-        <w:t xml:space="preserve"> table, with values as follows:</w:t>
+        <w:t>Spatial Datasets must also be given a DatasetType in the DatasetSource table, with values as follows:</w:t>
       </w:r>
     </w:p>
     <w:p>
@@ -5321,15 +4516,7 @@
         <w:contextualSpacing/>
       </w:pPr>
       <w:r>
-        <w:t xml:space="preserve">Element Occurrences – point, line or polygon EOs from a </w:t>
-      </w:r>
-      <w:proofErr w:type="spellStart"/>
-      <w:r>
-        <w:t>NatureServe</w:t>
-      </w:r>
-      <w:proofErr w:type="spellEnd"/>
-      <w:r>
-        <w:t xml:space="preserve"> member program (CDC or NHP).</w:t>
+        <w:t>Element Occurrences – point, line or polygon EOs from a NatureServe member program (CDC or NHP).</w:t>
       </w:r>
     </w:p>
     <w:p>
@@ -5341,15 +4528,7 @@
         <w:contextualSpacing/>
       </w:pPr>
       <w:r>
-        <w:t xml:space="preserve">Habitat Suitability – polygon areas of suitable habitat from an authoritative source, such as a </w:t>
-      </w:r>
-      <w:proofErr w:type="spellStart"/>
-      <w:r>
-        <w:t>NatureServe</w:t>
-      </w:r>
-      <w:proofErr w:type="spellEnd"/>
-      <w:r>
-        <w:t xml:space="preserve"> HSM.</w:t>
+        <w:t>Habitat Suitability – polygon areas of suitable habitat from an authoritative source, such as a NatureServe HSM.</w:t>
       </w:r>
     </w:p>
     <w:p>
@@ -5385,15 +4564,7 @@
         <w:contextualSpacing/>
       </w:pPr>
       <w:r>
-        <w:t xml:space="preserve">Source Features – point SFs from a </w:t>
-      </w:r>
-      <w:proofErr w:type="spellStart"/>
-      <w:r>
-        <w:t>NatureServe</w:t>
-      </w:r>
-      <w:proofErr w:type="spellEnd"/>
-      <w:r>
-        <w:t xml:space="preserve"> member program.</w:t>
+        <w:t>Source Features – point SFs from a NatureServe member program.</w:t>
       </w:r>
     </w:p>
     <w:p>
@@ -5487,7 +4658,7 @@
 </file>
 
 <file path=word/numbering.xml><?xml version="1.0" encoding="utf-8"?>
-<w:numbering xmlns:wpc="http://schemas.microsoft.com/office/word/2010/wordprocessingCanvas" xmlns:cx="http://schemas.microsoft.com/office/drawing/2014/chartex" xmlns:cx1="http://schemas.microsoft.com/office/drawing/2015/9/8/chartex" xmlns:cx2="http://schemas.microsoft.com/office/drawing/2015/10/21/chartex" xmlns:cx3="http://schemas.microsoft.com/office/drawing/2016/5/9/chartex" xmlns:cx4="http://schemas.microsoft.com/office/drawing/2016/5/10/chartex" xmlns:cx5="http://schemas.microsoft.com/office/drawing/2016/5/11/chartex" xmlns:cx6="http://schemas.microsoft.com/office/drawing/2016/5/12/chartex" xmlns:cx7="http://schemas.microsoft.com/office/drawing/2016/5/13/chartex" xmlns:cx8="http://schemas.microsoft.com/office/drawing/2016/5/14/chartex" xmlns:mc="http://schemas.openxmlformats.org/markup-compatibility/2006" xmlns:aink="http://schemas.microsoft.com/office/drawing/2016/ink" xmlns:am3d="http://schemas.microsoft.com/office/drawing/2017/model3d" xmlns:o="urn:schemas-microsoft-com:office:office" xmlns:r="http://schemas.openxmlformats.org/officeDocument/2006/relationships" xmlns:m="http://schemas.openxmlformats.org/officeDocument/2006/math" xmlns:v="urn:schemas-microsoft-com:vml" xmlns:wp14="http://schemas.microsoft.com/office/word/2010/wordprocessingDrawing" xmlns:wp="http://schemas.openxmlformats.org/drawingml/2006/wordprocessingDrawing" xmlns:w10="urn:schemas-microsoft-com:office:word" xmlns:w="http://schemas.openxmlformats.org/wordprocessingml/2006/main" xmlns:w14="http://schemas.microsoft.com/office/word/2010/wordml" xmlns:w15="http://schemas.microsoft.com/office/word/2012/wordml" xmlns:w16cex="http://schemas.microsoft.com/office/word/2018/wordml/cex" xmlns:w16cid="http://schemas.microsoft.com/office/word/2016/wordml/cid" xmlns:w16="http://schemas.microsoft.com/office/word/2018/wordml" xmlns:w16se="http://schemas.microsoft.com/office/word/2015/wordml/symex" xmlns:wpg="http://schemas.microsoft.com/office/word/2010/wordprocessingGroup" xmlns:wpi="http://schemas.microsoft.com/office/word/2010/wordprocessingInk" xmlns:wne="http://schemas.microsoft.com/office/word/2006/wordml" xmlns:wps="http://schemas.microsoft.com/office/word/2010/wordprocessingShape" mc:Ignorable="w14 w15 w16se w16cid w16 w16cex wp14">
+<w:numbering xmlns:wpc="http://schemas.microsoft.com/office/word/2010/wordprocessingCanvas" xmlns:cx="http://schemas.microsoft.com/office/drawing/2014/chartex" xmlns:cx1="http://schemas.microsoft.com/office/drawing/2015/9/8/chartex" xmlns:cx2="http://schemas.microsoft.com/office/drawing/2015/10/21/chartex" xmlns:cx3="http://schemas.microsoft.com/office/drawing/2016/5/9/chartex" xmlns:cx4="http://schemas.microsoft.com/office/drawing/2016/5/10/chartex" xmlns:cx5="http://schemas.microsoft.com/office/drawing/2016/5/11/chartex" xmlns:cx6="http://schemas.microsoft.com/office/drawing/2016/5/12/chartex" xmlns:cx7="http://schemas.microsoft.com/office/drawing/2016/5/13/chartex" xmlns:cx8="http://schemas.microsoft.com/office/drawing/2016/5/14/chartex" xmlns:mc="http://schemas.openxmlformats.org/markup-compatibility/2006" xmlns:aink="http://schemas.microsoft.com/office/drawing/2016/ink" xmlns:am3d="http://schemas.microsoft.com/office/drawing/2017/model3d" xmlns:o="urn:schemas-microsoft-com:office:office" xmlns:r="http://schemas.openxmlformats.org/officeDocument/2006/relationships" xmlns:m="http://schemas.openxmlformats.org/officeDocument/2006/math" xmlns:v="urn:schemas-microsoft-com:vml" xmlns:wp14="http://schemas.microsoft.com/office/word/2010/wordprocessingDrawing" xmlns:wp="http://schemas.openxmlformats.org/drawingml/2006/wordprocessingDrawing" xmlns:w10="urn:schemas-microsoft-com:office:word" xmlns:w="http://schemas.openxmlformats.org/wordprocessingml/2006/main" xmlns:w14="http://schemas.microsoft.com/office/word/2010/wordml" xmlns:w15="http://schemas.microsoft.com/office/word/2012/wordml" xmlns:w16cex="http://schemas.microsoft.com/office/word/2018/wordml/cex" xmlns:w16cid="http://schemas.microsoft.com/office/word/2016/wordml/cid" xmlns:w16="http://schemas.microsoft.com/office/word/2018/wordml" xmlns:w16sdtdh="http://schemas.microsoft.com/office/word/2020/wordml/sdtdatahash" xmlns:w16se="http://schemas.microsoft.com/office/word/2015/wordml/symex" xmlns:wpg="http://schemas.microsoft.com/office/word/2010/wordprocessingGroup" xmlns:wpi="http://schemas.microsoft.com/office/word/2010/wordprocessingInk" xmlns:wne="http://schemas.microsoft.com/office/word/2006/wordml" xmlns:wps="http://schemas.microsoft.com/office/word/2010/wordprocessingShape" mc:Ignorable="w14 w15 w16se w16cid w16 w16cex w16sdtdh wp14">
   <w:abstractNum w:abstractNumId="0" w15:restartNumberingAfterBreak="0">
     <w:nsid w:val="18675936"/>
     <w:multiLevelType w:val="hybridMultilevel"/>
@@ -6652,7 +5823,7 @@
 </file>
 
 <file path=word/styles.xml><?xml version="1.0" encoding="utf-8"?>
-<w:styles xmlns:mc="http://schemas.openxmlformats.org/markup-compatibility/2006" xmlns:r="http://schemas.openxmlformats.org/officeDocument/2006/relationships" xmlns:w="http://schemas.openxmlformats.org/wordprocessingml/2006/main" xmlns:w14="http://schemas.microsoft.com/office/word/2010/wordml" xmlns:w15="http://schemas.microsoft.com/office/word/2012/wordml" xmlns:w16cex="http://schemas.microsoft.com/office/word/2018/wordml/cex" xmlns:w16cid="http://schemas.microsoft.com/office/word/2016/wordml/cid" xmlns:w16="http://schemas.microsoft.com/office/word/2018/wordml" xmlns:w16se="http://schemas.microsoft.com/office/word/2015/wordml/symex" mc:Ignorable="w14 w15 w16se w16cid w16 w16cex">
+<w:styles xmlns:mc="http://schemas.openxmlformats.org/markup-compatibility/2006" xmlns:r="http://schemas.openxmlformats.org/officeDocument/2006/relationships" xmlns:w="http://schemas.openxmlformats.org/wordprocessingml/2006/main" xmlns:w14="http://schemas.microsoft.com/office/word/2010/wordml" xmlns:w15="http://schemas.microsoft.com/office/word/2012/wordml" xmlns:w16cex="http://schemas.microsoft.com/office/word/2018/wordml/cex" xmlns:w16cid="http://schemas.microsoft.com/office/word/2016/wordml/cid" xmlns:w16="http://schemas.microsoft.com/office/word/2018/wordml" xmlns:w16sdtdh="http://schemas.microsoft.com/office/word/2020/wordml/sdtdatahash" xmlns:w16se="http://schemas.microsoft.com/office/word/2015/wordml/symex" mc:Ignorable="w14 w15 w16se w16cid w16 w16cex w16sdtdh">
   <w:docDefaults>
     <w:rPrDefault>
       <w:rPr>

</xml_diff>

<commit_message>
Input Feedback tools documentation
</commit_message>
<xml_diff>
--- a/docs/EBAR Tools Documentation.docx
+++ b/docs/EBAR Tools Documentation.docx
@@ -1883,7 +1883,15 @@
     </w:p>
     <w:p>
       <w:r>
-        <w:t>Tools published to the EBAR Tools geoprocessing service run against the production ebarkba geodatabase. Access tools in ArcGIS Pro via the Portal tab in the Catalog Pane:</w:t>
+        <w:t xml:space="preserve">Tools published to the EBAR Tools geoprocessing service run against the production </w:t>
+      </w:r>
+      <w:proofErr w:type="spellStart"/>
+      <w:r>
+        <w:t>ebarkba</w:t>
+      </w:r>
+      <w:proofErr w:type="spellEnd"/>
+      <w:r>
+        <w:t xml:space="preserve"> geodatabase. Access tools in ArcGIS Pro via the Portal tab in the Catalog Pane:</w:t>
       </w:r>
     </w:p>
     <w:p>
@@ -2142,13 +2150,23 @@
     </w:p>
     <w:p>
       <w:r>
-        <w:t>No parameters, uses IncludeInDownloadTable</w:t>
-      </w:r>
+        <w:t xml:space="preserve">No parameters, uses </w:t>
+      </w:r>
+      <w:proofErr w:type="spellStart"/>
+      <w:r>
+        <w:t>IncludeInDownloadTable</w:t>
+      </w:r>
+      <w:proofErr w:type="spellEnd"/>
       <w:r>
         <w:t xml:space="preserve"> (see details in the Build EBAR Download Table Tool) to include spatial data only for </w:t>
       </w:r>
-      <w:r>
-        <w:t>IncludeInDownloadTable=1</w:t>
+      <w:proofErr w:type="spellStart"/>
+      <w:r>
+        <w:t>IncludeInDownloadTable</w:t>
+      </w:r>
+      <w:proofErr w:type="spellEnd"/>
+      <w:r>
+        <w:t>=1</w:t>
       </w:r>
       <w:r>
         <w:t>.</w:t>
@@ -2228,7 +2246,23 @@
         <w:spacing w:after="0"/>
       </w:pPr>
       <w:r>
-        <w:t>No parameters, uses IncludeInDownloadTable field to only provide a spatial data link for IncludeInDownloadTable=1 and generate the html Status column as follows:</w:t>
+        <w:t xml:space="preserve">No parameters, uses </w:t>
+      </w:r>
+      <w:proofErr w:type="spellStart"/>
+      <w:r>
+        <w:t>IncludeInDownloadTable</w:t>
+      </w:r>
+      <w:proofErr w:type="spellEnd"/>
+      <w:r>
+        <w:t xml:space="preserve"> field to only provide a spatial data link for </w:t>
+      </w:r>
+      <w:proofErr w:type="spellStart"/>
+      <w:r>
+        <w:t>IncludeInDownloadTable</w:t>
+      </w:r>
+      <w:proofErr w:type="spellEnd"/>
+      <w:r>
+        <w:t>=1 and generate the html Status column as follows:</w:t>
       </w:r>
     </w:p>
     <w:p>
@@ -2288,6 +2322,107 @@
         <w:pStyle w:val="Heading2"/>
       </w:pPr>
       <w:bookmarkStart w:id="12" w:name="_Toc83727289"/>
+      <w:r>
+        <w:t>Delete Input Feedback Tool</w:t>
+      </w:r>
+    </w:p>
+    <w:p>
+      <w:r>
+        <w:t xml:space="preserve">Delete an </w:t>
+      </w:r>
+      <w:proofErr w:type="spellStart"/>
+      <w:r>
+        <w:t>InputFeedback</w:t>
+      </w:r>
+      <w:proofErr w:type="spellEnd"/>
+      <w:r>
+        <w:t xml:space="preserve"> record from the EBAR geodatabase</w:t>
+      </w:r>
+      <w:r>
+        <w:t>.</w:t>
+      </w:r>
+    </w:p>
+    <w:p>
+      <w:r>
+        <w:rPr>
+          <w:noProof/>
+        </w:rPr>
+        <w:drawing>
+          <wp:inline distT="0" distB="0" distL="0" distR="0" wp14:anchorId="7BFB28F1" wp14:editId="4DAEBF51">
+            <wp:extent cx="2969895" cy="1027893"/>
+            <wp:effectExtent l="0" t="0" r="1905" b="1270"/>
+            <wp:docPr id="13" name="Picture 13"/>
+            <wp:cNvGraphicFramePr>
+              <a:graphicFrameLocks xmlns:a="http://schemas.openxmlformats.org/drawingml/2006/main" noChangeAspect="1"/>
+            </wp:cNvGraphicFramePr>
+            <a:graphic xmlns:a="http://schemas.openxmlformats.org/drawingml/2006/main">
+              <a:graphicData uri="http://schemas.openxmlformats.org/drawingml/2006/picture">
+                <pic:pic xmlns:pic="http://schemas.openxmlformats.org/drawingml/2006/picture">
+                  <pic:nvPicPr>
+                    <pic:cNvPr id="0" name="Picture 4"/>
+                    <pic:cNvPicPr>
+                      <a:picLocks noChangeAspect="1" noChangeArrowheads="1"/>
+                    </pic:cNvPicPr>
+                  </pic:nvPicPr>
+                  <pic:blipFill>
+                    <a:blip r:embed="rId13">
+                      <a:extLst>
+                        <a:ext uri="{28A0092B-C50C-407E-A947-70E740481C1C}">
+                          <a14:useLocalDpi xmlns:a14="http://schemas.microsoft.com/office/drawing/2010/main" val="0"/>
+                        </a:ext>
+                      </a:extLst>
+                    </a:blip>
+                    <a:srcRect/>
+                    <a:stretch>
+                      <a:fillRect/>
+                    </a:stretch>
+                  </pic:blipFill>
+                  <pic:spPr bwMode="auto">
+                    <a:xfrm>
+                      <a:off x="0" y="0"/>
+                      <a:ext cx="2987247" cy="1033899"/>
+                    </a:xfrm>
+                    <a:prstGeom prst="rect">
+                      <a:avLst/>
+                    </a:prstGeom>
+                    <a:noFill/>
+                    <a:ln>
+                      <a:noFill/>
+                    </a:ln>
+                  </pic:spPr>
+                </pic:pic>
+              </a:graphicData>
+            </a:graphic>
+          </wp:inline>
+        </w:drawing>
+      </w:r>
+    </w:p>
+    <w:p>
+      <w:r>
+        <w:t xml:space="preserve">Input Feedback ID: </w:t>
+      </w:r>
+      <w:proofErr w:type="spellStart"/>
+      <w:r>
+        <w:t>InputFeedbackID</w:t>
+      </w:r>
+      <w:proofErr w:type="spellEnd"/>
+      <w:r>
+        <w:t xml:space="preserve"> of the record to be deleted.</w:t>
+      </w:r>
+    </w:p>
+    <w:p>
+      <w:r>
+        <w:t>WARNING: deletions cannot be undone</w:t>
+      </w:r>
+      <w:r>
+        <w:t>.</w:t>
+      </w:r>
+    </w:p>
+    <w:p/>
+    <w:p>
+      <w:pPr>
+        <w:pStyle w:val="Heading2"/>
+      </w:pPr>
       <w:r>
         <w:t>Delete Range Map Tool</w:t>
       </w:r>
@@ -2324,7 +2459,7 @@
                     </pic:cNvPicPr>
                   </pic:nvPicPr>
                   <pic:blipFill>
-                    <a:blip r:embed="rId13">
+                    <a:blip r:embed="rId14">
                       <a:extLst>
                         <a:ext uri="{28A0092B-C50C-407E-A947-70E740481C1C}">
                           <a14:useLocalDpi xmlns:a14="http://schemas.microsoft.com/office/drawing/2010/main" val="0"/>
@@ -2360,8 +2495,13 @@
       <w:r>
         <w:t xml:space="preserve">Range Map ID: </w:t>
       </w:r>
-      <w:r>
-        <w:t>RangeMapID of the record to be deleted.</w:t>
+      <w:proofErr w:type="spellStart"/>
+      <w:r>
+        <w:t>RangeMapID</w:t>
+      </w:r>
+      <w:proofErr w:type="spellEnd"/>
+      <w:r>
+        <w:t xml:space="preserve"> of the record to be deleted.</w:t>
       </w:r>
     </w:p>
     <w:p>
@@ -2369,10 +2509,26 @@
         <w:t>WARNING: this tool has some basic checks to prevent inappropriate deletions</w:t>
       </w:r>
       <w:r>
-        <w:t xml:space="preserve"> including ensuring that RangeStage is set to “Delete”</w:t>
-      </w:r>
-      <w:r>
-        <w:t>, but completed deletions cannot be undone.</w:t>
+        <w:t xml:space="preserve"> including ensuring that </w:t>
+      </w:r>
+      <w:proofErr w:type="spellStart"/>
+      <w:r>
+        <w:t>RangeStage</w:t>
+      </w:r>
+      <w:proofErr w:type="spellEnd"/>
+      <w:r>
+        <w:t xml:space="preserve"> is set to “Delete</w:t>
+      </w:r>
+      <w:proofErr w:type="gramStart"/>
+      <w:r>
+        <w:t>”</w:t>
+      </w:r>
+      <w:r>
+        <w:t>, but</w:t>
+      </w:r>
+      <w:proofErr w:type="gramEnd"/>
+      <w:r>
+        <w:t xml:space="preserve"> completed deletions cannot be undone.</w:t>
       </w:r>
     </w:p>
     <w:p/>
@@ -2398,22 +2554,47 @@
           <w:sz w:val="26"/>
           <w:szCs w:val="26"/>
         </w:rPr>
+        <w:lastRenderedPageBreak/>
         <w:t>Export Input Data Tool</w:t>
       </w:r>
       <w:bookmarkEnd w:id="13"/>
     </w:p>
     <w:p>
       <w:r>
-        <w:t xml:space="preserve">Export InputPoint/Line/Polygon </w:t>
-      </w:r>
-      <w:r>
-        <w:t>and Bad</w:t>
-      </w:r>
-      <w:r>
-        <w:t xml:space="preserve">InputPoint/Line/Polygon </w:t>
-      </w:r>
-      <w:r>
-        <w:t>records, always excluding "other" DatasetTypes and EBAR Restricted records.</w:t>
+        <w:t xml:space="preserve">Export </w:t>
+      </w:r>
+      <w:proofErr w:type="spellStart"/>
+      <w:r>
+        <w:t>InputPoint</w:t>
+      </w:r>
+      <w:proofErr w:type="spellEnd"/>
+      <w:r>
+        <w:t xml:space="preserve">/Line/Polygon </w:t>
+      </w:r>
+      <w:r>
+        <w:t xml:space="preserve">and </w:t>
+      </w:r>
+      <w:proofErr w:type="spellStart"/>
+      <w:r>
+        <w:t>Bad</w:t>
+      </w:r>
+      <w:r>
+        <w:t>InputPoint</w:t>
+      </w:r>
+      <w:proofErr w:type="spellEnd"/>
+      <w:r>
+        <w:t xml:space="preserve">/Line/Polygon </w:t>
+      </w:r>
+      <w:r>
+        <w:t xml:space="preserve">records, always excluding "other" </w:t>
+      </w:r>
+      <w:proofErr w:type="spellStart"/>
+      <w:r>
+        <w:t>DatasetTypes</w:t>
+      </w:r>
+      <w:proofErr w:type="spellEnd"/>
+      <w:r>
+        <w:t xml:space="preserve"> and EBAR Restricted records.</w:t>
       </w:r>
     </w:p>
     <w:p>
@@ -2421,7 +2602,6 @@
         <w:rPr>
           <w:noProof/>
         </w:rPr>
-        <w:lastRenderedPageBreak/>
         <w:drawing>
           <wp:inline distT="0" distB="0" distL="0" distR="0" wp14:anchorId="077C724C" wp14:editId="4C3989C7">
             <wp:extent cx="3132814" cy="3556616"/>
@@ -2438,7 +2618,7 @@
                     <pic:cNvPicPr/>
                   </pic:nvPicPr>
                   <pic:blipFill>
-                    <a:blip r:embed="rId14"/>
+                    <a:blip r:embed="rId15"/>
                     <a:stretch>
                       <a:fillRect/>
                     </a:stretch>
@@ -2461,12 +2641,28 @@
     </w:p>
     <w:p>
       <w:r>
-        <w:t>Jurisdictions Covered: select jurisdiction(s) to include in the export; note that each jurisdiction is buffered by 32km then the buffer is used in an intersect to select InputPoint/Line/Polygon records for inclusion.</w:t>
-      </w:r>
-    </w:p>
-    <w:p>
-      <w:r>
-        <w:t>Include CDC Data: optionally include data from NatureServe Networks partners (Conservation Data Centres and Natural Heritage Programs), but not EBAR Restricted records.</w:t>
+        <w:t xml:space="preserve">Jurisdictions Covered: select jurisdiction(s) to include in the export; note that each jurisdiction is buffered by 32km then the buffer is used in an intersect to select </w:t>
+      </w:r>
+      <w:proofErr w:type="spellStart"/>
+      <w:r>
+        <w:t>InputPoint</w:t>
+      </w:r>
+      <w:proofErr w:type="spellEnd"/>
+      <w:r>
+        <w:t>/Line/Polygon records for inclusion.</w:t>
+      </w:r>
+    </w:p>
+    <w:p>
+      <w:r>
+        <w:t xml:space="preserve">Include CDC Data: optionally include data from </w:t>
+      </w:r>
+      <w:proofErr w:type="spellStart"/>
+      <w:r>
+        <w:t>NatureServe</w:t>
+      </w:r>
+      <w:proofErr w:type="spellEnd"/>
+      <w:r>
+        <w:t xml:space="preserve"> Networks partners (Conservation Data Centres and Natural Heritage Programs), but not EBAR Restricted records.</w:t>
       </w:r>
     </w:p>
     <w:p>
@@ -2476,9 +2672,17 @@
     </w:p>
     <w:p>
       <w:r>
-        <w:t xml:space="preserve">Output Zip File Name: name of the file to be created and posted for download (e.g. </w:t>
-      </w:r>
-      <w:hyperlink r:id="rId15" w:history="1">
+        <w:t>Output Zip File Name: name of the file to be created and posted for download (</w:t>
+      </w:r>
+      <w:proofErr w:type="gramStart"/>
+      <w:r>
+        <w:t>e.g.</w:t>
+      </w:r>
+      <w:proofErr w:type="gramEnd"/>
+      <w:r>
+        <w:t xml:space="preserve"> </w:t>
+      </w:r>
+      <w:hyperlink r:id="rId16" w:history="1">
         <w:r>
           <w:rPr>
             <w:color w:val="0563C1" w:themeColor="hyperlink"/>
@@ -2519,8 +2723,21 @@
     </w:p>
     <w:p>
       <w:r>
-        <w:t>Flag bad input data using an InputPoint/Line/PolygonID</w:t>
-      </w:r>
+        <w:t xml:space="preserve">Flag bad input data using an </w:t>
+      </w:r>
+      <w:proofErr w:type="spellStart"/>
+      <w:r>
+        <w:t>InputPoint</w:t>
+      </w:r>
+      <w:proofErr w:type="spellEnd"/>
+      <w:r>
+        <w:t>/Line/</w:t>
+      </w:r>
+      <w:proofErr w:type="spellStart"/>
+      <w:r>
+        <w:t>PolygonID</w:t>
+      </w:r>
+      <w:proofErr w:type="spellEnd"/>
       <w:r>
         <w:t>. Note that only one ID at a time can be processed.</w:t>
       </w:r>
@@ -2549,7 +2766,7 @@
                     </pic:cNvPicPr>
                   </pic:nvPicPr>
                   <pic:blipFill>
-                    <a:blip r:embed="rId16">
+                    <a:blip r:embed="rId17">
                       <a:extLst>
                         <a:ext uri="{28A0092B-C50C-407E-A947-70E740481C1C}">
                           <a14:useLocalDpi xmlns:a14="http://schemas.microsoft.com/office/drawing/2010/main" val="0"/>
@@ -2583,7 +2800,31 @@
     </w:p>
     <w:p>
       <w:r>
-        <w:t>Input Point ID: InputPointID of the record to be moved from InputPoint to BadInputPoint.</w:t>
+        <w:t xml:space="preserve">Input Point ID: </w:t>
+      </w:r>
+      <w:proofErr w:type="spellStart"/>
+      <w:r>
+        <w:t>InputPointID</w:t>
+      </w:r>
+      <w:proofErr w:type="spellEnd"/>
+      <w:r>
+        <w:t xml:space="preserve"> of the record to be moved from </w:t>
+      </w:r>
+      <w:proofErr w:type="spellStart"/>
+      <w:r>
+        <w:t>InputPoint</w:t>
+      </w:r>
+      <w:proofErr w:type="spellEnd"/>
+      <w:r>
+        <w:t xml:space="preserve"> to </w:t>
+      </w:r>
+      <w:proofErr w:type="spellStart"/>
+      <w:r>
+        <w:t>BadInputPoint</w:t>
+      </w:r>
+      <w:proofErr w:type="spellEnd"/>
+      <w:r>
+        <w:t>.</w:t>
       </w:r>
     </w:p>
     <w:p>
@@ -2594,13 +2835,37 @@
         <w:t xml:space="preserve">Line </w:t>
       </w:r>
       <w:r>
-        <w:t>ID: Input</w:t>
+        <w:t xml:space="preserve">ID: </w:t>
+      </w:r>
+      <w:proofErr w:type="spellStart"/>
+      <w:r>
+        <w:t>Input</w:t>
       </w:r>
       <w:r>
         <w:t>LineI</w:t>
       </w:r>
       <w:r>
-        <w:t>D of the record to be moved from InputPoint to BadInputPoint.</w:t>
+        <w:t>D</w:t>
+      </w:r>
+      <w:proofErr w:type="spellEnd"/>
+      <w:r>
+        <w:t xml:space="preserve"> of the record to be moved from </w:t>
+      </w:r>
+      <w:proofErr w:type="spellStart"/>
+      <w:r>
+        <w:t>InputPoint</w:t>
+      </w:r>
+      <w:proofErr w:type="spellEnd"/>
+      <w:r>
+        <w:t xml:space="preserve"> to </w:t>
+      </w:r>
+      <w:proofErr w:type="spellStart"/>
+      <w:r>
+        <w:t>BadInputPoint</w:t>
+      </w:r>
+      <w:proofErr w:type="spellEnd"/>
+      <w:r>
+        <w:t>.</w:t>
       </w:r>
     </w:p>
     <w:p>
@@ -2611,23 +2876,41 @@
         <w:t>lygon</w:t>
       </w:r>
       <w:r>
-        <w:t xml:space="preserve"> ID: InputPo</w:t>
+        <w:t xml:space="preserve"> ID: </w:t>
+      </w:r>
+      <w:proofErr w:type="spellStart"/>
+      <w:r>
+        <w:t>InputPo</w:t>
       </w:r>
       <w:r>
         <w:t>lygon</w:t>
       </w:r>
       <w:r>
-        <w:t>ID of the record to be moved from InputPo</w:t>
+        <w:t>ID</w:t>
+      </w:r>
+      <w:proofErr w:type="spellEnd"/>
+      <w:r>
+        <w:t xml:space="preserve"> of the record to be moved from </w:t>
+      </w:r>
+      <w:proofErr w:type="spellStart"/>
+      <w:r>
+        <w:t>InputPo</w:t>
       </w:r>
       <w:r>
         <w:t>lygon</w:t>
       </w:r>
-      <w:r>
-        <w:t xml:space="preserve"> to BadInputPo</w:t>
+      <w:proofErr w:type="spellEnd"/>
+      <w:r>
+        <w:t xml:space="preserve"> to </w:t>
+      </w:r>
+      <w:proofErr w:type="spellStart"/>
+      <w:r>
+        <w:t>BadInputPo</w:t>
       </w:r>
       <w:r>
         <w:t>lygon</w:t>
       </w:r>
+      <w:proofErr w:type="spellEnd"/>
       <w:r>
         <w:t>.</w:t>
       </w:r>
@@ -2648,7 +2931,15 @@
         <w:t xml:space="preserve">Undo: </w:t>
       </w:r>
       <w:r>
-        <w:t>Undo an existing bad data record by moving it back to InputPoint/Line/Polygon</w:t>
+        <w:t xml:space="preserve">Undo an existing bad data record by moving it back to </w:t>
+      </w:r>
+      <w:proofErr w:type="spellStart"/>
+      <w:r>
+        <w:t>InputPoint</w:t>
+      </w:r>
+      <w:proofErr w:type="spellEnd"/>
+      <w:r>
+        <w:t>/Line/Polygon</w:t>
       </w:r>
       <w:r>
         <w:t>.</w:t>
@@ -2707,7 +2998,7 @@
                     </pic:cNvPicPr>
                   </pic:nvPicPr>
                   <pic:blipFill>
-                    <a:blip r:embed="rId17">
+                    <a:blip r:embed="rId18">
                       <a:extLst>
                         <a:ext uri="{28A0092B-C50C-407E-A947-70E740481C1C}">
                           <a14:useLocalDpi xmlns:a14="http://schemas.microsoft.com/office/drawing/2010/main" val="0"/>
@@ -2744,7 +3035,23 @@
         <w:spacing w:after="0"/>
       </w:pPr>
       <w:r>
-        <w:t xml:space="preserve">Range Map ID: RangeMapID of the high-quality, reviewed RangeMap outside of which Input data for primary and secondary species will be flagged as </w:t>
+        <w:t xml:space="preserve">Range Map ID: </w:t>
+      </w:r>
+      <w:proofErr w:type="spellStart"/>
+      <w:r>
+        <w:t>RangeMapID</w:t>
+      </w:r>
+      <w:proofErr w:type="spellEnd"/>
+      <w:r>
+        <w:t xml:space="preserve"> of the high-quality, reviewed </w:t>
+      </w:r>
+      <w:proofErr w:type="spellStart"/>
+      <w:r>
+        <w:t>RangeMap</w:t>
+      </w:r>
+      <w:proofErr w:type="spellEnd"/>
+      <w:r>
+        <w:t xml:space="preserve"> outside of which Input data for primary and secondary species will be flagged as </w:t>
       </w:r>
       <w:r>
         <w:t>b</w:t>
@@ -2759,7 +3066,15 @@
         <w:t xml:space="preserve">ata </w:t>
       </w:r>
       <w:r>
-        <w:t>by moving them to the BadInputPoint/Line/Polygon</w:t>
+        <w:t xml:space="preserve">by moving them to the </w:t>
+      </w:r>
+      <w:proofErr w:type="spellStart"/>
+      <w:r>
+        <w:t>BadInputPoint</w:t>
+      </w:r>
+      <w:proofErr w:type="spellEnd"/>
+      <w:r>
+        <w:t>/Line/Polygon</w:t>
       </w:r>
       <w:r>
         <w:t xml:space="preserve"> table</w:t>
@@ -2909,7 +3224,15 @@
         </w:numPr>
       </w:pPr>
       <w:r>
-        <w:t>Input records with no MaxDate will be ignored, regardless of where they occur.</w:t>
+        <w:t xml:space="preserve">Input records with no </w:t>
+      </w:r>
+      <w:proofErr w:type="spellStart"/>
+      <w:r>
+        <w:t>MaxDate</w:t>
+      </w:r>
+      <w:proofErr w:type="spellEnd"/>
+      <w:r>
+        <w:t xml:space="preserve"> will be ignored, regardless of where they occur.</w:t>
       </w:r>
     </w:p>
     <w:p>
@@ -2928,7 +3251,15 @@
         <w:t>d</w:t>
       </w:r>
       <w:r>
-        <w:t xml:space="preserve"> with the same DatasetSourceUniqueID </w:t>
+        <w:t xml:space="preserve"> with the same </w:t>
+      </w:r>
+      <w:proofErr w:type="spellStart"/>
+      <w:r>
+        <w:t>DatasetSourceUniqueID</w:t>
+      </w:r>
+      <w:proofErr w:type="spellEnd"/>
+      <w:r>
+        <w:t xml:space="preserve"> </w:t>
       </w:r>
       <w:r>
         <w:t>is</w:t>
@@ -2951,9 +3282,11 @@
       <w:r>
         <w:t xml:space="preserve">based on </w:t>
       </w:r>
+      <w:proofErr w:type="spellStart"/>
       <w:r>
         <w:t>DatasetSourceUniqueID</w:t>
       </w:r>
+      <w:proofErr w:type="spellEnd"/>
       <w:r>
         <w:t>.</w:t>
       </w:r>
@@ -2985,7 +3318,21 @@
         <w:rPr>
           <w:lang w:val="en-US"/>
         </w:rPr>
-        <w:t>Generate Range Map for a species from available spatial data and from review records marked with UseForMapGen=1.</w:t>
+        <w:t xml:space="preserve">Generate Range Map for a species from available spatial data and from review records marked with </w:t>
+      </w:r>
+      <w:proofErr w:type="spellStart"/>
+      <w:r>
+        <w:rPr>
+          <w:lang w:val="en-US"/>
+        </w:rPr>
+        <w:t>UseForMapGen</w:t>
+      </w:r>
+      <w:proofErr w:type="spellEnd"/>
+      <w:r>
+        <w:rPr>
+          <w:lang w:val="en-US"/>
+        </w:rPr>
+        <w:t>=1.</w:t>
       </w:r>
     </w:p>
     <w:p>
@@ -3102,19 +3449,33 @@
         <w:rPr>
           <w:lang w:val="en-US"/>
         </w:rPr>
-        <w:t xml:space="preserve"> Myotis septentrionalis).</w:t>
-      </w:r>
-    </w:p>
-    <w:p>
-      <w:pPr>
+        <w:t xml:space="preserve"> Myotis </w:t>
+      </w:r>
+      <w:proofErr w:type="spellStart"/>
+      <w:r>
         <w:rPr>
           <w:lang w:val="en-US"/>
         </w:rPr>
-      </w:pPr>
+        <w:t>septentrionalis</w:t>
+      </w:r>
+      <w:proofErr w:type="spellEnd"/>
       <w:r>
         <w:rPr>
           <w:lang w:val="en-US"/>
         </w:rPr>
+        <w:t>).</w:t>
+      </w:r>
+    </w:p>
+    <w:p>
+      <w:pPr>
+        <w:rPr>
+          <w:lang w:val="en-US"/>
+        </w:rPr>
+      </w:pPr>
+      <w:r>
+        <w:rPr>
+          <w:lang w:val="en-US"/>
+        </w:rPr>
         <w:t>If a Range Map has been published or has Reviews in progress or completed, th</w:t>
       </w:r>
       <w:r>
@@ -3141,13 +3502,45 @@
         <w:spacing w:after="0"/>
       </w:pPr>
       <w:r>
-        <w:t>In addition to creating/updating records in the RangeMap, RangeMapEcoshape and RangeMapEcoshapeInputDataset tables,</w:t>
+        <w:t xml:space="preserve">In addition to creating/updating records in the </w:t>
+      </w:r>
+      <w:proofErr w:type="spellStart"/>
+      <w:r>
+        <w:t>RangeMap</w:t>
+      </w:r>
+      <w:proofErr w:type="spellEnd"/>
+      <w:r>
+        <w:t xml:space="preserve">, </w:t>
+      </w:r>
+      <w:proofErr w:type="spellStart"/>
+      <w:r>
+        <w:t>RangeMapEcoshape</w:t>
+      </w:r>
+      <w:proofErr w:type="spellEnd"/>
+      <w:r>
+        <w:t xml:space="preserve"> and </w:t>
+      </w:r>
+      <w:proofErr w:type="spellStart"/>
+      <w:r>
+        <w:t>RangeMapEcoshapeInputDataset</w:t>
+      </w:r>
+      <w:proofErr w:type="spellEnd"/>
+      <w:r>
+        <w:t xml:space="preserve"> tables,</w:t>
       </w:r>
       <w:r>
         <w:t xml:space="preserve"> </w:t>
       </w:r>
       <w:r>
-        <w:t>input data that can be viewed by reviewers in the EBAR Reviewer app is saved in the RangeMapInput table, with restrictions implemented as follows:</w:t>
+        <w:t xml:space="preserve">input data that can be viewed by reviewers in the EBAR Reviewer app is saved in the </w:t>
+      </w:r>
+      <w:proofErr w:type="spellStart"/>
+      <w:r>
+        <w:t>RangeMapInput</w:t>
+      </w:r>
+      <w:proofErr w:type="spellEnd"/>
+      <w:r>
+        <w:t xml:space="preserve"> table, with restrictions implemented as follows:</w:t>
       </w:r>
     </w:p>
     <w:p>
@@ -3160,7 +3553,15 @@
         <w:contextualSpacing/>
       </w:pPr>
       <w:r>
-        <w:t>Records with InputDataset.Restrictions = E (Restricted EBAR) are never visible in EBAR Reviewer</w:t>
+        <w:t xml:space="preserve">Records with </w:t>
+      </w:r>
+      <w:proofErr w:type="spellStart"/>
+      <w:r>
+        <w:t>InputDataset.Restrictions</w:t>
+      </w:r>
+      <w:proofErr w:type="spellEnd"/>
+      <w:r>
+        <w:t xml:space="preserve"> = E (Restricted EBAR) are never visible in EBAR Reviewer</w:t>
       </w:r>
     </w:p>
     <w:p>
@@ -3172,7 +3573,15 @@
         <w:contextualSpacing/>
       </w:pPr>
       <w:r>
-        <w:t>Records with InputDataset.Restrictions = N (Non-restricted) are always visible in EBAR Reviewer</w:t>
+        <w:t xml:space="preserve">Records with </w:t>
+      </w:r>
+      <w:proofErr w:type="spellStart"/>
+      <w:r>
+        <w:t>InputDataset.Restrictions</w:t>
+      </w:r>
+      <w:proofErr w:type="spellEnd"/>
+      <w:r>
+        <w:t xml:space="preserve"> = N (Non-restricted) are always visible in EBAR Reviewer</w:t>
       </w:r>
     </w:p>
     <w:p>
@@ -3183,13 +3592,34 @@
         </w:numPr>
       </w:pPr>
       <w:r>
-        <w:t>Records with InputDataset.Restrictions = R (Restricted) are only visible in EBAR Reviewer if DatasetSource.CDCJurisctionID is not null</w:t>
+        <w:t xml:space="preserve">Records with </w:t>
+      </w:r>
+      <w:proofErr w:type="spellStart"/>
+      <w:r>
+        <w:t>InputDataset.Restrictions</w:t>
+      </w:r>
+      <w:proofErr w:type="spellEnd"/>
+      <w:r>
+        <w:t xml:space="preserve"> = R (Restricted) are only visible in EBAR Reviewer if </w:t>
+      </w:r>
+      <w:proofErr w:type="spellStart"/>
+      <w:r>
+        <w:t>DatasetSource.CDCJurisctionID</w:t>
+      </w:r>
+      <w:proofErr w:type="spellEnd"/>
+      <w:r>
+        <w:t xml:space="preserve"> is not null</w:t>
       </w:r>
       <w:r>
         <w:t xml:space="preserve">, </w:t>
       </w:r>
-      <w:r>
-        <w:t>DatasetSource.RestrictionBySpecies=1</w:t>
+      <w:proofErr w:type="spellStart"/>
+      <w:r>
+        <w:t>DatasetSource.RestrictionBySpecies</w:t>
+      </w:r>
+      <w:proofErr w:type="spellEnd"/>
+      <w:r>
+        <w:t>=1</w:t>
       </w:r>
       <w:r>
         <w:t xml:space="preserve"> AND the species is </w:t>
@@ -3198,7 +3628,15 @@
         <w:t>NOT</w:t>
       </w:r>
       <w:r>
-        <w:t xml:space="preserve"> included in the RestrictedJurisdictionSpecies table.</w:t>
+        <w:t xml:space="preserve"> included in the </w:t>
+      </w:r>
+      <w:proofErr w:type="spellStart"/>
+      <w:r>
+        <w:t>RestrictedJurisdictionSpecies</w:t>
+      </w:r>
+      <w:proofErr w:type="spellEnd"/>
+      <w:r>
+        <w:t xml:space="preserve"> table.</w:t>
       </w:r>
     </w:p>
     <w:p>
@@ -3206,13 +3644,45 @@
         <w:spacing w:after="0"/>
       </w:pPr>
       <w:r>
-        <w:t>For CDCs that have agreed to allow their otherwise restricted data (see InputDataset.Restrictions described below in the Import Too</w:t>
+        <w:t xml:space="preserve">For CDCs that have agreed to allow their otherwise restricted data (see </w:t>
+      </w:r>
+      <w:proofErr w:type="spellStart"/>
+      <w:r>
+        <w:t>InputDataset.Restrictions</w:t>
+      </w:r>
+      <w:proofErr w:type="spellEnd"/>
+      <w:r>
+        <w:t xml:space="preserve"> described below in the Import Too</w:t>
       </w:r>
       <w:r>
         <w:t>l</w:t>
       </w:r>
       <w:r>
-        <w:t>s) to be shown in the EBAR Reviewer app, provide the CDCJurisdictionID in the appropriate DatasetSource records(s). For CDCs with exceptional species that should never be shown in the EBAR Reviewer app, create a RestrictedJurisdictionSpecies record for each CDC/species combination. The following table summarizes the rules:</w:t>
+        <w:t xml:space="preserve">s) to be shown in the EBAR Reviewer app, provide the </w:t>
+      </w:r>
+      <w:proofErr w:type="spellStart"/>
+      <w:r>
+        <w:t>CDCJurisdictionID</w:t>
+      </w:r>
+      <w:proofErr w:type="spellEnd"/>
+      <w:r>
+        <w:t xml:space="preserve"> in the appropriate </w:t>
+      </w:r>
+      <w:proofErr w:type="spellStart"/>
+      <w:r>
+        <w:t>DatasetSource</w:t>
+      </w:r>
+      <w:proofErr w:type="spellEnd"/>
+      <w:r>
+        <w:t xml:space="preserve"> records(s). For CDCs with exceptional species that should never be shown in the EBAR Reviewer app, create a </w:t>
+      </w:r>
+      <w:proofErr w:type="spellStart"/>
+      <w:r>
+        <w:t>RestrictedJurisdictionSpecies</w:t>
+      </w:r>
+      <w:proofErr w:type="spellEnd"/>
+      <w:r>
+        <w:t xml:space="preserve"> record for each CDC/species combination. The following table summarizes the rules:</w:t>
       </w:r>
     </w:p>
     <w:p>
@@ -3241,7 +3711,7 @@
                     </pic:cNvPicPr>
                   </pic:nvPicPr>
                   <pic:blipFill>
-                    <a:blip r:embed="rId18">
+                    <a:blip r:embed="rId19">
                       <a:extLst>
                         <a:ext uri="{28A0092B-C50C-407E-A947-70E740481C1C}">
                           <a14:useLocalDpi xmlns:a14="http://schemas.microsoft.com/office/drawing/2010/main" val="0"/>
@@ -3300,7 +3770,7 @@
                     <pic:cNvPicPr/>
                   </pic:nvPicPr>
                   <pic:blipFill>
-                    <a:blip r:embed="rId19">
+                    <a:blip r:embed="rId20">
                       <a:extLst>
                         <a:ext uri="{28A0092B-C50C-407E-A947-70E740481C1C}">
                           <a14:useLocalDpi xmlns:a14="http://schemas.microsoft.com/office/drawing/2010/main" val="0"/>
@@ -3345,7 +3815,15 @@
         <w:t>s</w:t>
       </w:r>
       <w:r>
-        <w:t xml:space="preserve"> IncludeInEBARReviewer </w:t>
+        <w:t xml:space="preserve"> </w:t>
+      </w:r>
+      <w:proofErr w:type="spellStart"/>
+      <w:r>
+        <w:t>IncludeInEBARReviewer</w:t>
+      </w:r>
+      <w:proofErr w:type="spellEnd"/>
+      <w:r>
+        <w:t xml:space="preserve"> </w:t>
       </w:r>
       <w:r>
         <w:t xml:space="preserve">and Publish </w:t>
@@ -3391,7 +3869,15 @@
         <w:t xml:space="preserve">Canadian </w:t>
       </w:r>
       <w:r>
-        <w:t>is selected, only those Ecoshapes in Canada are included in the output.</w:t>
+        <w:t xml:space="preserve">is selected, only those </w:t>
+      </w:r>
+      <w:proofErr w:type="spellStart"/>
+      <w:r>
+        <w:t>Ecoshapes</w:t>
+      </w:r>
+      <w:proofErr w:type="spellEnd"/>
+      <w:r>
+        <w:t xml:space="preserve"> in Canada are included in the output.</w:t>
       </w:r>
     </w:p>
     <w:p>
@@ -3411,7 +3897,15 @@
         <w:t>;</w:t>
       </w:r>
       <w:r>
-        <w:t xml:space="preserve"> only those ecoshapes intersecting the Scope, Jurisdictions Covered, AND Custom</w:t>
+        <w:t xml:space="preserve"> only those </w:t>
+      </w:r>
+      <w:proofErr w:type="spellStart"/>
+      <w:r>
+        <w:t>ecoshapes</w:t>
+      </w:r>
+      <w:proofErr w:type="spellEnd"/>
+      <w:r>
+        <w:t xml:space="preserve"> intersecting the Scope, Jurisdictions Covered, AND Custom</w:t>
       </w:r>
       <w:r>
         <w:t xml:space="preserve"> </w:t>
@@ -3422,9 +3916,11 @@
       <w:r>
         <w:t xml:space="preserve">if not provided, all </w:t>
       </w:r>
+      <w:proofErr w:type="spellStart"/>
       <w:r>
         <w:t>ecoshapes</w:t>
       </w:r>
+      <w:proofErr w:type="spellEnd"/>
       <w:r>
         <w:t xml:space="preserve"> are used for the extent</w:t>
       </w:r>
@@ -3437,7 +3933,23 @@
         <w:t xml:space="preserve">Custom Polygon Covered (optional): a feature class with one or more polygons </w:t>
       </w:r>
       <w:r>
-        <w:t>indicating the extent of the range map; only those ecoshapes intersecting the Scope, Jurisdictions Covered, AND Custom Polygon Covered are included; if not provided, all ecoshapes are used for the extent.</w:t>
+        <w:t xml:space="preserve">indicating the extent of the range map; only those </w:t>
+      </w:r>
+      <w:proofErr w:type="spellStart"/>
+      <w:r>
+        <w:t>ecoshapes</w:t>
+      </w:r>
+      <w:proofErr w:type="spellEnd"/>
+      <w:r>
+        <w:t xml:space="preserve"> intersecting the Scope, Jurisdictions Covered, AND Custom Polygon Covered are included; if not provided, all </w:t>
+      </w:r>
+      <w:proofErr w:type="spellStart"/>
+      <w:r>
+        <w:t>ecoshapes</w:t>
+      </w:r>
+      <w:proofErr w:type="spellEnd"/>
+      <w:r>
+        <w:t xml:space="preserve"> are used for the extent.</w:t>
       </w:r>
     </w:p>
     <w:p>
@@ -3474,7 +3986,21 @@
     <w:p>
       <w:r>
         <w:lastRenderedPageBreak/>
-        <w:t>A range map must be generated before this tool can be used. Subsequent range maps for the combination of species, range version and stage will apply the review records created by this tool (i.e. they will have UseForMapGen set to 1).</w:t>
+        <w:t>A range map must be generated before this tool can be used. Subsequent range maps for the combination of species, range version and stage will apply the review records created by this tool (i.e.</w:t>
+      </w:r>
+      <w:r>
+        <w:t>,</w:t>
+      </w:r>
+      <w:r>
+        <w:t xml:space="preserve"> they will have </w:t>
+      </w:r>
+      <w:proofErr w:type="spellStart"/>
+      <w:r>
+        <w:t>UseForMapGen</w:t>
+      </w:r>
+      <w:proofErr w:type="spellEnd"/>
+      <w:r>
+        <w:t xml:space="preserve"> set to 1).</w:t>
       </w:r>
     </w:p>
     <w:p>
@@ -3482,7 +4008,31 @@
         <w:spacing w:after="0"/>
       </w:pPr>
       <w:r>
-        <w:t>The External Review Polygons must have an EcoshapeID field that matches the EBAR EcoshapeID values. If necessary (for instance if the range was generated using an older version of the Ecoshapes), this can be done in pre-processing, for example:</w:t>
+        <w:t xml:space="preserve">The External Review Polygons must have an </w:t>
+      </w:r>
+      <w:proofErr w:type="spellStart"/>
+      <w:r>
+        <w:t>EcoshapeID</w:t>
+      </w:r>
+      <w:proofErr w:type="spellEnd"/>
+      <w:r>
+        <w:t xml:space="preserve"> field that matches the EBAR </w:t>
+      </w:r>
+      <w:proofErr w:type="spellStart"/>
+      <w:r>
+        <w:t>EcoshapeID</w:t>
+      </w:r>
+      <w:proofErr w:type="spellEnd"/>
+      <w:r>
+        <w:t xml:space="preserve"> values. If necessary (for instance if the range was generated using an older version of the </w:t>
+      </w:r>
+      <w:proofErr w:type="spellStart"/>
+      <w:r>
+        <w:t>Ecoshapes</w:t>
+      </w:r>
+      <w:proofErr w:type="spellEnd"/>
+      <w:r>
+        <w:t>), this can be done in pre-processing, for example:</w:t>
       </w:r>
     </w:p>
     <w:p>
@@ -3494,7 +4044,31 @@
         <w:contextualSpacing/>
       </w:pPr>
       <w:r>
-        <w:t>If there is a good match with Ecoshape names, run an Add Join based on name and Keep All Target Features. Be careful with this approach because some Ecoshape names are repeated across jurisidictions!</w:t>
+        <w:t xml:space="preserve">If there is a good match with </w:t>
+      </w:r>
+      <w:proofErr w:type="spellStart"/>
+      <w:r>
+        <w:t>Ecoshape</w:t>
+      </w:r>
+      <w:proofErr w:type="spellEnd"/>
+      <w:r>
+        <w:t xml:space="preserve"> names, run an Add Join based on name and Keep All Target Features. Be careful with this approach because some </w:t>
+      </w:r>
+      <w:proofErr w:type="spellStart"/>
+      <w:r>
+        <w:t>Ecoshape</w:t>
+      </w:r>
+      <w:proofErr w:type="spellEnd"/>
+      <w:r>
+        <w:t xml:space="preserve"> names are repeated across </w:t>
+      </w:r>
+      <w:proofErr w:type="spellStart"/>
+      <w:r>
+        <w:t>jurisidictions</w:t>
+      </w:r>
+      <w:proofErr w:type="spellEnd"/>
+      <w:r>
+        <w:t>!</w:t>
       </w:r>
     </w:p>
     <w:p>
@@ -3506,7 +4080,26 @@
         <w:contextualSpacing/>
       </w:pPr>
       <w:r>
-        <w:t>If Ecoshape name matching is not possible, running Spatial Join with Ecoshapes as the Target Features and the External Review Polygons as the Join Features, Keeping All Target Features and with the Are Identical To match option.</w:t>
+        <w:t xml:space="preserve">If </w:t>
+      </w:r>
+      <w:proofErr w:type="spellStart"/>
+      <w:r>
+        <w:t>Ecoshape</w:t>
+      </w:r>
+      <w:proofErr w:type="spellEnd"/>
+      <w:r>
+        <w:t xml:space="preserve"> name matching is not possible, running Spatial Join with </w:t>
+      </w:r>
+      <w:proofErr w:type="spellStart"/>
+      <w:r>
+        <w:t>Ecoshapes</w:t>
+      </w:r>
+      <w:proofErr w:type="spellEnd"/>
+      <w:r>
+        <w:t xml:space="preserve"> as the Target Features and the External Review Polygons as the Join Features, Keeping All Target Features and with the Are Identical To match option</w:t>
+      </w:r>
+      <w:r>
+        <w:t>.</w:t>
       </w:r>
     </w:p>
     <w:p>
@@ -3518,7 +4111,15 @@
         <w:contextualSpacing/>
       </w:pPr>
       <w:r>
-        <w:t>For all matched/joined records calculate a new EcoshapeID field in the External Review Polygons.</w:t>
+        <w:t xml:space="preserve">For all matched/joined records calculate a new </w:t>
+      </w:r>
+      <w:proofErr w:type="spellStart"/>
+      <w:r>
+        <w:t>EcoshapeID</w:t>
+      </w:r>
+      <w:proofErr w:type="spellEnd"/>
+      <w:r>
+        <w:t xml:space="preserve"> field in the External Review Polygons.</w:t>
       </w:r>
     </w:p>
     <w:p>
@@ -3530,7 +4131,29 @@
         <w:contextualSpacing/>
       </w:pPr>
       <w:r>
-        <w:t>For unjoined Ecoshapes, if any, comparing them to the External Review Polygons and:</w:t>
+        <w:t xml:space="preserve">For </w:t>
+      </w:r>
+      <w:proofErr w:type="spellStart"/>
+      <w:r>
+        <w:t>unjoined</w:t>
+      </w:r>
+      <w:proofErr w:type="spellEnd"/>
+      <w:r>
+        <w:t xml:space="preserve"> </w:t>
+      </w:r>
+      <w:proofErr w:type="spellStart"/>
+      <w:r>
+        <w:t>Ecoshapes</w:t>
+      </w:r>
+      <w:proofErr w:type="spellEnd"/>
+      <w:r>
+        <w:t>, if any, compar</w:t>
+      </w:r>
+      <w:r>
+        <w:t>e</w:t>
+      </w:r>
+      <w:r>
+        <w:t xml:space="preserve"> them to the External Review Polygons and:</w:t>
       </w:r>
     </w:p>
     <w:p>
@@ -3542,7 +4165,7 @@
         <w:contextualSpacing/>
       </w:pPr>
       <w:r>
-        <w:t>If using Presence field, setting it appropriately.</w:t>
+        <w:t>If using Presence field, set it appropriately.</w:t>
       </w:r>
     </w:p>
     <w:p>
@@ -3554,7 +4177,21 @@
         <w:contextualSpacing/>
       </w:pPr>
       <w:r>
-        <w:t>If not using a Presence field, deleting Ecoshapes that are not part of the range.</w:t>
+        <w:t>If not using a Presence field, delet</w:t>
+      </w:r>
+      <w:r>
+        <w:t>e</w:t>
+      </w:r>
+      <w:r>
+        <w:t xml:space="preserve"> </w:t>
+      </w:r>
+      <w:proofErr w:type="spellStart"/>
+      <w:r>
+        <w:t>Ecoshapes</w:t>
+      </w:r>
+      <w:proofErr w:type="spellEnd"/>
+      <w:r>
+        <w:t xml:space="preserve"> that are not part of the range.</w:t>
       </w:r>
     </w:p>
     <w:p>
@@ -3583,7 +4220,7 @@
                     <pic:cNvPicPr/>
                   </pic:nvPicPr>
                   <pic:blipFill>
-                    <a:blip r:embed="rId20">
+                    <a:blip r:embed="rId21">
                       <a:extLst>
                         <a:ext uri="{28A0092B-C50C-407E-A947-70E740481C1C}">
                           <a14:useLocalDpi xmlns:a14="http://schemas.microsoft.com/office/drawing/2010/main" val="0"/>
@@ -3633,21 +4270,47 @@
     </w:p>
     <w:p>
       <w:r>
-        <w:t>External Range Table: table containing the EcoshapeIDs that constitute the results of the external review. If necessary, for example if there are multiple species in the same dataset, use a Definition Query or Select by Attributes to limit the records to be used. See the pre-processing notes above for information on creating this table.</w:t>
-      </w:r>
-      <w:r>
-        <w:t xml:space="preserve"> Note that this could also be an EBAR RangeMap (e.g., </w:t>
-      </w:r>
+        <w:t xml:space="preserve">External Range Table: table containing the </w:t>
+      </w:r>
+      <w:proofErr w:type="spellStart"/>
+      <w:r>
+        <w:t>EcoshapeIDs</w:t>
+      </w:r>
+      <w:proofErr w:type="spellEnd"/>
+      <w:r>
+        <w:t xml:space="preserve"> that constitute the results of the external review. If necessary, for example if there are multiple species in the same dataset, use a Definition Query or Select by Attributes to limit the records to be used. See the pre-processing notes above for information on creating this table.</w:t>
+      </w:r>
+      <w:r>
+        <w:t xml:space="preserve"> Note that this could also be an EBAR </w:t>
+      </w:r>
+      <w:proofErr w:type="spellStart"/>
+      <w:r>
+        <w:t>RangeMap</w:t>
+      </w:r>
+      <w:proofErr w:type="spellEnd"/>
+      <w:r>
+        <w:t xml:space="preserve"> (e.g., </w:t>
+      </w:r>
+      <w:proofErr w:type="spellStart"/>
       <w:r>
         <w:t>EcoshapeOverviewRangeMap</w:t>
       </w:r>
+      <w:proofErr w:type="spellEnd"/>
       <w:r>
         <w:t xml:space="preserve"> with its Definition Query set to an Expert Reviewed range).</w:t>
       </w:r>
     </w:p>
     <w:p>
       <w:r>
-        <w:t>Presence Name Field (optional): name of the field in the External Range Table containing the reviewed Presence value for the Ecoshape. If not provided, all External Range Polygons are assumed to be Present.</w:t>
+        <w:t xml:space="preserve">Presence Name Field (optional): name of the field in the External Range Table containing the reviewed Presence value for the </w:t>
+      </w:r>
+      <w:proofErr w:type="spellStart"/>
+      <w:r>
+        <w:t>Ecoshape</w:t>
+      </w:r>
+      <w:proofErr w:type="spellEnd"/>
+      <w:r>
+        <w:t>. If not provided, all External Range Polygons are assumed to be Present.</w:t>
       </w:r>
     </w:p>
     <w:p>
@@ -3663,7 +4326,15 @@
     </w:p>
     <w:p>
       <w:r>
-        <w:t>Jurisdictions Covered (optional): one or more jurisdictions indicating the extent of the external review (only ecoshapes within the selected jurisdictions(s) will be marked up in the review); if not provided, all jurisdictions are used for the extent.</w:t>
+        <w:t xml:space="preserve">Jurisdictions Covered (optional): one or more jurisdictions indicating the extent of the external review (only </w:t>
+      </w:r>
+      <w:proofErr w:type="spellStart"/>
+      <w:r>
+        <w:t>ecoshapes</w:t>
+      </w:r>
+      <w:proofErr w:type="spellEnd"/>
+      <w:r>
+        <w:t xml:space="preserve"> within the selected jurisdictions(s) will be marked up in the review); if not provided, all jurisdictions are used for the extent.</w:t>
       </w:r>
     </w:p>
     <w:p>
@@ -3698,7 +4369,63 @@
         <w:rPr>
           <w:lang w:val="en-US"/>
         </w:rPr>
-        <w:t>Imports spatial data from a shapefile or feature class into the InputDataset table of the EBAR geodatabase and one of the InputPolygon, InputPoint or InputLine feature classes.</w:t>
+        <w:t xml:space="preserve">Imports spatial data from a shapefile or feature class into the </w:t>
+      </w:r>
+      <w:proofErr w:type="spellStart"/>
+      <w:r>
+        <w:rPr>
+          <w:lang w:val="en-US"/>
+        </w:rPr>
+        <w:t>InputDataset</w:t>
+      </w:r>
+      <w:proofErr w:type="spellEnd"/>
+      <w:r>
+        <w:rPr>
+          <w:lang w:val="en-US"/>
+        </w:rPr>
+        <w:t xml:space="preserve"> table of the EBAR geodatabase and one of the </w:t>
+      </w:r>
+      <w:proofErr w:type="spellStart"/>
+      <w:r>
+        <w:rPr>
+          <w:lang w:val="en-US"/>
+        </w:rPr>
+        <w:t>InputPolygon</w:t>
+      </w:r>
+      <w:proofErr w:type="spellEnd"/>
+      <w:r>
+        <w:rPr>
+          <w:lang w:val="en-US"/>
+        </w:rPr>
+        <w:t xml:space="preserve">, </w:t>
+      </w:r>
+      <w:proofErr w:type="spellStart"/>
+      <w:r>
+        <w:rPr>
+          <w:lang w:val="en-US"/>
+        </w:rPr>
+        <w:t>InputPoint</w:t>
+      </w:r>
+      <w:proofErr w:type="spellEnd"/>
+      <w:r>
+        <w:rPr>
+          <w:lang w:val="en-US"/>
+        </w:rPr>
+        <w:t xml:space="preserve"> or </w:t>
+      </w:r>
+      <w:proofErr w:type="spellStart"/>
+      <w:r>
+        <w:rPr>
+          <w:lang w:val="en-US"/>
+        </w:rPr>
+        <w:t>InputLine</w:t>
+      </w:r>
+      <w:proofErr w:type="spellEnd"/>
+      <w:r>
+        <w:rPr>
+          <w:lang w:val="en-US"/>
+        </w:rPr>
+        <w:t xml:space="preserve"> feature classes.</w:t>
       </w:r>
     </w:p>
     <w:p>
@@ -3711,7 +4438,23 @@
         </w:rPr>
       </w:pPr>
       <w:r>
-        <w:t>Import tool results are being tracked at “OneDrive\EBAR_Sensitive_Material\RG Import Logs.txt” and “OneDrive\EBAR_Sensitive_Material\CT_ImportLogs.txt”.</w:t>
+        <w:t>Import tool results are being tracked at “OneDrive\</w:t>
+      </w:r>
+      <w:proofErr w:type="spellStart"/>
+      <w:r>
+        <w:t>EBAR_Sensitive_Material</w:t>
+      </w:r>
+      <w:proofErr w:type="spellEnd"/>
+      <w:r>
+        <w:t>\RG Import Logs.txt” and “OneDrive\</w:t>
+      </w:r>
+      <w:proofErr w:type="spellStart"/>
+      <w:r>
+        <w:t>EBAR_Sensitive_Material</w:t>
+      </w:r>
+      <w:proofErr w:type="spellEnd"/>
+      <w:r>
+        <w:t>\CT_ImportLogs.txt”.</w:t>
       </w:r>
     </w:p>
     <w:p>
@@ -3735,7 +4478,7 @@
                     <pic:cNvPicPr/>
                   </pic:nvPicPr>
                   <pic:blipFill>
-                    <a:blip r:embed="rId21">
+                    <a:blip r:embed="rId22">
                       <a:extLst>
                         <a:ext uri="{28A0092B-C50C-407E-A947-70E740481C1C}">
                           <a14:useLocalDpi xmlns:a14="http://schemas.microsoft.com/office/drawing/2010/main" val="0"/>
@@ -3770,7 +4513,15 @@
     </w:p>
     <w:p>
       <w:r>
-        <w:t>Dataset Name: descriptive label for the database (combined with Dataset Source and Date Received, uniquely identifies an InputDataset).</w:t>
+        <w:t xml:space="preserve">Dataset Name: descriptive label for the database (combined with Dataset Source and Date Received, uniquely identifies an </w:t>
+      </w:r>
+      <w:proofErr w:type="spellStart"/>
+      <w:r>
+        <w:t>InputDataset</w:t>
+      </w:r>
+      <w:proofErr w:type="spellEnd"/>
+      <w:r>
+        <w:t>).</w:t>
       </w:r>
     </w:p>
     <w:p>
@@ -3778,10 +4529,58 @@
         <w:spacing w:after="0"/>
       </w:pPr>
       <w:r>
-        <w:t>Dataset Source: the name of the specification for the dataset source (see DatasetSource table for specifications details and valid values).</w:t>
-      </w:r>
-      <w:r>
-        <w:t xml:space="preserve"> In the DatasetSource, UniqueIDField and ScientificNameField are required, and fields used as MinDateField and MaxDateField must be of type text and contain values in the following formats:</w:t>
+        <w:t xml:space="preserve">Dataset Source: the name of the specification for the dataset source (see </w:t>
+      </w:r>
+      <w:proofErr w:type="spellStart"/>
+      <w:r>
+        <w:t>DatasetSource</w:t>
+      </w:r>
+      <w:proofErr w:type="spellEnd"/>
+      <w:r>
+        <w:t xml:space="preserve"> table for specifications details and valid values).</w:t>
+      </w:r>
+      <w:r>
+        <w:t xml:space="preserve"> In the </w:t>
+      </w:r>
+      <w:proofErr w:type="spellStart"/>
+      <w:r>
+        <w:t>DatasetSource</w:t>
+      </w:r>
+      <w:proofErr w:type="spellEnd"/>
+      <w:r>
+        <w:t xml:space="preserve">, </w:t>
+      </w:r>
+      <w:proofErr w:type="spellStart"/>
+      <w:r>
+        <w:t>UniqueIDField</w:t>
+      </w:r>
+      <w:proofErr w:type="spellEnd"/>
+      <w:r>
+        <w:t xml:space="preserve"> and </w:t>
+      </w:r>
+      <w:proofErr w:type="spellStart"/>
+      <w:r>
+        <w:t>ScientificNameField</w:t>
+      </w:r>
+      <w:proofErr w:type="spellEnd"/>
+      <w:r>
+        <w:t xml:space="preserve"> are required, and fields used as </w:t>
+      </w:r>
+      <w:proofErr w:type="spellStart"/>
+      <w:r>
+        <w:t>MinDateField</w:t>
+      </w:r>
+      <w:proofErr w:type="spellEnd"/>
+      <w:r>
+        <w:t xml:space="preserve"> and </w:t>
+      </w:r>
+      <w:proofErr w:type="spellStart"/>
+      <w:r>
+        <w:t>MaxDateField</w:t>
+      </w:r>
+      <w:proofErr w:type="spellEnd"/>
+      <w:r>
+        <w:t xml:space="preserve"> must be of type text and contain values in the following formats:</w:t>
       </w:r>
     </w:p>
     <w:p>
@@ -3798,6 +4597,8 @@
           <w:lang w:eastAsia="en-CA"/>
         </w:rPr>
       </w:pPr>
+      <w:proofErr w:type="spellStart"/>
+      <w:proofErr w:type="gramStart"/>
       <w:r>
         <w:rPr>
           <w:rFonts w:ascii="Times New Roman" w:eastAsia="Times New Roman" w:hAnsi="Times New Roman" w:cs="Times New Roman"/>
@@ -3805,75 +4606,83 @@
           <w:szCs w:val="24"/>
           <w:lang w:eastAsia="en-CA"/>
         </w:rPr>
-        <w:t>yyyy?mm?dd</w:t>
-      </w:r>
-    </w:p>
-    <w:p>
-      <w:pPr>
-        <w:pStyle w:val="ListParagraph"/>
-        <w:numPr>
-          <w:ilvl w:val="0"/>
-          <w:numId w:val="7"/>
-        </w:numPr>
+        <w:t>yyyy?mm</w:t>
+      </w:r>
+      <w:proofErr w:type="gramEnd"/>
+      <w:r>
         <w:rPr>
           <w:rFonts w:ascii="Times New Roman" w:eastAsia="Times New Roman" w:hAnsi="Times New Roman" w:cs="Times New Roman"/>
           <w:sz w:val="24"/>
           <w:szCs w:val="24"/>
           <w:lang w:eastAsia="en-CA"/>
         </w:rPr>
-      </w:pPr>
-      <w:r>
+        <w:t>?dd</w:t>
+      </w:r>
+      <w:proofErr w:type="spellEnd"/>
+    </w:p>
+    <w:p>
+      <w:pPr>
+        <w:pStyle w:val="ListParagraph"/>
+        <w:numPr>
+          <w:ilvl w:val="0"/>
+          <w:numId w:val="7"/>
+        </w:numPr>
         <w:rPr>
           <w:rFonts w:ascii="Times New Roman" w:eastAsia="Times New Roman" w:hAnsi="Times New Roman" w:cs="Times New Roman"/>
           <w:sz w:val="24"/>
           <w:szCs w:val="24"/>
           <w:lang w:eastAsia="en-CA"/>
         </w:rPr>
-        <w:t>yyyy?mm</w:t>
-      </w:r>
-    </w:p>
-    <w:p>
-      <w:pPr>
-        <w:pStyle w:val="ListParagraph"/>
-        <w:numPr>
-          <w:ilvl w:val="0"/>
-          <w:numId w:val="7"/>
-        </w:numPr>
+      </w:pPr>
+      <w:proofErr w:type="spellStart"/>
+      <w:proofErr w:type="gramStart"/>
+      <w:r>
         <w:rPr>
           <w:rFonts w:ascii="Times New Roman" w:eastAsia="Times New Roman" w:hAnsi="Times New Roman" w:cs="Times New Roman"/>
           <w:sz w:val="24"/>
           <w:szCs w:val="24"/>
           <w:lang w:eastAsia="en-CA"/>
         </w:rPr>
-      </w:pPr>
-      <w:r>
+        <w:t>yyyy?mm</w:t>
+      </w:r>
+      <w:proofErr w:type="spellEnd"/>
+      <w:proofErr w:type="gramEnd"/>
+    </w:p>
+    <w:p>
+      <w:pPr>
+        <w:pStyle w:val="ListParagraph"/>
+        <w:numPr>
+          <w:ilvl w:val="0"/>
+          <w:numId w:val="7"/>
+        </w:numPr>
         <w:rPr>
           <w:rFonts w:ascii="Times New Roman" w:eastAsia="Times New Roman" w:hAnsi="Times New Roman" w:cs="Times New Roman"/>
           <w:sz w:val="24"/>
           <w:szCs w:val="24"/>
           <w:lang w:eastAsia="en-CA"/>
         </w:rPr>
-        <w:t>yyyy</w:t>
-      </w:r>
-    </w:p>
-    <w:p>
-      <w:pPr>
+      </w:pPr>
+      <w:proofErr w:type="spellStart"/>
+      <w:r>
         <w:rPr>
           <w:rFonts w:ascii="Times New Roman" w:eastAsia="Times New Roman" w:hAnsi="Times New Roman" w:cs="Times New Roman"/>
           <w:sz w:val="24"/>
           <w:szCs w:val="24"/>
           <w:lang w:eastAsia="en-CA"/>
         </w:rPr>
-      </w:pPr>
-      <w:r>
+        <w:t>yyyy</w:t>
+      </w:r>
+      <w:proofErr w:type="spellEnd"/>
+    </w:p>
+    <w:p>
+      <w:pPr>
         <w:rPr>
           <w:rFonts w:ascii="Times New Roman" w:eastAsia="Times New Roman" w:hAnsi="Times New Roman" w:cs="Times New Roman"/>
           <w:sz w:val="24"/>
           <w:szCs w:val="24"/>
           <w:lang w:eastAsia="en-CA"/>
         </w:rPr>
-        <w:t>With no day it assumes 1, with no month it assumes 1.</w:t>
-      </w:r>
+      </w:pPr>
       <w:r>
         <w:rPr>
           <w:rFonts w:ascii="Times New Roman" w:eastAsia="Times New Roman" w:hAnsi="Times New Roman" w:cs="Times New Roman"/>
@@ -3881,6 +4690,15 @@
           <w:szCs w:val="24"/>
           <w:lang w:eastAsia="en-CA"/>
         </w:rPr>
+        <w:t>With no day it assumes 1, with no month it assumes 1.</w:t>
+      </w:r>
+      <w:r>
+        <w:rPr>
+          <w:rFonts w:ascii="Times New Roman" w:eastAsia="Times New Roman" w:hAnsi="Times New Roman" w:cs="Times New Roman"/>
+          <w:sz w:val="24"/>
+          <w:szCs w:val="24"/>
+          <w:lang w:eastAsia="en-CA"/>
+        </w:rPr>
         <w:t xml:space="preserve"> “?” can be any character.</w:t>
       </w:r>
     </w:p>
@@ -3936,7 +4754,15 @@
         <w:contextualSpacing/>
       </w:pPr>
       <w:r>
-        <w:t>Restricted EBAR – can only be accessed by NatureServe Canada members of the EBAR project.</w:t>
+        <w:t xml:space="preserve">Restricted EBAR – can only be accessed by </w:t>
+      </w:r>
+      <w:proofErr w:type="spellStart"/>
+      <w:r>
+        <w:t>NatureServe</w:t>
+      </w:r>
+      <w:proofErr w:type="spellEnd"/>
+      <w:r>
+        <w:t xml:space="preserve"> Canada members of the EBAR project.</w:t>
       </w:r>
     </w:p>
     <w:p>
@@ -3968,17 +4794,85 @@
         <w:rPr>
           <w:lang w:val="en-US"/>
         </w:rPr>
-        <w:t>Imports tabular data into the InputDataset and InputPoint tables of the EBAR geodatabase</w:t>
-      </w:r>
-    </w:p>
-    <w:p>
-      <w:r>
-        <w:t>Import tool results are being tracked at “OneDrive\EBAR_Sensitive_Material\RG Import Logs.txt” and “OneDrive\EBAR_Sensitive_Material\CT_ImportLogs.txt”.</w:t>
-      </w:r>
-    </w:p>
-    <w:p>
-      <w:r>
-        <w:t>If a tabular dataset to be imported does not have an existing field mapping (see field mappings in Design Notes below), one option is to rename/add CSV fields to match those in the “Other” field mapping. After importing using the “Other” field mapping, create a new DatasetSource record with the correct name and citation for the source, then edit InputDataset.DatasetSourceID to match the new DatasetSource.</w:t>
+        <w:t xml:space="preserve">Imports tabular data into the </w:t>
+      </w:r>
+      <w:proofErr w:type="spellStart"/>
+      <w:r>
+        <w:rPr>
+          <w:lang w:val="en-US"/>
+        </w:rPr>
+        <w:t>InputDataset</w:t>
+      </w:r>
+      <w:proofErr w:type="spellEnd"/>
+      <w:r>
+        <w:rPr>
+          <w:lang w:val="en-US"/>
+        </w:rPr>
+        <w:t xml:space="preserve"> and </w:t>
+      </w:r>
+      <w:proofErr w:type="spellStart"/>
+      <w:r>
+        <w:rPr>
+          <w:lang w:val="en-US"/>
+        </w:rPr>
+        <w:t>InputPoint</w:t>
+      </w:r>
+      <w:proofErr w:type="spellEnd"/>
+      <w:r>
+        <w:rPr>
+          <w:lang w:val="en-US"/>
+        </w:rPr>
+        <w:t xml:space="preserve"> tables of the EBAR geodatabase</w:t>
+      </w:r>
+    </w:p>
+    <w:p>
+      <w:r>
+        <w:t>Import tool results are being tracked at “OneDrive\</w:t>
+      </w:r>
+      <w:proofErr w:type="spellStart"/>
+      <w:r>
+        <w:t>EBAR_Sensitive_Material</w:t>
+      </w:r>
+      <w:proofErr w:type="spellEnd"/>
+      <w:r>
+        <w:t>\RG Import Logs.txt” and “OneDrive\</w:t>
+      </w:r>
+      <w:proofErr w:type="spellStart"/>
+      <w:r>
+        <w:t>EBAR_Sensitive_Material</w:t>
+      </w:r>
+      <w:proofErr w:type="spellEnd"/>
+      <w:r>
+        <w:t>\CT_ImportLogs.txt”.</w:t>
+      </w:r>
+    </w:p>
+    <w:p>
+      <w:r>
+        <w:t xml:space="preserve">If a tabular dataset to be imported does not have an existing field mapping (see field mappings in Design Notes below), one option is to rename/add CSV fields to match those in the “Other” field mapping. After importing using the “Other” field mapping, create a new </w:t>
+      </w:r>
+      <w:proofErr w:type="spellStart"/>
+      <w:r>
+        <w:t>DatasetSource</w:t>
+      </w:r>
+      <w:proofErr w:type="spellEnd"/>
+      <w:r>
+        <w:t xml:space="preserve"> record with the correct name and citation for the source, then edit </w:t>
+      </w:r>
+      <w:proofErr w:type="spellStart"/>
+      <w:r>
+        <w:t>InputDataset.DatasetSourceID</w:t>
+      </w:r>
+      <w:proofErr w:type="spellEnd"/>
+      <w:r>
+        <w:t xml:space="preserve"> to match the new </w:t>
+      </w:r>
+      <w:proofErr w:type="spellStart"/>
+      <w:r>
+        <w:t>DatasetSource</w:t>
+      </w:r>
+      <w:proofErr w:type="spellEnd"/>
+      <w:r>
+        <w:t>.</w:t>
       </w:r>
     </w:p>
     <w:p>
@@ -3993,7 +4887,7 @@
       <w:r>
         <w:t xml:space="preserve">iNaturalist.ca data should be preprocessed using the geoprocessing tools available at </w:t>
       </w:r>
-      <w:hyperlink r:id="rId22" w:history="1">
+      <w:hyperlink r:id="rId23" w:history="1">
         <w:r>
           <w:rPr>
             <w:rStyle w:val="Hyperlink"/>
@@ -4027,7 +4921,7 @@
                     <pic:cNvPicPr/>
                   </pic:nvPicPr>
                   <pic:blipFill>
-                    <a:blip r:embed="rId23">
+                    <a:blip r:embed="rId24">
                       <a:extLst>
                         <a:ext uri="{28A0092B-C50C-407E-A947-70E740481C1C}">
                           <a14:useLocalDpi xmlns:a14="http://schemas.microsoft.com/office/drawing/2010/main" val="0"/>
@@ -4070,12 +4964,28 @@
     </w:p>
     <w:p>
       <w:r>
-        <w:t>Dataset Name: descriptive label for the database (combined with Dataset Source and Date Received, uniquely identifies an InputDataset).</w:t>
-      </w:r>
-    </w:p>
-    <w:p>
-      <w:r>
-        <w:t>Dataset Source: the name of the specification for the dataset source (see DatasetSource table for specifications details and valid values).</w:t>
+        <w:t xml:space="preserve">Dataset Name: descriptive label for the database (combined with Dataset Source and Date Received, uniquely identifies an </w:t>
+      </w:r>
+      <w:proofErr w:type="spellStart"/>
+      <w:r>
+        <w:t>InputDataset</w:t>
+      </w:r>
+      <w:proofErr w:type="spellEnd"/>
+      <w:r>
+        <w:t>).</w:t>
+      </w:r>
+    </w:p>
+    <w:p>
+      <w:r>
+        <w:t xml:space="preserve">Dataset Source: the name of the specification for the dataset source (see </w:t>
+      </w:r>
+      <w:proofErr w:type="spellStart"/>
+      <w:r>
+        <w:t>DatasetSource</w:t>
+      </w:r>
+      <w:proofErr w:type="spellEnd"/>
+      <w:r>
+        <w:t xml:space="preserve"> table for specifications details and valid values).</w:t>
       </w:r>
     </w:p>
     <w:p>
@@ -4130,7 +5040,15 @@
         <w:contextualSpacing/>
       </w:pPr>
       <w:r>
-        <w:t>Restricted EBAR – can only be accessed by NatureServe Canada members of the EBAR project.</w:t>
+        <w:t xml:space="preserve">Restricted EBAR – can only be accessed by </w:t>
+      </w:r>
+      <w:proofErr w:type="spellStart"/>
+      <w:r>
+        <w:t>NatureServe</w:t>
+      </w:r>
+      <w:proofErr w:type="spellEnd"/>
+      <w:r>
+        <w:t xml:space="preserve"> Canada members of the EBAR project.</w:t>
       </w:r>
     </w:p>
     <w:p>
@@ -4156,7 +5074,15 @@
     </w:p>
     <w:p>
       <w:r>
-        <w:t>Imports visits and relates them to the appropriate InputPoint/Line/Polygon based on SFID</w:t>
+        <w:t xml:space="preserve">Imports visits and relates them to the appropriate </w:t>
+      </w:r>
+      <w:proofErr w:type="spellStart"/>
+      <w:r>
+        <w:t>InputPoint</w:t>
+      </w:r>
+      <w:proofErr w:type="spellEnd"/>
+      <w:r>
+        <w:t>/Line/Polygon based on SFID</w:t>
       </w:r>
       <w:r>
         <w:t xml:space="preserve"> and Subnation</w:t>
@@ -4164,11 +5090,32 @@
       <w:r>
         <w:t xml:space="preserve">. Note that visits should be imported after the corresponding </w:t>
       </w:r>
-      <w:r>
-        <w:t>InputPoint/Line/Polygon</w:t>
-      </w:r>
-      <w:r>
-        <w:t xml:space="preserve"> Source Feature records, so that the correct InputPoint/Line/PolygonID can be assigned based on matching the SFID and Subnation</w:t>
+      <w:proofErr w:type="spellStart"/>
+      <w:r>
+        <w:t>InputPoint</w:t>
+      </w:r>
+      <w:proofErr w:type="spellEnd"/>
+      <w:r>
+        <w:t>/Line/Polygon</w:t>
+      </w:r>
+      <w:r>
+        <w:t xml:space="preserve"> Source Feature records, so that the correct </w:t>
+      </w:r>
+      <w:proofErr w:type="spellStart"/>
+      <w:r>
+        <w:t>InputPoint</w:t>
+      </w:r>
+      <w:proofErr w:type="spellEnd"/>
+      <w:r>
+        <w:t>/Line/</w:t>
+      </w:r>
+      <w:proofErr w:type="spellStart"/>
+      <w:r>
+        <w:t>PolygonID</w:t>
+      </w:r>
+      <w:proofErr w:type="spellEnd"/>
+      <w:r>
+        <w:t xml:space="preserve"> can be assigned based on matching the SFID and Subnation</w:t>
       </w:r>
       <w:r>
         <w:t>.</w:t>
@@ -4198,7 +5145,7 @@
                     </pic:cNvPicPr>
                   </pic:nvPicPr>
                   <pic:blipFill>
-                    <a:blip r:embed="rId24">
+                    <a:blip r:embed="rId25">
                       <a:extLst>
                         <a:ext uri="{28A0092B-C50C-407E-A947-70E740481C1C}">
                           <a14:useLocalDpi xmlns:a14="http://schemas.microsoft.com/office/drawing/2010/main" val="0"/>
@@ -4253,7 +5200,23 @@
         <w:t xml:space="preserve"> If you are exporting from Excel, please use the CSV (not CSV UTF-8) option in the Save As dialog.</w:t>
       </w:r>
       <w:r>
-        <w:t xml:space="preserve"> Before importing, it is recommended to check that the CSV has the correct date formatting (yyyy-mm-dd).</w:t>
+        <w:t xml:space="preserve"> </w:t>
+      </w:r>
+      <w:proofErr w:type="gramStart"/>
+      <w:r>
+        <w:t>Before importing, it</w:t>
+      </w:r>
+      <w:proofErr w:type="gramEnd"/>
+      <w:r>
+        <w:t xml:space="preserve"> is recommended to check that the CSV has the correct date formatting (</w:t>
+      </w:r>
+      <w:proofErr w:type="spellStart"/>
+      <w:r>
+        <w:t>yyyy</w:t>
+      </w:r>
+      <w:proofErr w:type="spellEnd"/>
+      <w:r>
+        <w:t>-mm-dd).</w:t>
       </w:r>
       <w:r>
         <w:t xml:space="preserve"> </w:t>
@@ -4356,7 +5319,15 @@
     </w:p>
     <w:p>
       <w:r>
-        <w:t>Lists existing ELEMENT_NATIONAL_ID values from the BIOTICS_ELEMENT_NATIONAL table of the ebarkba geodatabase. ID values can be copied (up to 1000 at a time) and used with the query “OneDrive\EBAR\Data Mining\Species Prioritization\Biotics Sync\ BioticsSpeciesDownloadSQLWithShortCitation.txt” to generate input file for the Sync Species List tool (see below).</w:t>
+        <w:t xml:space="preserve">Lists existing ELEMENT_NATIONAL_ID values from the BIOTICS_ELEMENT_NATIONAL table of the </w:t>
+      </w:r>
+      <w:proofErr w:type="spellStart"/>
+      <w:r>
+        <w:t>ebarkba</w:t>
+      </w:r>
+      <w:proofErr w:type="spellEnd"/>
+      <w:r>
+        <w:t xml:space="preserve"> geodatabase. ID values can be copied (up to 1000 at a time) and used with the query “OneDrive\EBAR\Data Mining\Species Prioritization\Biotics Sync\ BioticsSpeciesDownloadSQLWithShortCitation.txt” to generate input file for the Sync Species List tool (see below).</w:t>
       </w:r>
     </w:p>
     <w:p>
@@ -4380,7 +5351,7 @@
                     <pic:cNvPicPr/>
                   </pic:nvPicPr>
                   <pic:blipFill>
-                    <a:blip r:embed="rId25">
+                    <a:blip r:embed="rId26">
                       <a:extLst>
                         <a:ext uri="{28A0092B-C50C-407E-A947-70E740481C1C}">
                           <a14:useLocalDpi xmlns:a14="http://schemas.microsoft.com/office/drawing/2010/main" val="0"/>
@@ -4427,7 +5398,15 @@
         <w:t>,</w:t>
       </w:r>
       <w:r>
-        <w:t xml:space="preserve"> and Spatial Data (ZIP) for a single EBAR RangeMap.</w:t>
+        <w:t xml:space="preserve"> and Spatial Data (ZIP) for a single EBAR </w:t>
+      </w:r>
+      <w:proofErr w:type="spellStart"/>
+      <w:r>
+        <w:t>RangeMap</w:t>
+      </w:r>
+      <w:proofErr w:type="spellEnd"/>
+      <w:r>
+        <w:t>.</w:t>
       </w:r>
       <w:r>
         <w:t xml:space="preserve"> Outputs go to</w:t>
@@ -4436,7 +5415,15 @@
         <w:t xml:space="preserve"> the</w:t>
       </w:r>
       <w:r>
-        <w:t xml:space="preserve"> download_folder configured in EBARUtils.py.</w:t>
+        <w:t xml:space="preserve"> </w:t>
+      </w:r>
+      <w:proofErr w:type="spellStart"/>
+      <w:r>
+        <w:t>download_folder</w:t>
+      </w:r>
+      <w:proofErr w:type="spellEnd"/>
+      <w:r>
+        <w:t xml:space="preserve"> configured in EBARUtils.py.</w:t>
       </w:r>
     </w:p>
     <w:p>
@@ -4461,7 +5448,7 @@
                     <pic:cNvPicPr/>
                   </pic:nvPicPr>
                   <pic:blipFill>
-                    <a:blip r:embed="rId26"/>
+                    <a:blip r:embed="rId27"/>
                     <a:stretch>
                       <a:fillRect/>
                     </a:stretch>
@@ -4484,12 +5471,36 @@
     </w:p>
     <w:p>
       <w:r>
-        <w:t>Range Map ID: RangeMapID of the RangeMap to be published.</w:t>
-      </w:r>
-    </w:p>
-    <w:p>
-      <w:r>
-        <w:t>Output GIS Data Zip: boolean flag indicating that a Zip file of spatial data will be cr</w:t>
+        <w:t xml:space="preserve">Range Map ID: </w:t>
+      </w:r>
+      <w:proofErr w:type="spellStart"/>
+      <w:r>
+        <w:t>RangeMapID</w:t>
+      </w:r>
+      <w:proofErr w:type="spellEnd"/>
+      <w:r>
+        <w:t xml:space="preserve"> of the </w:t>
+      </w:r>
+      <w:proofErr w:type="spellStart"/>
+      <w:r>
+        <w:t>RangeMap</w:t>
+      </w:r>
+      <w:proofErr w:type="spellEnd"/>
+      <w:r>
+        <w:t xml:space="preserve"> to be published.</w:t>
+      </w:r>
+    </w:p>
+    <w:p>
+      <w:r>
+        <w:t xml:space="preserve">Output GIS Data Zip: </w:t>
+      </w:r>
+      <w:proofErr w:type="spellStart"/>
+      <w:r>
+        <w:t>boolean</w:t>
+      </w:r>
+      <w:proofErr w:type="spellEnd"/>
+      <w:r>
+        <w:t xml:space="preserve"> flag indicating that a Zip file of spatial data will be cr</w:t>
       </w:r>
       <w:r>
         <w:t>e</w:t>
@@ -4528,7 +5539,23 @@
     </w:p>
     <w:p>
       <w:r>
-        <w:t>Creates a Spatial Data (ZIP) package for multiple EBAR RangeMaps with the same Category/Taxa. Outputs go to the download_folder configured in EBARUtils.py.</w:t>
+        <w:t xml:space="preserve">Creates a Spatial Data (ZIP) package for multiple EBAR </w:t>
+      </w:r>
+      <w:proofErr w:type="spellStart"/>
+      <w:r>
+        <w:t>RangeMaps</w:t>
+      </w:r>
+      <w:proofErr w:type="spellEnd"/>
+      <w:r>
+        <w:t xml:space="preserve"> with the same Category/Taxa. Outputs go to the </w:t>
+      </w:r>
+      <w:proofErr w:type="spellStart"/>
+      <w:r>
+        <w:t>download_folder</w:t>
+      </w:r>
+      <w:proofErr w:type="spellEnd"/>
+      <w:r>
+        <w:t xml:space="preserve"> configured in EBARUtils.py.</w:t>
       </w:r>
     </w:p>
     <w:p>
@@ -4552,7 +5579,7 @@
                     <pic:cNvPicPr/>
                   </pic:nvPicPr>
                   <pic:blipFill>
-                    <a:blip r:embed="rId27"/>
+                    <a:blip r:embed="rId28"/>
                     <a:stretch>
                       <a:fillRect/>
                     </a:stretch>
@@ -4575,12 +5602,60 @@
     </w:p>
     <w:p>
       <w:r>
-        <w:t>Category [optional]: the Biotics category label for the RangeMap spatial data package to be created, or None to automatically create one for each category/taxa and overall for all published RangeMaps.</w:t>
-      </w:r>
-    </w:p>
-    <w:p>
-      <w:r>
-        <w:t>Taxa Group [optional]: the Biotics taxa group label for the RangeMap spatial data package to be created, or None to automatically create one for each category/taxa and overall for all published RangeMaps.</w:t>
+        <w:t xml:space="preserve">Category [optional]: the Biotics category label for the </w:t>
+      </w:r>
+      <w:proofErr w:type="spellStart"/>
+      <w:r>
+        <w:t>RangeMap</w:t>
+      </w:r>
+      <w:proofErr w:type="spellEnd"/>
+      <w:r>
+        <w:t xml:space="preserve"> spatial data package to be created, or None to automatically create one for each category/</w:t>
+      </w:r>
+      <w:proofErr w:type="gramStart"/>
+      <w:r>
+        <w:t>taxa</w:t>
+      </w:r>
+      <w:proofErr w:type="gramEnd"/>
+      <w:r>
+        <w:t xml:space="preserve"> and overall for all published </w:t>
+      </w:r>
+      <w:proofErr w:type="spellStart"/>
+      <w:r>
+        <w:t>RangeMaps</w:t>
+      </w:r>
+      <w:proofErr w:type="spellEnd"/>
+      <w:r>
+        <w:t>.</w:t>
+      </w:r>
+    </w:p>
+    <w:p>
+      <w:r>
+        <w:t xml:space="preserve">Taxa Group [optional]: the Biotics taxa group label for the </w:t>
+      </w:r>
+      <w:proofErr w:type="spellStart"/>
+      <w:r>
+        <w:t>RangeMap</w:t>
+      </w:r>
+      <w:proofErr w:type="spellEnd"/>
+      <w:r>
+        <w:t xml:space="preserve"> spatial data package to be created, or None to automatically create one for each category/</w:t>
+      </w:r>
+      <w:proofErr w:type="gramStart"/>
+      <w:r>
+        <w:t>taxa</w:t>
+      </w:r>
+      <w:proofErr w:type="gramEnd"/>
+      <w:r>
+        <w:t xml:space="preserve"> and overall for all published </w:t>
+      </w:r>
+      <w:proofErr w:type="spellStart"/>
+      <w:r>
+        <w:t>RangeMaps</w:t>
+      </w:r>
+      <w:proofErr w:type="spellEnd"/>
+      <w:r>
+        <w:t>.</w:t>
       </w:r>
     </w:p>
     <w:p/>
@@ -4590,6 +5665,256 @@
       </w:pPr>
       <w:bookmarkStart w:id="30" w:name="_Toc83727300"/>
       <w:r>
+        <w:t>Record Input Feedback</w:t>
+      </w:r>
+    </w:p>
+    <w:p>
+      <w:r>
+        <w:t xml:space="preserve">Add a record to the </w:t>
+      </w:r>
+      <w:proofErr w:type="spellStart"/>
+      <w:r>
+        <w:t>InputFeedback</w:t>
+      </w:r>
+      <w:proofErr w:type="spellEnd"/>
+      <w:r>
+        <w:t xml:space="preserve"> table</w:t>
+      </w:r>
+      <w:r>
+        <w:t>.</w:t>
+      </w:r>
+    </w:p>
+    <w:p>
+      <w:r>
+        <w:t>Only one of Input Point/Line/Polygon ID should be specified</w:t>
+      </w:r>
+      <w:r>
+        <w:t>. An exclusion requires a Justification. Use the Delete Range Map tool to undo an existing record</w:t>
+      </w:r>
+    </w:p>
+    <w:p>
+      <w:r>
+        <w:rPr>
+          <w:noProof/>
+        </w:rPr>
+        <w:lastRenderedPageBreak/>
+        <w:drawing>
+          <wp:inline distT="0" distB="0" distL="0" distR="0" wp14:anchorId="7945E0CA" wp14:editId="00BCD69B">
+            <wp:extent cx="3156668" cy="2424805"/>
+            <wp:effectExtent l="0" t="0" r="5715" b="0"/>
+            <wp:docPr id="11" name="Picture 11"/>
+            <wp:cNvGraphicFramePr>
+              <a:graphicFrameLocks xmlns:a="http://schemas.openxmlformats.org/drawingml/2006/main" noChangeAspect="1"/>
+            </wp:cNvGraphicFramePr>
+            <a:graphic xmlns:a="http://schemas.openxmlformats.org/drawingml/2006/main">
+              <a:graphicData uri="http://schemas.openxmlformats.org/drawingml/2006/picture">
+                <pic:pic xmlns:pic="http://schemas.openxmlformats.org/drawingml/2006/picture">
+                  <pic:nvPicPr>
+                    <pic:cNvPr id="0" name="Picture 2"/>
+                    <pic:cNvPicPr>
+                      <a:picLocks noChangeAspect="1" noChangeArrowheads="1"/>
+                    </pic:cNvPicPr>
+                  </pic:nvPicPr>
+                  <pic:blipFill>
+                    <a:blip r:embed="rId29">
+                      <a:extLst>
+                        <a:ext uri="{28A0092B-C50C-407E-A947-70E740481C1C}">
+                          <a14:useLocalDpi xmlns:a14="http://schemas.microsoft.com/office/drawing/2010/main" val="0"/>
+                        </a:ext>
+                      </a:extLst>
+                    </a:blip>
+                    <a:srcRect/>
+                    <a:stretch>
+                      <a:fillRect/>
+                    </a:stretch>
+                  </pic:blipFill>
+                  <pic:spPr bwMode="auto">
+                    <a:xfrm>
+                      <a:off x="0" y="0"/>
+                      <a:ext cx="3166441" cy="2432312"/>
+                    </a:xfrm>
+                    <a:prstGeom prst="rect">
+                      <a:avLst/>
+                    </a:prstGeom>
+                    <a:noFill/>
+                    <a:ln>
+                      <a:noFill/>
+                    </a:ln>
+                  </pic:spPr>
+                </pic:pic>
+              </a:graphicData>
+            </a:graphic>
+          </wp:inline>
+        </w:drawing>
+      </w:r>
+    </w:p>
+    <w:p>
+      <w:r>
+        <w:t xml:space="preserve">Input Point ID: ID of </w:t>
+      </w:r>
+      <w:proofErr w:type="spellStart"/>
+      <w:r>
+        <w:t>InputPoint</w:t>
+      </w:r>
+      <w:proofErr w:type="spellEnd"/>
+      <w:r>
+        <w:t xml:space="preserve"> record that the feedback pertains to.</w:t>
+      </w:r>
+    </w:p>
+    <w:p>
+      <w:r>
+        <w:t xml:space="preserve">Input </w:t>
+      </w:r>
+      <w:r>
+        <w:t>Line</w:t>
+      </w:r>
+      <w:r>
+        <w:t xml:space="preserve"> ID: </w:t>
+      </w:r>
+      <w:r>
+        <w:t xml:space="preserve">ID of the </w:t>
+      </w:r>
+      <w:proofErr w:type="spellStart"/>
+      <w:r>
+        <w:t>Input</w:t>
+      </w:r>
+      <w:r>
+        <w:t>Line</w:t>
+      </w:r>
+      <w:r>
+        <w:t>ID</w:t>
+      </w:r>
+      <w:proofErr w:type="spellEnd"/>
+      <w:r>
+        <w:t xml:space="preserve"> </w:t>
+      </w:r>
+      <w:r>
+        <w:t xml:space="preserve">record </w:t>
+      </w:r>
+      <w:r>
+        <w:t>that the feedback pertains to.</w:t>
+      </w:r>
+    </w:p>
+    <w:p>
+      <w:r>
+        <w:t xml:space="preserve">Input </w:t>
+      </w:r>
+      <w:r>
+        <w:t xml:space="preserve">Polygon </w:t>
+      </w:r>
+      <w:r>
+        <w:t xml:space="preserve">ID: ID of the </w:t>
+      </w:r>
+      <w:proofErr w:type="spellStart"/>
+      <w:r>
+        <w:t>Input</w:t>
+      </w:r>
+      <w:r>
+        <w:t>PolygonI</w:t>
+      </w:r>
+      <w:r>
+        <w:t>D</w:t>
+      </w:r>
+      <w:proofErr w:type="spellEnd"/>
+      <w:r>
+        <w:t xml:space="preserve"> record that the feedback pertains to.</w:t>
+      </w:r>
+    </w:p>
+    <w:p>
+      <w:r>
+        <w:t xml:space="preserve">Notes: </w:t>
+      </w:r>
+      <w:r>
+        <w:t xml:space="preserve">Commentary on the </w:t>
+      </w:r>
+      <w:proofErr w:type="spellStart"/>
+      <w:r>
+        <w:t>InputPoint</w:t>
+      </w:r>
+      <w:proofErr w:type="spellEnd"/>
+      <w:r>
+        <w:t>/Line/Polygon record.</w:t>
+      </w:r>
+    </w:p>
+    <w:p>
+      <w:r>
+        <w:t xml:space="preserve">Exclude From Range Map ID: </w:t>
+      </w:r>
+      <w:proofErr w:type="spellStart"/>
+      <w:r>
+        <w:t>RangeMapID</w:t>
+      </w:r>
+      <w:proofErr w:type="spellEnd"/>
+      <w:r>
+        <w:t xml:space="preserve"> of a </w:t>
+      </w:r>
+      <w:proofErr w:type="spellStart"/>
+      <w:r>
+        <w:t>RangMap</w:t>
+      </w:r>
+      <w:proofErr w:type="spellEnd"/>
+      <w:r>
+        <w:t xml:space="preserve"> that the </w:t>
+      </w:r>
+      <w:proofErr w:type="spellStart"/>
+      <w:r>
+        <w:t>InputPoint</w:t>
+      </w:r>
+      <w:proofErr w:type="spellEnd"/>
+      <w:r>
+        <w:t xml:space="preserve">/Line/Polygon record should excluded from </w:t>
+      </w:r>
+      <w:r>
+        <w:t>i</w:t>
+      </w:r>
+      <w:r>
+        <w:t>n the Generate Range Map tool.</w:t>
+      </w:r>
+    </w:p>
+    <w:p>
+      <w:r>
+        <w:t xml:space="preserve">Exclude From All Range Maps: </w:t>
+      </w:r>
+      <w:r>
+        <w:t xml:space="preserve">Exclude the </w:t>
+      </w:r>
+      <w:proofErr w:type="spellStart"/>
+      <w:r>
+        <w:t>InputPoint</w:t>
+      </w:r>
+      <w:proofErr w:type="spellEnd"/>
+      <w:r>
+        <w:t xml:space="preserve">/Line/Polygon record should </w:t>
+      </w:r>
+      <w:proofErr w:type="gramStart"/>
+      <w:r>
+        <w:t>excluded</w:t>
+      </w:r>
+      <w:proofErr w:type="gramEnd"/>
+      <w:r>
+        <w:t xml:space="preserve"> from In the Generate Range Map tool</w:t>
+      </w:r>
+      <w:r>
+        <w:t>.</w:t>
+      </w:r>
+    </w:p>
+    <w:p>
+      <w:r>
+        <w:t xml:space="preserve">Justification: </w:t>
+      </w:r>
+      <w:r>
+        <w:t>Rationale for the exclusion</w:t>
+      </w:r>
+      <w:r>
+        <w:t>.</w:t>
+      </w:r>
+    </w:p>
+    <w:p/>
+    <w:p>
+      <w:pPr>
+        <w:pStyle w:val="Heading2"/>
+      </w:pPr>
+      <w:r>
         <w:t>Summarize Downloads</w:t>
       </w:r>
       <w:bookmarkEnd w:id="30"/>
@@ -4619,7 +5944,6 @@
         <w:rPr>
           <w:noProof/>
         </w:rPr>
-        <w:lastRenderedPageBreak/>
         <w:drawing>
           <wp:inline distT="0" distB="0" distL="0" distR="0" wp14:anchorId="3F7C600F" wp14:editId="217DF133">
             <wp:extent cx="3343275" cy="1581150"/>
@@ -4636,7 +5960,7 @@
                     <pic:cNvPicPr/>
                   </pic:nvPicPr>
                   <pic:blipFill>
-                    <a:blip r:embed="rId28"/>
+                    <a:blip r:embed="rId30"/>
                     <a:stretch>
                       <a:fillRect/>
                     </a:stretch>
@@ -4668,6 +5992,7 @@
       </w:pPr>
       <w:bookmarkStart w:id="31" w:name="_Toc83727301"/>
       <w:r>
+        <w:lastRenderedPageBreak/>
         <w:t>Sync Species List Biotics Tool</w:t>
       </w:r>
       <w:bookmarkEnd w:id="27"/>
@@ -4707,7 +6032,7 @@
                     <pic:cNvPicPr/>
                   </pic:nvPicPr>
                   <pic:blipFill>
-                    <a:blip r:embed="rId29">
+                    <a:blip r:embed="rId31">
                       <a:extLst>
                         <a:ext uri="{28A0092B-C50C-407E-A947-70E740481C1C}">
                           <a14:useLocalDpi xmlns:a14="http://schemas.microsoft.com/office/drawing/2010/main" val="0"/>
@@ -4736,7 +6061,15 @@
     </w:p>
     <w:p>
       <w:r>
-        <w:t>CSV File: a file of one or more Biotics species created using the query “OneDrive\EBAR\Data Mining\Species Prioritization\Biotics Sync\BioticsSpeciesDownload.txt”. Existing species (based on ELEMENT_NATIONAL_ID) in the BIOTICS_ELEMENT_NATIONAL table of the ebarkba geodatabase will be updated, and new species will be added.</w:t>
+        <w:t xml:space="preserve">CSV File: a file of one or more Biotics species created using the query “OneDrive\EBAR\Data Mining\Species Prioritization\Biotics Sync\BioticsSpeciesDownload.txt”. Existing species (based on ELEMENT_NATIONAL_ID) in the BIOTICS_ELEMENT_NATIONAL table of the </w:t>
+      </w:r>
+      <w:proofErr w:type="spellStart"/>
+      <w:r>
+        <w:t>ebarkba</w:t>
+      </w:r>
+      <w:proofErr w:type="spellEnd"/>
+      <w:r>
+        <w:t xml:space="preserve"> geodatabase will be updated, and new species will be added.</w:t>
       </w:r>
     </w:p>
     <w:p/>
@@ -4795,7 +6128,7 @@
                     <pic:cNvPicPr/>
                   </pic:nvPicPr>
                   <pic:blipFill>
-                    <a:blip r:embed="rId30">
+                    <a:blip r:embed="rId32">
                       <a:extLst>
                         <a:ext uri="{28A0092B-C50C-407E-A947-70E740481C1C}">
                           <a14:useLocalDpi xmlns:a14="http://schemas.microsoft.com/office/drawing/2010/main" val="0"/>
@@ -4824,11 +6157,15 @@
     </w:p>
     <w:p>
       <w:r>
-        <w:t xml:space="preserve">CSV File: a file created in R from multiple queries to determine KBA trigger species. Existing species are matched based on ELEMENT_NATIONAL_ID to the BIOTICS_ELEMENT_NATIONAL table of the ebarkba </w:t>
-      </w:r>
-      <w:r>
-        <w:lastRenderedPageBreak/>
-        <w:t>geodatabase. Records in the species table will be updated, and new species will be added, if there is a successful match.</w:t>
+        <w:t xml:space="preserve">CSV File: a file created in R from multiple queries to determine KBA trigger species. Existing species are matched based on ELEMENT_NATIONAL_ID to the BIOTICS_ELEMENT_NATIONAL table of the </w:t>
+      </w:r>
+      <w:proofErr w:type="spellStart"/>
+      <w:r>
+        <w:t>ebarkba</w:t>
+      </w:r>
+      <w:proofErr w:type="spellEnd"/>
+      <w:r>
+        <w:t xml:space="preserve"> geodatabase. Records in the species table will be updated, and new species will be added, if there is a successful match.</w:t>
       </w:r>
     </w:p>
     <w:p/>
@@ -4894,6 +6231,7 @@
         </w:numPr>
       </w:pPr>
       <w:r>
+        <w:lastRenderedPageBreak/>
         <w:t>When importing external observation/occurrence data, match on (Canadian) National Scientific Name or its Synonyms.</w:t>
       </w:r>
     </w:p>
@@ -4948,7 +6286,15 @@
         <w:t>National Scientific Name</w:t>
       </w:r>
       <w:r>
-        <w:t>), for instance to include data from an infraspecies.</w:t>
+        <w:t xml:space="preserve">), for instance to include data from an </w:t>
+      </w:r>
+      <w:proofErr w:type="spellStart"/>
+      <w:r>
+        <w:t>infraspecies</w:t>
+      </w:r>
+      <w:proofErr w:type="spellEnd"/>
+      <w:r>
+        <w:t>.</w:t>
       </w:r>
     </w:p>
     <w:p>
@@ -5223,15 +6569,16 @@
         </w:numPr>
       </w:pPr>
       <w:r>
-        <w:lastRenderedPageBreak/>
         <w:t>Optionally</w:t>
       </w:r>
       <w:r>
         <w:t xml:space="preserve"> set </w:t>
       </w:r>
+      <w:proofErr w:type="spellStart"/>
       <w:r>
         <w:t>RangeMap.IncludeInDownloadTable</w:t>
       </w:r>
+      <w:proofErr w:type="spellEnd"/>
       <w:r>
         <w:t xml:space="preserve"> = 0 (Not Reviewed) and</w:t>
       </w:r>
@@ -5248,7 +6595,15 @@
         <w:t>t</w:t>
       </w:r>
       <w:r>
-        <w:t>ool using the RangeMapID created in the previous step to generate a PDF for the automated-generated draft, for instance to share with prospective reviewers.</w:t>
+        <w:t xml:space="preserve">ool using the </w:t>
+      </w:r>
+      <w:proofErr w:type="spellStart"/>
+      <w:r>
+        <w:t>RangeMapID</w:t>
+      </w:r>
+      <w:proofErr w:type="spellEnd"/>
+      <w:r>
+        <w:t xml:space="preserve"> created in the previous step to generate a PDF for the automated-generated draft, for instance to share with prospective reviewers.</w:t>
       </w:r>
     </w:p>
     <w:p>
@@ -5265,7 +6620,7 @@
       <w:r>
         <w:t xml:space="preserve">the </w:t>
       </w:r>
-      <w:hyperlink r:id="rId31" w:history="1">
+      <w:hyperlink r:id="rId33" w:history="1">
         <w:r>
           <w:rPr>
             <w:rStyle w:val="Hyperlink"/>
@@ -5276,7 +6631,7 @@
       <w:r>
         <w:t xml:space="preserve"> (</w:t>
       </w:r>
-      <w:hyperlink r:id="rId32" w:history="1">
+      <w:hyperlink r:id="rId34" w:history="1">
         <w:r>
           <w:rPr>
             <w:rStyle w:val="Hyperlink"/>
@@ -5297,13 +6652,37 @@
         </w:numPr>
       </w:pPr>
       <w:r>
-        <w:t>Check completed reviews and approve them for use by setting Review.UseForMapGen = 1 and Ecoshape</w:t>
+        <w:t xml:space="preserve">Check completed reviews and </w:t>
+      </w:r>
+      <w:proofErr w:type="gramStart"/>
+      <w:r>
+        <w:t>approve</w:t>
+      </w:r>
+      <w:proofErr w:type="gramEnd"/>
+      <w:r>
+        <w:t xml:space="preserve"> them for use by setting </w:t>
+      </w:r>
+      <w:proofErr w:type="spellStart"/>
+      <w:r>
+        <w:t>Review.UseForMapGen</w:t>
+      </w:r>
+      <w:proofErr w:type="spellEnd"/>
+      <w:r>
+        <w:t xml:space="preserve"> = 1 and </w:t>
+      </w:r>
+      <w:proofErr w:type="spellStart"/>
+      <w:r>
+        <w:t>Ecoshape</w:t>
       </w:r>
       <w:r>
         <w:t>Review</w:t>
       </w:r>
       <w:r>
-        <w:t>.UseForMapGen = 1.</w:t>
+        <w:t>.UseForMapGen</w:t>
+      </w:r>
+      <w:proofErr w:type="spellEnd"/>
+      <w:r>
+        <w:t xml:space="preserve"> = 1.</w:t>
       </w:r>
     </w:p>
     <w:p>
@@ -5360,6 +6739,7 @@
         </w:numPr>
       </w:pPr>
       <w:r>
+        <w:lastRenderedPageBreak/>
         <w:t xml:space="preserve">Range Stage: Expert Reviewed, </w:t>
       </w:r>
       <w:r>
@@ -5420,7 +6800,23 @@
         </w:numPr>
       </w:pPr>
       <w:r>
-        <w:t>Ensure that Expert.PublishName and Expert.PublishComment are set appropriately for the range reviewers.</w:t>
+        <w:t xml:space="preserve">Ensure that </w:t>
+      </w:r>
+      <w:proofErr w:type="spellStart"/>
+      <w:r>
+        <w:t>Expert.PublishName</w:t>
+      </w:r>
+      <w:proofErr w:type="spellEnd"/>
+      <w:r>
+        <w:t xml:space="preserve"> and </w:t>
+      </w:r>
+      <w:proofErr w:type="spellStart"/>
+      <w:r>
+        <w:t>Expert.PublishComment</w:t>
+      </w:r>
+      <w:proofErr w:type="spellEnd"/>
+      <w:r>
+        <w:t xml:space="preserve"> are set appropriately for the range reviewers.</w:t>
       </w:r>
     </w:p>
     <w:p>
@@ -5446,8 +6842,13 @@
       <w:r>
         <w:t xml:space="preserve">Set </w:t>
       </w:r>
-      <w:r>
-        <w:t xml:space="preserve">RangeMap.IncludeInDownloadTable </w:t>
+      <w:proofErr w:type="spellStart"/>
+      <w:r>
+        <w:t>RangeMap.IncludeInDownloadTable</w:t>
+      </w:r>
+      <w:proofErr w:type="spellEnd"/>
+      <w:r>
+        <w:t xml:space="preserve"> </w:t>
       </w:r>
       <w:r>
         <w:t>as follows (this drives the watermark in the map/pdf):</w:t>
@@ -5543,7 +6944,23 @@
         </w:numPr>
       </w:pPr>
       <w:r>
-        <w:t>Run the Publish Range Map tool using the RangeMapID of the appropriate version/stage/scope, optionally checking the “Output GIS Data Zip” option (normally when RangeMap.IncludeInDownloadTable = 1)</w:t>
+        <w:t xml:space="preserve">Run the Publish Range Map tool using the </w:t>
+      </w:r>
+      <w:proofErr w:type="spellStart"/>
+      <w:r>
+        <w:t>RangeMapID</w:t>
+      </w:r>
+      <w:proofErr w:type="spellEnd"/>
+      <w:r>
+        <w:t xml:space="preserve"> of the appropriate version/stage/scope, optionally checking the “Output GIS Data Zip” option (normally when </w:t>
+      </w:r>
+      <w:proofErr w:type="spellStart"/>
+      <w:r>
+        <w:t>RangeMap.IncludeInDownloadTable</w:t>
+      </w:r>
+      <w:proofErr w:type="spellEnd"/>
+      <w:r>
+        <w:t xml:space="preserve"> = 1)</w:t>
       </w:r>
     </w:p>
     <w:p>
@@ -5575,8 +6992,13 @@
       <w:r>
         <w:t xml:space="preserve">if desired (normally only when </w:t>
       </w:r>
-      <w:r>
-        <w:t>RangeMap.IncludeInDownloadTable = 1</w:t>
+      <w:proofErr w:type="spellStart"/>
+      <w:r>
+        <w:t>RangeMap.IncludeInDownloadTable</w:t>
+      </w:r>
+      <w:proofErr w:type="spellEnd"/>
+      <w:r>
+        <w:t xml:space="preserve"> = 1</w:t>
       </w:r>
       <w:r>
         <w:t>)</w:t>
@@ -5591,7 +7013,15 @@
         </w:numPr>
       </w:pPr>
       <w:r>
-        <w:t>Review all PDFs and a sample of the GIS Data Zip files, and if necessary repeat above steps.</w:t>
+        <w:t xml:space="preserve">Review all PDFs and a sample of the GIS Data Zip files, and if </w:t>
+      </w:r>
+      <w:proofErr w:type="gramStart"/>
+      <w:r>
+        <w:t>necessary</w:t>
+      </w:r>
+      <w:proofErr w:type="gramEnd"/>
+      <w:r>
+        <w:t xml:space="preserve"> repeat above steps.</w:t>
       </w:r>
     </w:p>
     <w:p>
@@ -5603,7 +7033,15 @@
         </w:numPr>
       </w:pPr>
       <w:r>
-        <w:t>Set RangeMap.Publish = 1</w:t>
+        <w:t xml:space="preserve">Set </w:t>
+      </w:r>
+      <w:proofErr w:type="spellStart"/>
+      <w:r>
+        <w:t>RangeMap.Publish</w:t>
+      </w:r>
+      <w:proofErr w:type="spellEnd"/>
+      <w:r>
+        <w:t xml:space="preserve"> = 1</w:t>
       </w:r>
       <w:r>
         <w:t xml:space="preserve"> (this will also make the range available in the EBAR Public app on ArcGIS Online)</w:t>
@@ -5650,7 +7088,7 @@
       <w:r>
         <w:t xml:space="preserve">Build EBAR Download Table tool and Build Bulk Download Table tool (these regenerate the tables at </w:t>
       </w:r>
-      <w:hyperlink r:id="rId33" w:history="1">
+      <w:hyperlink r:id="rId35" w:history="1">
         <w:r>
           <w:rPr>
             <w:rStyle w:val="Hyperlink"/>
@@ -5662,8 +7100,13 @@
         <w:t xml:space="preserve"> </w:t>
       </w:r>
       <w:r>
-        <w:t>for all RangeMap.Publish</w:t>
-      </w:r>
+        <w:t xml:space="preserve">for all </w:t>
+      </w:r>
+      <w:proofErr w:type="spellStart"/>
+      <w:r>
+        <w:t>RangeMap.Publish</w:t>
+      </w:r>
+      <w:proofErr w:type="spellEnd"/>
       <w:r>
         <w:t xml:space="preserve"> = 1 ranges)</w:t>
       </w:r>
@@ -5673,16 +7116,809 @@
         <w:pStyle w:val="Heading1"/>
       </w:pPr>
       <w:r>
+        <w:t>Expert Review Workflow</w:t>
+      </w:r>
+    </w:p>
+    <w:p>
+      <w:pPr>
+        <w:numPr>
+          <w:ilvl w:val="0"/>
+          <w:numId w:val="5"/>
+        </w:numPr>
+        <w:contextualSpacing/>
+      </w:pPr>
+      <w:r>
+        <w:t>Set up reviewer account in EBAR-KBA database:</w:t>
+      </w:r>
+    </w:p>
+    <w:p>
+      <w:pPr>
+        <w:numPr>
+          <w:ilvl w:val="1"/>
+          <w:numId w:val="5"/>
+        </w:numPr>
+        <w:contextualSpacing/>
+      </w:pPr>
+      <w:r>
+        <w:t xml:space="preserve">Check </w:t>
+      </w:r>
+      <w:r>
+        <w:t xml:space="preserve">the </w:t>
+      </w:r>
+      <w:r>
+        <w:t xml:space="preserve">Expert table </w:t>
+      </w:r>
+      <w:r>
+        <w:t>to</w:t>
+      </w:r>
+      <w:r>
+        <w:t xml:space="preserve"> determine whether</w:t>
+      </w:r>
+      <w:r>
+        <w:t xml:space="preserve"> </w:t>
+      </w:r>
+      <w:r>
+        <w:t xml:space="preserve">the </w:t>
+      </w:r>
+      <w:r>
+        <w:t>reviewer has previously participated in EBAR</w:t>
+      </w:r>
+      <w:r>
+        <w:t xml:space="preserve">. If the reviewer is not already in the Expert table, create a new record for them. </w:t>
+      </w:r>
+      <w:r>
+        <w:t>Ensure th</w:t>
+      </w:r>
+      <w:r>
+        <w:t xml:space="preserve">at </w:t>
+      </w:r>
+      <w:proofErr w:type="spellStart"/>
+      <w:r>
+        <w:t>Expert.</w:t>
+      </w:r>
+      <w:r>
+        <w:t>ExpertName</w:t>
+      </w:r>
+      <w:proofErr w:type="spellEnd"/>
+      <w:r>
+        <w:t xml:space="preserve">, </w:t>
+      </w:r>
+      <w:proofErr w:type="spellStart"/>
+      <w:r>
+        <w:t>Expert.</w:t>
+      </w:r>
+      <w:r>
+        <w:t>ExpertOrganization</w:t>
+      </w:r>
+      <w:proofErr w:type="spellEnd"/>
+      <w:r>
+        <w:t xml:space="preserve">, </w:t>
+      </w:r>
+      <w:r>
+        <w:t xml:space="preserve">and </w:t>
+      </w:r>
+      <w:proofErr w:type="spellStart"/>
+      <w:r>
+        <w:t>Expert.Username</w:t>
+      </w:r>
+      <w:proofErr w:type="spellEnd"/>
+      <w:r>
+        <w:t xml:space="preserve"> are </w:t>
+      </w:r>
+      <w:r>
+        <w:t xml:space="preserve">included. If available, also include extra information, such as </w:t>
+      </w:r>
+      <w:proofErr w:type="spellStart"/>
+      <w:r>
+        <w:t>Expert.TaxaSpeciesExpertise</w:t>
+      </w:r>
+      <w:proofErr w:type="spellEnd"/>
+      <w:r>
+        <w:t xml:space="preserve">, </w:t>
+      </w:r>
+      <w:proofErr w:type="spellStart"/>
+      <w:r>
+        <w:t>Expert.Geographic</w:t>
+      </w:r>
+      <w:r>
+        <w:t>Scope</w:t>
+      </w:r>
+      <w:proofErr w:type="spellEnd"/>
+      <w:r>
+        <w:t>, etc.</w:t>
+      </w:r>
+    </w:p>
+    <w:p>
+      <w:pPr>
+        <w:pStyle w:val="ListParagraph"/>
+        <w:numPr>
+          <w:ilvl w:val="1"/>
+          <w:numId w:val="5"/>
+        </w:numPr>
+      </w:pPr>
+      <w:r>
         <w:lastRenderedPageBreak/>
-        <w:t>Expert Review Workflow</w:t>
-      </w:r>
-    </w:p>
-    <w:p>
-      <w:r>
-        <w:t>To be done</w:t>
-      </w:r>
-    </w:p>
-    <w:p/>
+        <w:t xml:space="preserve">Ensure that </w:t>
+      </w:r>
+      <w:proofErr w:type="spellStart"/>
+      <w:r>
+        <w:t>Expert.PublishName</w:t>
+      </w:r>
+      <w:proofErr w:type="spellEnd"/>
+      <w:r>
+        <w:t xml:space="preserve"> and </w:t>
+      </w:r>
+      <w:proofErr w:type="spellStart"/>
+      <w:r>
+        <w:t>Expert.PublishComment</w:t>
+      </w:r>
+      <w:proofErr w:type="spellEnd"/>
+      <w:r>
+        <w:t xml:space="preserve"> are set appropriately for the range reviewers </w:t>
+      </w:r>
+    </w:p>
+    <w:p>
+      <w:pPr>
+        <w:pStyle w:val="ListParagraph"/>
+        <w:numPr>
+          <w:ilvl w:val="2"/>
+          <w:numId w:val="5"/>
+        </w:numPr>
+      </w:pPr>
+      <w:r>
+        <w:t>0 = reviewer has not granted permission publish</w:t>
+      </w:r>
+      <w:r>
+        <w:t xml:space="preserve"> </w:t>
+      </w:r>
+      <w:r>
+        <w:t>comments/name (Default)</w:t>
+      </w:r>
+    </w:p>
+    <w:p>
+      <w:pPr>
+        <w:pStyle w:val="ListParagraph"/>
+        <w:numPr>
+          <w:ilvl w:val="2"/>
+          <w:numId w:val="5"/>
+        </w:numPr>
+      </w:pPr>
+      <w:r>
+        <w:t xml:space="preserve">1 = </w:t>
+      </w:r>
+      <w:r>
+        <w:t xml:space="preserve">reviewer has granted permission to </w:t>
+      </w:r>
+      <w:r>
+        <w:t>publish comments/name</w:t>
+      </w:r>
+    </w:p>
+    <w:p>
+      <w:pPr>
+        <w:numPr>
+          <w:ilvl w:val="0"/>
+          <w:numId w:val="5"/>
+        </w:numPr>
+        <w:contextualSpacing/>
+      </w:pPr>
+      <w:r>
+        <w:t xml:space="preserve">Set up reviewer account </w:t>
+      </w:r>
+      <w:r>
+        <w:t>in EBAR Reviewer app:</w:t>
+      </w:r>
+    </w:p>
+    <w:p>
+      <w:pPr>
+        <w:numPr>
+          <w:ilvl w:val="1"/>
+          <w:numId w:val="5"/>
+        </w:numPr>
+        <w:contextualSpacing/>
+      </w:pPr>
+      <w:r>
+        <w:t>To create an EBA</w:t>
+      </w:r>
+      <w:r>
+        <w:t>R</w:t>
+      </w:r>
+      <w:r>
+        <w:t xml:space="preserve"> Reviewer account for the reviewer, go to </w:t>
+      </w:r>
+      <w:hyperlink r:id="rId36" w:history="1">
+        <w:r>
+          <w:rPr>
+            <w:rStyle w:val="Hyperlink"/>
+          </w:rPr>
+          <w:t>https://gis.natureserve.ca/portal/home/</w:t>
+        </w:r>
+      </w:hyperlink>
+      <w:r>
+        <w:t xml:space="preserve"> and log in with </w:t>
+      </w:r>
+      <w:proofErr w:type="spellStart"/>
+      <w:r>
+        <w:t>NatureServe</w:t>
+      </w:r>
+      <w:proofErr w:type="spellEnd"/>
+      <w:r>
+        <w:t xml:space="preserve"> Canada Portal credentials.</w:t>
+      </w:r>
+    </w:p>
+    <w:p>
+      <w:pPr>
+        <w:numPr>
+          <w:ilvl w:val="1"/>
+          <w:numId w:val="5"/>
+        </w:numPr>
+        <w:contextualSpacing/>
+      </w:pPr>
+      <w:r>
+        <w:t xml:space="preserve">Click on </w:t>
+      </w:r>
+      <w:r>
+        <w:t>Organization menu, then click ‘Add Member</w:t>
+      </w:r>
+      <w:r>
+        <w:t>s</w:t>
+      </w:r>
+      <w:r>
+        <w:t xml:space="preserve">’ </w:t>
+      </w:r>
+      <w:r>
+        <w:t xml:space="preserve">at the top of the Members pane. </w:t>
+      </w:r>
+    </w:p>
+    <w:p>
+      <w:pPr>
+        <w:numPr>
+          <w:ilvl w:val="2"/>
+          <w:numId w:val="5"/>
+        </w:numPr>
+        <w:contextualSpacing/>
+      </w:pPr>
+      <w:r>
+        <w:rPr>
+          <w:b/>
+          <w:bCs/>
+        </w:rPr>
+        <w:t>NOTE:</w:t>
+      </w:r>
+      <w:r>
+        <w:t xml:space="preserve"> </w:t>
+      </w:r>
+      <w:r>
+        <w:t xml:space="preserve">There are only 200 accounts available for EBAR-KBA team members and expert reviewers combined. When a reviewer has completed their reviews, their account should be deleted </w:t>
+      </w:r>
+      <w:r>
+        <w:t>to make space for subsequent reviewers.</w:t>
+      </w:r>
+    </w:p>
+    <w:p>
+      <w:pPr>
+        <w:numPr>
+          <w:ilvl w:val="1"/>
+          <w:numId w:val="5"/>
+        </w:numPr>
+        <w:contextualSpacing/>
+      </w:pPr>
+      <w:r>
+        <w:t xml:space="preserve">Select ‘Add </w:t>
+      </w:r>
+      <w:r>
+        <w:t xml:space="preserve">built-in portal </w:t>
+      </w:r>
+      <w:proofErr w:type="gramStart"/>
+      <w:r>
+        <w:t>members’</w:t>
+      </w:r>
+      <w:proofErr w:type="gramEnd"/>
+      <w:r>
+        <w:t>. Click ‘Next’.</w:t>
+      </w:r>
+    </w:p>
+    <w:p>
+      <w:pPr>
+        <w:numPr>
+          <w:ilvl w:val="1"/>
+          <w:numId w:val="5"/>
+        </w:numPr>
+        <w:contextualSpacing/>
+      </w:pPr>
+      <w:r>
+        <w:t xml:space="preserve">Select </w:t>
+      </w:r>
+      <w:r>
+        <w:t xml:space="preserve">‘New member’. </w:t>
+      </w:r>
+    </w:p>
+    <w:p>
+      <w:pPr>
+        <w:numPr>
+          <w:ilvl w:val="2"/>
+          <w:numId w:val="5"/>
+        </w:numPr>
+        <w:contextualSpacing/>
+      </w:pPr>
+      <w:r>
+        <w:t>Fill in reviewer name, email address, and username.</w:t>
+      </w:r>
+      <w:r>
+        <w:rPr>
+          <w:b/>
+          <w:bCs/>
+        </w:rPr>
+        <w:t xml:space="preserve"> NOTE: Username MUST match </w:t>
+      </w:r>
+      <w:r>
+        <w:rPr>
+          <w:b/>
+          <w:bCs/>
+        </w:rPr>
+        <w:t>the Username in the Expert table.</w:t>
+      </w:r>
+    </w:p>
+    <w:p>
+      <w:pPr>
+        <w:numPr>
+          <w:ilvl w:val="2"/>
+          <w:numId w:val="5"/>
+        </w:numPr>
+        <w:contextualSpacing/>
+      </w:pPr>
+      <w:r>
+        <w:t>User type = Creator</w:t>
+      </w:r>
+    </w:p>
+    <w:p>
+      <w:pPr>
+        <w:numPr>
+          <w:ilvl w:val="2"/>
+          <w:numId w:val="5"/>
+        </w:numPr>
+        <w:contextualSpacing/>
+      </w:pPr>
+      <w:r>
+        <w:t xml:space="preserve">Role = </w:t>
+      </w:r>
+      <w:r>
+        <w:t>Feature Editor Only</w:t>
+      </w:r>
+    </w:p>
+    <w:p>
+      <w:pPr>
+        <w:numPr>
+          <w:ilvl w:val="2"/>
+          <w:numId w:val="5"/>
+        </w:numPr>
+        <w:contextualSpacing/>
+      </w:pPr>
+      <w:r>
+        <w:t xml:space="preserve">Password must </w:t>
+      </w:r>
+      <w:r>
+        <w:t>contain at least one uppercase letter, at least one lower case letter, at least one number</w:t>
+      </w:r>
+      <w:r>
+        <w:t>, at least one special (non-alphanumeric) character</w:t>
+      </w:r>
+    </w:p>
+    <w:p>
+      <w:pPr>
+        <w:numPr>
+          <w:ilvl w:val="1"/>
+          <w:numId w:val="5"/>
+        </w:numPr>
+        <w:contextualSpacing/>
+      </w:pPr>
+      <w:r>
+        <w:t>Click ‘Next’ twice.</w:t>
+      </w:r>
+    </w:p>
+    <w:p>
+      <w:pPr>
+        <w:numPr>
+          <w:ilvl w:val="1"/>
+          <w:numId w:val="5"/>
+        </w:numPr>
+        <w:contextualSpacing/>
+      </w:pPr>
+      <w:r>
+        <w:t>Under Groups, select ‘Manage’. Check off</w:t>
+      </w:r>
+      <w:r>
+        <w:t xml:space="preserve"> ‘EBAR Reviewer’ and click ’Save’.</w:t>
+      </w:r>
+    </w:p>
+    <w:p>
+      <w:pPr>
+        <w:numPr>
+          <w:ilvl w:val="1"/>
+          <w:numId w:val="5"/>
+        </w:numPr>
+        <w:contextualSpacing/>
+      </w:pPr>
+      <w:r>
+        <w:t xml:space="preserve">Click ‘Next’, then ‘Add </w:t>
+      </w:r>
+      <w:proofErr w:type="gramStart"/>
+      <w:r>
+        <w:t>members’</w:t>
+      </w:r>
+      <w:proofErr w:type="gramEnd"/>
+      <w:r>
+        <w:t>.</w:t>
+      </w:r>
+    </w:p>
+    <w:p>
+      <w:pPr>
+        <w:numPr>
+          <w:ilvl w:val="1"/>
+          <w:numId w:val="5"/>
+        </w:numPr>
+        <w:contextualSpacing/>
+      </w:pPr>
+      <w:r>
+        <w:t xml:space="preserve">Under Organization </w:t>
+      </w:r>
+      <w:r>
+        <w:sym w:font="Wingdings" w:char="F0E0"/>
+      </w:r>
+      <w:r>
+        <w:t xml:space="preserve"> Members, locate the newly created reviewer account in the member list</w:t>
+      </w:r>
+      <w:r>
+        <w:t xml:space="preserve">. Click on the </w:t>
+      </w:r>
+      <w:r>
+        <w:t xml:space="preserve">ellipses next to the Role </w:t>
+      </w:r>
+      <w:r>
+        <w:t>heading and</w:t>
+      </w:r>
+      <w:r>
+        <w:t xml:space="preserve"> select ‘Reset password’</w:t>
+      </w:r>
+      <w:r>
+        <w:t>. Copy the new password</w:t>
+      </w:r>
+      <w:r>
+        <w:t xml:space="preserve"> and save to include in email to reviewer.</w:t>
+      </w:r>
+    </w:p>
+    <w:p>
+      <w:pPr>
+        <w:numPr>
+          <w:ilvl w:val="2"/>
+          <w:numId w:val="5"/>
+        </w:numPr>
+        <w:contextualSpacing/>
+      </w:pPr>
+      <w:r>
+        <w:t xml:space="preserve">NOTE: this step is necessary because the </w:t>
+      </w:r>
+      <w:r>
+        <w:t>reviewer</w:t>
+      </w:r>
+      <w:r>
+        <w:t xml:space="preserve"> will not be prompted to change their password upon login </w:t>
+      </w:r>
+      <w:r>
+        <w:t>unless the password is reset.</w:t>
+      </w:r>
+    </w:p>
+    <w:p>
+      <w:pPr>
+        <w:numPr>
+          <w:ilvl w:val="0"/>
+          <w:numId w:val="5"/>
+        </w:numPr>
+        <w:contextualSpacing/>
+      </w:pPr>
+      <w:r>
+        <w:t>Grant reviewer account access to range map(s) to be reviewed:</w:t>
+      </w:r>
+    </w:p>
+    <w:p>
+      <w:pPr>
+        <w:numPr>
+          <w:ilvl w:val="1"/>
+          <w:numId w:val="5"/>
+        </w:numPr>
+        <w:contextualSpacing/>
+      </w:pPr>
+      <w:r>
+        <w:t xml:space="preserve">Before sending a map for review, examine the map for </w:t>
+      </w:r>
+      <w:r>
+        <w:t xml:space="preserve">data gaps and/or bad data; compare the </w:t>
+      </w:r>
+      <w:r>
+        <w:t xml:space="preserve">map extent with the expected in </w:t>
+      </w:r>
+      <w:proofErr w:type="spellStart"/>
+      <w:r>
+        <w:t>NatureServe</w:t>
+      </w:r>
+      <w:proofErr w:type="spellEnd"/>
+      <w:r>
+        <w:t xml:space="preserve"> Explorer/Biotics 5, and if relevant, other sources such as the COSEWIC </w:t>
+      </w:r>
+      <w:r>
+        <w:t>Assessment and Status Report, V</w:t>
+      </w:r>
+      <w:r>
+        <w:t>ASCAN</w:t>
+      </w:r>
+      <w:r>
+        <w:t>, etc.</w:t>
+      </w:r>
+    </w:p>
+    <w:p>
+      <w:pPr>
+        <w:numPr>
+          <w:ilvl w:val="1"/>
+          <w:numId w:val="5"/>
+        </w:numPr>
+        <w:contextualSpacing/>
+      </w:pPr>
+      <w:r>
+        <w:t xml:space="preserve">In the </w:t>
+      </w:r>
+      <w:r>
+        <w:t xml:space="preserve">Review table, </w:t>
+      </w:r>
+      <w:r>
+        <w:t xml:space="preserve">create </w:t>
+      </w:r>
+      <w:r>
+        <w:t xml:space="preserve">a new record. </w:t>
+      </w:r>
+      <w:r>
+        <w:t xml:space="preserve">Enter the </w:t>
+      </w:r>
+      <w:proofErr w:type="gramStart"/>
+      <w:r>
+        <w:t>reviewers</w:t>
+      </w:r>
+      <w:proofErr w:type="gramEnd"/>
+      <w:r>
+        <w:t xml:space="preserve"> username (</w:t>
+      </w:r>
+      <w:proofErr w:type="spellStart"/>
+      <w:r>
+        <w:t>Expert.Username</w:t>
+      </w:r>
+      <w:proofErr w:type="spellEnd"/>
+      <w:r>
+        <w:t>) and the range map ID (</w:t>
+      </w:r>
+      <w:proofErr w:type="spellStart"/>
+      <w:r>
+        <w:t>RangeMap.RangeMapID</w:t>
+      </w:r>
+      <w:proofErr w:type="spellEnd"/>
+      <w:r>
+        <w:t>)</w:t>
+      </w:r>
+      <w:r>
+        <w:t xml:space="preserve"> and save edits. </w:t>
+      </w:r>
+    </w:p>
+    <w:p>
+      <w:pPr>
+        <w:numPr>
+          <w:ilvl w:val="1"/>
+          <w:numId w:val="5"/>
+        </w:numPr>
+        <w:contextualSpacing/>
+      </w:pPr>
+      <w:r>
+        <w:t xml:space="preserve">Ensure </w:t>
+      </w:r>
+      <w:proofErr w:type="spellStart"/>
+      <w:r>
+        <w:t>RangeMap.IncludeInEBARReviewer</w:t>
+      </w:r>
+      <w:proofErr w:type="spellEnd"/>
+      <w:r>
+        <w:t xml:space="preserve"> is set to 1.</w:t>
+      </w:r>
+    </w:p>
+    <w:p>
+      <w:pPr>
+        <w:numPr>
+          <w:ilvl w:val="0"/>
+          <w:numId w:val="5"/>
+        </w:numPr>
+        <w:contextualSpacing/>
+      </w:pPr>
+      <w:r>
+        <w:t xml:space="preserve">Send </w:t>
+      </w:r>
+      <w:r>
+        <w:t>range review information to reviewer:</w:t>
+      </w:r>
+    </w:p>
+    <w:p>
+      <w:pPr>
+        <w:numPr>
+          <w:ilvl w:val="1"/>
+          <w:numId w:val="5"/>
+        </w:numPr>
+        <w:contextualSpacing/>
+      </w:pPr>
+      <w:r>
+        <w:t xml:space="preserve">Email the reviewer to provide them with </w:t>
+      </w:r>
+      <w:r>
+        <w:t xml:space="preserve">account </w:t>
+      </w:r>
+      <w:r>
+        <w:t>login information</w:t>
+      </w:r>
+      <w:r>
+        <w:t xml:space="preserve"> and</w:t>
+      </w:r>
+      <w:r>
+        <w:t xml:space="preserve"> EBAR Reviewer documentation. The email must include:</w:t>
+      </w:r>
+    </w:p>
+    <w:p>
+      <w:pPr>
+        <w:numPr>
+          <w:ilvl w:val="2"/>
+          <w:numId w:val="5"/>
+        </w:numPr>
+        <w:contextualSpacing/>
+      </w:pPr>
+      <w:r>
+        <w:t>Species ranges for which access has been granted</w:t>
+      </w:r>
+    </w:p>
+    <w:p>
+      <w:pPr>
+        <w:numPr>
+          <w:ilvl w:val="2"/>
+          <w:numId w:val="5"/>
+        </w:numPr>
+        <w:contextualSpacing/>
+      </w:pPr>
+      <w:r>
+        <w:t>Link to EBAR Reviewer</w:t>
+      </w:r>
+      <w:r>
+        <w:t xml:space="preserve">: </w:t>
+      </w:r>
+      <w:hyperlink r:id="rId37" w:history="1">
+        <w:r>
+          <w:rPr>
+            <w:rStyle w:val="Hyperlink"/>
+          </w:rPr>
+          <w:t>https://gis.natureserve.ca/ebar</w:t>
+        </w:r>
+      </w:hyperlink>
+    </w:p>
+    <w:p>
+      <w:pPr>
+        <w:numPr>
+          <w:ilvl w:val="2"/>
+          <w:numId w:val="5"/>
+        </w:numPr>
+        <w:contextualSpacing/>
+      </w:pPr>
+      <w:r>
+        <w:t>Username and temporary password</w:t>
+      </w:r>
+    </w:p>
+    <w:p>
+      <w:pPr>
+        <w:numPr>
+          <w:ilvl w:val="2"/>
+          <w:numId w:val="5"/>
+        </w:numPr>
+        <w:contextualSpacing/>
+        <w:rPr>
+          <w:rStyle w:val="Hyperlink"/>
+          <w:color w:val="auto"/>
+          <w:u w:val="none"/>
+        </w:rPr>
+      </w:pPr>
+      <w:r>
+        <w:t>Link to EBAR Reviewer</w:t>
+      </w:r>
+      <w:r>
+        <w:t xml:space="preserve"> </w:t>
+      </w:r>
+      <w:hyperlink r:id="rId38" w:history="1">
+        <w:r>
+          <w:rPr>
+            <w:rStyle w:val="Hyperlink"/>
+          </w:rPr>
+          <w:t>instructional videos</w:t>
+        </w:r>
+      </w:hyperlink>
+    </w:p>
+    <w:p>
+      <w:pPr>
+        <w:numPr>
+          <w:ilvl w:val="2"/>
+          <w:numId w:val="5"/>
+        </w:numPr>
+        <w:contextualSpacing/>
+      </w:pPr>
+      <w:r>
+        <w:t>Due date by which reviews must be complete</w:t>
+      </w:r>
+    </w:p>
+    <w:p>
+      <w:pPr>
+        <w:numPr>
+          <w:ilvl w:val="2"/>
+          <w:numId w:val="5"/>
+        </w:numPr>
+        <w:contextualSpacing/>
+      </w:pPr>
+      <w:r>
+        <w:lastRenderedPageBreak/>
+        <w:t xml:space="preserve">Disclosure </w:t>
+      </w:r>
+      <w:r>
+        <w:t xml:space="preserve">that </w:t>
+      </w:r>
+      <w:r>
+        <w:t>feedback will be kept in a database to permit long-term review of EBAR maps and KBA designations</w:t>
+      </w:r>
+    </w:p>
+    <w:p>
+      <w:pPr>
+        <w:numPr>
+          <w:ilvl w:val="1"/>
+          <w:numId w:val="5"/>
+        </w:numPr>
+        <w:contextualSpacing/>
+      </w:pPr>
+      <w:r>
+        <w:t xml:space="preserve">A general template is available at </w:t>
+      </w:r>
+      <w:hyperlink r:id="rId39" w:history="1">
+        <w:r>
+          <w:rPr>
+            <w:rStyle w:val="Hyperlink"/>
+          </w:rPr>
+          <w:t>OneDrive/EBAR/Project Communications/</w:t>
+        </w:r>
+        <w:proofErr w:type="spellStart"/>
+        <w:r>
+          <w:rPr>
+            <w:rStyle w:val="Hyperlink"/>
+          </w:rPr>
+          <w:t>Reviewer_Communications</w:t>
+        </w:r>
+        <w:proofErr w:type="spellEnd"/>
+        <w:r>
+          <w:rPr>
+            <w:rStyle w:val="Hyperlink"/>
+          </w:rPr>
+          <w:t>/</w:t>
+        </w:r>
+        <w:r>
+          <w:rPr>
+            <w:rStyle w:val="Hyperlink"/>
+          </w:rPr>
+          <w:t>Set Up Reviewer Access</w:t>
+        </w:r>
+      </w:hyperlink>
+      <w:r>
+        <w:t xml:space="preserve">. The template can be tweaked as needed for new vs returning reviewers, </w:t>
+      </w:r>
+      <w:r>
+        <w:t xml:space="preserve">reviewers who have requested additional information before granting </w:t>
+      </w:r>
+      <w:r>
+        <w:t>permission to publish their name and/or comments, etc.</w:t>
+      </w:r>
+    </w:p>
     <w:p>
       <w:pPr>
         <w:pStyle w:val="Heading1"/>
@@ -5702,8 +7938,13 @@
         </w:numPr>
         <w:contextualSpacing/>
       </w:pPr>
-      <w:r>
-        <w:t>Get CSV output file of species and KBA information (existing and new) generated from Chloe's R code (Chloe currently does this).</w:t>
+      <w:bookmarkStart w:id="38" w:name="_Hlk92715568"/>
+      <w:r>
+        <w:t xml:space="preserve">Get CSV output file of species and KBA information (existing and new) generated from Chloe's R </w:t>
+      </w:r>
+      <w:bookmarkEnd w:id="38"/>
+      <w:r>
+        <w:t>code (Chloe currently does this).</w:t>
       </w:r>
     </w:p>
     <w:p>
@@ -5715,7 +7956,23 @@
         <w:contextualSpacing/>
       </w:pPr>
       <w:r>
-        <w:t>Run Sync Species List KBA tool passing in the CSV file from the previous step. This syncs KBA fields for existing species and outputs a list of ElementNationalIDs for new species (i.e. those not in the EBAR database).</w:t>
+        <w:t xml:space="preserve">Run Sync Species List KBA tool passing in the CSV file from the previous step. This syncs KBA fields for existing species and outputs a list of </w:t>
+      </w:r>
+      <w:proofErr w:type="spellStart"/>
+      <w:r>
+        <w:t>ElementNationalIDs</w:t>
+      </w:r>
+      <w:proofErr w:type="spellEnd"/>
+      <w:r>
+        <w:t xml:space="preserve"> for new species (</w:t>
+      </w:r>
+      <w:proofErr w:type="gramStart"/>
+      <w:r>
+        <w:t>i.e.</w:t>
+      </w:r>
+      <w:proofErr w:type="gramEnd"/>
+      <w:r>
+        <w:t xml:space="preserve"> those not in the EBAR database).</w:t>
       </w:r>
     </w:p>
     <w:p>
@@ -5744,7 +8001,7 @@
       <w:r>
         <w:t>Login to Central Biotics (</w:t>
       </w:r>
-      <w:hyperlink r:id="rId34" w:history="1">
+      <w:hyperlink r:id="rId40" w:history="1">
         <w:r>
           <w:rPr>
             <w:color w:val="0000FF"/>
@@ -5754,8 +8011,13 @@
         </w:r>
       </w:hyperlink>
       <w:r>
-        <w:t>) using a web browser and run the Biotics Species Download and Biotics Synonym Download queries (available at “OneDrive\EBAR\Data Mining\Species Prioritization\Biotics Sync”), passing in the ElementNationalID</w:t>
-      </w:r>
+        <w:t xml:space="preserve">) using a web browser and run the Biotics Species Download and Biotics Synonym Download queries (available at “OneDrive\EBAR\Data Mining\Species Prioritization\Biotics Sync”), passing in the </w:t>
+      </w:r>
+      <w:proofErr w:type="spellStart"/>
+      <w:r>
+        <w:t>ElementNationalID</w:t>
+      </w:r>
+      <w:proofErr w:type="spellEnd"/>
       <w:r>
         <w:t>(s)</w:t>
       </w:r>
@@ -5804,13 +8066,13 @@
       <w:pPr>
         <w:pStyle w:val="Heading1"/>
       </w:pPr>
-      <w:bookmarkStart w:id="38" w:name="_Toc52201812"/>
-      <w:bookmarkStart w:id="39" w:name="_Toc83727306"/>
+      <w:bookmarkStart w:id="39" w:name="_Toc52201812"/>
+      <w:bookmarkStart w:id="40" w:name="_Toc83727306"/>
       <w:r>
         <w:t>Design Notes</w:t>
       </w:r>
-      <w:bookmarkEnd w:id="38"/>
       <w:bookmarkEnd w:id="39"/>
+      <w:bookmarkEnd w:id="40"/>
     </w:p>
     <w:p>
       <w:pPr>
@@ -5821,7 +8083,39 @@
         <w:contextualSpacing/>
       </w:pPr>
       <w:r>
-        <w:t>For tabular DatasetSourceTypes, the Import Tabular Data tool uses field mappings defined in TabularFieldMapping.py to translate between the fields of the DatasetSource (GBIF, VertNet, etc.) and the InputPoint table.</w:t>
+        <w:t xml:space="preserve">For tabular </w:t>
+      </w:r>
+      <w:proofErr w:type="spellStart"/>
+      <w:r>
+        <w:t>DatasetSourceTypes</w:t>
+      </w:r>
+      <w:proofErr w:type="spellEnd"/>
+      <w:r>
+        <w:t xml:space="preserve">, the Import Tabular Data tool uses field mappings defined in TabularFieldMapping.py to translate between the fields of the </w:t>
+      </w:r>
+      <w:proofErr w:type="spellStart"/>
+      <w:r>
+        <w:t>DatasetSource</w:t>
+      </w:r>
+      <w:proofErr w:type="spellEnd"/>
+      <w:r>
+        <w:t xml:space="preserve"> (GBIF, </w:t>
+      </w:r>
+      <w:proofErr w:type="spellStart"/>
+      <w:r>
+        <w:t>VertNet</w:t>
+      </w:r>
+      <w:proofErr w:type="spellEnd"/>
+      <w:r>
+        <w:t xml:space="preserve">, etc.) and the </w:t>
+      </w:r>
+      <w:proofErr w:type="spellStart"/>
+      <w:r>
+        <w:t>InputPoint</w:t>
+      </w:r>
+      <w:proofErr w:type="spellEnd"/>
+      <w:r>
+        <w:t xml:space="preserve"> table.</w:t>
       </w:r>
     </w:p>
     <w:p>
@@ -5833,7 +8127,39 @@
         <w:contextualSpacing/>
       </w:pPr>
       <w:r>
-        <w:t>For spatial DatasetSourceTypes, the Import Spatial Data tools use field mappings defined in the DatasetSource table (field names ending with “Field”) to translate between the fields of the DatasetSource (provincial CDC, state NHP, etc.) and the InputPoint/Line/Polygon tables.</w:t>
+        <w:t xml:space="preserve">For spatial </w:t>
+      </w:r>
+      <w:proofErr w:type="spellStart"/>
+      <w:r>
+        <w:t>DatasetSourceTypes</w:t>
+      </w:r>
+      <w:proofErr w:type="spellEnd"/>
+      <w:r>
+        <w:t xml:space="preserve">, the Import Spatial Data tools use field mappings defined in the </w:t>
+      </w:r>
+      <w:proofErr w:type="spellStart"/>
+      <w:r>
+        <w:t>DatasetSource</w:t>
+      </w:r>
+      <w:proofErr w:type="spellEnd"/>
+      <w:r>
+        <w:t xml:space="preserve"> table (field names ending with “Field”) to translate between the fields of the </w:t>
+      </w:r>
+      <w:proofErr w:type="spellStart"/>
+      <w:r>
+        <w:t>DatasetSource</w:t>
+      </w:r>
+      <w:proofErr w:type="spellEnd"/>
+      <w:r>
+        <w:t xml:space="preserve"> (provincial CDC, state NHP, etc.) and the </w:t>
+      </w:r>
+      <w:proofErr w:type="spellStart"/>
+      <w:r>
+        <w:t>InputPoint</w:t>
+      </w:r>
+      <w:proofErr w:type="spellEnd"/>
+      <w:r>
+        <w:t>/Line/Polygon tables.</w:t>
       </w:r>
     </w:p>
     <w:p>
@@ -5845,7 +8171,23 @@
         <w:contextualSpacing/>
       </w:pPr>
       <w:r>
-        <w:t>Spatial Datasets must also be given a DatasetType in the DatasetSource table, with values as follows:</w:t>
+        <w:t xml:space="preserve">Spatial Datasets must also be given a </w:t>
+      </w:r>
+      <w:proofErr w:type="spellStart"/>
+      <w:r>
+        <w:t>DatasetType</w:t>
+      </w:r>
+      <w:proofErr w:type="spellEnd"/>
+      <w:r>
+        <w:t xml:space="preserve"> in the </w:t>
+      </w:r>
+      <w:proofErr w:type="spellStart"/>
+      <w:r>
+        <w:t>DatasetSource</w:t>
+      </w:r>
+      <w:proofErr w:type="spellEnd"/>
+      <w:r>
+        <w:t xml:space="preserve"> table, with values as follows:</w:t>
       </w:r>
     </w:p>
     <w:p>
@@ -5857,7 +8199,15 @@
         <w:contextualSpacing/>
       </w:pPr>
       <w:r>
-        <w:t>Area of Occupancy (used for KBA only, not used for EBAR) – polygons depicting the known occupancy locations for a species, similar to a range estimate.</w:t>
+        <w:t xml:space="preserve">Area of Occupancy (used for KBA only, not used for EBAR) – polygons depicting the known occupancy locations for a species, </w:t>
+      </w:r>
+      <w:proofErr w:type="gramStart"/>
+      <w:r>
+        <w:t>similar to</w:t>
+      </w:r>
+      <w:proofErr w:type="gramEnd"/>
+      <w:r>
+        <w:t xml:space="preserve"> a range estimate.</w:t>
       </w:r>
     </w:p>
     <w:p>
@@ -5881,7 +8231,23 @@
         <w:contextualSpacing/>
       </w:pPr>
       <w:r>
-        <w:t>Element Occurrences – point, line or polygon EOs from a NatureServe member program (CDC or NHP).</w:t>
+        <w:t xml:space="preserve">Element Occurrences – point, </w:t>
+      </w:r>
+      <w:proofErr w:type="gramStart"/>
+      <w:r>
+        <w:t>line</w:t>
+      </w:r>
+      <w:proofErr w:type="gramEnd"/>
+      <w:r>
+        <w:t xml:space="preserve"> or polygon EOs from a </w:t>
+      </w:r>
+      <w:proofErr w:type="spellStart"/>
+      <w:r>
+        <w:t>NatureServe</w:t>
+      </w:r>
+      <w:proofErr w:type="spellEnd"/>
+      <w:r>
+        <w:t xml:space="preserve"> member program (CDC or NHP).</w:t>
       </w:r>
     </w:p>
     <w:p>
@@ -5893,7 +8259,15 @@
         <w:contextualSpacing/>
       </w:pPr>
       <w:r>
-        <w:t>Habitat Suitability – polygon areas of suitable habitat from an authoritative source, such as a NatureServe HSM.</w:t>
+        <w:t xml:space="preserve">Habitat Suitability – polygon areas of suitable habitat from an authoritative source, such as a </w:t>
+      </w:r>
+      <w:proofErr w:type="spellStart"/>
+      <w:r>
+        <w:t>NatureServe</w:t>
+      </w:r>
+      <w:proofErr w:type="spellEnd"/>
+      <w:r>
+        <w:t xml:space="preserve"> HSM.</w:t>
       </w:r>
     </w:p>
     <w:p>
@@ -5905,6 +8279,7 @@
         <w:contextualSpacing/>
       </w:pPr>
       <w:r>
+        <w:lastRenderedPageBreak/>
         <w:t>Other Range (used for KBA only, not used for EBAR) – polygon estimate of existing species range.</w:t>
       </w:r>
     </w:p>
@@ -5929,8 +8304,15 @@
         <w:contextualSpacing/>
       </w:pPr>
       <w:r>
-        <w:lastRenderedPageBreak/>
-        <w:t>Source Features – point SFs from a NatureServe member program.</w:t>
+        <w:t xml:space="preserve">Source Features – point SFs from a </w:t>
+      </w:r>
+      <w:proofErr w:type="spellStart"/>
+      <w:r>
+        <w:t>NatureServe</w:t>
+      </w:r>
+      <w:proofErr w:type="spellEnd"/>
+      <w:r>
+        <w:t xml:space="preserve"> member program.</w:t>
       </w:r>
     </w:p>
     <w:p>
@@ -5954,19 +8336,19 @@
       <w:pPr>
         <w:pStyle w:val="Heading1"/>
       </w:pPr>
-      <w:bookmarkStart w:id="40" w:name="_Toc52201813"/>
-      <w:bookmarkStart w:id="41" w:name="_Toc83727307"/>
+      <w:bookmarkStart w:id="41" w:name="_Toc52201813"/>
+      <w:bookmarkStart w:id="42" w:name="_Toc83727307"/>
       <w:r>
         <w:t>Source Code Control and Editing</w:t>
       </w:r>
-      <w:bookmarkEnd w:id="40"/>
       <w:bookmarkEnd w:id="41"/>
+      <w:bookmarkEnd w:id="42"/>
     </w:p>
     <w:p>
       <w:r>
         <w:t xml:space="preserve">See </w:t>
       </w:r>
-      <w:hyperlink r:id="rId35" w:history="1">
+      <w:hyperlink r:id="rId41" w:history="1">
         <w:r>
           <w:rPr>
             <w:color w:val="0000FF"/>
@@ -5983,7 +8365,7 @@
       <w:r>
         <w:t>Recommended to use an interactive development environment (IDE), such as Visual Studio (</w:t>
       </w:r>
-      <w:hyperlink r:id="rId36" w:history="1">
+      <w:hyperlink r:id="rId42" w:history="1">
         <w:r>
           <w:rPr>
             <w:color w:val="0000FF"/>
@@ -5995,7 +8377,7 @@
       <w:r>
         <w:t>) or PyCharm (</w:t>
       </w:r>
-      <w:hyperlink r:id="rId37" w:history="1">
+      <w:hyperlink r:id="rId43" w:history="1">
         <w:r>
           <w:rPr>
             <w:color w:val="0000FF"/>
@@ -6008,7 +8390,15 @@
         <w:t>) to facilitate interactive debugging.</w:t>
       </w:r>
       <w:r>
-        <w:t xml:space="preserve"> The Python file for each tool (e.g. ImportTabularDataTool.py) contains a controlling process at the end which allows you to start the tool by running that file, passing parameters for debugging.</w:t>
+        <w:t xml:space="preserve"> The Python file for each tool (</w:t>
+      </w:r>
+      <w:proofErr w:type="gramStart"/>
+      <w:r>
+        <w:t>e.g.</w:t>
+      </w:r>
+      <w:proofErr w:type="gramEnd"/>
+      <w:r>
+        <w:t xml:space="preserve"> ImportTabularDataTool.py) contains a controlling process at the end which allows you to start the tool by running that file, passing parameters for debugging.</w:t>
       </w:r>
     </w:p>
     <w:p/>
@@ -7283,7 +9673,7 @@
         <w:rFonts w:ascii="Symbol" w:hAnsi="Symbol" w:cs="Symbol" w:hint="default"/>
       </w:rPr>
     </w:lvl>
-    <w:lvl w:ilvl="1" w:tplc="10090003" w:tentative="1">
+    <w:lvl w:ilvl="1" w:tplc="10090003">
       <w:start w:val="1"/>
       <w:numFmt w:val="bullet"/>
       <w:lvlText w:val="o"/>
@@ -7295,7 +9685,7 @@
         <w:rFonts w:ascii="Courier New" w:hAnsi="Courier New" w:cs="Courier New" w:hint="default"/>
       </w:rPr>
     </w:lvl>
-    <w:lvl w:ilvl="2" w:tplc="10090005" w:tentative="1">
+    <w:lvl w:ilvl="2" w:tplc="10090005">
       <w:start w:val="1"/>
       <w:numFmt w:val="bullet"/>
       <w:lvlText w:val=""/>
@@ -7606,6 +9996,119 @@
     </w:lvl>
   </w:abstractNum>
   <w:abstractNum w:abstractNumId="14" w15:restartNumberingAfterBreak="0">
+    <w:nsid w:val="6E9E0037"/>
+    <w:multiLevelType w:val="hybridMultilevel"/>
+    <w:tmpl w:val="D12E88CA"/>
+    <w:lvl w:ilvl="0" w:tplc="10090001">
+      <w:start w:val="1"/>
+      <w:numFmt w:val="bullet"/>
+      <w:lvlText w:val=""/>
+      <w:lvlJc w:val="left"/>
+      <w:pPr>
+        <w:ind w:left="720" w:hanging="360"/>
+      </w:pPr>
+      <w:rPr>
+        <w:rFonts w:ascii="Symbol" w:hAnsi="Symbol" w:hint="default"/>
+      </w:rPr>
+    </w:lvl>
+    <w:lvl w:ilvl="1" w:tplc="10090003" w:tentative="1">
+      <w:start w:val="1"/>
+      <w:numFmt w:val="bullet"/>
+      <w:lvlText w:val="o"/>
+      <w:lvlJc w:val="left"/>
+      <w:pPr>
+        <w:ind w:left="1440" w:hanging="360"/>
+      </w:pPr>
+      <w:rPr>
+        <w:rFonts w:ascii="Courier New" w:hAnsi="Courier New" w:cs="Courier New" w:hint="default"/>
+      </w:rPr>
+    </w:lvl>
+    <w:lvl w:ilvl="2" w:tplc="10090005" w:tentative="1">
+      <w:start w:val="1"/>
+      <w:numFmt w:val="bullet"/>
+      <w:lvlText w:val=""/>
+      <w:lvlJc w:val="left"/>
+      <w:pPr>
+        <w:ind w:left="2160" w:hanging="360"/>
+      </w:pPr>
+      <w:rPr>
+        <w:rFonts w:ascii="Wingdings" w:hAnsi="Wingdings" w:hint="default"/>
+      </w:rPr>
+    </w:lvl>
+    <w:lvl w:ilvl="3" w:tplc="10090001" w:tentative="1">
+      <w:start w:val="1"/>
+      <w:numFmt w:val="bullet"/>
+      <w:lvlText w:val=""/>
+      <w:lvlJc w:val="left"/>
+      <w:pPr>
+        <w:ind w:left="2880" w:hanging="360"/>
+      </w:pPr>
+      <w:rPr>
+        <w:rFonts w:ascii="Symbol" w:hAnsi="Symbol" w:hint="default"/>
+      </w:rPr>
+    </w:lvl>
+    <w:lvl w:ilvl="4" w:tplc="10090003" w:tentative="1">
+      <w:start w:val="1"/>
+      <w:numFmt w:val="bullet"/>
+      <w:lvlText w:val="o"/>
+      <w:lvlJc w:val="left"/>
+      <w:pPr>
+        <w:ind w:left="3600" w:hanging="360"/>
+      </w:pPr>
+      <w:rPr>
+        <w:rFonts w:ascii="Courier New" w:hAnsi="Courier New" w:cs="Courier New" w:hint="default"/>
+      </w:rPr>
+    </w:lvl>
+    <w:lvl w:ilvl="5" w:tplc="10090005" w:tentative="1">
+      <w:start w:val="1"/>
+      <w:numFmt w:val="bullet"/>
+      <w:lvlText w:val=""/>
+      <w:lvlJc w:val="left"/>
+      <w:pPr>
+        <w:ind w:left="4320" w:hanging="360"/>
+      </w:pPr>
+      <w:rPr>
+        <w:rFonts w:ascii="Wingdings" w:hAnsi="Wingdings" w:hint="default"/>
+      </w:rPr>
+    </w:lvl>
+    <w:lvl w:ilvl="6" w:tplc="10090001" w:tentative="1">
+      <w:start w:val="1"/>
+      <w:numFmt w:val="bullet"/>
+      <w:lvlText w:val=""/>
+      <w:lvlJc w:val="left"/>
+      <w:pPr>
+        <w:ind w:left="5040" w:hanging="360"/>
+      </w:pPr>
+      <w:rPr>
+        <w:rFonts w:ascii="Symbol" w:hAnsi="Symbol" w:hint="default"/>
+      </w:rPr>
+    </w:lvl>
+    <w:lvl w:ilvl="7" w:tplc="10090003" w:tentative="1">
+      <w:start w:val="1"/>
+      <w:numFmt w:val="bullet"/>
+      <w:lvlText w:val="o"/>
+      <w:lvlJc w:val="left"/>
+      <w:pPr>
+        <w:ind w:left="5760" w:hanging="360"/>
+      </w:pPr>
+      <w:rPr>
+        <w:rFonts w:ascii="Courier New" w:hAnsi="Courier New" w:cs="Courier New" w:hint="default"/>
+      </w:rPr>
+    </w:lvl>
+    <w:lvl w:ilvl="8" w:tplc="10090005" w:tentative="1">
+      <w:start w:val="1"/>
+      <w:numFmt w:val="bullet"/>
+      <w:lvlText w:val=""/>
+      <w:lvlJc w:val="left"/>
+      <w:pPr>
+        <w:ind w:left="6480" w:hanging="360"/>
+      </w:pPr>
+      <w:rPr>
+        <w:rFonts w:ascii="Wingdings" w:hAnsi="Wingdings" w:hint="default"/>
+      </w:rPr>
+    </w:lvl>
+  </w:abstractNum>
+  <w:abstractNum w:abstractNumId="15" w15:restartNumberingAfterBreak="0">
     <w:nsid w:val="76E46039"/>
     <w:multiLevelType w:val="hybridMultilevel"/>
     <w:tmpl w:val="80467B5A"/>
@@ -7718,7 +10221,7 @@
       </w:rPr>
     </w:lvl>
   </w:abstractNum>
-  <w:abstractNum w:abstractNumId="15" w15:restartNumberingAfterBreak="0">
+  <w:abstractNum w:abstractNumId="16" w15:restartNumberingAfterBreak="0">
     <w:nsid w:val="7A4333D3"/>
     <w:multiLevelType w:val="hybridMultilevel"/>
     <w:tmpl w:val="AA8E914E"/>
@@ -7831,7 +10334,7 @@
       </w:rPr>
     </w:lvl>
   </w:abstractNum>
-  <w:abstractNum w:abstractNumId="16" w15:restartNumberingAfterBreak="0">
+  <w:abstractNum w:abstractNumId="17" w15:restartNumberingAfterBreak="0">
     <w:nsid w:val="7B525A3A"/>
     <w:multiLevelType w:val="hybridMultilevel"/>
     <w:tmpl w:val="4E628314"/>
@@ -7963,7 +10466,7 @@
     <w:abstractNumId w:val="10"/>
   </w:num>
   <w:num w:numId="7">
-    <w:abstractNumId w:val="15"/>
+    <w:abstractNumId w:val="16"/>
   </w:num>
   <w:num w:numId="8">
     <w:abstractNumId w:val="4"/>
@@ -7984,16 +10487,19 @@
     <w:abstractNumId w:val="8"/>
   </w:num>
   <w:num w:numId="14">
-    <w:abstractNumId w:val="16"/>
+    <w:abstractNumId w:val="17"/>
   </w:num>
   <w:num w:numId="15">
     <w:abstractNumId w:val="2"/>
   </w:num>
   <w:num w:numId="16">
-    <w:abstractNumId w:val="14"/>
+    <w:abstractNumId w:val="15"/>
   </w:num>
   <w:num w:numId="17">
     <w:abstractNumId w:val="9"/>
+  </w:num>
+  <w:num w:numId="18">
+    <w:abstractNumId w:val="14"/>
   </w:num>
 </w:numbering>
 </file>

</xml_diff>

<commit_message>
Multiple IDs for Record/Delete Input Feedback; Flag Bad Data undo perfromance improvement
</commit_message>
<xml_diff>
--- a/docs/EBAR Tools Documentation.docx
+++ b/docs/EBAR Tools Documentation.docx
@@ -2328,7 +2328,10 @@
     </w:p>
     <w:p>
       <w:r>
-        <w:t xml:space="preserve">Delete an </w:t>
+        <w:t xml:space="preserve">Delete </w:t>
+      </w:r>
+      <w:r>
+        <w:t xml:space="preserve">one ore more </w:t>
       </w:r>
       <w:proofErr w:type="spellStart"/>
       <w:r>
@@ -2336,7 +2339,13 @@
       </w:r>
       <w:proofErr w:type="spellEnd"/>
       <w:r>
-        <w:t xml:space="preserve"> record from the EBAR geodatabase</w:t>
+        <w:t xml:space="preserve"> record</w:t>
+      </w:r>
+      <w:r>
+        <w:t>s</w:t>
+      </w:r>
+      <w:r>
+        <w:t xml:space="preserve"> from the EBAR geodatabase</w:t>
       </w:r>
       <w:r>
         <w:t>.</w:t>
@@ -2348,10 +2357,10 @@
           <w:noProof/>
         </w:rPr>
         <w:drawing>
-          <wp:inline distT="0" distB="0" distL="0" distR="0" wp14:anchorId="7BFB28F1" wp14:editId="4DAEBF51">
-            <wp:extent cx="2969895" cy="1027893"/>
-            <wp:effectExtent l="0" t="0" r="1905" b="1270"/>
-            <wp:docPr id="13" name="Picture 13"/>
+          <wp:inline distT="0" distB="0" distL="0" distR="0" wp14:anchorId="5B38EF96" wp14:editId="50B0CC30">
+            <wp:extent cx="3116911" cy="1362733"/>
+            <wp:effectExtent l="0" t="0" r="7620" b="8890"/>
+            <wp:docPr id="9" name="Picture 9"/>
             <wp:cNvGraphicFramePr>
               <a:graphicFrameLocks xmlns:a="http://schemas.openxmlformats.org/drawingml/2006/main" noChangeAspect="1"/>
             </wp:cNvGraphicFramePr>
@@ -2359,7 +2368,7 @@
               <a:graphicData uri="http://schemas.openxmlformats.org/drawingml/2006/picture">
                 <pic:pic xmlns:pic="http://schemas.openxmlformats.org/drawingml/2006/picture">
                   <pic:nvPicPr>
-                    <pic:cNvPr id="0" name="Picture 4"/>
+                    <pic:cNvPr id="0" name="Picture 1"/>
                     <pic:cNvPicPr>
                       <a:picLocks noChangeAspect="1" noChangeArrowheads="1"/>
                     </pic:cNvPicPr>
@@ -2380,7 +2389,7 @@
                   <pic:spPr bwMode="auto">
                     <a:xfrm>
                       <a:off x="0" y="0"/>
-                      <a:ext cx="2987247" cy="1033899"/>
+                      <a:ext cx="3119666" cy="1363938"/>
                     </a:xfrm>
                     <a:prstGeom prst="rect">
                       <a:avLst/>
@@ -2407,7 +2416,16 @@
       </w:r>
       <w:proofErr w:type="spellEnd"/>
       <w:r>
-        <w:t xml:space="preserve"> of the record to be deleted.</w:t>
+        <w:t>(s)</w:t>
+      </w:r>
+      <w:r>
+        <w:t xml:space="preserve"> of the record</w:t>
+      </w:r>
+      <w:r>
+        <w:t>(s)s</w:t>
+      </w:r>
+      <w:r>
+        <w:t xml:space="preserve"> to be deleted.</w:t>
       </w:r>
     </w:p>
     <w:p>
@@ -5670,7 +5688,19 @@
     </w:p>
     <w:p>
       <w:r>
-        <w:t xml:space="preserve">Add a record to the </w:t>
+        <w:t xml:space="preserve">Add </w:t>
+      </w:r>
+      <w:r>
+        <w:t>one or more</w:t>
+      </w:r>
+      <w:r>
+        <w:t xml:space="preserve"> record</w:t>
+      </w:r>
+      <w:r>
+        <w:t>s</w:t>
+      </w:r>
+      <w:r>
+        <w:t xml:space="preserve"> to the </w:t>
       </w:r>
       <w:proofErr w:type="spellStart"/>
       <w:r>
@@ -5699,10 +5729,10 @@
         </w:rPr>
         <w:lastRenderedPageBreak/>
         <w:drawing>
-          <wp:inline distT="0" distB="0" distL="0" distR="0" wp14:anchorId="7945E0CA" wp14:editId="00BCD69B">
-            <wp:extent cx="3156668" cy="2424805"/>
-            <wp:effectExtent l="0" t="0" r="5715" b="0"/>
-            <wp:docPr id="11" name="Picture 11"/>
+          <wp:inline distT="0" distB="0" distL="0" distR="0" wp14:anchorId="745B0791" wp14:editId="7B8F6165">
+            <wp:extent cx="3244132" cy="3546462"/>
+            <wp:effectExtent l="0" t="0" r="0" b="0"/>
+            <wp:docPr id="12" name="Picture 12"/>
             <wp:cNvGraphicFramePr>
               <a:graphicFrameLocks xmlns:a="http://schemas.openxmlformats.org/drawingml/2006/main" noChangeAspect="1"/>
             </wp:cNvGraphicFramePr>
@@ -5731,7 +5761,7 @@
                   <pic:spPr bwMode="auto">
                     <a:xfrm>
                       <a:off x="0" y="0"/>
-                      <a:ext cx="3166441" cy="2432312"/>
+                      <a:ext cx="3254983" cy="3558324"/>
                     </a:xfrm>
                     <a:prstGeom prst="rect">
                       <a:avLst/>
@@ -5750,7 +5780,13 @@
     </w:p>
     <w:p>
       <w:r>
-        <w:t xml:space="preserve">Input Point ID: ID of </w:t>
+        <w:t>Input Point ID: ID</w:t>
+      </w:r>
+      <w:r>
+        <w:t>(s)</w:t>
+      </w:r>
+      <w:r>
+        <w:t xml:space="preserve"> of </w:t>
       </w:r>
       <w:proofErr w:type="spellStart"/>
       <w:r>
@@ -5758,7 +5794,13 @@
       </w:r>
       <w:proofErr w:type="spellEnd"/>
       <w:r>
-        <w:t xml:space="preserve"> record that the feedback pertains to.</w:t>
+        <w:t xml:space="preserve"> record</w:t>
+      </w:r>
+      <w:r>
+        <w:t>(s)</w:t>
+      </w:r>
+      <w:r>
+        <w:t xml:space="preserve"> that the feedback pertains to.</w:t>
       </w:r>
     </w:p>
     <w:p>
@@ -5772,7 +5814,13 @@
         <w:t xml:space="preserve"> ID: </w:t>
       </w:r>
       <w:r>
-        <w:t xml:space="preserve">ID of the </w:t>
+        <w:t>ID</w:t>
+      </w:r>
+      <w:r>
+        <w:t>(s)</w:t>
+      </w:r>
+      <w:r>
+        <w:t xml:space="preserve"> of the </w:t>
       </w:r>
       <w:proofErr w:type="spellStart"/>
       <w:r>
@@ -5789,7 +5837,13 @@
         <w:t xml:space="preserve"> </w:t>
       </w:r>
       <w:r>
-        <w:t xml:space="preserve">record </w:t>
+        <w:t>record</w:t>
+      </w:r>
+      <w:r>
+        <w:t>(s)</w:t>
+      </w:r>
+      <w:r>
+        <w:t xml:space="preserve"> </w:t>
       </w:r>
       <w:r>
         <w:t>that the feedback pertains to.</w:t>
@@ -5803,7 +5857,13 @@
         <w:t xml:space="preserve">Polygon </w:t>
       </w:r>
       <w:r>
-        <w:t xml:space="preserve">ID: ID of the </w:t>
+        <w:t>ID: ID</w:t>
+      </w:r>
+      <w:r>
+        <w:t>(s)</w:t>
+      </w:r>
+      <w:r>
+        <w:t xml:space="preserve"> of the </w:t>
       </w:r>
       <w:proofErr w:type="spellStart"/>
       <w:r>
@@ -5817,7 +5877,13 @@
       </w:r>
       <w:proofErr w:type="spellEnd"/>
       <w:r>
-        <w:t xml:space="preserve"> record that the feedback pertains to.</w:t>
+        <w:t xml:space="preserve"> record</w:t>
+      </w:r>
+      <w:r>
+        <w:t>(s)</w:t>
+      </w:r>
+      <w:r>
+        <w:t xml:space="preserve"> that the feedback pertains to.</w:t>
       </w:r>
     </w:p>
     <w:p>
@@ -5944,6 +6010,7 @@
         <w:rPr>
           <w:noProof/>
         </w:rPr>
+        <w:lastRenderedPageBreak/>
         <w:drawing>
           <wp:inline distT="0" distB="0" distL="0" distR="0" wp14:anchorId="3F7C600F" wp14:editId="217DF133">
             <wp:extent cx="3343275" cy="1581150"/>
@@ -5992,7 +6059,6 @@
       </w:pPr>
       <w:bookmarkStart w:id="31" w:name="_Toc83727301"/>
       <w:r>
-        <w:lastRenderedPageBreak/>
         <w:t>Sync Species List Biotics Tool</w:t>
       </w:r>
       <w:bookmarkEnd w:id="27"/>
@@ -6165,7 +6231,11 @@
       </w:r>
       <w:proofErr w:type="spellEnd"/>
       <w:r>
-        <w:t xml:space="preserve"> geodatabase. Records in the species table will be updated, and new species will be added, if there is a successful match.</w:t>
+        <w:t xml:space="preserve"> </w:t>
+      </w:r>
+      <w:r>
+        <w:lastRenderedPageBreak/>
+        <w:t>geodatabase. Records in the species table will be updated, and new species will be added, if there is a successful match.</w:t>
       </w:r>
     </w:p>
     <w:p/>
@@ -6231,7 +6301,6 @@
         </w:numPr>
       </w:pPr>
       <w:r>
-        <w:lastRenderedPageBreak/>
         <w:t>When importing external observation/occurrence data, match on (Canadian) National Scientific Name or its Synonyms.</w:t>
       </w:r>
     </w:p>
@@ -6465,6 +6534,59 @@
       <w:pPr>
         <w:pStyle w:val="ListParagraph"/>
         <w:numPr>
+          <w:ilvl w:val="2"/>
+          <w:numId w:val="16"/>
+        </w:numPr>
+      </w:pPr>
+      <w:r>
+        <w:t>0.9 for testing tool functionality</w:t>
+      </w:r>
+    </w:p>
+    <w:p>
+      <w:pPr>
+        <w:pStyle w:val="ListParagraph"/>
+        <w:numPr>
+          <w:ilvl w:val="2"/>
+          <w:numId w:val="16"/>
+        </w:numPr>
+      </w:pPr>
+      <w:r>
+        <w:t>0.8 for a first draft of an auto-generated map</w:t>
+      </w:r>
+      <w:r>
+        <w:t xml:space="preserve"> (manually change to X.0 when auto-generated version is finalized)</w:t>
+      </w:r>
+    </w:p>
+    <w:p>
+      <w:pPr>
+        <w:pStyle w:val="ListParagraph"/>
+        <w:numPr>
+          <w:ilvl w:val="2"/>
+          <w:numId w:val="16"/>
+        </w:numPr>
+      </w:pPr>
+      <w:r>
+        <w:t xml:space="preserve">0.7 to retain a review record for a map that must be re-generated with the same </w:t>
+      </w:r>
+      <w:r>
+        <w:t xml:space="preserve">Range </w:t>
+      </w:r>
+      <w:r>
+        <w:t>Version and Stage (</w:t>
+      </w:r>
+      <w:proofErr w:type="gramStart"/>
+      <w:r>
+        <w:t>e.g.</w:t>
+      </w:r>
+      <w:proofErr w:type="gramEnd"/>
+      <w:r>
+        <w:t xml:space="preserve"> to update a Partially Reviewed map with additional reviews, where the updated map is still Partially Reviewed)</w:t>
+      </w:r>
+    </w:p>
+    <w:p>
+      <w:pPr>
+        <w:pStyle w:val="ListParagraph"/>
+        <w:numPr>
           <w:ilvl w:val="1"/>
           <w:numId w:val="16"/>
         </w:numPr>
@@ -6506,6 +6628,7 @@
         </w:numPr>
       </w:pPr>
       <w:r>
+        <w:lastRenderedPageBreak/>
         <w:t>North American – when we know the Global range extends beyond North America</w:t>
       </w:r>
     </w:p>
@@ -6739,7 +6862,6 @@
         </w:numPr>
       </w:pPr>
       <w:r>
-        <w:lastRenderedPageBreak/>
         <w:t xml:space="preserve">Range Stage: Expert Reviewed, </w:t>
       </w:r>
       <w:r>
@@ -7068,6 +7190,7 @@
         </w:numPr>
       </w:pPr>
       <w:r>
+        <w:lastRenderedPageBreak/>
         <w:t xml:space="preserve">Run the Publish Range Map Sets tool for all Categories and Taxa Groups if many ranges are new or have been updated, otherwise run it for those Categories and Taxa Groups with ranges that </w:t>
       </w:r>
       <w:r>
@@ -7237,7 +7360,6 @@
         </w:numPr>
       </w:pPr>
       <w:r>
-        <w:lastRenderedPageBreak/>
         <w:t xml:space="preserve">Ensure that </w:t>
       </w:r>
       <w:proofErr w:type="spellStart"/>
@@ -7628,6 +7750,7 @@
         <w:contextualSpacing/>
       </w:pPr>
       <w:r>
+        <w:lastRenderedPageBreak/>
         <w:t xml:space="preserve">Before sending a map for review, examine the map for </w:t>
       </w:r>
       <w:r>
@@ -7860,7 +7983,6 @@
         <w:contextualSpacing/>
       </w:pPr>
       <w:r>
-        <w:lastRenderedPageBreak/>
         <w:t xml:space="preserve">Disclosure </w:t>
       </w:r>
       <w:r>
@@ -8069,6 +8191,7 @@
       <w:bookmarkStart w:id="39" w:name="_Toc52201812"/>
       <w:bookmarkStart w:id="40" w:name="_Toc83727306"/>
       <w:r>
+        <w:lastRenderedPageBreak/>
         <w:t>Design Notes</w:t>
       </w:r>
       <w:bookmarkEnd w:id="39"/>
@@ -8279,7 +8402,6 @@
         <w:contextualSpacing/>
       </w:pPr>
       <w:r>
-        <w:lastRenderedPageBreak/>
         <w:t>Other Range (used for KBA only, not used for EBAR) – polygon estimate of existing species range.</w:t>
       </w:r>
     </w:p>

</xml_diff>

<commit_message>
New Additions Only parameter for Import External
</commit_message>
<xml_diff>
--- a/docs/EBAR Tools Documentation.docx
+++ b/docs/EBAR Tools Documentation.docx
@@ -62,7 +62,7 @@
           <w:r>
             <w:fldChar w:fldCharType="separate"/>
           </w:r>
-          <w:hyperlink w:anchor="_Toc83727283" w:history="1">
+          <w:hyperlink w:anchor="_Toc99787005" w:history="1">
             <w:r>
               <w:rPr>
                 <w:rStyle w:val="Hyperlink"/>
@@ -89,7 +89,7 @@
                 <w:noProof/>
                 <w:webHidden/>
               </w:rPr>
-              <w:instrText xml:space="preserve"> PAGEREF _Toc83727283 \h </w:instrText>
+              <w:instrText xml:space="preserve"> PAGEREF _Toc99787005 \h </w:instrText>
             </w:r>
             <w:r>
               <w:rPr>
@@ -109,7 +109,7 @@
                 <w:noProof/>
                 <w:webHidden/>
               </w:rPr>
-              <w:t>2</w:t>
+              <w:t>3</w:t>
             </w:r>
             <w:r>
               <w:rPr>
@@ -132,7 +132,7 @@
               <w:lang w:eastAsia="en-CA"/>
             </w:rPr>
           </w:pPr>
-          <w:hyperlink w:anchor="_Toc83727284" w:history="1">
+          <w:hyperlink w:anchor="_Toc99787006" w:history="1">
             <w:r>
               <w:rPr>
                 <w:rStyle w:val="Hyperlink"/>
@@ -159,7 +159,7 @@
                 <w:noProof/>
                 <w:webHidden/>
               </w:rPr>
-              <w:instrText xml:space="preserve"> PAGEREF _Toc83727284 \h </w:instrText>
+              <w:instrText xml:space="preserve"> PAGEREF _Toc99787006 \h </w:instrText>
             </w:r>
             <w:r>
               <w:rPr>
@@ -179,7 +179,7 @@
                 <w:noProof/>
                 <w:webHidden/>
               </w:rPr>
-              <w:t>2</w:t>
+              <w:t>3</w:t>
             </w:r>
             <w:r>
               <w:rPr>
@@ -202,7 +202,7 @@
               <w:lang w:eastAsia="en-CA"/>
             </w:rPr>
           </w:pPr>
-          <w:hyperlink w:anchor="_Toc83727285" w:history="1">
+          <w:hyperlink w:anchor="_Toc99787007" w:history="1">
             <w:r>
               <w:rPr>
                 <w:rStyle w:val="Hyperlink"/>
@@ -229,7 +229,7 @@
                 <w:noProof/>
                 <w:webHidden/>
               </w:rPr>
-              <w:instrText xml:space="preserve"> PAGEREF _Toc83727285 \h </w:instrText>
+              <w:instrText xml:space="preserve"> PAGEREF _Toc99787007 \h </w:instrText>
             </w:r>
             <w:r>
               <w:rPr>
@@ -249,7 +249,7 @@
                 <w:noProof/>
                 <w:webHidden/>
               </w:rPr>
-              <w:t>3</w:t>
+              <w:t>4</w:t>
             </w:r>
             <w:r>
               <w:rPr>
@@ -272,7 +272,7 @@
               <w:lang w:eastAsia="en-CA"/>
             </w:rPr>
           </w:pPr>
-          <w:hyperlink w:anchor="_Toc83727286" w:history="1">
+          <w:hyperlink w:anchor="_Toc99787008" w:history="1">
             <w:r>
               <w:rPr>
                 <w:rStyle w:val="Hyperlink"/>
@@ -299,7 +299,7 @@
                 <w:noProof/>
                 <w:webHidden/>
               </w:rPr>
-              <w:instrText xml:space="preserve"> PAGEREF _Toc83727286 \h </w:instrText>
+              <w:instrText xml:space="preserve"> PAGEREF _Toc99787008 \h </w:instrText>
             </w:r>
             <w:r>
               <w:rPr>
@@ -319,7 +319,7 @@
                 <w:noProof/>
                 <w:webHidden/>
               </w:rPr>
-              <w:t>3</w:t>
+              <w:t>4</w:t>
             </w:r>
             <w:r>
               <w:rPr>
@@ -342,7 +342,7 @@
               <w:lang w:eastAsia="en-CA"/>
             </w:rPr>
           </w:pPr>
-          <w:hyperlink w:anchor="_Toc83727287" w:history="1">
+          <w:hyperlink w:anchor="_Toc99787009" w:history="1">
             <w:r>
               <w:rPr>
                 <w:rStyle w:val="Hyperlink"/>
@@ -370,7 +370,7 @@
                 <w:noProof/>
                 <w:webHidden/>
               </w:rPr>
-              <w:instrText xml:space="preserve"> PAGEREF _Toc83727287 \h </w:instrText>
+              <w:instrText xml:space="preserve"> PAGEREF _Toc99787009 \h </w:instrText>
             </w:r>
             <w:r>
               <w:rPr>
@@ -390,7 +390,7 @@
                 <w:noProof/>
                 <w:webHidden/>
               </w:rPr>
-              <w:t>3</w:t>
+              <w:t>4</w:t>
             </w:r>
             <w:r>
               <w:rPr>
@@ -413,7 +413,7 @@
               <w:lang w:eastAsia="en-CA"/>
             </w:rPr>
           </w:pPr>
-          <w:hyperlink w:anchor="_Toc83727288" w:history="1">
+          <w:hyperlink w:anchor="_Toc99787010" w:history="1">
             <w:r>
               <w:rPr>
                 <w:rStyle w:val="Hyperlink"/>
@@ -441,7 +441,7 @@
                 <w:noProof/>
                 <w:webHidden/>
               </w:rPr>
-              <w:instrText xml:space="preserve"> PAGEREF _Toc83727288 \h </w:instrText>
+              <w:instrText xml:space="preserve"> PAGEREF _Toc99787010 \h </w:instrText>
             </w:r>
             <w:r>
               <w:rPr>
@@ -461,7 +461,7 @@
                 <w:noProof/>
                 <w:webHidden/>
               </w:rPr>
-              <w:t>4</w:t>
+              <w:t>5</w:t>
             </w:r>
             <w:r>
               <w:rPr>
@@ -484,13 +484,13 @@
               <w:lang w:eastAsia="en-CA"/>
             </w:rPr>
           </w:pPr>
-          <w:hyperlink w:anchor="_Toc83727289" w:history="1">
+          <w:hyperlink w:anchor="_Toc99787011" w:history="1">
             <w:r>
               <w:rPr>
                 <w:rStyle w:val="Hyperlink"/>
                 <w:noProof/>
               </w:rPr>
-              <w:t>Delete Range Map Tool</w:t>
+              <w:t>Delete Input Feedback Tool</w:t>
             </w:r>
             <w:r>
               <w:rPr>
@@ -511,7 +511,7 @@
                 <w:noProof/>
                 <w:webHidden/>
               </w:rPr>
-              <w:instrText xml:space="preserve"> PAGEREF _Toc83727289 \h </w:instrText>
+              <w:instrText xml:space="preserve"> PAGEREF _Toc99787011 \h </w:instrText>
             </w:r>
             <w:r>
               <w:rPr>
@@ -531,7 +531,7 @@
                 <w:noProof/>
                 <w:webHidden/>
               </w:rPr>
-              <w:t>4</w:t>
+              <w:t>5</w:t>
             </w:r>
             <w:r>
               <w:rPr>
@@ -554,14 +554,13 @@
               <w:lang w:eastAsia="en-CA"/>
             </w:rPr>
           </w:pPr>
-          <w:hyperlink w:anchor="_Toc83727290" w:history="1">
+          <w:hyperlink w:anchor="_Toc99787012" w:history="1">
             <w:r>
               <w:rPr>
                 <w:rStyle w:val="Hyperlink"/>
-                <w:rFonts w:asciiTheme="majorHAnsi" w:eastAsiaTheme="majorEastAsia" w:hAnsiTheme="majorHAnsi" w:cstheme="majorBidi"/>
-                <w:noProof/>
-              </w:rPr>
-              <w:t>Export Input Data Tool</w:t>
+                <w:noProof/>
+              </w:rPr>
+              <w:t>Delete Range Map Tool</w:t>
             </w:r>
             <w:r>
               <w:rPr>
@@ -582,7 +581,7 @@
                 <w:noProof/>
                 <w:webHidden/>
               </w:rPr>
-              <w:instrText xml:space="preserve"> PAGEREF _Toc83727290 \h </w:instrText>
+              <w:instrText xml:space="preserve"> PAGEREF _Toc99787012 \h </w:instrText>
             </w:r>
             <w:r>
               <w:rPr>
@@ -602,7 +601,7 @@
                 <w:noProof/>
                 <w:webHidden/>
               </w:rPr>
-              <w:t>4</w:t>
+              <w:t>5</w:t>
             </w:r>
             <w:r>
               <w:rPr>
@@ -625,14 +624,14 @@
               <w:lang w:eastAsia="en-CA"/>
             </w:rPr>
           </w:pPr>
-          <w:hyperlink w:anchor="_Toc83727291" w:history="1">
+          <w:hyperlink w:anchor="_Toc99787013" w:history="1">
             <w:r>
               <w:rPr>
                 <w:rStyle w:val="Hyperlink"/>
                 <w:rFonts w:asciiTheme="majorHAnsi" w:eastAsiaTheme="majorEastAsia" w:hAnsiTheme="majorHAnsi" w:cstheme="majorBidi"/>
                 <w:noProof/>
               </w:rPr>
-              <w:t>Flag Bad Data Using Range Tool</w:t>
+              <w:t>Export Input Data Tool</w:t>
             </w:r>
             <w:r>
               <w:rPr>
@@ -653,7 +652,7 @@
                 <w:noProof/>
                 <w:webHidden/>
               </w:rPr>
-              <w:instrText xml:space="preserve"> PAGEREF _Toc83727291 \h </w:instrText>
+              <w:instrText xml:space="preserve"> PAGEREF _Toc99787013 \h </w:instrText>
             </w:r>
             <w:r>
               <w:rPr>
@@ -673,7 +672,7 @@
                 <w:noProof/>
                 <w:webHidden/>
               </w:rPr>
-              <w:t>5</w:t>
+              <w:t>6</w:t>
             </w:r>
             <w:r>
               <w:rPr>
@@ -696,13 +695,14 @@
               <w:lang w:eastAsia="en-CA"/>
             </w:rPr>
           </w:pPr>
-          <w:hyperlink w:anchor="_Toc83727292" w:history="1">
+          <w:hyperlink w:anchor="_Toc99787014" w:history="1">
             <w:r>
               <w:rPr>
                 <w:rStyle w:val="Hyperlink"/>
-                <w:noProof/>
-              </w:rPr>
-              <w:t>Generate Range Map Tool</w:t>
+                <w:rFonts w:asciiTheme="majorHAnsi" w:eastAsiaTheme="majorEastAsia" w:hAnsiTheme="majorHAnsi" w:cstheme="majorBidi"/>
+                <w:noProof/>
+              </w:rPr>
+              <w:t>Flag Bad Data Using ID Tool</w:t>
             </w:r>
             <w:r>
               <w:rPr>
@@ -723,7 +723,7 @@
                 <w:noProof/>
                 <w:webHidden/>
               </w:rPr>
-              <w:instrText xml:space="preserve"> PAGEREF _Toc83727292 \h </w:instrText>
+              <w:instrText xml:space="preserve"> PAGEREF _Toc99787014 \h </w:instrText>
             </w:r>
             <w:r>
               <w:rPr>
@@ -766,13 +766,14 @@
               <w:lang w:eastAsia="en-CA"/>
             </w:rPr>
           </w:pPr>
-          <w:hyperlink w:anchor="_Toc83727293" w:history="1">
+          <w:hyperlink w:anchor="_Toc99787015" w:history="1">
             <w:r>
               <w:rPr>
                 <w:rStyle w:val="Hyperlink"/>
-                <w:noProof/>
-              </w:rPr>
-              <w:t>Import External Range Review Tool</w:t>
+                <w:rFonts w:asciiTheme="majorHAnsi" w:eastAsiaTheme="majorEastAsia" w:hAnsiTheme="majorHAnsi" w:cstheme="majorBidi"/>
+                <w:noProof/>
+              </w:rPr>
+              <w:t>Flag Bad Data Using Range Tool</w:t>
             </w:r>
             <w:r>
               <w:rPr>
@@ -793,7 +794,7 @@
                 <w:noProof/>
                 <w:webHidden/>
               </w:rPr>
-              <w:instrText xml:space="preserve"> PAGEREF _Toc83727293 \h </w:instrText>
+              <w:instrText xml:space="preserve"> PAGEREF _Toc99787015 \h </w:instrText>
             </w:r>
             <w:r>
               <w:rPr>
@@ -836,13 +837,13 @@
               <w:lang w:eastAsia="en-CA"/>
             </w:rPr>
           </w:pPr>
-          <w:hyperlink w:anchor="_Toc83727294" w:history="1">
+          <w:hyperlink w:anchor="_Toc99787016" w:history="1">
             <w:r>
               <w:rPr>
                 <w:rStyle w:val="Hyperlink"/>
                 <w:noProof/>
               </w:rPr>
-              <w:t>Import Spatial Data Tool</w:t>
+              <w:t>Generate Range Map Tool</w:t>
             </w:r>
             <w:r>
               <w:rPr>
@@ -863,7 +864,7 @@
                 <w:noProof/>
                 <w:webHidden/>
               </w:rPr>
-              <w:instrText xml:space="preserve"> PAGEREF _Toc83727294 \h </w:instrText>
+              <w:instrText xml:space="preserve"> PAGEREF _Toc99787016 \h </w:instrText>
             </w:r>
             <w:r>
               <w:rPr>
@@ -883,7 +884,7 @@
                 <w:noProof/>
                 <w:webHidden/>
               </w:rPr>
-              <w:t>9</w:t>
+              <w:t>8</w:t>
             </w:r>
             <w:r>
               <w:rPr>
@@ -906,13 +907,13 @@
               <w:lang w:eastAsia="en-CA"/>
             </w:rPr>
           </w:pPr>
-          <w:hyperlink w:anchor="_Toc83727295" w:history="1">
+          <w:hyperlink w:anchor="_Toc99787017" w:history="1">
             <w:r>
               <w:rPr>
                 <w:rStyle w:val="Hyperlink"/>
                 <w:noProof/>
               </w:rPr>
-              <w:t>Import Tabular Data Tool</w:t>
+              <w:t>Import External Range Review Tool</w:t>
             </w:r>
             <w:r>
               <w:rPr>
@@ -933,7 +934,7 @@
                 <w:noProof/>
                 <w:webHidden/>
               </w:rPr>
-              <w:instrText xml:space="preserve"> PAGEREF _Toc83727295 \h </w:instrText>
+              <w:instrText xml:space="preserve"> PAGEREF _Toc99787017 \h </w:instrText>
             </w:r>
             <w:r>
               <w:rPr>
@@ -953,7 +954,7 @@
                 <w:noProof/>
                 <w:webHidden/>
               </w:rPr>
-              <w:t>10</w:t>
+              <w:t>9</w:t>
             </w:r>
             <w:r>
               <w:rPr>
@@ -976,13 +977,13 @@
               <w:lang w:eastAsia="en-CA"/>
             </w:rPr>
           </w:pPr>
-          <w:hyperlink w:anchor="_Toc83727296" w:history="1">
+          <w:hyperlink w:anchor="_Toc99787018" w:history="1">
             <w:r>
               <w:rPr>
                 <w:rStyle w:val="Hyperlink"/>
                 <w:noProof/>
               </w:rPr>
-              <w:t>Import Visits Tool</w:t>
+              <w:t>Import Spatial Data Tool</w:t>
             </w:r>
             <w:r>
               <w:rPr>
@@ -1003,7 +1004,7 @@
                 <w:noProof/>
                 <w:webHidden/>
               </w:rPr>
-              <w:instrText xml:space="preserve"> PAGEREF _Toc83727296 \h </w:instrText>
+              <w:instrText xml:space="preserve"> PAGEREF _Toc99787018 \h </w:instrText>
             </w:r>
             <w:r>
               <w:rPr>
@@ -1046,13 +1047,13 @@
               <w:lang w:eastAsia="en-CA"/>
             </w:rPr>
           </w:pPr>
-          <w:hyperlink w:anchor="_Toc83727297" w:history="1">
+          <w:hyperlink w:anchor="_Toc99787019" w:history="1">
             <w:r>
               <w:rPr>
                 <w:rStyle w:val="Hyperlink"/>
                 <w:noProof/>
               </w:rPr>
-              <w:t>List Element National IDs Tool</w:t>
+              <w:t>Import Tabular Data Tool</w:t>
             </w:r>
             <w:r>
               <w:rPr>
@@ -1073,7 +1074,7 @@
                 <w:noProof/>
                 <w:webHidden/>
               </w:rPr>
-              <w:instrText xml:space="preserve"> PAGEREF _Toc83727297 \h </w:instrText>
+              <w:instrText xml:space="preserve"> PAGEREF _Toc99787019 \h </w:instrText>
             </w:r>
             <w:r>
               <w:rPr>
@@ -1093,7 +1094,7 @@
                 <w:noProof/>
                 <w:webHidden/>
               </w:rPr>
-              <w:t>11</w:t>
+              <w:t>12</w:t>
             </w:r>
             <w:r>
               <w:rPr>
@@ -1116,13 +1117,13 @@
               <w:lang w:eastAsia="en-CA"/>
             </w:rPr>
           </w:pPr>
-          <w:hyperlink w:anchor="_Toc83727298" w:history="1">
+          <w:hyperlink w:anchor="_Toc99787020" w:history="1">
             <w:r>
               <w:rPr>
                 <w:rStyle w:val="Hyperlink"/>
                 <w:noProof/>
               </w:rPr>
-              <w:t>Publish Range Map Tool</w:t>
+              <w:t>Import Visits Tool</w:t>
             </w:r>
             <w:r>
               <w:rPr>
@@ -1143,7 +1144,7 @@
                 <w:noProof/>
                 <w:webHidden/>
               </w:rPr>
-              <w:instrText xml:space="preserve"> PAGEREF _Toc83727298 \h </w:instrText>
+              <w:instrText xml:space="preserve"> PAGEREF _Toc99787020 \h </w:instrText>
             </w:r>
             <w:r>
               <w:rPr>
@@ -1163,7 +1164,7 @@
                 <w:noProof/>
                 <w:webHidden/>
               </w:rPr>
-              <w:t>12</w:t>
+              <w:t>14</w:t>
             </w:r>
             <w:r>
               <w:rPr>
@@ -1186,14 +1187,13 @@
               <w:lang w:eastAsia="en-CA"/>
             </w:rPr>
           </w:pPr>
-          <w:hyperlink w:anchor="_Toc83727299" w:history="1">
+          <w:hyperlink w:anchor="_Toc99787021" w:history="1">
             <w:r>
               <w:rPr>
                 <w:rStyle w:val="Hyperlink"/>
-                <w:rFonts w:asciiTheme="majorHAnsi" w:eastAsiaTheme="majorEastAsia" w:hAnsiTheme="majorHAnsi" w:cstheme="majorBidi"/>
-                <w:noProof/>
-              </w:rPr>
-              <w:t>Publish Range Map Sets Tool</w:t>
+                <w:noProof/>
+              </w:rPr>
+              <w:t>List Element National IDs Tool</w:t>
             </w:r>
             <w:r>
               <w:rPr>
@@ -1214,7 +1214,7 @@
                 <w:noProof/>
                 <w:webHidden/>
               </w:rPr>
-              <w:instrText xml:space="preserve"> PAGEREF _Toc83727299 \h </w:instrText>
+              <w:instrText xml:space="preserve"> PAGEREF _Toc99787021 \h </w:instrText>
             </w:r>
             <w:r>
               <w:rPr>
@@ -1234,7 +1234,7 @@
                 <w:noProof/>
                 <w:webHidden/>
               </w:rPr>
-              <w:t>12</w:t>
+              <w:t>14</w:t>
             </w:r>
             <w:r>
               <w:rPr>
@@ -1257,13 +1257,13 @@
               <w:lang w:eastAsia="en-CA"/>
             </w:rPr>
           </w:pPr>
-          <w:hyperlink w:anchor="_Toc83727300" w:history="1">
+          <w:hyperlink w:anchor="_Toc99787022" w:history="1">
             <w:r>
               <w:rPr>
                 <w:rStyle w:val="Hyperlink"/>
                 <w:noProof/>
               </w:rPr>
-              <w:t>Summarize Downloads</w:t>
+              <w:t>Publish Range Map Tool</w:t>
             </w:r>
             <w:r>
               <w:rPr>
@@ -1284,7 +1284,7 @@
                 <w:noProof/>
                 <w:webHidden/>
               </w:rPr>
-              <w:instrText xml:space="preserve"> PAGEREF _Toc83727300 \h </w:instrText>
+              <w:instrText xml:space="preserve"> PAGEREF _Toc99787022 \h </w:instrText>
             </w:r>
             <w:r>
               <w:rPr>
@@ -1304,7 +1304,7 @@
                 <w:noProof/>
                 <w:webHidden/>
               </w:rPr>
-              <w:t>13</w:t>
+              <w:t>15</w:t>
             </w:r>
             <w:r>
               <w:rPr>
@@ -1327,13 +1327,14 @@
               <w:lang w:eastAsia="en-CA"/>
             </w:rPr>
           </w:pPr>
-          <w:hyperlink w:anchor="_Toc83727301" w:history="1">
+          <w:hyperlink w:anchor="_Toc99787023" w:history="1">
             <w:r>
               <w:rPr>
                 <w:rStyle w:val="Hyperlink"/>
-                <w:noProof/>
-              </w:rPr>
-              <w:t>Sync Species List Biotics Tool</w:t>
+                <w:rFonts w:asciiTheme="majorHAnsi" w:eastAsiaTheme="majorEastAsia" w:hAnsiTheme="majorHAnsi" w:cstheme="majorBidi"/>
+                <w:noProof/>
+              </w:rPr>
+              <w:t>Publish Range Map Sets Tool</w:t>
             </w:r>
             <w:r>
               <w:rPr>
@@ -1354,7 +1355,7 @@
                 <w:noProof/>
                 <w:webHidden/>
               </w:rPr>
-              <w:instrText xml:space="preserve"> PAGEREF _Toc83727301 \h </w:instrText>
+              <w:instrText xml:space="preserve"> PAGEREF _Toc99787023 \h </w:instrText>
             </w:r>
             <w:r>
               <w:rPr>
@@ -1374,7 +1375,7 @@
                 <w:noProof/>
                 <w:webHidden/>
               </w:rPr>
-              <w:t>13</w:t>
+              <w:t>15</w:t>
             </w:r>
             <w:r>
               <w:rPr>
@@ -1397,12 +1398,222 @@
               <w:lang w:eastAsia="en-CA"/>
             </w:rPr>
           </w:pPr>
-          <w:hyperlink w:anchor="_Toc83727302" w:history="1">
+          <w:hyperlink w:anchor="_Toc99787024" w:history="1">
             <w:r>
               <w:rPr>
                 <w:rStyle w:val="Hyperlink"/>
                 <w:noProof/>
               </w:rPr>
+              <w:t>Record Input Feedback</w:t>
+            </w:r>
+            <w:r>
+              <w:rPr>
+                <w:noProof/>
+                <w:webHidden/>
+              </w:rPr>
+              <w:tab/>
+            </w:r>
+            <w:r>
+              <w:rPr>
+                <w:noProof/>
+                <w:webHidden/>
+              </w:rPr>
+              <w:fldChar w:fldCharType="begin"/>
+            </w:r>
+            <w:r>
+              <w:rPr>
+                <w:noProof/>
+                <w:webHidden/>
+              </w:rPr>
+              <w:instrText xml:space="preserve"> PAGEREF _Toc99787024 \h </w:instrText>
+            </w:r>
+            <w:r>
+              <w:rPr>
+                <w:noProof/>
+                <w:webHidden/>
+              </w:rPr>
+            </w:r>
+            <w:r>
+              <w:rPr>
+                <w:noProof/>
+                <w:webHidden/>
+              </w:rPr>
+              <w:fldChar w:fldCharType="separate"/>
+            </w:r>
+            <w:r>
+              <w:rPr>
+                <w:noProof/>
+                <w:webHidden/>
+              </w:rPr>
+              <w:t>15</w:t>
+            </w:r>
+            <w:r>
+              <w:rPr>
+                <w:noProof/>
+                <w:webHidden/>
+              </w:rPr>
+              <w:fldChar w:fldCharType="end"/>
+            </w:r>
+          </w:hyperlink>
+        </w:p>
+        <w:p>
+          <w:pPr>
+            <w:pStyle w:val="TOC2"/>
+            <w:tabs>
+              <w:tab w:val="right" w:leader="dot" w:pos="9350"/>
+            </w:tabs>
+            <w:rPr>
+              <w:rFonts w:eastAsiaTheme="minorEastAsia"/>
+              <w:noProof/>
+              <w:lang w:eastAsia="en-CA"/>
+            </w:rPr>
+          </w:pPr>
+          <w:hyperlink w:anchor="_Toc99787025" w:history="1">
+            <w:r>
+              <w:rPr>
+                <w:rStyle w:val="Hyperlink"/>
+                <w:noProof/>
+              </w:rPr>
+              <w:t>Summarize Downloads</w:t>
+            </w:r>
+            <w:r>
+              <w:rPr>
+                <w:noProof/>
+                <w:webHidden/>
+              </w:rPr>
+              <w:tab/>
+            </w:r>
+            <w:r>
+              <w:rPr>
+                <w:noProof/>
+                <w:webHidden/>
+              </w:rPr>
+              <w:fldChar w:fldCharType="begin"/>
+            </w:r>
+            <w:r>
+              <w:rPr>
+                <w:noProof/>
+                <w:webHidden/>
+              </w:rPr>
+              <w:instrText xml:space="preserve"> PAGEREF _Toc99787025 \h </w:instrText>
+            </w:r>
+            <w:r>
+              <w:rPr>
+                <w:noProof/>
+                <w:webHidden/>
+              </w:rPr>
+            </w:r>
+            <w:r>
+              <w:rPr>
+                <w:noProof/>
+                <w:webHidden/>
+              </w:rPr>
+              <w:fldChar w:fldCharType="separate"/>
+            </w:r>
+            <w:r>
+              <w:rPr>
+                <w:noProof/>
+                <w:webHidden/>
+              </w:rPr>
+              <w:t>16</w:t>
+            </w:r>
+            <w:r>
+              <w:rPr>
+                <w:noProof/>
+                <w:webHidden/>
+              </w:rPr>
+              <w:fldChar w:fldCharType="end"/>
+            </w:r>
+          </w:hyperlink>
+        </w:p>
+        <w:p>
+          <w:pPr>
+            <w:pStyle w:val="TOC2"/>
+            <w:tabs>
+              <w:tab w:val="right" w:leader="dot" w:pos="9350"/>
+            </w:tabs>
+            <w:rPr>
+              <w:rFonts w:eastAsiaTheme="minorEastAsia"/>
+              <w:noProof/>
+              <w:lang w:eastAsia="en-CA"/>
+            </w:rPr>
+          </w:pPr>
+          <w:hyperlink w:anchor="_Toc99787026" w:history="1">
+            <w:r>
+              <w:rPr>
+                <w:rStyle w:val="Hyperlink"/>
+                <w:noProof/>
+              </w:rPr>
+              <w:t>Sync Species List Biotics Tool</w:t>
+            </w:r>
+            <w:r>
+              <w:rPr>
+                <w:noProof/>
+                <w:webHidden/>
+              </w:rPr>
+              <w:tab/>
+            </w:r>
+            <w:r>
+              <w:rPr>
+                <w:noProof/>
+                <w:webHidden/>
+              </w:rPr>
+              <w:fldChar w:fldCharType="begin"/>
+            </w:r>
+            <w:r>
+              <w:rPr>
+                <w:noProof/>
+                <w:webHidden/>
+              </w:rPr>
+              <w:instrText xml:space="preserve"> PAGEREF _Toc99787026 \h </w:instrText>
+            </w:r>
+            <w:r>
+              <w:rPr>
+                <w:noProof/>
+                <w:webHidden/>
+              </w:rPr>
+            </w:r>
+            <w:r>
+              <w:rPr>
+                <w:noProof/>
+                <w:webHidden/>
+              </w:rPr>
+              <w:fldChar w:fldCharType="separate"/>
+            </w:r>
+            <w:r>
+              <w:rPr>
+                <w:noProof/>
+                <w:webHidden/>
+              </w:rPr>
+              <w:t>17</w:t>
+            </w:r>
+            <w:r>
+              <w:rPr>
+                <w:noProof/>
+                <w:webHidden/>
+              </w:rPr>
+              <w:fldChar w:fldCharType="end"/>
+            </w:r>
+          </w:hyperlink>
+        </w:p>
+        <w:p>
+          <w:pPr>
+            <w:pStyle w:val="TOC2"/>
+            <w:tabs>
+              <w:tab w:val="right" w:leader="dot" w:pos="9350"/>
+            </w:tabs>
+            <w:rPr>
+              <w:rFonts w:eastAsiaTheme="minorEastAsia"/>
+              <w:noProof/>
+              <w:lang w:eastAsia="en-CA"/>
+            </w:rPr>
+          </w:pPr>
+          <w:hyperlink w:anchor="_Toc99787027" w:history="1">
+            <w:r>
+              <w:rPr>
+                <w:rStyle w:val="Hyperlink"/>
+                <w:noProof/>
+              </w:rPr>
               <w:t>Sync Species List KBA Tool</w:t>
             </w:r>
             <w:r>
@@ -1424,7 +1635,7 @@
                 <w:noProof/>
                 <w:webHidden/>
               </w:rPr>
-              <w:instrText xml:space="preserve"> PAGEREF _Toc83727302 \h </w:instrText>
+              <w:instrText xml:space="preserve"> PAGEREF _Toc99787027 \h </w:instrText>
             </w:r>
             <w:r>
               <w:rPr>
@@ -1444,7 +1655,7 @@
                 <w:noProof/>
                 <w:webHidden/>
               </w:rPr>
-              <w:t>13</w:t>
+              <w:t>17</w:t>
             </w:r>
             <w:r>
               <w:rPr>
@@ -1467,13 +1678,13 @@
               <w:lang w:eastAsia="en-CA"/>
             </w:rPr>
           </w:pPr>
-          <w:hyperlink w:anchor="_Toc83727303" w:history="1">
+          <w:hyperlink w:anchor="_Toc99787028" w:history="1">
             <w:r>
               <w:rPr>
                 <w:rStyle w:val="Hyperlink"/>
                 <w:noProof/>
               </w:rPr>
-              <w:t>Tools in Development</w:t>
+              <w:t>EBAR Taxonomy Handling Summary</w:t>
             </w:r>
             <w:r>
               <w:rPr>
@@ -1494,7 +1705,7 @@
                 <w:noProof/>
                 <w:webHidden/>
               </w:rPr>
-              <w:instrText xml:space="preserve"> PAGEREF _Toc83727303 \h </w:instrText>
+              <w:instrText xml:space="preserve"> PAGEREF _Toc99787028 \h </w:instrText>
             </w:r>
             <w:r>
               <w:rPr>
@@ -1514,7 +1725,7 @@
                 <w:noProof/>
                 <w:webHidden/>
               </w:rPr>
-              <w:t>14</w:t>
+              <w:t>18</w:t>
             </w:r>
             <w:r>
               <w:rPr>
@@ -1537,13 +1748,13 @@
               <w:lang w:eastAsia="en-CA"/>
             </w:rPr>
           </w:pPr>
-          <w:hyperlink w:anchor="_Toc83727304" w:history="1">
+          <w:hyperlink w:anchor="_Toc99787029" w:history="1">
             <w:r>
               <w:rPr>
                 <w:rStyle w:val="Hyperlink"/>
                 <w:noProof/>
               </w:rPr>
-              <w:t>EBAR Taxonomy Handling Summary</w:t>
+              <w:t>Range Map Production and Publishing Workflow</w:t>
             </w:r>
             <w:r>
               <w:rPr>
@@ -1564,7 +1775,7 @@
                 <w:noProof/>
                 <w:webHidden/>
               </w:rPr>
-              <w:instrText xml:space="preserve"> PAGEREF _Toc83727304 \h </w:instrText>
+              <w:instrText xml:space="preserve"> PAGEREF _Toc99787029 \h </w:instrText>
             </w:r>
             <w:r>
               <w:rPr>
@@ -1584,7 +1795,7 @@
                 <w:noProof/>
                 <w:webHidden/>
               </w:rPr>
-              <w:t>14</w:t>
+              <w:t>18</w:t>
             </w:r>
             <w:r>
               <w:rPr>
@@ -1607,13 +1818,13 @@
               <w:lang w:eastAsia="en-CA"/>
             </w:rPr>
           </w:pPr>
-          <w:hyperlink w:anchor="_Toc83727305" w:history="1">
+          <w:hyperlink w:anchor="_Toc99787030" w:history="1">
             <w:r>
               <w:rPr>
                 <w:rStyle w:val="Hyperlink"/>
                 <w:noProof/>
               </w:rPr>
-              <w:t>Species Sync Workflow</w:t>
+              <w:t>Expert Review Workflow</w:t>
             </w:r>
             <w:r>
               <w:rPr>
@@ -1634,7 +1845,7 @@
                 <w:noProof/>
                 <w:webHidden/>
               </w:rPr>
-              <w:instrText xml:space="preserve"> PAGEREF _Toc83727305 \h </w:instrText>
+              <w:instrText xml:space="preserve"> PAGEREF _Toc99787030 \h </w:instrText>
             </w:r>
             <w:r>
               <w:rPr>
@@ -1654,7 +1865,7 @@
                 <w:noProof/>
                 <w:webHidden/>
               </w:rPr>
-              <w:t>14</w:t>
+              <w:t>20</w:t>
             </w:r>
             <w:r>
               <w:rPr>
@@ -1677,13 +1888,13 @@
               <w:lang w:eastAsia="en-CA"/>
             </w:rPr>
           </w:pPr>
-          <w:hyperlink w:anchor="_Toc83727306" w:history="1">
+          <w:hyperlink w:anchor="_Toc99787031" w:history="1">
             <w:r>
               <w:rPr>
                 <w:rStyle w:val="Hyperlink"/>
                 <w:noProof/>
               </w:rPr>
-              <w:t>Design Notes</w:t>
+              <w:t>Species Sync Workflow</w:t>
             </w:r>
             <w:r>
               <w:rPr>
@@ -1704,7 +1915,7 @@
                 <w:noProof/>
                 <w:webHidden/>
               </w:rPr>
-              <w:instrText xml:space="preserve"> PAGEREF _Toc83727306 \h </w:instrText>
+              <w:instrText xml:space="preserve"> PAGEREF _Toc99787031 \h </w:instrText>
             </w:r>
             <w:r>
               <w:rPr>
@@ -1724,7 +1935,7 @@
                 <w:noProof/>
                 <w:webHidden/>
               </w:rPr>
-              <w:t>15</w:t>
+              <w:t>22</w:t>
             </w:r>
             <w:r>
               <w:rPr>
@@ -1747,12 +1958,82 @@
               <w:lang w:eastAsia="en-CA"/>
             </w:rPr>
           </w:pPr>
-          <w:hyperlink w:anchor="_Toc83727307" w:history="1">
+          <w:hyperlink w:anchor="_Toc99787032" w:history="1">
             <w:r>
               <w:rPr>
                 <w:rStyle w:val="Hyperlink"/>
                 <w:noProof/>
               </w:rPr>
+              <w:t>Design Notes</w:t>
+            </w:r>
+            <w:r>
+              <w:rPr>
+                <w:noProof/>
+                <w:webHidden/>
+              </w:rPr>
+              <w:tab/>
+            </w:r>
+            <w:r>
+              <w:rPr>
+                <w:noProof/>
+                <w:webHidden/>
+              </w:rPr>
+              <w:fldChar w:fldCharType="begin"/>
+            </w:r>
+            <w:r>
+              <w:rPr>
+                <w:noProof/>
+                <w:webHidden/>
+              </w:rPr>
+              <w:instrText xml:space="preserve"> PAGEREF _Toc99787032 \h </w:instrText>
+            </w:r>
+            <w:r>
+              <w:rPr>
+                <w:noProof/>
+                <w:webHidden/>
+              </w:rPr>
+            </w:r>
+            <w:r>
+              <w:rPr>
+                <w:noProof/>
+                <w:webHidden/>
+              </w:rPr>
+              <w:fldChar w:fldCharType="separate"/>
+            </w:r>
+            <w:r>
+              <w:rPr>
+                <w:noProof/>
+                <w:webHidden/>
+              </w:rPr>
+              <w:t>22</w:t>
+            </w:r>
+            <w:r>
+              <w:rPr>
+                <w:noProof/>
+                <w:webHidden/>
+              </w:rPr>
+              <w:fldChar w:fldCharType="end"/>
+            </w:r>
+          </w:hyperlink>
+        </w:p>
+        <w:p>
+          <w:pPr>
+            <w:pStyle w:val="TOC1"/>
+            <w:tabs>
+              <w:tab w:val="right" w:leader="dot" w:pos="9350"/>
+            </w:tabs>
+            <w:rPr>
+              <w:rFonts w:eastAsiaTheme="minorEastAsia"/>
+              <w:noProof/>
+              <w:lang w:eastAsia="en-CA"/>
+            </w:rPr>
+          </w:pPr>
+          <w:hyperlink w:anchor="_Toc99787033" w:history="1">
+            <w:r>
+              <w:rPr>
+                <w:rStyle w:val="Hyperlink"/>
+                <w:noProof/>
+              </w:rPr>
               <w:t>Source Code Control and Editing</w:t>
             </w:r>
             <w:r>
@@ -1774,7 +2055,7 @@
                 <w:noProof/>
                 <w:webHidden/>
               </w:rPr>
-              <w:instrText xml:space="preserve"> PAGEREF _Toc83727307 \h </w:instrText>
+              <w:instrText xml:space="preserve"> PAGEREF _Toc99787033 \h </w:instrText>
             </w:r>
             <w:r>
               <w:rPr>
@@ -1794,7 +2075,7 @@
                 <w:noProof/>
                 <w:webHidden/>
               </w:rPr>
-              <w:t>15</w:t>
+              <w:t>23</w:t>
             </w:r>
             <w:r>
               <w:rPr>
@@ -1836,7 +2117,7 @@
       <w:pPr>
         <w:pStyle w:val="Heading1"/>
       </w:pPr>
-      <w:bookmarkStart w:id="1" w:name="_Toc83727283"/>
+      <w:bookmarkStart w:id="1" w:name="_Toc99787005"/>
       <w:r>
         <w:lastRenderedPageBreak/>
         <w:t>Background</w:t>
@@ -1874,7 +2155,7 @@
       <w:pPr>
         <w:pStyle w:val="Heading1"/>
       </w:pPr>
-      <w:bookmarkStart w:id="2" w:name="_Toc83727284"/>
+      <w:bookmarkStart w:id="2" w:name="_Toc99787006"/>
       <w:r>
         <w:t>Usage</w:t>
       </w:r>
@@ -1997,7 +2278,7 @@
         <w:pStyle w:val="Heading1"/>
       </w:pPr>
       <w:bookmarkStart w:id="3" w:name="_Toc52201798"/>
-      <w:bookmarkStart w:id="4" w:name="_Toc83727285"/>
+      <w:bookmarkStart w:id="4" w:name="_Toc99787007"/>
       <w:r>
         <w:t>Tool Parameters and Tips</w:t>
       </w:r>
@@ -2013,7 +2294,7 @@
         </w:rPr>
       </w:pPr>
       <w:bookmarkStart w:id="5" w:name="_Toc52201799"/>
-      <w:bookmarkStart w:id="6" w:name="_Toc83727286"/>
+      <w:bookmarkStart w:id="6" w:name="_Toc99787008"/>
       <w:r>
         <w:t>Add Synonyms Tool</w:t>
       </w:r>
@@ -2104,10 +2385,10 @@
           <w:szCs w:val="26"/>
         </w:rPr>
       </w:pPr>
-      <w:bookmarkStart w:id="7" w:name="_Toc83727287"/>
-      <w:bookmarkStart w:id="8" w:name="_Toc52201808"/>
-      <w:bookmarkStart w:id="9" w:name="_Ref36115142"/>
-      <w:bookmarkStart w:id="10" w:name="_Toc52201800"/>
+      <w:bookmarkStart w:id="7" w:name="_Toc52201808"/>
+      <w:bookmarkStart w:id="8" w:name="_Ref36115142"/>
+      <w:bookmarkStart w:id="9" w:name="_Toc52201800"/>
+      <w:bookmarkStart w:id="10" w:name="_Toc99787009"/>
       <w:r>
         <w:rPr>
           <w:rFonts w:asciiTheme="majorHAnsi" w:eastAsiaTheme="majorEastAsia" w:hAnsiTheme="majorHAnsi" w:cstheme="majorBidi"/>
@@ -2117,7 +2398,7 @@
         </w:rPr>
         <w:t>Build Bulk Download Table Tool</w:t>
       </w:r>
-      <w:bookmarkEnd w:id="7"/>
+      <w:bookmarkEnd w:id="10"/>
     </w:p>
     <w:p>
       <w:r>
@@ -2186,7 +2467,7 @@
           <w:szCs w:val="26"/>
         </w:rPr>
       </w:pPr>
-      <w:bookmarkStart w:id="11" w:name="_Toc83727288"/>
+      <w:bookmarkStart w:id="11" w:name="_Toc99787010"/>
       <w:r>
         <w:rPr>
           <w:rFonts w:asciiTheme="majorHAnsi" w:eastAsiaTheme="majorEastAsia" w:hAnsiTheme="majorHAnsi" w:cstheme="majorBidi"/>
@@ -2215,7 +2496,7 @@
         </w:rPr>
         <w:t>Download Table Tool</w:t>
       </w:r>
-      <w:bookmarkEnd w:id="8"/>
+      <w:bookmarkEnd w:id="7"/>
       <w:bookmarkEnd w:id="11"/>
     </w:p>
     <w:p>
@@ -2321,17 +2602,21 @@
       <w:pPr>
         <w:pStyle w:val="Heading2"/>
       </w:pPr>
-      <w:bookmarkStart w:id="12" w:name="_Toc83727289"/>
+      <w:bookmarkStart w:id="12" w:name="_Toc99787011"/>
       <w:r>
         <w:t>Delete Input Feedback Tool</w:t>
       </w:r>
+      <w:bookmarkEnd w:id="12"/>
     </w:p>
     <w:p>
       <w:r>
         <w:t xml:space="preserve">Delete </w:t>
       </w:r>
       <w:r>
-        <w:t xml:space="preserve">one ore more </w:t>
+        <w:t>one ore more</w:t>
+      </w:r>
+      <w:r>
+        <w:t xml:space="preserve"> </w:t>
       </w:r>
       <w:proofErr w:type="spellStart"/>
       <w:r>
@@ -2441,10 +2726,11 @@
       <w:pPr>
         <w:pStyle w:val="Heading2"/>
       </w:pPr>
+      <w:bookmarkStart w:id="13" w:name="_Toc99787012"/>
       <w:r>
         <w:t>Delete Range Map Tool</w:t>
       </w:r>
-      <w:bookmarkEnd w:id="12"/>
+      <w:bookmarkEnd w:id="13"/>
     </w:p>
     <w:p>
       <w:r>
@@ -2535,18 +2821,10 @@
       </w:r>
       <w:proofErr w:type="spellEnd"/>
       <w:r>
-        <w:t xml:space="preserve"> is set to “Delete</w:t>
-      </w:r>
-      <w:proofErr w:type="gramStart"/>
-      <w:r>
-        <w:t>”</w:t>
-      </w:r>
-      <w:r>
-        <w:t>, but</w:t>
-      </w:r>
-      <w:proofErr w:type="gramEnd"/>
-      <w:r>
-        <w:t xml:space="preserve"> completed deletions cannot be undone.</w:t>
+        <w:t xml:space="preserve"> is set to “Delete”</w:t>
+      </w:r>
+      <w:r>
+        <w:t>, but completed deletions cannot be undone.</w:t>
       </w:r>
     </w:p>
     <w:p/>
@@ -2563,8 +2841,8 @@
           <w:szCs w:val="26"/>
         </w:rPr>
       </w:pPr>
-      <w:bookmarkStart w:id="13" w:name="_Toc83727290"/>
       <w:bookmarkStart w:id="14" w:name="_Toc52201809"/>
+      <w:bookmarkStart w:id="15" w:name="_Toc99787013"/>
       <w:r>
         <w:rPr>
           <w:rFonts w:asciiTheme="majorHAnsi" w:eastAsiaTheme="majorEastAsia" w:hAnsiTheme="majorHAnsi" w:cstheme="majorBidi"/>
@@ -2575,7 +2853,7 @@
         <w:lastRenderedPageBreak/>
         <w:t>Export Input Data Tool</w:t>
       </w:r>
-      <w:bookmarkEnd w:id="13"/>
+      <w:bookmarkEnd w:id="15"/>
     </w:p>
     <w:p>
       <w:r>
@@ -2690,15 +2968,7 @@
     </w:p>
     <w:p>
       <w:r>
-        <w:t>Output Zip File Name: name of the file to be created and posted for download (</w:t>
-      </w:r>
-      <w:proofErr w:type="gramStart"/>
-      <w:r>
-        <w:t>e.g.</w:t>
-      </w:r>
-      <w:proofErr w:type="gramEnd"/>
-      <w:r>
-        <w:t xml:space="preserve"> </w:t>
+        <w:t xml:space="preserve">Output Zip File Name: name of the file to be created and posted for download (e.g. </w:t>
       </w:r>
       <w:hyperlink r:id="rId16" w:history="1">
         <w:r>
@@ -2727,7 +2997,7 @@
           <w:szCs w:val="26"/>
         </w:rPr>
       </w:pPr>
-      <w:bookmarkStart w:id="15" w:name="_Toc83727291"/>
+      <w:bookmarkStart w:id="16" w:name="_Toc99787014"/>
       <w:bookmarkEnd w:id="14"/>
       <w:r>
         <w:rPr>
@@ -2738,6 +3008,7 @@
         </w:rPr>
         <w:t>Flag Bad Data Using ID Tool</w:t>
       </w:r>
+      <w:bookmarkEnd w:id="16"/>
     </w:p>
     <w:p>
       <w:r>
@@ -2977,6 +3248,7 @@
           <w:szCs w:val="26"/>
         </w:rPr>
       </w:pPr>
+      <w:bookmarkStart w:id="17" w:name="_Toc99787015"/>
       <w:r>
         <w:rPr>
           <w:rFonts w:asciiTheme="majorHAnsi" w:eastAsiaTheme="majorEastAsia" w:hAnsiTheme="majorHAnsi" w:cstheme="majorBidi"/>
@@ -2986,7 +3258,7 @@
         </w:rPr>
         <w:t>Flag Bad Data Using Range Tool</w:t>
       </w:r>
-      <w:bookmarkEnd w:id="15"/>
+      <w:bookmarkEnd w:id="17"/>
     </w:p>
     <w:p>
       <w:r>
@@ -3318,13 +3590,13 @@
           <w:szCs w:val="28"/>
         </w:rPr>
       </w:pPr>
-      <w:bookmarkStart w:id="16" w:name="_Toc83727292"/>
+      <w:bookmarkStart w:id="18" w:name="_Toc99787016"/>
       <w:r>
         <w:t>Generate Range Map Tool</w:t>
       </w:r>
+      <w:bookmarkEnd w:id="8"/>
       <w:bookmarkEnd w:id="9"/>
-      <w:bookmarkEnd w:id="10"/>
-      <w:bookmarkEnd w:id="16"/>
+      <w:bookmarkEnd w:id="18"/>
     </w:p>
     <w:p>
       <w:pPr>
@@ -3988,13 +4260,13 @@
           <w:szCs w:val="28"/>
         </w:rPr>
       </w:pPr>
-      <w:bookmarkStart w:id="17" w:name="_Toc52201801"/>
-      <w:bookmarkStart w:id="18" w:name="_Toc83727293"/>
+      <w:bookmarkStart w:id="19" w:name="_Toc52201801"/>
+      <w:bookmarkStart w:id="20" w:name="_Toc99787017"/>
       <w:r>
         <w:t>Import External Range Review Tool</w:t>
       </w:r>
-      <w:bookmarkEnd w:id="17"/>
-      <w:bookmarkEnd w:id="18"/>
+      <w:bookmarkEnd w:id="19"/>
+      <w:bookmarkEnd w:id="20"/>
     </w:p>
     <w:p>
       <w:r>
@@ -4223,10 +4495,10 @@
           <w:noProof/>
         </w:rPr>
         <w:drawing>
-          <wp:inline distT="0" distB="0" distL="0" distR="0" wp14:anchorId="585411E5" wp14:editId="2C3F54E3">
-            <wp:extent cx="3467100" cy="4250055"/>
-            <wp:effectExtent l="0" t="0" r="0" b="0"/>
-            <wp:docPr id="505219827" name="Picture 9"/>
+          <wp:inline distT="0" distB="0" distL="0" distR="0" wp14:anchorId="799C0F50" wp14:editId="45DBB2D0">
+            <wp:extent cx="3467100" cy="4418965"/>
+            <wp:effectExtent l="0" t="0" r="0" b="635"/>
+            <wp:docPr id="11" name="Picture 11"/>
             <wp:cNvGraphicFramePr>
               <a:graphicFrameLocks xmlns:a="http://schemas.openxmlformats.org/drawingml/2006/main" noChangeAspect="1"/>
             </wp:cNvGraphicFramePr>
@@ -4234,8 +4506,10 @@
               <a:graphicData uri="http://schemas.openxmlformats.org/drawingml/2006/picture">
                 <pic:pic xmlns:pic="http://schemas.openxmlformats.org/drawingml/2006/picture">
                   <pic:nvPicPr>
-                    <pic:cNvPr id="0" name="Picture 9"/>
-                    <pic:cNvPicPr/>
+                    <pic:cNvPr id="0" name="Picture 1"/>
+                    <pic:cNvPicPr>
+                      <a:picLocks noChangeAspect="1" noChangeArrowheads="1"/>
+                    </pic:cNvPicPr>
                   </pic:nvPicPr>
                   <pic:blipFill>
                     <a:blip r:embed="rId21">
@@ -4245,18 +4519,23 @@
                         </a:ext>
                       </a:extLst>
                     </a:blip>
+                    <a:srcRect/>
                     <a:stretch>
                       <a:fillRect/>
                     </a:stretch>
                   </pic:blipFill>
-                  <pic:spPr>
+                  <pic:spPr bwMode="auto">
                     <a:xfrm>
                       <a:off x="0" y="0"/>
-                      <a:ext cx="3467100" cy="4250055"/>
+                      <a:ext cx="3467100" cy="4418965"/>
                     </a:xfrm>
                     <a:prstGeom prst="rect">
                       <a:avLst/>
                     </a:prstGeom>
+                    <a:noFill/>
+                    <a:ln>
+                      <a:noFill/>
+                    </a:ln>
                   </pic:spPr>
                 </pic:pic>
               </a:graphicData>
@@ -4272,12 +4551,12 @@
     </w:p>
     <w:p>
       <w:r>
+        <w:lastRenderedPageBreak/>
         <w:t>Secondary Species: additional Species included in the Range Map to apply the review to.</w:t>
       </w:r>
     </w:p>
     <w:p>
       <w:r>
-        <w:lastRenderedPageBreak/>
         <w:t>Range Version: version label, which together with Species and Stage, uniquely identifies the Range Map to apply the review to.</w:t>
       </w:r>
     </w:p>
@@ -4358,6 +4637,38 @@
     <w:p>
       <w:r>
         <w:t>Username: the username from the Expert table to assigned to the review records</w:t>
+      </w:r>
+    </w:p>
+    <w:p>
+      <w:r>
+        <w:t>Additions Only: w</w:t>
+      </w:r>
+      <w:r>
+        <w:t xml:space="preserve">hen checked, does not process </w:t>
+      </w:r>
+      <w:proofErr w:type="spellStart"/>
+      <w:r>
+        <w:t>ecoshape</w:t>
+      </w:r>
+      <w:proofErr w:type="spellEnd"/>
+      <w:r>
+        <w:t xml:space="preserve"> removals and only processes </w:t>
+      </w:r>
+      <w:proofErr w:type="spellStart"/>
+      <w:r>
+        <w:t>ecoshape</w:t>
+      </w:r>
+      <w:proofErr w:type="spellEnd"/>
+      <w:r>
+        <w:t xml:space="preserve"> changes if they upgrade the </w:t>
+      </w:r>
+      <w:proofErr w:type="spellStart"/>
+      <w:r>
+        <w:t>ecoshape</w:t>
+      </w:r>
+      <w:proofErr w:type="spellEnd"/>
+      <w:r>
+        <w:t xml:space="preserve"> to Present</w:t>
       </w:r>
     </w:p>
     <w:p/>
@@ -4369,13 +4680,13 @@
           <w:szCs w:val="28"/>
         </w:rPr>
       </w:pPr>
-      <w:bookmarkStart w:id="19" w:name="_Toc52201802"/>
-      <w:bookmarkStart w:id="20" w:name="_Toc83727294"/>
+      <w:bookmarkStart w:id="21" w:name="_Toc52201802"/>
+      <w:bookmarkStart w:id="22" w:name="_Toc99787018"/>
       <w:r>
         <w:t>Import Spatial Data Tool</w:t>
       </w:r>
-      <w:bookmarkEnd w:id="19"/>
-      <w:bookmarkEnd w:id="20"/>
+      <w:bookmarkEnd w:id="21"/>
+      <w:bookmarkEnd w:id="22"/>
     </w:p>
     <w:p>
       <w:pPr>
@@ -4480,6 +4791,7 @@
         <w:rPr>
           <w:noProof/>
         </w:rPr>
+        <w:lastRenderedPageBreak/>
         <w:drawing>
           <wp:inline distT="0" distB="0" distL="0" distR="0" wp14:anchorId="14A84203" wp14:editId="15F933C0">
             <wp:extent cx="3648075" cy="3095625"/>
@@ -4525,7 +4837,6 @@
     </w:p>
     <w:p>
       <w:r>
-        <w:lastRenderedPageBreak/>
         <w:t>Import Feature Class: point, line or polygon shape file or file geodatabase feature class containing the species data to be imported.</w:t>
       </w:r>
     </w:p>
@@ -4616,7 +4927,6 @@
         </w:rPr>
       </w:pPr>
       <w:proofErr w:type="spellStart"/>
-      <w:proofErr w:type="gramStart"/>
       <w:r>
         <w:rPr>
           <w:rFonts w:ascii="Times New Roman" w:eastAsia="Times New Roman" w:hAnsi="Times New Roman" w:cs="Times New Roman"/>
@@ -4624,83 +4934,80 @@
           <w:szCs w:val="24"/>
           <w:lang w:eastAsia="en-CA"/>
         </w:rPr>
-        <w:t>yyyy?mm</w:t>
-      </w:r>
-      <w:proofErr w:type="gramEnd"/>
-      <w:r>
+        <w:t>yyyy?mm?dd</w:t>
+      </w:r>
+      <w:proofErr w:type="spellEnd"/>
+    </w:p>
+    <w:p>
+      <w:pPr>
+        <w:pStyle w:val="ListParagraph"/>
+        <w:numPr>
+          <w:ilvl w:val="0"/>
+          <w:numId w:val="7"/>
+        </w:numPr>
         <w:rPr>
           <w:rFonts w:ascii="Times New Roman" w:eastAsia="Times New Roman" w:hAnsi="Times New Roman" w:cs="Times New Roman"/>
           <w:sz w:val="24"/>
           <w:szCs w:val="24"/>
           <w:lang w:eastAsia="en-CA"/>
         </w:rPr>
-        <w:t>?dd</w:t>
-      </w:r>
-      <w:proofErr w:type="spellEnd"/>
-    </w:p>
-    <w:p>
-      <w:pPr>
-        <w:pStyle w:val="ListParagraph"/>
-        <w:numPr>
-          <w:ilvl w:val="0"/>
-          <w:numId w:val="7"/>
-        </w:numPr>
+      </w:pPr>
+      <w:proofErr w:type="spellStart"/>
+      <w:r>
         <w:rPr>
           <w:rFonts w:ascii="Times New Roman" w:eastAsia="Times New Roman" w:hAnsi="Times New Roman" w:cs="Times New Roman"/>
           <w:sz w:val="24"/>
           <w:szCs w:val="24"/>
           <w:lang w:eastAsia="en-CA"/>
         </w:rPr>
-      </w:pPr>
-      <w:proofErr w:type="spellStart"/>
-      <w:proofErr w:type="gramStart"/>
-      <w:r>
+        <w:t>yyyy?mm</w:t>
+      </w:r>
+      <w:proofErr w:type="spellEnd"/>
+    </w:p>
+    <w:p>
+      <w:pPr>
+        <w:pStyle w:val="ListParagraph"/>
+        <w:numPr>
+          <w:ilvl w:val="0"/>
+          <w:numId w:val="7"/>
+        </w:numPr>
         <w:rPr>
           <w:rFonts w:ascii="Times New Roman" w:eastAsia="Times New Roman" w:hAnsi="Times New Roman" w:cs="Times New Roman"/>
           <w:sz w:val="24"/>
           <w:szCs w:val="24"/>
           <w:lang w:eastAsia="en-CA"/>
         </w:rPr>
-        <w:t>yyyy?mm</w:t>
-      </w:r>
-      <w:proofErr w:type="spellEnd"/>
-      <w:proofErr w:type="gramEnd"/>
-    </w:p>
-    <w:p>
-      <w:pPr>
-        <w:pStyle w:val="ListParagraph"/>
-        <w:numPr>
-          <w:ilvl w:val="0"/>
-          <w:numId w:val="7"/>
-        </w:numPr>
+      </w:pPr>
+      <w:proofErr w:type="spellStart"/>
+      <w:r>
         <w:rPr>
           <w:rFonts w:ascii="Times New Roman" w:eastAsia="Times New Roman" w:hAnsi="Times New Roman" w:cs="Times New Roman"/>
           <w:sz w:val="24"/>
           <w:szCs w:val="24"/>
           <w:lang w:eastAsia="en-CA"/>
         </w:rPr>
-      </w:pPr>
-      <w:proofErr w:type="spellStart"/>
-      <w:r>
+        <w:t>yyyy</w:t>
+      </w:r>
+      <w:proofErr w:type="spellEnd"/>
+    </w:p>
+    <w:p>
+      <w:pPr>
         <w:rPr>
           <w:rFonts w:ascii="Times New Roman" w:eastAsia="Times New Roman" w:hAnsi="Times New Roman" w:cs="Times New Roman"/>
           <w:sz w:val="24"/>
           <w:szCs w:val="24"/>
           <w:lang w:eastAsia="en-CA"/>
         </w:rPr>
-        <w:t>yyyy</w:t>
-      </w:r>
-      <w:proofErr w:type="spellEnd"/>
-    </w:p>
-    <w:p>
-      <w:pPr>
+      </w:pPr>
+      <w:r>
         <w:rPr>
           <w:rFonts w:ascii="Times New Roman" w:eastAsia="Times New Roman" w:hAnsi="Times New Roman" w:cs="Times New Roman"/>
           <w:sz w:val="24"/>
           <w:szCs w:val="24"/>
           <w:lang w:eastAsia="en-CA"/>
         </w:rPr>
-      </w:pPr>
+        <w:t>With no day it assumes 1, with no month it assumes 1.</w:t>
+      </w:r>
       <w:r>
         <w:rPr>
           <w:rFonts w:ascii="Times New Roman" w:eastAsia="Times New Roman" w:hAnsi="Times New Roman" w:cs="Times New Roman"/>
@@ -4708,15 +5015,6 @@
           <w:szCs w:val="24"/>
           <w:lang w:eastAsia="en-CA"/>
         </w:rPr>
-        <w:t>With no day it assumes 1, with no month it assumes 1.</w:t>
-      </w:r>
-      <w:r>
-        <w:rPr>
-          <w:rFonts w:ascii="Times New Roman" w:eastAsia="Times New Roman" w:hAnsi="Times New Roman" w:cs="Times New Roman"/>
-          <w:sz w:val="24"/>
-          <w:szCs w:val="24"/>
-          <w:lang w:eastAsia="en-CA"/>
-        </w:rPr>
         <w:t xml:space="preserve"> “?” can be any character.</w:t>
       </w:r>
     </w:p>
@@ -4799,13 +5097,13 @@
           <w:szCs w:val="28"/>
         </w:rPr>
       </w:pPr>
-      <w:bookmarkStart w:id="21" w:name="_Toc52201803"/>
-      <w:bookmarkStart w:id="22" w:name="_Toc83727295"/>
+      <w:bookmarkStart w:id="23" w:name="_Toc52201803"/>
+      <w:bookmarkStart w:id="24" w:name="_Toc99787019"/>
       <w:r>
         <w:t>Import Tabular Data Tool</w:t>
       </w:r>
-      <w:bookmarkEnd w:id="21"/>
-      <w:bookmarkEnd w:id="22"/>
+      <w:bookmarkEnd w:id="23"/>
+      <w:bookmarkEnd w:id="24"/>
     </w:p>
     <w:p>
       <w:r>
@@ -4845,6 +5143,7 @@
     </w:p>
     <w:p>
       <w:r>
+        <w:lastRenderedPageBreak/>
         <w:t>Import tool results are being tracked at “OneDrive\</w:t>
       </w:r>
       <w:proofErr w:type="spellStart"/>
@@ -4922,7 +5221,6 @@
         <w:rPr>
           <w:noProof/>
         </w:rPr>
-        <w:lastRenderedPageBreak/>
         <w:drawing>
           <wp:inline distT="0" distB="0" distL="0" distR="0" wp14:anchorId="14430B3E" wp14:editId="6B130FBB">
             <wp:extent cx="3629025" cy="3124200"/>
@@ -5083,12 +5381,13 @@
       <w:pPr>
         <w:pStyle w:val="Heading2"/>
       </w:pPr>
-      <w:bookmarkStart w:id="23" w:name="_Toc83727296"/>
-      <w:bookmarkStart w:id="24" w:name="_Toc52201804"/>
-      <w:r>
+      <w:bookmarkStart w:id="25" w:name="_Toc52201804"/>
+      <w:bookmarkStart w:id="26" w:name="_Toc99787020"/>
+      <w:r>
+        <w:lastRenderedPageBreak/>
         <w:t>Import Visits Tool</w:t>
       </w:r>
-      <w:bookmarkEnd w:id="23"/>
+      <w:bookmarkEnd w:id="26"/>
     </w:p>
     <w:p>
       <w:r>
@@ -5144,7 +5443,6 @@
         <w:rPr>
           <w:noProof/>
         </w:rPr>
-        <w:lastRenderedPageBreak/>
         <w:drawing>
           <wp:inline distT="0" distB="0" distL="0" distR="0" wp14:anchorId="416150E7" wp14:editId="7B16CDE8">
             <wp:extent cx="3314700" cy="1936750"/>
@@ -5218,15 +5516,7 @@
         <w:t xml:space="preserve"> If you are exporting from Excel, please use the CSV (not CSV UTF-8) option in the Save As dialog.</w:t>
       </w:r>
       <w:r>
-        <w:t xml:space="preserve"> </w:t>
-      </w:r>
-      <w:proofErr w:type="gramStart"/>
-      <w:r>
-        <w:t>Before importing, it</w:t>
-      </w:r>
-      <w:proofErr w:type="gramEnd"/>
-      <w:r>
-        <w:t xml:space="preserve"> is recommended to check that the CSV has the correct date formatting (</w:t>
+        <w:t xml:space="preserve"> Before importing, it is recommended to check that the CSV has the correct date formatting (</w:t>
       </w:r>
       <w:proofErr w:type="spellStart"/>
       <w:r>
@@ -5328,12 +5618,12 @@
           <w:szCs w:val="28"/>
         </w:rPr>
       </w:pPr>
-      <w:bookmarkStart w:id="25" w:name="_Toc83727297"/>
+      <w:bookmarkStart w:id="27" w:name="_Toc99787021"/>
       <w:r>
         <w:t>List Element National IDs Tool</w:t>
       </w:r>
-      <w:bookmarkEnd w:id="24"/>
       <w:bookmarkEnd w:id="25"/>
+      <w:bookmarkEnd w:id="27"/>
     </w:p>
     <w:p>
       <w:r>
@@ -5401,12 +5691,12 @@
       <w:pPr>
         <w:pStyle w:val="Heading2"/>
       </w:pPr>
-      <w:bookmarkStart w:id="26" w:name="_Toc83727298"/>
-      <w:bookmarkStart w:id="27" w:name="_Toc52201805"/>
+      <w:bookmarkStart w:id="28" w:name="_Toc52201805"/>
+      <w:bookmarkStart w:id="29" w:name="_Toc99787022"/>
       <w:r>
         <w:t>Publish Range Map Tool</w:t>
       </w:r>
-      <w:bookmarkEnd w:id="26"/>
+      <w:bookmarkEnd w:id="29"/>
     </w:p>
     <w:p>
       <w:r>
@@ -5449,7 +5739,6 @@
         <w:rPr>
           <w:noProof/>
         </w:rPr>
-        <w:lastRenderedPageBreak/>
         <w:drawing>
           <wp:inline distT="0" distB="0" distL="0" distR="0" wp14:anchorId="4638A8E0" wp14:editId="61BF9786">
             <wp:extent cx="3664424" cy="1363323"/>
@@ -5541,8 +5830,8 @@
           <w:szCs w:val="26"/>
         </w:rPr>
       </w:pPr>
-      <w:bookmarkStart w:id="28" w:name="_Toc52201810"/>
-      <w:bookmarkStart w:id="29" w:name="_Toc83727299"/>
+      <w:bookmarkStart w:id="30" w:name="_Toc52201810"/>
+      <w:bookmarkStart w:id="31" w:name="_Toc99787023"/>
       <w:r>
         <w:rPr>
           <w:rFonts w:asciiTheme="majorHAnsi" w:eastAsiaTheme="majorEastAsia" w:hAnsiTheme="majorHAnsi" w:cstheme="majorBidi"/>
@@ -5552,8 +5841,8 @@
         </w:rPr>
         <w:t>Publish Range Map Sets Tool</w:t>
       </w:r>
-      <w:bookmarkEnd w:id="28"/>
-      <w:bookmarkEnd w:id="29"/>
+      <w:bookmarkEnd w:id="30"/>
+      <w:bookmarkEnd w:id="31"/>
     </w:p>
     <w:p>
       <w:r>
@@ -5628,15 +5917,7 @@
       </w:r>
       <w:proofErr w:type="spellEnd"/>
       <w:r>
-        <w:t xml:space="preserve"> spatial data package to be created, or None to automatically create one for each category/</w:t>
-      </w:r>
-      <w:proofErr w:type="gramStart"/>
-      <w:r>
-        <w:t>taxa</w:t>
-      </w:r>
-      <w:proofErr w:type="gramEnd"/>
-      <w:r>
-        <w:t xml:space="preserve"> and overall for all published </w:t>
+        <w:t xml:space="preserve"> spatial data package to be created, or None to automatically create one for each category/taxa and overall for all published </w:t>
       </w:r>
       <w:proofErr w:type="spellStart"/>
       <w:r>
@@ -5657,15 +5938,7 @@
       </w:r>
       <w:proofErr w:type="spellEnd"/>
       <w:r>
-        <w:t xml:space="preserve"> spatial data package to be created, or None to automatically create one for each category/</w:t>
-      </w:r>
-      <w:proofErr w:type="gramStart"/>
-      <w:r>
-        <w:t>taxa</w:t>
-      </w:r>
-      <w:proofErr w:type="gramEnd"/>
-      <w:r>
-        <w:t xml:space="preserve"> and overall for all published </w:t>
+        <w:t xml:space="preserve"> spatial data package to be created, or None to automatically create one for each category/taxa and overall for all published </w:t>
       </w:r>
       <w:proofErr w:type="spellStart"/>
       <w:r>
@@ -5681,10 +5954,11 @@
       <w:pPr>
         <w:pStyle w:val="Heading2"/>
       </w:pPr>
-      <w:bookmarkStart w:id="30" w:name="_Toc83727300"/>
+      <w:bookmarkStart w:id="32" w:name="_Toc99787024"/>
       <w:r>
         <w:t>Record Input Feedback</w:t>
       </w:r>
+      <w:bookmarkEnd w:id="32"/>
     </w:p>
     <w:p>
       <w:r>
@@ -5950,15 +6224,7 @@
       </w:r>
       <w:proofErr w:type="spellEnd"/>
       <w:r>
-        <w:t xml:space="preserve">/Line/Polygon record should </w:t>
-      </w:r>
-      <w:proofErr w:type="gramStart"/>
-      <w:r>
-        <w:t>excluded</w:t>
-      </w:r>
-      <w:proofErr w:type="gramEnd"/>
-      <w:r>
-        <w:t xml:space="preserve"> from In the Generate Range Map tool</w:t>
+        <w:t>/Line/Polygon record should excluded from In the Generate Range Map tool</w:t>
       </w:r>
       <w:r>
         <w:t>.</w:t>
@@ -5980,10 +6246,11 @@
       <w:pPr>
         <w:pStyle w:val="Heading2"/>
       </w:pPr>
+      <w:bookmarkStart w:id="33" w:name="_Toc99787025"/>
       <w:r>
         <w:t>Summarize Downloads</w:t>
       </w:r>
-      <w:bookmarkEnd w:id="30"/>
+      <w:bookmarkEnd w:id="33"/>
     </w:p>
     <w:p>
       <w:r>
@@ -6057,12 +6324,12 @@
           <w:szCs w:val="28"/>
         </w:rPr>
       </w:pPr>
-      <w:bookmarkStart w:id="31" w:name="_Toc83727301"/>
+      <w:bookmarkStart w:id="34" w:name="_Toc99787026"/>
       <w:r>
         <w:t>Sync Species List Biotics Tool</w:t>
       </w:r>
-      <w:bookmarkEnd w:id="27"/>
-      <w:bookmarkEnd w:id="31"/>
+      <w:bookmarkEnd w:id="28"/>
+      <w:bookmarkEnd w:id="34"/>
     </w:p>
     <w:p>
       <w:pPr>
@@ -6147,13 +6414,13 @@
           <w:szCs w:val="28"/>
         </w:rPr>
       </w:pPr>
-      <w:bookmarkStart w:id="32" w:name="_Toc52201806"/>
-      <w:bookmarkStart w:id="33" w:name="_Toc83727302"/>
+      <w:bookmarkStart w:id="35" w:name="_Toc52201806"/>
+      <w:bookmarkStart w:id="36" w:name="_Toc99787027"/>
       <w:r>
         <w:t>Sync Species List KBA Tool</w:t>
       </w:r>
-      <w:bookmarkEnd w:id="32"/>
-      <w:bookmarkEnd w:id="33"/>
+      <w:bookmarkEnd w:id="35"/>
+      <w:bookmarkEnd w:id="36"/>
     </w:p>
     <w:p>
       <w:pPr>
@@ -6243,13 +6510,13 @@
       <w:pPr>
         <w:pStyle w:val="Heading1"/>
       </w:pPr>
-      <w:bookmarkStart w:id="34" w:name="_Toc83727304"/>
-      <w:bookmarkStart w:id="35" w:name="_Ref39072375"/>
-      <w:bookmarkStart w:id="36" w:name="_Toc52201811"/>
+      <w:bookmarkStart w:id="37" w:name="_Ref39072375"/>
+      <w:bookmarkStart w:id="38" w:name="_Toc52201811"/>
+      <w:bookmarkStart w:id="39" w:name="_Toc99787028"/>
       <w:r>
         <w:t>EBAR Taxonomy Handling Summary</w:t>
       </w:r>
-      <w:bookmarkEnd w:id="34"/>
+      <w:bookmarkEnd w:id="39"/>
     </w:p>
     <w:p>
       <w:r>
@@ -6418,10 +6685,11 @@
       <w:pPr>
         <w:pStyle w:val="Heading1"/>
       </w:pPr>
-      <w:bookmarkStart w:id="37" w:name="_Toc83727305"/>
+      <w:bookmarkStart w:id="40" w:name="_Toc99787029"/>
       <w:r>
         <w:t>Range Map Production and Publishing Workflow</w:t>
       </w:r>
+      <w:bookmarkEnd w:id="40"/>
     </w:p>
     <w:p>
       <w:r>
@@ -6572,15 +6840,7 @@
         <w:t xml:space="preserve">Range </w:t>
       </w:r>
       <w:r>
-        <w:t>Version and Stage (</w:t>
-      </w:r>
-      <w:proofErr w:type="gramStart"/>
-      <w:r>
-        <w:t>e.g.</w:t>
-      </w:r>
-      <w:proofErr w:type="gramEnd"/>
-      <w:r>
-        <w:t xml:space="preserve"> to update a Partially Reviewed map with additional reviews, where the updated map is still Partially Reviewed)</w:t>
+        <w:t>Version and Stage (e.g. to update a Partially Reviewed map with additional reviews, where the updated map is still Partially Reviewed)</w:t>
       </w:r>
     </w:p>
     <w:p>
@@ -6775,15 +7035,7 @@
         </w:numPr>
       </w:pPr>
       <w:r>
-        <w:t xml:space="preserve">Check completed reviews and </w:t>
-      </w:r>
-      <w:proofErr w:type="gramStart"/>
-      <w:r>
-        <w:t>approve</w:t>
-      </w:r>
-      <w:proofErr w:type="gramEnd"/>
-      <w:r>
-        <w:t xml:space="preserve"> them for use by setting </w:t>
+        <w:t xml:space="preserve">Check completed reviews and approve them for use by setting </w:t>
       </w:r>
       <w:proofErr w:type="spellStart"/>
       <w:r>
@@ -6907,10 +7159,196 @@
         </w:numPr>
       </w:pPr>
       <w:r>
-        <w:t>Repeat the steps above as necessary to further refine and review the range</w:t>
-      </w:r>
-      <w:r>
-        <w:t>. For example, reviewers may provide additional data that can be imported.</w:t>
+        <w:t xml:space="preserve">Handling </w:t>
+      </w:r>
+      <w:r>
+        <w:t xml:space="preserve">old reviews: </w:t>
+      </w:r>
+      <w:r>
+        <w:t xml:space="preserve">when applying new reviews to </w:t>
+      </w:r>
+      <w:r>
+        <w:t xml:space="preserve">update or refine </w:t>
+      </w:r>
+      <w:r>
+        <w:t xml:space="preserve">a range map </w:t>
+      </w:r>
+      <w:r>
+        <w:t xml:space="preserve">that has been Partially Reviewed </w:t>
+      </w:r>
+      <w:r>
+        <w:t xml:space="preserve">or Expert </w:t>
+      </w:r>
+      <w:r>
+        <w:t>R</w:t>
+      </w:r>
+      <w:r>
+        <w:t xml:space="preserve">eviewed (Low Star Rating) in a previous </w:t>
+      </w:r>
+      <w:r>
+        <w:t>year,</w:t>
+      </w:r>
+      <w:r>
+        <w:t xml:space="preserve"> two problems commonly arise: </w:t>
+      </w:r>
+    </w:p>
+    <w:p>
+      <w:pPr>
+        <w:pStyle w:val="ListParagraph"/>
+        <w:numPr>
+          <w:ilvl w:val="1"/>
+          <w:numId w:val="16"/>
+        </w:numPr>
+      </w:pPr>
+      <w:r>
+        <w:t xml:space="preserve">Bad data imported since the previous version of the map was reviewed map </w:t>
+      </w:r>
+      <w:r>
+        <w:t xml:space="preserve">can result in new </w:t>
+      </w:r>
+      <w:proofErr w:type="spellStart"/>
+      <w:r>
+        <w:t>ecosh</w:t>
+      </w:r>
+      <w:r>
+        <w:t>apes</w:t>
+      </w:r>
+      <w:proofErr w:type="spellEnd"/>
+      <w:r>
+        <w:t xml:space="preserve"> being </w:t>
+      </w:r>
+      <w:r>
+        <w:t>erroneously</w:t>
+      </w:r>
+      <w:r>
+        <w:t xml:space="preserve"> lit up in a jurisdiction that has already been fully reviewed and approved by an expert reviewer</w:t>
+      </w:r>
+      <w:r>
+        <w:t>.</w:t>
+      </w:r>
+    </w:p>
+    <w:p>
+      <w:pPr>
+        <w:pStyle w:val="ListParagraph"/>
+        <w:numPr>
+          <w:ilvl w:val="2"/>
+          <w:numId w:val="16"/>
+        </w:numPr>
+      </w:pPr>
+      <w:r>
+        <w:t>In most cases, this is caused by new bad data having been imported</w:t>
+      </w:r>
+      <w:r>
+        <w:t xml:space="preserve">, and </w:t>
+      </w:r>
+      <w:r>
+        <w:t>can be addressed by using the Flag Bad</w:t>
+      </w:r>
+      <w:r>
+        <w:t xml:space="preserve"> Data Tool to remove </w:t>
+      </w:r>
+      <w:r>
+        <w:t>the relevant records, using</w:t>
+      </w:r>
+      <w:r>
+        <w:t xml:space="preserve"> text similar to “</w:t>
+      </w:r>
+      <w:r>
+        <w:t>Outside known range based on previous review by [</w:t>
+      </w:r>
+      <w:r>
+        <w:t xml:space="preserve">Reviewer Name] </w:t>
+      </w:r>
+      <w:r>
+        <w:t>and [</w:t>
+      </w:r>
+      <w:r>
+        <w:t xml:space="preserve">COSEWIC assessment or other supporting </w:t>
+      </w:r>
+      <w:r>
+        <w:t>documentation if relevant]”.</w:t>
+      </w:r>
+    </w:p>
+    <w:p>
+      <w:pPr>
+        <w:pStyle w:val="ListParagraph"/>
+        <w:numPr>
+          <w:ilvl w:val="1"/>
+          <w:numId w:val="16"/>
+        </w:numPr>
+      </w:pPr>
+      <w:r>
+        <w:t xml:space="preserve">Overall review comments that refer to a previous </w:t>
+      </w:r>
+      <w:r>
+        <w:t>iteration of the range map can be misleading when attached to t</w:t>
+      </w:r>
+      <w:r>
+        <w:t xml:space="preserve">he updated version. </w:t>
+      </w:r>
+    </w:p>
+    <w:p>
+      <w:pPr>
+        <w:pStyle w:val="ListParagraph"/>
+        <w:numPr>
+          <w:ilvl w:val="2"/>
+          <w:numId w:val="16"/>
+        </w:numPr>
+      </w:pPr>
+      <w:r>
+        <w:t xml:space="preserve">To handle this problem, when old review comments are inconsistent with the current version of a range map, </w:t>
+      </w:r>
+      <w:r>
+        <w:t>cut</w:t>
+      </w:r>
+      <w:r>
+        <w:t xml:space="preserve"> the </w:t>
+      </w:r>
+      <w:r>
+        <w:t xml:space="preserve">overall review </w:t>
+      </w:r>
+      <w:r>
+        <w:t xml:space="preserve">comments from </w:t>
+      </w:r>
+      <w:r>
+        <w:t xml:space="preserve">the </w:t>
+      </w:r>
+      <w:proofErr w:type="spellStart"/>
+      <w:r>
+        <w:t>Review.ReviewNotes</w:t>
+      </w:r>
+      <w:proofErr w:type="spellEnd"/>
+      <w:r>
+        <w:t xml:space="preserve"> and paste into </w:t>
+      </w:r>
+      <w:proofErr w:type="spellStart"/>
+      <w:r>
+        <w:t>Review.NSCComments</w:t>
+      </w:r>
+      <w:proofErr w:type="spellEnd"/>
+      <w:r>
+        <w:t xml:space="preserve"> with the </w:t>
+      </w:r>
+      <w:r>
+        <w:t>text</w:t>
+      </w:r>
+      <w:r>
+        <w:t xml:space="preserve"> “</w:t>
+      </w:r>
+      <w:r>
+        <w:t>[Reviewer Name] review from ear</w:t>
+      </w:r>
+      <w:r>
+        <w:t>lier version of map:</w:t>
+      </w:r>
+      <w:r>
+        <w:t xml:space="preserve"> [</w:t>
+      </w:r>
+      <w:r>
+        <w:t>pasted comments]”</w:t>
+      </w:r>
+      <w:r>
+        <w:t>. This preserves the earlier version review comments, but prevents outdated comments from being attached to a new published map version.</w:t>
       </w:r>
     </w:p>
     <w:p>
@@ -6922,23 +7360,10 @@
         </w:numPr>
       </w:pPr>
       <w:r>
-        <w:t xml:space="preserve">Ensure that </w:t>
-      </w:r>
-      <w:proofErr w:type="spellStart"/>
-      <w:r>
-        <w:t>Expert.PublishName</w:t>
-      </w:r>
-      <w:proofErr w:type="spellEnd"/>
-      <w:r>
-        <w:t xml:space="preserve"> and </w:t>
-      </w:r>
-      <w:proofErr w:type="spellStart"/>
-      <w:r>
-        <w:t>Expert.PublishComment</w:t>
-      </w:r>
-      <w:proofErr w:type="spellEnd"/>
-      <w:r>
-        <w:t xml:space="preserve"> are set appropriately for the range reviewers.</w:t>
+        <w:t>Repeat the steps above as necessary to further refine and review the range</w:t>
+      </w:r>
+      <w:r>
+        <w:t>. For example, reviewers may provide additional data that can be imported.</w:t>
       </w:r>
     </w:p>
     <w:p>
@@ -6950,6 +7375,34 @@
         </w:numPr>
       </w:pPr>
       <w:r>
+        <w:t xml:space="preserve">Ensure that </w:t>
+      </w:r>
+      <w:proofErr w:type="spellStart"/>
+      <w:r>
+        <w:t>Expert.PublishName</w:t>
+      </w:r>
+      <w:proofErr w:type="spellEnd"/>
+      <w:r>
+        <w:t xml:space="preserve"> and </w:t>
+      </w:r>
+      <w:proofErr w:type="spellStart"/>
+      <w:r>
+        <w:t>Expert.PublishComment</w:t>
+      </w:r>
+      <w:proofErr w:type="spellEnd"/>
+      <w:r>
+        <w:t xml:space="preserve"> are set appropriately for the range reviewers.</w:t>
+      </w:r>
+    </w:p>
+    <w:p>
+      <w:pPr>
+        <w:pStyle w:val="ListParagraph"/>
+        <w:numPr>
+          <w:ilvl w:val="0"/>
+          <w:numId w:val="16"/>
+        </w:numPr>
+      </w:pPr>
+      <w:r>
         <w:t>When the range is ready for publishing:</w:t>
       </w:r>
     </w:p>
@@ -6962,6 +7415,7 @@
         </w:numPr>
       </w:pPr>
       <w:r>
+        <w:lastRenderedPageBreak/>
         <w:t xml:space="preserve">Set </w:t>
       </w:r>
       <w:proofErr w:type="spellStart"/>
@@ -7040,6 +7494,32 @@
       <w:pPr>
         <w:pStyle w:val="ListParagraph"/>
         <w:numPr>
+          <w:ilvl w:val="2"/>
+          <w:numId w:val="16"/>
+        </w:numPr>
+      </w:pPr>
+      <w:r>
+        <w:rPr>
+          <w:b/>
+          <w:bCs/>
+        </w:rPr>
+        <w:t xml:space="preserve">NOTE: Star Rating is determined by averaging all Star Ratings </w:t>
+      </w:r>
+      <w:r>
+        <w:rPr>
+          <w:b/>
+          <w:bCs/>
+        </w:rPr>
+        <w:t>submitted for the current version of the map.</w:t>
+      </w:r>
+      <w:r>
+        <w:t xml:space="preserve"> Star ratings applied to previous map versions should not be considered in assigning an overall Star rating to a map, as they represent a snapshot in time, indicating the quality of that previous map version.</w:t>
+      </w:r>
+    </w:p>
+    <w:p>
+      <w:pPr>
+        <w:pStyle w:val="ListParagraph"/>
+        <w:numPr>
           <w:ilvl w:val="1"/>
           <w:numId w:val="16"/>
         </w:numPr>
@@ -7135,15 +7615,7 @@
         </w:numPr>
       </w:pPr>
       <w:r>
-        <w:t xml:space="preserve">Review all PDFs and a sample of the GIS Data Zip files, and if </w:t>
-      </w:r>
-      <w:proofErr w:type="gramStart"/>
-      <w:r>
-        <w:t>necessary</w:t>
-      </w:r>
-      <w:proofErr w:type="gramEnd"/>
-      <w:r>
-        <w:t xml:space="preserve"> repeat above steps.</w:t>
+        <w:t>Review all PDFs and a sample of the GIS Data Zip files, and if necessary repeat above steps.</w:t>
       </w:r>
     </w:p>
     <w:p>
@@ -7190,7 +7662,6 @@
         </w:numPr>
       </w:pPr>
       <w:r>
-        <w:lastRenderedPageBreak/>
         <w:t xml:space="preserve">Run the Publish Range Map Sets tool for all Categories and Taxa Groups if many ranges are new or have been updated, otherwise run it for those Categories and Taxa Groups with ranges that </w:t>
       </w:r>
       <w:r>
@@ -7238,9 +7709,11 @@
       <w:pPr>
         <w:pStyle w:val="Heading1"/>
       </w:pPr>
+      <w:bookmarkStart w:id="41" w:name="_Toc99787030"/>
       <w:r>
         <w:t>Expert Review Workflow</w:t>
       </w:r>
+      <w:bookmarkEnd w:id="41"/>
     </w:p>
     <w:p>
       <w:pPr>
@@ -7439,6 +7912,7 @@
         <w:contextualSpacing/>
       </w:pPr>
       <w:r>
+        <w:lastRenderedPageBreak/>
         <w:t>To create an EBA</w:t>
       </w:r>
       <w:r>
@@ -7528,15 +8002,7 @@
         <w:t xml:space="preserve">Select ‘Add </w:t>
       </w:r>
       <w:r>
-        <w:t xml:space="preserve">built-in portal </w:t>
-      </w:r>
-      <w:proofErr w:type="gramStart"/>
-      <w:r>
-        <w:t>members’</w:t>
-      </w:r>
-      <w:proofErr w:type="gramEnd"/>
-      <w:r>
-        <w:t>. Click ‘Next’.</w:t>
+        <w:t>built-in portal members’. Click ‘Next’.</w:t>
       </w:r>
     </w:p>
     <w:p>
@@ -7661,15 +8127,7 @@
         <w:contextualSpacing/>
       </w:pPr>
       <w:r>
-        <w:t xml:space="preserve">Click ‘Next’, then ‘Add </w:t>
-      </w:r>
-      <w:proofErr w:type="gramStart"/>
-      <w:r>
-        <w:t>members’</w:t>
-      </w:r>
-      <w:proofErr w:type="gramEnd"/>
-      <w:r>
-        <w:t>.</w:t>
+        <w:t>Click ‘Next’, then ‘Add members’.</w:t>
       </w:r>
     </w:p>
     <w:p>
@@ -7684,7 +8142,10 @@
         <w:t xml:space="preserve">Under Organization </w:t>
       </w:r>
       <w:r>
-        <w:sym w:font="Wingdings" w:char="F0E0"/>
+        <w:rPr>
+          <w:rFonts w:ascii="Wingdings" w:eastAsia="Wingdings" w:hAnsi="Wingdings" w:cs="Wingdings"/>
+        </w:rPr>
+        <w:t>à</w:t>
       </w:r>
       <w:r>
         <w:t xml:space="preserve"> Members, locate the newly created reviewer account in the member list</w:t>
@@ -7750,7 +8211,6 @@
         <w:contextualSpacing/>
       </w:pPr>
       <w:r>
-        <w:lastRenderedPageBreak/>
         <w:t xml:space="preserve">Before sending a map for review, examine the map for </w:t>
       </w:r>
       <w:r>
@@ -7800,13 +8260,8 @@
       <w:r>
         <w:t xml:space="preserve">Enter the </w:t>
       </w:r>
-      <w:proofErr w:type="gramStart"/>
-      <w:r>
-        <w:t>reviewers</w:t>
-      </w:r>
-      <w:proofErr w:type="gramEnd"/>
-      <w:r>
-        <w:t xml:space="preserve"> username (</w:t>
+      <w:r>
+        <w:t>reviewers username (</w:t>
       </w:r>
       <w:proofErr w:type="spellStart"/>
       <w:r>
@@ -8035,7 +8490,11 @@
         <w:t xml:space="preserve">. The template can be tweaked as needed for new vs returning reviewers, </w:t>
       </w:r>
       <w:r>
-        <w:t xml:space="preserve">reviewers who have requested additional information before granting </w:t>
+        <w:t xml:space="preserve">reviewers who have requested </w:t>
+      </w:r>
+      <w:r>
+        <w:lastRenderedPageBreak/>
+        <w:t xml:space="preserve">additional information before granting </w:t>
       </w:r>
       <w:r>
         <w:t>permission to publish their name and/or comments, etc.</w:t>
@@ -8045,12 +8504,13 @@
       <w:pPr>
         <w:pStyle w:val="Heading1"/>
       </w:pPr>
+      <w:bookmarkStart w:id="42" w:name="_Toc99787031"/>
       <w:r>
         <w:t>Species Sync Workflow</w:t>
       </w:r>
-      <w:bookmarkEnd w:id="35"/>
-      <w:bookmarkEnd w:id="36"/>
       <w:bookmarkEnd w:id="37"/>
+      <w:bookmarkEnd w:id="38"/>
+      <w:bookmarkEnd w:id="42"/>
     </w:p>
     <w:p>
       <w:pPr>
@@ -8060,11 +8520,11 @@
         </w:numPr>
         <w:contextualSpacing/>
       </w:pPr>
-      <w:bookmarkStart w:id="38" w:name="_Hlk92715568"/>
+      <w:bookmarkStart w:id="43" w:name="_Hlk92715568"/>
       <w:r>
         <w:t xml:space="preserve">Get CSV output file of species and KBA information (existing and new) generated from Chloe's R </w:t>
       </w:r>
-      <w:bookmarkEnd w:id="38"/>
+      <w:bookmarkEnd w:id="43"/>
       <w:r>
         <w:t>code (Chloe currently does this).</w:t>
       </w:r>
@@ -8086,15 +8546,7 @@
       </w:r>
       <w:proofErr w:type="spellEnd"/>
       <w:r>
-        <w:t xml:space="preserve"> for new species (</w:t>
-      </w:r>
-      <w:proofErr w:type="gramStart"/>
-      <w:r>
-        <w:t>i.e.</w:t>
-      </w:r>
-      <w:proofErr w:type="gramEnd"/>
-      <w:r>
-        <w:t xml:space="preserve"> those not in the EBAR database).</w:t>
+        <w:t xml:space="preserve"> for new species (i.e. those not in the EBAR database).</w:t>
       </w:r>
     </w:p>
     <w:p>
@@ -8188,14 +8640,13 @@
       <w:pPr>
         <w:pStyle w:val="Heading1"/>
       </w:pPr>
-      <w:bookmarkStart w:id="39" w:name="_Toc52201812"/>
-      <w:bookmarkStart w:id="40" w:name="_Toc83727306"/>
-      <w:r>
-        <w:lastRenderedPageBreak/>
+      <w:bookmarkStart w:id="44" w:name="_Toc52201812"/>
+      <w:bookmarkStart w:id="45" w:name="_Toc99787032"/>
+      <w:r>
         <w:t>Design Notes</w:t>
       </w:r>
-      <w:bookmarkEnd w:id="39"/>
-      <w:bookmarkEnd w:id="40"/>
+      <w:bookmarkEnd w:id="44"/>
+      <w:bookmarkEnd w:id="45"/>
     </w:p>
     <w:p>
       <w:pPr>
@@ -8322,15 +8773,7 @@
         <w:contextualSpacing/>
       </w:pPr>
       <w:r>
-        <w:t xml:space="preserve">Area of Occupancy (used for KBA only, not used for EBAR) – polygons depicting the known occupancy locations for a species, </w:t>
-      </w:r>
-      <w:proofErr w:type="gramStart"/>
-      <w:r>
-        <w:t>similar to</w:t>
-      </w:r>
-      <w:proofErr w:type="gramEnd"/>
-      <w:r>
-        <w:t xml:space="preserve"> a range estimate.</w:t>
+        <w:t>Area of Occupancy (used for KBA only, not used for EBAR) – polygons depicting the known occupancy locations for a species, similar to a range estimate.</w:t>
       </w:r>
     </w:p>
     <w:p>
@@ -8354,15 +8797,7 @@
         <w:contextualSpacing/>
       </w:pPr>
       <w:r>
-        <w:t xml:space="preserve">Element Occurrences – point, </w:t>
-      </w:r>
-      <w:proofErr w:type="gramStart"/>
-      <w:r>
-        <w:t>line</w:t>
-      </w:r>
-      <w:proofErr w:type="gramEnd"/>
-      <w:r>
-        <w:t xml:space="preserve"> or polygon EOs from a </w:t>
+        <w:t xml:space="preserve">Element Occurrences – point, line or polygon EOs from a </w:t>
       </w:r>
       <w:proofErr w:type="spellStart"/>
       <w:r>
@@ -8458,13 +8893,13 @@
       <w:pPr>
         <w:pStyle w:val="Heading1"/>
       </w:pPr>
-      <w:bookmarkStart w:id="41" w:name="_Toc52201813"/>
-      <w:bookmarkStart w:id="42" w:name="_Toc83727307"/>
+      <w:bookmarkStart w:id="46" w:name="_Toc52201813"/>
+      <w:bookmarkStart w:id="47" w:name="_Toc99787033"/>
       <w:r>
         <w:t>Source Code Control and Editing</w:t>
       </w:r>
-      <w:bookmarkEnd w:id="41"/>
-      <w:bookmarkEnd w:id="42"/>
+      <w:bookmarkEnd w:id="46"/>
+      <w:bookmarkEnd w:id="47"/>
     </w:p>
     <w:p>
       <w:r>
@@ -8512,15 +8947,7 @@
         <w:t>) to facilitate interactive debugging.</w:t>
       </w:r>
       <w:r>
-        <w:t xml:space="preserve"> The Python file for each tool (</w:t>
-      </w:r>
-      <w:proofErr w:type="gramStart"/>
-      <w:r>
-        <w:t>e.g.</w:t>
-      </w:r>
-      <w:proofErr w:type="gramEnd"/>
-      <w:r>
-        <w:t xml:space="preserve"> ImportTabularDataTool.py) contains a controlling process at the end which allows you to start the tool by running that file, passing parameters for debugging.</w:t>
+        <w:t xml:space="preserve"> The Python file for each tool (e.g. ImportTabularDataTool.py) contains a controlling process at the end which allows you to start the tool by running that file, passing parameters for debugging.</w:t>
       </w:r>
     </w:p>
     <w:p/>

</xml_diff>

<commit_message>
Document Differentiate Usage Type parm
</commit_message>
<xml_diff>
--- a/docs/EBAR Tools Documentation.docx
+++ b/docs/EBAR Tools Documentation.docx
@@ -2164,15 +2164,7 @@
     </w:p>
     <w:p>
       <w:r>
-        <w:t xml:space="preserve">Tools published to the EBAR Tools geoprocessing service run against the production </w:t>
-      </w:r>
-      <w:proofErr w:type="spellStart"/>
-      <w:r>
-        <w:t>ebarkba</w:t>
-      </w:r>
-      <w:proofErr w:type="spellEnd"/>
-      <w:r>
-        <w:t xml:space="preserve"> geodatabase. Access tools in ArcGIS Pro via the Portal tab in the Catalog Pane:</w:t>
+        <w:t>Tools published to the EBAR Tools geoprocessing service run against the production ebarkba geodatabase. Access tools in ArcGIS Pro via the Portal tab in the Catalog Pane:</w:t>
       </w:r>
     </w:p>
     <w:p>
@@ -2385,10 +2377,10 @@
           <w:szCs w:val="26"/>
         </w:rPr>
       </w:pPr>
-      <w:bookmarkStart w:id="7" w:name="_Toc52201808"/>
-      <w:bookmarkStart w:id="8" w:name="_Ref36115142"/>
-      <w:bookmarkStart w:id="9" w:name="_Toc52201800"/>
-      <w:bookmarkStart w:id="10" w:name="_Toc99787009"/>
+      <w:bookmarkStart w:id="7" w:name="_Toc99787009"/>
+      <w:bookmarkStart w:id="8" w:name="_Toc52201808"/>
+      <w:bookmarkStart w:id="9" w:name="_Ref36115142"/>
+      <w:bookmarkStart w:id="10" w:name="_Toc52201800"/>
       <w:r>
         <w:rPr>
           <w:rFonts w:asciiTheme="majorHAnsi" w:eastAsiaTheme="majorEastAsia" w:hAnsiTheme="majorHAnsi" w:cstheme="majorBidi"/>
@@ -2398,7 +2390,7 @@
         </w:rPr>
         <w:t>Build Bulk Download Table Tool</w:t>
       </w:r>
-      <w:bookmarkEnd w:id="10"/>
+      <w:bookmarkEnd w:id="7"/>
     </w:p>
     <w:p>
       <w:r>
@@ -2431,23 +2423,13 @@
     </w:p>
     <w:p>
       <w:r>
-        <w:t xml:space="preserve">No parameters, uses </w:t>
-      </w:r>
-      <w:proofErr w:type="spellStart"/>
-      <w:r>
-        <w:t>IncludeInDownloadTable</w:t>
-      </w:r>
-      <w:proofErr w:type="spellEnd"/>
+        <w:t>No parameters, uses IncludeInDownloadTable</w:t>
+      </w:r>
       <w:r>
         <w:t xml:space="preserve"> (see details in the Build EBAR Download Table Tool) to include spatial data only for </w:t>
       </w:r>
-      <w:proofErr w:type="spellStart"/>
-      <w:r>
-        <w:t>IncludeInDownloadTable</w:t>
-      </w:r>
-      <w:proofErr w:type="spellEnd"/>
-      <w:r>
-        <w:t>=1</w:t>
+      <w:r>
+        <w:t>IncludeInDownloadTable=1</w:t>
       </w:r>
       <w:r>
         <w:t>.</w:t>
@@ -2496,7 +2478,7 @@
         </w:rPr>
         <w:t>Download Table Tool</w:t>
       </w:r>
-      <w:bookmarkEnd w:id="7"/>
+      <w:bookmarkEnd w:id="8"/>
       <w:bookmarkEnd w:id="11"/>
     </w:p>
     <w:p>
@@ -2527,23 +2509,7 @@
         <w:spacing w:after="0"/>
       </w:pPr>
       <w:r>
-        <w:t xml:space="preserve">No parameters, uses </w:t>
-      </w:r>
-      <w:proofErr w:type="spellStart"/>
-      <w:r>
-        <w:t>IncludeInDownloadTable</w:t>
-      </w:r>
-      <w:proofErr w:type="spellEnd"/>
-      <w:r>
-        <w:t xml:space="preserve"> field to only provide a spatial data link for </w:t>
-      </w:r>
-      <w:proofErr w:type="spellStart"/>
-      <w:r>
-        <w:t>IncludeInDownloadTable</w:t>
-      </w:r>
-      <w:proofErr w:type="spellEnd"/>
-      <w:r>
-        <w:t>=1 and generate the html Status column as follows:</w:t>
+        <w:t>No parameters, uses IncludeInDownloadTable field to only provide a spatial data link for IncludeInDownloadTable=1 and generate the html Status column as follows:</w:t>
       </w:r>
     </w:p>
     <w:p>
@@ -2616,15 +2582,7 @@
         <w:t>one ore more</w:t>
       </w:r>
       <w:r>
-        <w:t xml:space="preserve"> </w:t>
-      </w:r>
-      <w:proofErr w:type="spellStart"/>
-      <w:r>
-        <w:t>InputFeedback</w:t>
-      </w:r>
-      <w:proofErr w:type="spellEnd"/>
-      <w:r>
-        <w:t xml:space="preserve"> record</w:t>
+        <w:t xml:space="preserve"> InputFeedback record</w:t>
       </w:r>
       <w:r>
         <w:t>s</w:t>
@@ -2695,11 +2653,9 @@
       <w:r>
         <w:t xml:space="preserve">Input Feedback ID: </w:t>
       </w:r>
-      <w:proofErr w:type="spellStart"/>
       <w:r>
         <w:t>InputFeedbackID</w:t>
       </w:r>
-      <w:proofErr w:type="spellEnd"/>
       <w:r>
         <w:t>(s)</w:t>
       </w:r>
@@ -2799,13 +2755,8 @@
       <w:r>
         <w:t xml:space="preserve">Range Map ID: </w:t>
       </w:r>
-      <w:proofErr w:type="spellStart"/>
-      <w:r>
-        <w:t>RangeMapID</w:t>
-      </w:r>
-      <w:proofErr w:type="spellEnd"/>
-      <w:r>
-        <w:t xml:space="preserve"> of the record to be deleted.</w:t>
+      <w:r>
+        <w:t>RangeMapID of the record to be deleted.</w:t>
       </w:r>
     </w:p>
     <w:p>
@@ -2813,15 +2764,7 @@
         <w:t>WARNING: this tool has some basic checks to prevent inappropriate deletions</w:t>
       </w:r>
       <w:r>
-        <w:t xml:space="preserve"> including ensuring that </w:t>
-      </w:r>
-      <w:proofErr w:type="spellStart"/>
-      <w:r>
-        <w:t>RangeStage</w:t>
-      </w:r>
-      <w:proofErr w:type="spellEnd"/>
-      <w:r>
-        <w:t xml:space="preserve"> is set to “Delete”</w:t>
+        <w:t xml:space="preserve"> including ensuring that RangeStage is set to “Delete”</w:t>
       </w:r>
       <w:r>
         <w:t>, but completed deletions cannot be undone.</w:t>
@@ -2841,8 +2784,8 @@
           <w:szCs w:val="26"/>
         </w:rPr>
       </w:pPr>
-      <w:bookmarkStart w:id="14" w:name="_Toc52201809"/>
-      <w:bookmarkStart w:id="15" w:name="_Toc99787013"/>
+      <w:bookmarkStart w:id="14" w:name="_Toc99787013"/>
+      <w:bookmarkStart w:id="15" w:name="_Toc52201809"/>
       <w:r>
         <w:rPr>
           <w:rFonts w:asciiTheme="majorHAnsi" w:eastAsiaTheme="majorEastAsia" w:hAnsiTheme="majorHAnsi" w:cstheme="majorBidi"/>
@@ -2853,44 +2796,20 @@
         <w:lastRenderedPageBreak/>
         <w:t>Export Input Data Tool</w:t>
       </w:r>
-      <w:bookmarkEnd w:id="15"/>
-    </w:p>
-    <w:p>
-      <w:r>
-        <w:t xml:space="preserve">Export </w:t>
-      </w:r>
-      <w:proofErr w:type="spellStart"/>
-      <w:r>
-        <w:t>InputPoint</w:t>
-      </w:r>
-      <w:proofErr w:type="spellEnd"/>
-      <w:r>
-        <w:t xml:space="preserve">/Line/Polygon </w:t>
-      </w:r>
-      <w:r>
-        <w:t xml:space="preserve">and </w:t>
-      </w:r>
-      <w:proofErr w:type="spellStart"/>
-      <w:r>
-        <w:t>Bad</w:t>
-      </w:r>
-      <w:r>
-        <w:t>InputPoint</w:t>
-      </w:r>
-      <w:proofErr w:type="spellEnd"/>
-      <w:r>
-        <w:t xml:space="preserve">/Line/Polygon </w:t>
-      </w:r>
-      <w:r>
-        <w:t xml:space="preserve">records, always excluding "other" </w:t>
-      </w:r>
-      <w:proofErr w:type="spellStart"/>
-      <w:r>
-        <w:t>DatasetTypes</w:t>
-      </w:r>
-      <w:proofErr w:type="spellEnd"/>
-      <w:r>
-        <w:t xml:space="preserve"> and EBAR Restricted records.</w:t>
+      <w:bookmarkEnd w:id="14"/>
+    </w:p>
+    <w:p>
+      <w:r>
+        <w:t xml:space="preserve">Export InputPoint/Line/Polygon </w:t>
+      </w:r>
+      <w:r>
+        <w:t>and Bad</w:t>
+      </w:r>
+      <w:r>
+        <w:t xml:space="preserve">InputPoint/Line/Polygon </w:t>
+      </w:r>
+      <w:r>
+        <w:t>records, always excluding "other" DatasetTypes and EBAR Restricted records.</w:t>
       </w:r>
     </w:p>
     <w:p>
@@ -2937,28 +2856,12 @@
     </w:p>
     <w:p>
       <w:r>
-        <w:t xml:space="preserve">Jurisdictions Covered: select jurisdiction(s) to include in the export; note that each jurisdiction is buffered by 32km then the buffer is used in an intersect to select </w:t>
-      </w:r>
-      <w:proofErr w:type="spellStart"/>
-      <w:r>
-        <w:t>InputPoint</w:t>
-      </w:r>
-      <w:proofErr w:type="spellEnd"/>
-      <w:r>
-        <w:t>/Line/Polygon records for inclusion.</w:t>
-      </w:r>
-    </w:p>
-    <w:p>
-      <w:r>
-        <w:t xml:space="preserve">Include CDC Data: optionally include data from </w:t>
-      </w:r>
-      <w:proofErr w:type="spellStart"/>
-      <w:r>
-        <w:t>NatureServe</w:t>
-      </w:r>
-      <w:proofErr w:type="spellEnd"/>
-      <w:r>
-        <w:t xml:space="preserve"> Networks partners (Conservation Data Centres and Natural Heritage Programs), but not EBAR Restricted records.</w:t>
+        <w:t>Jurisdictions Covered: select jurisdiction(s) to include in the export; note that each jurisdiction is buffered by 32km then the buffer is used in an intersect to select InputPoint/Line/Polygon records for inclusion.</w:t>
+      </w:r>
+    </w:p>
+    <w:p>
+      <w:r>
+        <w:t>Include CDC Data: optionally include data from NatureServe Networks partners (Conservation Data Centres and Natural Heritage Programs), but not EBAR Restricted records.</w:t>
       </w:r>
     </w:p>
     <w:p>
@@ -2998,7 +2901,7 @@
         </w:rPr>
       </w:pPr>
       <w:bookmarkStart w:id="16" w:name="_Toc99787014"/>
-      <w:bookmarkEnd w:id="14"/>
+      <w:bookmarkEnd w:id="15"/>
       <w:r>
         <w:rPr>
           <w:rFonts w:asciiTheme="majorHAnsi" w:eastAsiaTheme="majorEastAsia" w:hAnsiTheme="majorHAnsi" w:cstheme="majorBidi"/>
@@ -3012,21 +2915,8 @@
     </w:p>
     <w:p>
       <w:r>
-        <w:t xml:space="preserve">Flag bad input data using an </w:t>
-      </w:r>
-      <w:proofErr w:type="spellStart"/>
-      <w:r>
-        <w:t>InputPoint</w:t>
-      </w:r>
-      <w:proofErr w:type="spellEnd"/>
-      <w:r>
-        <w:t>/Line/</w:t>
-      </w:r>
-      <w:proofErr w:type="spellStart"/>
-      <w:r>
-        <w:t>PolygonID</w:t>
-      </w:r>
-      <w:proofErr w:type="spellEnd"/>
+        <w:t>Flag bad input data using an InputPoint/Line/PolygonID</w:t>
+      </w:r>
       <w:r>
         <w:t>. Note that only one ID at a time can be processed.</w:t>
       </w:r>
@@ -3089,146 +2979,72 @@
     </w:p>
     <w:p>
       <w:r>
-        <w:t xml:space="preserve">Input Point ID: </w:t>
-      </w:r>
-      <w:proofErr w:type="spellStart"/>
-      <w:r>
-        <w:t>InputPointID</w:t>
-      </w:r>
-      <w:proofErr w:type="spellEnd"/>
-      <w:r>
-        <w:t xml:space="preserve"> of the record to be moved from </w:t>
-      </w:r>
-      <w:proofErr w:type="spellStart"/>
-      <w:r>
-        <w:t>InputPoint</w:t>
-      </w:r>
-      <w:proofErr w:type="spellEnd"/>
-      <w:r>
-        <w:t xml:space="preserve"> to </w:t>
-      </w:r>
-      <w:proofErr w:type="spellStart"/>
-      <w:r>
-        <w:t>BadInputPoint</w:t>
-      </w:r>
-      <w:proofErr w:type="spellEnd"/>
+        <w:t>Input Point ID: InputPointID of the record to be moved from InputPoint to BadInputPoint.</w:t>
+      </w:r>
+    </w:p>
+    <w:p>
+      <w:r>
+        <w:t xml:space="preserve">Input </w:t>
+      </w:r>
+      <w:r>
+        <w:t xml:space="preserve">Line </w:t>
+      </w:r>
+      <w:r>
+        <w:t>ID: Input</w:t>
+      </w:r>
+      <w:r>
+        <w:t>LineI</w:t>
+      </w:r>
+      <w:r>
+        <w:t>D of the record to be moved from InputPoint to BadInputPoint.</w:t>
+      </w:r>
+    </w:p>
+    <w:p>
+      <w:r>
+        <w:t>Input Po</w:t>
+      </w:r>
+      <w:r>
+        <w:t>lygon</w:t>
+      </w:r>
+      <w:r>
+        <w:t xml:space="preserve"> ID: InputPo</w:t>
+      </w:r>
+      <w:r>
+        <w:t>lygon</w:t>
+      </w:r>
+      <w:r>
+        <w:t>ID of the record to be moved from InputPo</w:t>
+      </w:r>
+      <w:r>
+        <w:t>lygon</w:t>
+      </w:r>
+      <w:r>
+        <w:t xml:space="preserve"> to BadInputPo</w:t>
+      </w:r>
+      <w:r>
+        <w:t>lygon</w:t>
+      </w:r>
       <w:r>
         <w:t>.</w:t>
       </w:r>
     </w:p>
     <w:p>
       <w:r>
-        <w:t xml:space="preserve">Input </w:t>
-      </w:r>
-      <w:r>
-        <w:t xml:space="preserve">Line </w:t>
-      </w:r>
-      <w:r>
-        <w:t xml:space="preserve">ID: </w:t>
-      </w:r>
-      <w:proofErr w:type="spellStart"/>
-      <w:r>
-        <w:t>Input</w:t>
-      </w:r>
-      <w:r>
-        <w:t>LineI</w:t>
-      </w:r>
-      <w:r>
-        <w:t>D</w:t>
-      </w:r>
-      <w:proofErr w:type="spellEnd"/>
-      <w:r>
-        <w:t xml:space="preserve"> of the record to be moved from </w:t>
-      </w:r>
-      <w:proofErr w:type="spellStart"/>
-      <w:r>
-        <w:t>InputPoint</w:t>
-      </w:r>
-      <w:proofErr w:type="spellEnd"/>
-      <w:r>
-        <w:t xml:space="preserve"> to </w:t>
-      </w:r>
-      <w:proofErr w:type="spellStart"/>
-      <w:r>
-        <w:t>BadInputPoint</w:t>
-      </w:r>
-      <w:proofErr w:type="spellEnd"/>
+        <w:t xml:space="preserve">Justification: </w:t>
+      </w:r>
+      <w:r>
+        <w:t>Rationale for flagging the record as bad</w:t>
+      </w:r>
       <w:r>
         <w:t>.</w:t>
       </w:r>
     </w:p>
     <w:p>
       <w:r>
-        <w:t>Input Po</w:t>
-      </w:r>
-      <w:r>
-        <w:t>lygon</w:t>
-      </w:r>
-      <w:r>
-        <w:t xml:space="preserve"> ID: </w:t>
-      </w:r>
-      <w:proofErr w:type="spellStart"/>
-      <w:r>
-        <w:t>InputPo</w:t>
-      </w:r>
-      <w:r>
-        <w:t>lygon</w:t>
-      </w:r>
-      <w:r>
-        <w:t>ID</w:t>
-      </w:r>
-      <w:proofErr w:type="spellEnd"/>
-      <w:r>
-        <w:t xml:space="preserve"> of the record to be moved from </w:t>
-      </w:r>
-      <w:proofErr w:type="spellStart"/>
-      <w:r>
-        <w:t>InputPo</w:t>
-      </w:r>
-      <w:r>
-        <w:t>lygon</w:t>
-      </w:r>
-      <w:proofErr w:type="spellEnd"/>
-      <w:r>
-        <w:t xml:space="preserve"> to </w:t>
-      </w:r>
-      <w:proofErr w:type="spellStart"/>
-      <w:r>
-        <w:t>BadInputPo</w:t>
-      </w:r>
-      <w:r>
-        <w:t>lygon</w:t>
-      </w:r>
-      <w:proofErr w:type="spellEnd"/>
-      <w:r>
-        <w:t>.</w:t>
-      </w:r>
-    </w:p>
-    <w:p>
-      <w:r>
-        <w:t xml:space="preserve">Justification: </w:t>
-      </w:r>
-      <w:r>
-        <w:t>Rationale for flagging the record as bad</w:t>
-      </w:r>
-      <w:r>
-        <w:t>.</w:t>
-      </w:r>
-    </w:p>
-    <w:p>
-      <w:r>
         <w:t xml:space="preserve">Undo: </w:t>
       </w:r>
       <w:r>
-        <w:t xml:space="preserve">Undo an existing bad data record by moving it back to </w:t>
-      </w:r>
-      <w:proofErr w:type="spellStart"/>
-      <w:r>
-        <w:t>InputPoint</w:t>
-      </w:r>
-      <w:proofErr w:type="spellEnd"/>
-      <w:r>
-        <w:t>/Line/Polygon</w:t>
+        <w:t>Undo an existing bad data record by moving it back to InputPoint/Line/Polygon</w:t>
       </w:r>
       <w:r>
         <w:t>.</w:t>
@@ -3325,23 +3141,7 @@
         <w:spacing w:after="0"/>
       </w:pPr>
       <w:r>
-        <w:t xml:space="preserve">Range Map ID: </w:t>
-      </w:r>
-      <w:proofErr w:type="spellStart"/>
-      <w:r>
-        <w:t>RangeMapID</w:t>
-      </w:r>
-      <w:proofErr w:type="spellEnd"/>
-      <w:r>
-        <w:t xml:space="preserve"> of the high-quality, reviewed </w:t>
-      </w:r>
-      <w:proofErr w:type="spellStart"/>
-      <w:r>
-        <w:t>RangeMap</w:t>
-      </w:r>
-      <w:proofErr w:type="spellEnd"/>
-      <w:r>
-        <w:t xml:space="preserve"> outside of which Input data for primary and secondary species will be flagged as </w:t>
+        <w:t xml:space="preserve">Range Map ID: RangeMapID of the high-quality, reviewed RangeMap outside of which Input data for primary and secondary species will be flagged as </w:t>
       </w:r>
       <w:r>
         <w:t>b</w:t>
@@ -3356,15 +3156,7 @@
         <w:t xml:space="preserve">ata </w:t>
       </w:r>
       <w:r>
-        <w:t xml:space="preserve">by moving them to the </w:t>
-      </w:r>
-      <w:proofErr w:type="spellStart"/>
-      <w:r>
-        <w:t>BadInputPoint</w:t>
-      </w:r>
-      <w:proofErr w:type="spellEnd"/>
-      <w:r>
-        <w:t>/Line/Polygon</w:t>
+        <w:t>by moving them to the BadInputPoint/Line/Polygon</w:t>
       </w:r>
       <w:r>
         <w:t xml:space="preserve"> table</w:t>
@@ -3514,15 +3306,7 @@
         </w:numPr>
       </w:pPr>
       <w:r>
-        <w:t xml:space="preserve">Input records with no </w:t>
-      </w:r>
-      <w:proofErr w:type="spellStart"/>
-      <w:r>
-        <w:t>MaxDate</w:t>
-      </w:r>
-      <w:proofErr w:type="spellEnd"/>
-      <w:r>
-        <w:t xml:space="preserve"> will be ignored, regardless of where they occur.</w:t>
+        <w:t>Input records with no MaxDate will be ignored, regardless of where they occur.</w:t>
       </w:r>
     </w:p>
     <w:p>
@@ -3541,42 +3325,32 @@
         <w:t>d</w:t>
       </w:r>
       <w:r>
-        <w:t xml:space="preserve"> with the same </w:t>
-      </w:r>
-      <w:proofErr w:type="spellStart"/>
+        <w:t xml:space="preserve"> with the same DatasetSourceUniqueID </w:t>
+      </w:r>
+      <w:r>
+        <w:t>is</w:t>
+      </w:r>
+      <w:r>
+        <w:t xml:space="preserve"> imported</w:t>
+      </w:r>
+      <w:r>
+        <w:t xml:space="preserve"> via the Import Tabular Data and Import Spatial Data tools</w:t>
+      </w:r>
+      <w:r>
+        <w:t xml:space="preserve">. If you wish to import such a record, first delete the </w:t>
+      </w:r>
+      <w:r>
+        <w:t xml:space="preserve">relevant </w:t>
+      </w:r>
+      <w:r>
+        <w:t xml:space="preserve">bad data record </w:t>
+      </w:r>
+      <w:r>
+        <w:t xml:space="preserve">based on </w:t>
+      </w:r>
       <w:r>
         <w:t>DatasetSourceUniqueID</w:t>
       </w:r>
-      <w:proofErr w:type="spellEnd"/>
-      <w:r>
-        <w:t xml:space="preserve"> </w:t>
-      </w:r>
-      <w:r>
-        <w:t>is</w:t>
-      </w:r>
-      <w:r>
-        <w:t xml:space="preserve"> imported</w:t>
-      </w:r>
-      <w:r>
-        <w:t xml:space="preserve"> via the Import Tabular Data and Import Spatial Data tools</w:t>
-      </w:r>
-      <w:r>
-        <w:t xml:space="preserve">. If you wish to import such a record, first delete the </w:t>
-      </w:r>
-      <w:r>
-        <w:t xml:space="preserve">relevant </w:t>
-      </w:r>
-      <w:r>
-        <w:t xml:space="preserve">bad data record </w:t>
-      </w:r>
-      <w:r>
-        <w:t xml:space="preserve">based on </w:t>
-      </w:r>
-      <w:proofErr w:type="spellStart"/>
-      <w:r>
-        <w:t>DatasetSourceUniqueID</w:t>
-      </w:r>
-      <w:proofErr w:type="spellEnd"/>
       <w:r>
         <w:t>.</w:t>
       </w:r>
@@ -3594,8 +3368,8 @@
       <w:r>
         <w:t>Generate Range Map Tool</w:t>
       </w:r>
-      <w:bookmarkEnd w:id="8"/>
       <w:bookmarkEnd w:id="9"/>
+      <w:bookmarkEnd w:id="10"/>
       <w:bookmarkEnd w:id="18"/>
     </w:p>
     <w:p>
@@ -3608,21 +3382,7 @@
         <w:rPr>
           <w:lang w:val="en-US"/>
         </w:rPr>
-        <w:t xml:space="preserve">Generate Range Map for a species from available spatial data and from review records marked with </w:t>
-      </w:r>
-      <w:proofErr w:type="spellStart"/>
-      <w:r>
-        <w:rPr>
-          <w:lang w:val="en-US"/>
-        </w:rPr>
-        <w:t>UseForMapGen</w:t>
-      </w:r>
-      <w:proofErr w:type="spellEnd"/>
-      <w:r>
-        <w:rPr>
-          <w:lang w:val="en-US"/>
-        </w:rPr>
-        <w:t>=1.</w:t>
+        <w:t>Generate Range Map for a species from available spatial data and from review records marked with UseForMapGen=1.</w:t>
       </w:r>
     </w:p>
     <w:p>
@@ -3739,21 +3499,7 @@
         <w:rPr>
           <w:lang w:val="en-US"/>
         </w:rPr>
-        <w:t xml:space="preserve"> Myotis </w:t>
-      </w:r>
-      <w:proofErr w:type="spellStart"/>
-      <w:r>
-        <w:rPr>
-          <w:lang w:val="en-US"/>
-        </w:rPr>
-        <w:t>septentrionalis</w:t>
-      </w:r>
-      <w:proofErr w:type="spellEnd"/>
-      <w:r>
-        <w:rPr>
-          <w:lang w:val="en-US"/>
-        </w:rPr>
-        <w:t>).</w:t>
+        <w:t xml:space="preserve"> Myotis septentrionalis).</w:t>
       </w:r>
     </w:p>
     <w:p>
@@ -3792,45 +3538,13 @@
         <w:spacing w:after="0"/>
       </w:pPr>
       <w:r>
-        <w:t xml:space="preserve">In addition to creating/updating records in the </w:t>
-      </w:r>
-      <w:proofErr w:type="spellStart"/>
-      <w:r>
-        <w:t>RangeMap</w:t>
-      </w:r>
-      <w:proofErr w:type="spellEnd"/>
-      <w:r>
-        <w:t xml:space="preserve">, </w:t>
-      </w:r>
-      <w:proofErr w:type="spellStart"/>
-      <w:r>
-        <w:t>RangeMapEcoshape</w:t>
-      </w:r>
-      <w:proofErr w:type="spellEnd"/>
-      <w:r>
-        <w:t xml:space="preserve"> and </w:t>
-      </w:r>
-      <w:proofErr w:type="spellStart"/>
-      <w:r>
-        <w:t>RangeMapEcoshapeInputDataset</w:t>
-      </w:r>
-      <w:proofErr w:type="spellEnd"/>
-      <w:r>
-        <w:t xml:space="preserve"> tables,</w:t>
+        <w:t>In addition to creating/updating records in the RangeMap, RangeMapEcoshape and RangeMapEcoshapeInputDataset tables,</w:t>
       </w:r>
       <w:r>
         <w:t xml:space="preserve"> </w:t>
       </w:r>
       <w:r>
-        <w:t xml:space="preserve">input data that can be viewed by reviewers in the EBAR Reviewer app is saved in the </w:t>
-      </w:r>
-      <w:proofErr w:type="spellStart"/>
-      <w:r>
-        <w:t>RangeMapInput</w:t>
-      </w:r>
-      <w:proofErr w:type="spellEnd"/>
-      <w:r>
-        <w:t xml:space="preserve"> table, with restrictions implemented as follows:</w:t>
+        <w:t>input data that can be viewed by reviewers in the EBAR Reviewer app is saved in the RangeMapInput table, with restrictions implemented as follows:</w:t>
       </w:r>
     </w:p>
     <w:p>
@@ -3843,15 +3557,7 @@
         <w:contextualSpacing/>
       </w:pPr>
       <w:r>
-        <w:t xml:space="preserve">Records with </w:t>
-      </w:r>
-      <w:proofErr w:type="spellStart"/>
-      <w:r>
-        <w:t>InputDataset.Restrictions</w:t>
-      </w:r>
-      <w:proofErr w:type="spellEnd"/>
-      <w:r>
-        <w:t xml:space="preserve"> = E (Restricted EBAR) are never visible in EBAR Reviewer</w:t>
+        <w:t>Records with InputDataset.Restrictions = E (Restricted EBAR) are never visible in EBAR Reviewer</w:t>
       </w:r>
     </w:p>
     <w:p>
@@ -3863,15 +3569,7 @@
         <w:contextualSpacing/>
       </w:pPr>
       <w:r>
-        <w:t xml:space="preserve">Records with </w:t>
-      </w:r>
-      <w:proofErr w:type="spellStart"/>
-      <w:r>
-        <w:t>InputDataset.Restrictions</w:t>
-      </w:r>
-      <w:proofErr w:type="spellEnd"/>
-      <w:r>
-        <w:t xml:space="preserve"> = N (Non-restricted) are always visible in EBAR Reviewer</w:t>
+        <w:t>Records with InputDataset.Restrictions = N (Non-restricted) are always visible in EBAR Reviewer</w:t>
       </w:r>
     </w:p>
     <w:p>
@@ -3882,34 +3580,13 @@
         </w:numPr>
       </w:pPr>
       <w:r>
-        <w:t xml:space="preserve">Records with </w:t>
-      </w:r>
-      <w:proofErr w:type="spellStart"/>
-      <w:r>
-        <w:t>InputDataset.Restrictions</w:t>
-      </w:r>
-      <w:proofErr w:type="spellEnd"/>
-      <w:r>
-        <w:t xml:space="preserve"> = R (Restricted) are only visible in EBAR Reviewer if </w:t>
-      </w:r>
-      <w:proofErr w:type="spellStart"/>
-      <w:r>
-        <w:t>DatasetSource.CDCJurisctionID</w:t>
-      </w:r>
-      <w:proofErr w:type="spellEnd"/>
-      <w:r>
-        <w:t xml:space="preserve"> is not null</w:t>
+        <w:t>Records with InputDataset.Restrictions = R (Restricted) are only visible in EBAR Reviewer if DatasetSource.CDCJurisctionID is not null</w:t>
       </w:r>
       <w:r>
         <w:t xml:space="preserve">, </w:t>
       </w:r>
-      <w:proofErr w:type="spellStart"/>
-      <w:r>
-        <w:t>DatasetSource.RestrictionBySpecies</w:t>
-      </w:r>
-      <w:proofErr w:type="spellEnd"/>
-      <w:r>
-        <w:t>=1</w:t>
+      <w:r>
+        <w:t>DatasetSource.RestrictionBySpecies=1</w:t>
       </w:r>
       <w:r>
         <w:t xml:space="preserve"> AND the species is </w:t>
@@ -3918,15 +3595,7 @@
         <w:t>NOT</w:t>
       </w:r>
       <w:r>
-        <w:t xml:space="preserve"> included in the </w:t>
-      </w:r>
-      <w:proofErr w:type="spellStart"/>
-      <w:r>
-        <w:t>RestrictedJurisdictionSpecies</w:t>
-      </w:r>
-      <w:proofErr w:type="spellEnd"/>
-      <w:r>
-        <w:t xml:space="preserve"> table.</w:t>
+        <w:t xml:space="preserve"> included in the RestrictedJurisdictionSpecies table.</w:t>
       </w:r>
     </w:p>
     <w:p>
@@ -3934,45 +3603,13 @@
         <w:spacing w:after="0"/>
       </w:pPr>
       <w:r>
-        <w:t xml:space="preserve">For CDCs that have agreed to allow their otherwise restricted data (see </w:t>
-      </w:r>
-      <w:proofErr w:type="spellStart"/>
-      <w:r>
-        <w:t>InputDataset.Restrictions</w:t>
-      </w:r>
-      <w:proofErr w:type="spellEnd"/>
-      <w:r>
-        <w:t xml:space="preserve"> described below in the Import Too</w:t>
+        <w:t>For CDCs that have agreed to allow their otherwise restricted data (see InputDataset.Restrictions described below in the Import Too</w:t>
       </w:r>
       <w:r>
         <w:t>l</w:t>
       </w:r>
       <w:r>
-        <w:t xml:space="preserve">s) to be shown in the EBAR Reviewer app, provide the </w:t>
-      </w:r>
-      <w:proofErr w:type="spellStart"/>
-      <w:r>
-        <w:t>CDCJurisdictionID</w:t>
-      </w:r>
-      <w:proofErr w:type="spellEnd"/>
-      <w:r>
-        <w:t xml:space="preserve"> in the appropriate </w:t>
-      </w:r>
-      <w:proofErr w:type="spellStart"/>
-      <w:r>
-        <w:t>DatasetSource</w:t>
-      </w:r>
-      <w:proofErr w:type="spellEnd"/>
-      <w:r>
-        <w:t xml:space="preserve"> records(s). For CDCs with exceptional species that should never be shown in the EBAR Reviewer app, create a </w:t>
-      </w:r>
-      <w:proofErr w:type="spellStart"/>
-      <w:r>
-        <w:t>RestrictedJurisdictionSpecies</w:t>
-      </w:r>
-      <w:proofErr w:type="spellEnd"/>
-      <w:r>
-        <w:t xml:space="preserve"> record for each CDC/species combination. The following table summarizes the rules:</w:t>
+        <w:t>s) to be shown in the EBAR Reviewer app, provide the CDCJurisdictionID in the appropriate DatasetSource records(s). For CDCs with exceptional species that should never be shown in the EBAR Reviewer app, create a RestrictedJurisdictionSpecies record for each CDC/species combination. The following table summarizes the rules:</w:t>
       </w:r>
     </w:p>
     <w:p>
@@ -4045,10 +3682,10 @@
         </w:rPr>
         <w:lastRenderedPageBreak/>
         <w:drawing>
-          <wp:inline distT="0" distB="0" distL="0" distR="0" wp14:anchorId="6659EC8D" wp14:editId="22D4C9F2">
-            <wp:extent cx="3352800" cy="3153410"/>
-            <wp:effectExtent l="0" t="0" r="0" b="8890"/>
-            <wp:docPr id="1049504088" name="Picture 10"/>
+          <wp:inline distT="0" distB="0" distL="0" distR="0" wp14:anchorId="39A1062A" wp14:editId="5930D3E0">
+            <wp:extent cx="3809370" cy="3721027"/>
+            <wp:effectExtent l="0" t="0" r="635" b="0"/>
+            <wp:docPr id="13" name="Picture 13"/>
             <wp:cNvGraphicFramePr>
               <a:graphicFrameLocks xmlns:a="http://schemas.openxmlformats.org/drawingml/2006/main" noChangeAspect="1"/>
             </wp:cNvGraphicFramePr>
@@ -4056,8 +3693,10 @@
               <a:graphicData uri="http://schemas.openxmlformats.org/drawingml/2006/picture">
                 <pic:pic xmlns:pic="http://schemas.openxmlformats.org/drawingml/2006/picture">
                   <pic:nvPicPr>
-                    <pic:cNvPr id="0" name="Picture 10"/>
-                    <pic:cNvPicPr/>
+                    <pic:cNvPr id="0" name="Picture 1"/>
+                    <pic:cNvPicPr>
+                      <a:picLocks noChangeAspect="1" noChangeArrowheads="1"/>
+                    </pic:cNvPicPr>
                   </pic:nvPicPr>
                   <pic:blipFill>
                     <a:blip r:embed="rId20">
@@ -4067,18 +3706,23 @@
                         </a:ext>
                       </a:extLst>
                     </a:blip>
+                    <a:srcRect/>
                     <a:stretch>
                       <a:fillRect/>
                     </a:stretch>
                   </pic:blipFill>
-                  <pic:spPr>
+                  <pic:spPr bwMode="auto">
                     <a:xfrm>
                       <a:off x="0" y="0"/>
-                      <a:ext cx="3352800" cy="3153410"/>
+                      <a:ext cx="3814268" cy="3725812"/>
                     </a:xfrm>
                     <a:prstGeom prst="rect">
                       <a:avLst/>
                     </a:prstGeom>
+                    <a:noFill/>
+                    <a:ln>
+                      <a:noFill/>
+                    </a:ln>
                   </pic:spPr>
                 </pic:pic>
               </a:graphicData>
@@ -4105,112 +3749,86 @@
         <w:t>s</w:t>
       </w:r>
       <w:r>
+        <w:t xml:space="preserve"> IncludeInEBARReviewer </w:t>
+      </w:r>
+      <w:r>
+        <w:t xml:space="preserve">and Publish </w:t>
+      </w:r>
+      <w:r>
+        <w:t>determines which range maps are available in the EBAR Reviewer web app).</w:t>
+      </w:r>
+    </w:p>
+    <w:p>
+      <w:r>
+        <w:t>Range Stage: a label for the stage within version of the range map, to allow multiple versions/stages to be create over time.</w:t>
+      </w:r>
+    </w:p>
+    <w:p>
+      <w:r>
+        <w:t>Scope (optional): the geographic coverage of the range map (</w:t>
+      </w:r>
+      <w:r>
+        <w:t>Canadian = N</w:t>
+      </w:r>
+      <w:r>
+        <w:t>, Global</w:t>
+      </w:r>
+      <w:r>
+        <w:t xml:space="preserve"> = G</w:t>
+      </w:r>
+      <w:r>
+        <w:t>, North American</w:t>
+      </w:r>
+      <w:r>
+        <w:t xml:space="preserve"> = A</w:t>
+      </w:r>
+      <w:r>
+        <w:t>)</w:t>
+      </w:r>
+      <w:r>
+        <w:t>; i</w:t>
+      </w:r>
+      <w:r>
+        <w:t xml:space="preserve">f </w:t>
+      </w:r>
+      <w:r>
+        <w:t xml:space="preserve">Canadian </w:t>
+      </w:r>
+      <w:r>
+        <w:t>is selected, only those Ecoshapes in Canada are included in the output.</w:t>
+      </w:r>
+    </w:p>
+    <w:p>
+      <w:r>
+        <w:t xml:space="preserve">Jurisdictions Covered (optional): </w:t>
+      </w:r>
+      <w:r>
+        <w:t xml:space="preserve">one or more jurisdictions indicating the extent of </w:t>
+      </w:r>
+      <w:r>
+        <w:t xml:space="preserve">the </w:t>
+      </w:r>
+      <w:r>
+        <w:t>range map</w:t>
+      </w:r>
+      <w:r>
+        <w:t>;</w:t>
+      </w:r>
+      <w:r>
+        <w:t xml:space="preserve"> only those ecoshapes intersecting the Scope, Jurisdictions Covered, AND Custom</w:t>
+      </w:r>
+      <w:r>
         <w:t xml:space="preserve"> </w:t>
       </w:r>
-      <w:proofErr w:type="spellStart"/>
-      <w:r>
-        <w:t>IncludeInEBARReviewer</w:t>
-      </w:r>
-      <w:proofErr w:type="spellEnd"/>
-      <w:r>
-        <w:t xml:space="preserve"> </w:t>
-      </w:r>
-      <w:r>
-        <w:t xml:space="preserve">and Publish </w:t>
-      </w:r>
-      <w:r>
-        <w:t>determines which range maps are available in the EBAR Reviewer web app).</w:t>
-      </w:r>
-    </w:p>
-    <w:p>
-      <w:r>
-        <w:t>Range Stage: a label for the stage within version of the range map, to allow multiple versions/stages to be create over time.</w:t>
-      </w:r>
-    </w:p>
-    <w:p>
-      <w:r>
-        <w:t>Scope (optional): the geographic coverage of the range map (</w:t>
-      </w:r>
-      <w:r>
-        <w:t>Canadian = N</w:t>
-      </w:r>
-      <w:r>
-        <w:t>, Global</w:t>
-      </w:r>
-      <w:r>
-        <w:t xml:space="preserve"> = G</w:t>
-      </w:r>
-      <w:r>
-        <w:t>, North American</w:t>
-      </w:r>
-      <w:r>
-        <w:t xml:space="preserve"> = A</w:t>
-      </w:r>
-      <w:r>
-        <w:t>)</w:t>
-      </w:r>
-      <w:r>
-        <w:t>; i</w:t>
-      </w:r>
-      <w:r>
-        <w:t xml:space="preserve">f </w:t>
-      </w:r>
-      <w:r>
-        <w:t xml:space="preserve">Canadian </w:t>
-      </w:r>
-      <w:r>
-        <w:t xml:space="preserve">is selected, only those </w:t>
-      </w:r>
-      <w:proofErr w:type="spellStart"/>
-      <w:r>
-        <w:t>Ecoshapes</w:t>
-      </w:r>
-      <w:proofErr w:type="spellEnd"/>
-      <w:r>
-        <w:t xml:space="preserve"> in Canada are included in the output.</w:t>
-      </w:r>
-    </w:p>
-    <w:p>
-      <w:r>
-        <w:t xml:space="preserve">Jurisdictions Covered (optional): </w:t>
-      </w:r>
-      <w:r>
-        <w:t xml:space="preserve">one or more jurisdictions indicating the extent of </w:t>
-      </w:r>
-      <w:r>
-        <w:t xml:space="preserve">the </w:t>
-      </w:r>
-      <w:r>
-        <w:t>range map</w:t>
-      </w:r>
-      <w:r>
-        <w:t>;</w:t>
-      </w:r>
-      <w:r>
-        <w:t xml:space="preserve"> only those </w:t>
-      </w:r>
-      <w:proofErr w:type="spellStart"/>
+      <w:r>
+        <w:t xml:space="preserve">Polygon Covered are included; </w:t>
+      </w:r>
+      <w:r>
+        <w:t xml:space="preserve">if not provided, all </w:t>
+      </w:r>
       <w:r>
         <w:t>ecoshapes</w:t>
       </w:r>
-      <w:proofErr w:type="spellEnd"/>
-      <w:r>
-        <w:t xml:space="preserve"> intersecting the Scope, Jurisdictions Covered, AND Custom</w:t>
-      </w:r>
-      <w:r>
-        <w:t xml:space="preserve"> </w:t>
-      </w:r>
-      <w:r>
-        <w:t xml:space="preserve">Polygon Covered are included; </w:t>
-      </w:r>
-      <w:r>
-        <w:t xml:space="preserve">if not provided, all </w:t>
-      </w:r>
-      <w:proofErr w:type="spellStart"/>
-      <w:r>
-        <w:t>ecoshapes</w:t>
-      </w:r>
-      <w:proofErr w:type="spellEnd"/>
       <w:r>
         <w:t xml:space="preserve"> are used for the extent</w:t>
       </w:r>
@@ -4223,23 +3841,15 @@
         <w:t xml:space="preserve">Custom Polygon Covered (optional): a feature class with one or more polygons </w:t>
       </w:r>
       <w:r>
-        <w:t xml:space="preserve">indicating the extent of the range map; only those </w:t>
-      </w:r>
-      <w:proofErr w:type="spellStart"/>
-      <w:r>
-        <w:t>ecoshapes</w:t>
-      </w:r>
-      <w:proofErr w:type="spellEnd"/>
-      <w:r>
-        <w:t xml:space="preserve"> intersecting the Scope, Jurisdictions Covered, AND Custom Polygon Covered are included; if not provided, all </w:t>
-      </w:r>
-      <w:proofErr w:type="spellStart"/>
-      <w:r>
-        <w:t>ecoshapes</w:t>
-      </w:r>
-      <w:proofErr w:type="spellEnd"/>
-      <w:r>
-        <w:t xml:space="preserve"> are used for the extent.</w:t>
+        <w:t>indicating the extent of the range map; only those ecoshapes intersecting the Scope, Jurisdictions Covered, AND Custom Polygon Covered are included; if not provided, all ecoshapes are used for the extent.</w:t>
+      </w:r>
+    </w:p>
+    <w:p>
+      <w:r>
+        <w:t>Differentiate Usage Type: if checked, s</w:t>
+      </w:r>
+      <w:r>
+        <w:t>upport usage type (breeding, possible breeding, migration) range map overlay and reviewer markup for migratory species</w:t>
       </w:r>
     </w:p>
     <w:p>
@@ -4275,22 +3885,13 @@
     </w:p>
     <w:p>
       <w:r>
-        <w:lastRenderedPageBreak/>
         <w:t>A range map must be generated before this tool can be used. Subsequent range maps for the combination of species, range version and stage will apply the review records created by this tool (i.e.</w:t>
       </w:r>
       <w:r>
         <w:t>,</w:t>
       </w:r>
       <w:r>
-        <w:t xml:space="preserve"> they will have </w:t>
-      </w:r>
-      <w:proofErr w:type="spellStart"/>
-      <w:r>
-        <w:t>UseForMapGen</w:t>
-      </w:r>
-      <w:proofErr w:type="spellEnd"/>
-      <w:r>
-        <w:t xml:space="preserve"> set to 1).</w:t>
+        <w:t xml:space="preserve"> they will have UseForMapGen set to 1).</w:t>
       </w:r>
     </w:p>
     <w:p>
@@ -4298,31 +3899,7 @@
         <w:spacing w:after="0"/>
       </w:pPr>
       <w:r>
-        <w:t xml:space="preserve">The External Review Polygons must have an </w:t>
-      </w:r>
-      <w:proofErr w:type="spellStart"/>
-      <w:r>
-        <w:t>EcoshapeID</w:t>
-      </w:r>
-      <w:proofErr w:type="spellEnd"/>
-      <w:r>
-        <w:t xml:space="preserve"> field that matches the EBAR </w:t>
-      </w:r>
-      <w:proofErr w:type="spellStart"/>
-      <w:r>
-        <w:t>EcoshapeID</w:t>
-      </w:r>
-      <w:proofErr w:type="spellEnd"/>
-      <w:r>
-        <w:t xml:space="preserve"> values. If necessary (for instance if the range was generated using an older version of the </w:t>
-      </w:r>
-      <w:proofErr w:type="spellStart"/>
-      <w:r>
-        <w:t>Ecoshapes</w:t>
-      </w:r>
-      <w:proofErr w:type="spellEnd"/>
-      <w:r>
-        <w:t>), this can be done in pre-processing, for example:</w:t>
+        <w:t>The External Review Polygons must have an EcoshapeID field that matches the EBAR EcoshapeID values. If necessary (for instance if the range was generated using an older version of the Ecoshapes), this can be done in pre-processing, for example:</w:t>
       </w:r>
     </w:p>
     <w:p>
@@ -4334,31 +3911,7 @@
         <w:contextualSpacing/>
       </w:pPr>
       <w:r>
-        <w:t xml:space="preserve">If there is a good match with </w:t>
-      </w:r>
-      <w:proofErr w:type="spellStart"/>
-      <w:r>
-        <w:t>Ecoshape</w:t>
-      </w:r>
-      <w:proofErr w:type="spellEnd"/>
-      <w:r>
-        <w:t xml:space="preserve"> names, run an Add Join based on name and Keep All Target Features. Be careful with this approach because some </w:t>
-      </w:r>
-      <w:proofErr w:type="spellStart"/>
-      <w:r>
-        <w:t>Ecoshape</w:t>
-      </w:r>
-      <w:proofErr w:type="spellEnd"/>
-      <w:r>
-        <w:t xml:space="preserve"> names are repeated across </w:t>
-      </w:r>
-      <w:proofErr w:type="spellStart"/>
-      <w:r>
-        <w:t>jurisidictions</w:t>
-      </w:r>
-      <w:proofErr w:type="spellEnd"/>
-      <w:r>
-        <w:t>!</w:t>
+        <w:t>If there is a good match with Ecoshape names, run an Add Join based on name and Keep All Target Features. Be careful with this approach because some Ecoshape names are repeated across jurisidictions!</w:t>
       </w:r>
     </w:p>
     <w:p>
@@ -4370,23 +3923,7 @@
         <w:contextualSpacing/>
       </w:pPr>
       <w:r>
-        <w:t xml:space="preserve">If </w:t>
-      </w:r>
-      <w:proofErr w:type="spellStart"/>
-      <w:r>
-        <w:t>Ecoshape</w:t>
-      </w:r>
-      <w:proofErr w:type="spellEnd"/>
-      <w:r>
-        <w:t xml:space="preserve"> name matching is not possible, running Spatial Join with </w:t>
-      </w:r>
-      <w:proofErr w:type="spellStart"/>
-      <w:r>
-        <w:t>Ecoshapes</w:t>
-      </w:r>
-      <w:proofErr w:type="spellEnd"/>
-      <w:r>
-        <w:t xml:space="preserve"> as the Target Features and the External Review Polygons as the Join Features, Keeping All Target Features and with the Are Identical To match option</w:t>
+        <w:t>If Ecoshape name matching is not possible, running Spatial Join with Ecoshapes as the Target Features and the External Review Polygons as the Join Features, Keeping All Target Features and with the Are Identical To match option</w:t>
       </w:r>
       <w:r>
         <w:t>.</w:t>
@@ -4401,15 +3938,7 @@
         <w:contextualSpacing/>
       </w:pPr>
       <w:r>
-        <w:t xml:space="preserve">For all matched/joined records calculate a new </w:t>
-      </w:r>
-      <w:proofErr w:type="spellStart"/>
-      <w:r>
-        <w:t>EcoshapeID</w:t>
-      </w:r>
-      <w:proofErr w:type="spellEnd"/>
-      <w:r>
-        <w:t xml:space="preserve"> field in the External Review Polygons.</w:t>
+        <w:t>For all matched/joined records calculate a new EcoshapeID field in the External Review Polygons.</w:t>
       </w:r>
     </w:p>
     <w:p>
@@ -4421,23 +3950,7 @@
         <w:contextualSpacing/>
       </w:pPr>
       <w:r>
-        <w:t xml:space="preserve">For </w:t>
-      </w:r>
-      <w:proofErr w:type="spellStart"/>
-      <w:r>
-        <w:t>unjoined</w:t>
-      </w:r>
-      <w:proofErr w:type="spellEnd"/>
-      <w:r>
-        <w:t xml:space="preserve"> </w:t>
-      </w:r>
-      <w:proofErr w:type="spellStart"/>
-      <w:r>
-        <w:t>Ecoshapes</w:t>
-      </w:r>
-      <w:proofErr w:type="spellEnd"/>
-      <w:r>
-        <w:t>, if any, compar</w:t>
+        <w:t>For unjoined Ecoshapes, if any, compar</w:t>
       </w:r>
       <w:r>
         <w:t>e</w:t>
@@ -4473,15 +3986,7 @@
         <w:t>e</w:t>
       </w:r>
       <w:r>
-        <w:t xml:space="preserve"> </w:t>
-      </w:r>
-      <w:proofErr w:type="spellStart"/>
-      <w:r>
-        <w:t>Ecoshapes</w:t>
-      </w:r>
-      <w:proofErr w:type="spellEnd"/>
-      <w:r>
-        <w:t xml:space="preserve"> that are not part of the range.</w:t>
+        <w:t xml:space="preserve"> Ecoshapes that are not part of the range.</w:t>
       </w:r>
     </w:p>
     <w:p>
@@ -4494,6 +3999,7 @@
         <w:rPr>
           <w:noProof/>
         </w:rPr>
+        <w:lastRenderedPageBreak/>
         <w:drawing>
           <wp:inline distT="0" distB="0" distL="0" distR="0" wp14:anchorId="799C0F50" wp14:editId="45DBB2D0">
             <wp:extent cx="3467100" cy="4418965"/>
@@ -4551,87 +4057,53 @@
     </w:p>
     <w:p>
       <w:r>
+        <w:t>Secondary Species: additional Species included in the Range Map to apply the review to.</w:t>
+      </w:r>
+    </w:p>
+    <w:p>
+      <w:r>
+        <w:t>Range Version: version label, which together with Species and Stage, uniquely identifies the Range Map to apply the review to.</w:t>
+      </w:r>
+    </w:p>
+    <w:p>
+      <w:r>
+        <w:t>Range Stage: stage of the Range Map to apply the review to.</w:t>
+      </w:r>
+    </w:p>
+    <w:p>
+      <w:r>
+        <w:t>External Range Table: table containing the EcoshapeIDs that constitute the results of the external review. If necessary, for example if there are multiple species in the same dataset, use a Definition Query or Select by Attributes to limit the records to be used. See the pre-processing notes above for information on creating this table.</w:t>
+      </w:r>
+      <w:r>
+        <w:t xml:space="preserve"> Note that this could also be an EBAR RangeMap (e.g., </w:t>
+      </w:r>
+      <w:r>
+        <w:t>EcoshapeOverviewRangeMap</w:t>
+      </w:r>
+      <w:r>
+        <w:t xml:space="preserve"> with its Definition Query set to an Expert Reviewed range).</w:t>
+      </w:r>
+    </w:p>
+    <w:p>
+      <w:r>
+        <w:t>Presence Name Field (optional): name of the field in the External Range Table containing the reviewed Presence value for the Ecoshape. If not provided, all External Range Polygons are assumed to be Present.</w:t>
+      </w:r>
+    </w:p>
+    <w:p>
+      <w:r>
+        <w:t xml:space="preserve">Review Label: descriptive label to be recorded with the </w:t>
+      </w:r>
+      <w:r>
+        <w:t>r</w:t>
+      </w:r>
+      <w:r>
+        <w:t>eview records.</w:t>
+      </w:r>
+    </w:p>
+    <w:p>
+      <w:r>
         <w:lastRenderedPageBreak/>
-        <w:t>Secondary Species: additional Species included in the Range Map to apply the review to.</w:t>
-      </w:r>
-    </w:p>
-    <w:p>
-      <w:r>
-        <w:t>Range Version: version label, which together with Species and Stage, uniquely identifies the Range Map to apply the review to.</w:t>
-      </w:r>
-    </w:p>
-    <w:p>
-      <w:r>
-        <w:t>Range Stage: stage of the Range Map to apply the review to.</w:t>
-      </w:r>
-    </w:p>
-    <w:p>
-      <w:r>
-        <w:t xml:space="preserve">External Range Table: table containing the </w:t>
-      </w:r>
-      <w:proofErr w:type="spellStart"/>
-      <w:r>
-        <w:t>EcoshapeIDs</w:t>
-      </w:r>
-      <w:proofErr w:type="spellEnd"/>
-      <w:r>
-        <w:t xml:space="preserve"> that constitute the results of the external review. If necessary, for example if there are multiple species in the same dataset, use a Definition Query or Select by Attributes to limit the records to be used. See the pre-processing notes above for information on creating this table.</w:t>
-      </w:r>
-      <w:r>
-        <w:t xml:space="preserve"> Note that this could also be an EBAR </w:t>
-      </w:r>
-      <w:proofErr w:type="spellStart"/>
-      <w:r>
-        <w:t>RangeMap</w:t>
-      </w:r>
-      <w:proofErr w:type="spellEnd"/>
-      <w:r>
-        <w:t xml:space="preserve"> (e.g., </w:t>
-      </w:r>
-      <w:proofErr w:type="spellStart"/>
-      <w:r>
-        <w:t>EcoshapeOverviewRangeMap</w:t>
-      </w:r>
-      <w:proofErr w:type="spellEnd"/>
-      <w:r>
-        <w:t xml:space="preserve"> with its Definition Query set to an Expert Reviewed range).</w:t>
-      </w:r>
-    </w:p>
-    <w:p>
-      <w:r>
-        <w:t xml:space="preserve">Presence Name Field (optional): name of the field in the External Range Table containing the reviewed Presence value for the </w:t>
-      </w:r>
-      <w:proofErr w:type="spellStart"/>
-      <w:r>
-        <w:t>Ecoshape</w:t>
-      </w:r>
-      <w:proofErr w:type="spellEnd"/>
-      <w:r>
-        <w:t>. If not provided, all External Range Polygons are assumed to be Present.</w:t>
-      </w:r>
-    </w:p>
-    <w:p>
-      <w:r>
-        <w:t xml:space="preserve">Review Label: descriptive label to be recorded with the </w:t>
-      </w:r>
-      <w:r>
-        <w:t>r</w:t>
-      </w:r>
-      <w:r>
-        <w:t>eview records.</w:t>
-      </w:r>
-    </w:p>
-    <w:p>
-      <w:r>
-        <w:t xml:space="preserve">Jurisdictions Covered (optional): one or more jurisdictions indicating the extent of the external review (only </w:t>
-      </w:r>
-      <w:proofErr w:type="spellStart"/>
-      <w:r>
-        <w:t>ecoshapes</w:t>
-      </w:r>
-      <w:proofErr w:type="spellEnd"/>
-      <w:r>
-        <w:t xml:space="preserve"> within the selected jurisdictions(s) will be marked up in the review); if not provided, all jurisdictions are used for the extent.</w:t>
+        <w:t>Jurisdictions Covered (optional): one or more jurisdictions indicating the extent of the external review (only ecoshapes within the selected jurisdictions(s) will be marked up in the review); if not provided, all jurisdictions are used for the extent.</w:t>
       </w:r>
     </w:p>
     <w:p>
@@ -4644,31 +4116,7 @@
         <w:t>Additions Only: w</w:t>
       </w:r>
       <w:r>
-        <w:t xml:space="preserve">hen checked, does not process </w:t>
-      </w:r>
-      <w:proofErr w:type="spellStart"/>
-      <w:r>
-        <w:t>ecoshape</w:t>
-      </w:r>
-      <w:proofErr w:type="spellEnd"/>
-      <w:r>
-        <w:t xml:space="preserve"> removals and only processes </w:t>
-      </w:r>
-      <w:proofErr w:type="spellStart"/>
-      <w:r>
-        <w:t>ecoshape</w:t>
-      </w:r>
-      <w:proofErr w:type="spellEnd"/>
-      <w:r>
-        <w:t xml:space="preserve"> changes if they upgrade the </w:t>
-      </w:r>
-      <w:proofErr w:type="spellStart"/>
-      <w:r>
-        <w:t>ecoshape</w:t>
-      </w:r>
-      <w:proofErr w:type="spellEnd"/>
-      <w:r>
-        <w:t xml:space="preserve"> to Present</w:t>
+        <w:t>hen checked, does not process ecoshape removals and only processes ecoshape changes if they upgrade the ecoshape to Present</w:t>
       </w:r>
     </w:p>
     <w:p/>
@@ -4698,63 +4146,7 @@
         <w:rPr>
           <w:lang w:val="en-US"/>
         </w:rPr>
-        <w:t xml:space="preserve">Imports spatial data from a shapefile or feature class into the </w:t>
-      </w:r>
-      <w:proofErr w:type="spellStart"/>
-      <w:r>
-        <w:rPr>
-          <w:lang w:val="en-US"/>
-        </w:rPr>
-        <w:t>InputDataset</w:t>
-      </w:r>
-      <w:proofErr w:type="spellEnd"/>
-      <w:r>
-        <w:rPr>
-          <w:lang w:val="en-US"/>
-        </w:rPr>
-        <w:t xml:space="preserve"> table of the EBAR geodatabase and one of the </w:t>
-      </w:r>
-      <w:proofErr w:type="spellStart"/>
-      <w:r>
-        <w:rPr>
-          <w:lang w:val="en-US"/>
-        </w:rPr>
-        <w:t>InputPolygon</w:t>
-      </w:r>
-      <w:proofErr w:type="spellEnd"/>
-      <w:r>
-        <w:rPr>
-          <w:lang w:val="en-US"/>
-        </w:rPr>
-        <w:t xml:space="preserve">, </w:t>
-      </w:r>
-      <w:proofErr w:type="spellStart"/>
-      <w:r>
-        <w:rPr>
-          <w:lang w:val="en-US"/>
-        </w:rPr>
-        <w:t>InputPoint</w:t>
-      </w:r>
-      <w:proofErr w:type="spellEnd"/>
-      <w:r>
-        <w:rPr>
-          <w:lang w:val="en-US"/>
-        </w:rPr>
-        <w:t xml:space="preserve"> or </w:t>
-      </w:r>
-      <w:proofErr w:type="spellStart"/>
-      <w:r>
-        <w:rPr>
-          <w:lang w:val="en-US"/>
-        </w:rPr>
-        <w:t>InputLine</w:t>
-      </w:r>
-      <w:proofErr w:type="spellEnd"/>
-      <w:r>
-        <w:rPr>
-          <w:lang w:val="en-US"/>
-        </w:rPr>
-        <w:t xml:space="preserve"> feature classes.</w:t>
+        <w:t>Imports spatial data from a shapefile or feature class into the InputDataset table of the EBAR geodatabase and one of the InputPolygon, InputPoint or InputLine feature classes.</w:t>
       </w:r>
     </w:p>
     <w:p>
@@ -4767,23 +4159,7 @@
         </w:rPr>
       </w:pPr>
       <w:r>
-        <w:t>Import tool results are being tracked at “OneDrive\</w:t>
-      </w:r>
-      <w:proofErr w:type="spellStart"/>
-      <w:r>
-        <w:t>EBAR_Sensitive_Material</w:t>
-      </w:r>
-      <w:proofErr w:type="spellEnd"/>
-      <w:r>
-        <w:t>\RG Import Logs.txt” and “OneDrive\</w:t>
-      </w:r>
-      <w:proofErr w:type="spellStart"/>
-      <w:r>
-        <w:t>EBAR_Sensitive_Material</w:t>
-      </w:r>
-      <w:proofErr w:type="spellEnd"/>
-      <w:r>
-        <w:t>\CT_ImportLogs.txt”.</w:t>
+        <w:t>Import tool results are being tracked at “OneDrive\EBAR_Sensitive_Material\RG Import Logs.txt” and “OneDrive\EBAR_Sensitive_Material\CT_ImportLogs.txt”.</w:t>
       </w:r>
     </w:p>
     <w:p>
@@ -4791,7 +4167,6 @@
         <w:rPr>
           <w:noProof/>
         </w:rPr>
-        <w:lastRenderedPageBreak/>
         <w:drawing>
           <wp:inline distT="0" distB="0" distL="0" distR="0" wp14:anchorId="14A84203" wp14:editId="15F933C0">
             <wp:extent cx="3648075" cy="3095625"/>
@@ -4842,15 +4217,7 @@
     </w:p>
     <w:p>
       <w:r>
-        <w:t xml:space="preserve">Dataset Name: descriptive label for the database (combined with Dataset Source and Date Received, uniquely identifies an </w:t>
-      </w:r>
-      <w:proofErr w:type="spellStart"/>
-      <w:r>
-        <w:t>InputDataset</w:t>
-      </w:r>
-      <w:proofErr w:type="spellEnd"/>
-      <w:r>
-        <w:t>).</w:t>
+        <w:t>Dataset Name: descriptive label for the database (combined with Dataset Source and Date Received, uniquely identifies an InputDataset).</w:t>
       </w:r>
     </w:p>
     <w:p>
@@ -4858,58 +4225,10 @@
         <w:spacing w:after="0"/>
       </w:pPr>
       <w:r>
-        <w:t xml:space="preserve">Dataset Source: the name of the specification for the dataset source (see </w:t>
-      </w:r>
-      <w:proofErr w:type="spellStart"/>
-      <w:r>
-        <w:t>DatasetSource</w:t>
-      </w:r>
-      <w:proofErr w:type="spellEnd"/>
-      <w:r>
-        <w:t xml:space="preserve"> table for specifications details and valid values).</w:t>
-      </w:r>
-      <w:r>
-        <w:t xml:space="preserve"> In the </w:t>
-      </w:r>
-      <w:proofErr w:type="spellStart"/>
-      <w:r>
-        <w:t>DatasetSource</w:t>
-      </w:r>
-      <w:proofErr w:type="spellEnd"/>
-      <w:r>
-        <w:t xml:space="preserve">, </w:t>
-      </w:r>
-      <w:proofErr w:type="spellStart"/>
-      <w:r>
-        <w:t>UniqueIDField</w:t>
-      </w:r>
-      <w:proofErr w:type="spellEnd"/>
-      <w:r>
-        <w:t xml:space="preserve"> and </w:t>
-      </w:r>
-      <w:proofErr w:type="spellStart"/>
-      <w:r>
-        <w:t>ScientificNameField</w:t>
-      </w:r>
-      <w:proofErr w:type="spellEnd"/>
-      <w:r>
-        <w:t xml:space="preserve"> are required, and fields used as </w:t>
-      </w:r>
-      <w:proofErr w:type="spellStart"/>
-      <w:r>
-        <w:t>MinDateField</w:t>
-      </w:r>
-      <w:proofErr w:type="spellEnd"/>
-      <w:r>
-        <w:t xml:space="preserve"> and </w:t>
-      </w:r>
-      <w:proofErr w:type="spellStart"/>
-      <w:r>
-        <w:t>MaxDateField</w:t>
-      </w:r>
-      <w:proofErr w:type="spellEnd"/>
-      <w:r>
-        <w:t xml:space="preserve"> must be of type text and contain values in the following formats:</w:t>
+        <w:t>Dataset Source: the name of the specification for the dataset source (see DatasetSource table for specifications details and valid values).</w:t>
+      </w:r>
+      <w:r>
+        <w:t xml:space="preserve"> In the DatasetSource, UniqueIDField and ScientificNameField are required, and fields used as MinDateField and MaxDateField must be of type text and contain values in the following formats:</w:t>
       </w:r>
     </w:p>
     <w:p>
@@ -4926,7 +4245,6 @@
           <w:lang w:eastAsia="en-CA"/>
         </w:rPr>
       </w:pPr>
-      <w:proofErr w:type="spellStart"/>
       <w:r>
         <w:rPr>
           <w:rFonts w:ascii="Times New Roman" w:eastAsia="Times New Roman" w:hAnsi="Times New Roman" w:cs="Times New Roman"/>
@@ -4936,7 +4254,6 @@
         </w:rPr>
         <w:t>yyyy?mm?dd</w:t>
       </w:r>
-      <w:proofErr w:type="spellEnd"/>
     </w:p>
     <w:p>
       <w:pPr>
@@ -4952,7 +4269,6 @@
           <w:lang w:eastAsia="en-CA"/>
         </w:rPr>
       </w:pPr>
-      <w:proofErr w:type="spellStart"/>
       <w:r>
         <w:rPr>
           <w:rFonts w:ascii="Times New Roman" w:eastAsia="Times New Roman" w:hAnsi="Times New Roman" w:cs="Times New Roman"/>
@@ -4962,7 +4278,6 @@
         </w:rPr>
         <w:t>yyyy?mm</w:t>
       </w:r>
-      <w:proofErr w:type="spellEnd"/>
     </w:p>
     <w:p>
       <w:pPr>
@@ -4978,7 +4293,6 @@
           <w:lang w:eastAsia="en-CA"/>
         </w:rPr>
       </w:pPr>
-      <w:proofErr w:type="spellStart"/>
       <w:r>
         <w:rPr>
           <w:rFonts w:ascii="Times New Roman" w:eastAsia="Times New Roman" w:hAnsi="Times New Roman" w:cs="Times New Roman"/>
@@ -4986,9 +4300,9 @@
           <w:szCs w:val="24"/>
           <w:lang w:eastAsia="en-CA"/>
         </w:rPr>
+        <w:lastRenderedPageBreak/>
         <w:t>yyyy</w:t>
       </w:r>
-      <w:proofErr w:type="spellEnd"/>
     </w:p>
     <w:p>
       <w:pPr>
@@ -5070,15 +4384,7 @@
         <w:contextualSpacing/>
       </w:pPr>
       <w:r>
-        <w:t xml:space="preserve">Restricted EBAR – can only be accessed by </w:t>
-      </w:r>
-      <w:proofErr w:type="spellStart"/>
-      <w:r>
-        <w:t>NatureServe</w:t>
-      </w:r>
-      <w:proofErr w:type="spellEnd"/>
-      <w:r>
-        <w:t xml:space="preserve"> Canada members of the EBAR project.</w:t>
+        <w:t>Restricted EBAR – can only be accessed by NatureServe Canada members of the EBAR project.</w:t>
       </w:r>
     </w:p>
     <w:p>
@@ -5110,86 +4416,17 @@
         <w:rPr>
           <w:lang w:val="en-US"/>
         </w:rPr>
-        <w:t xml:space="preserve">Imports tabular data into the </w:t>
-      </w:r>
-      <w:proofErr w:type="spellStart"/>
-      <w:r>
-        <w:rPr>
-          <w:lang w:val="en-US"/>
-        </w:rPr>
-        <w:t>InputDataset</w:t>
-      </w:r>
-      <w:proofErr w:type="spellEnd"/>
-      <w:r>
-        <w:rPr>
-          <w:lang w:val="en-US"/>
-        </w:rPr>
-        <w:t xml:space="preserve"> and </w:t>
-      </w:r>
-      <w:proofErr w:type="spellStart"/>
-      <w:r>
-        <w:rPr>
-          <w:lang w:val="en-US"/>
-        </w:rPr>
-        <w:t>InputPoint</w:t>
-      </w:r>
-      <w:proofErr w:type="spellEnd"/>
-      <w:r>
-        <w:rPr>
-          <w:lang w:val="en-US"/>
-        </w:rPr>
-        <w:t xml:space="preserve"> tables of the EBAR geodatabase</w:t>
-      </w:r>
-    </w:p>
-    <w:p>
-      <w:r>
-        <w:lastRenderedPageBreak/>
-        <w:t>Import tool results are being tracked at “OneDrive\</w:t>
-      </w:r>
-      <w:proofErr w:type="spellStart"/>
-      <w:r>
-        <w:t>EBAR_Sensitive_Material</w:t>
-      </w:r>
-      <w:proofErr w:type="spellEnd"/>
-      <w:r>
-        <w:t>\RG Import Logs.txt” and “OneDrive\</w:t>
-      </w:r>
-      <w:proofErr w:type="spellStart"/>
-      <w:r>
-        <w:t>EBAR_Sensitive_Material</w:t>
-      </w:r>
-      <w:proofErr w:type="spellEnd"/>
-      <w:r>
-        <w:t>\CT_ImportLogs.txt”.</w:t>
-      </w:r>
-    </w:p>
-    <w:p>
-      <w:r>
-        <w:t xml:space="preserve">If a tabular dataset to be imported does not have an existing field mapping (see field mappings in Design Notes below), one option is to rename/add CSV fields to match those in the “Other” field mapping. After importing using the “Other” field mapping, create a new </w:t>
-      </w:r>
-      <w:proofErr w:type="spellStart"/>
-      <w:r>
-        <w:t>DatasetSource</w:t>
-      </w:r>
-      <w:proofErr w:type="spellEnd"/>
-      <w:r>
-        <w:t xml:space="preserve"> record with the correct name and citation for the source, then edit </w:t>
-      </w:r>
-      <w:proofErr w:type="spellStart"/>
-      <w:r>
-        <w:t>InputDataset.DatasetSourceID</w:t>
-      </w:r>
-      <w:proofErr w:type="spellEnd"/>
-      <w:r>
-        <w:t xml:space="preserve"> to match the new </w:t>
-      </w:r>
-      <w:proofErr w:type="spellStart"/>
-      <w:r>
-        <w:t>DatasetSource</w:t>
-      </w:r>
-      <w:proofErr w:type="spellEnd"/>
-      <w:r>
-        <w:t>.</w:t>
+        <w:t>Imports tabular data into the InputDataset and InputPoint tables of the EBAR geodatabase</w:t>
+      </w:r>
+    </w:p>
+    <w:p>
+      <w:r>
+        <w:t>Import tool results are being tracked at “OneDrive\EBAR_Sensitive_Material\RG Import Logs.txt” and “OneDrive\EBAR_Sensitive_Material\CT_ImportLogs.txt”.</w:t>
+      </w:r>
+    </w:p>
+    <w:p>
+      <w:r>
+        <w:t>If a tabular dataset to be imported does not have an existing field mapping (see field mappings in Design Notes below), one option is to rename/add CSV fields to match those in the “Other” field mapping. After importing using the “Other” field mapping, create a new DatasetSource record with the correct name and citation for the source, then edit InputDataset.DatasetSourceID to match the new DatasetSource.</w:t>
       </w:r>
     </w:p>
     <w:p>
@@ -5280,28 +4517,13 @@
     </w:p>
     <w:p>
       <w:r>
-        <w:t xml:space="preserve">Dataset Name: descriptive label for the database (combined with Dataset Source and Date Received, uniquely identifies an </w:t>
-      </w:r>
-      <w:proofErr w:type="spellStart"/>
-      <w:r>
-        <w:t>InputDataset</w:t>
-      </w:r>
-      <w:proofErr w:type="spellEnd"/>
-      <w:r>
-        <w:t>).</w:t>
-      </w:r>
-    </w:p>
-    <w:p>
-      <w:r>
-        <w:t xml:space="preserve">Dataset Source: the name of the specification for the dataset source (see </w:t>
-      </w:r>
-      <w:proofErr w:type="spellStart"/>
-      <w:r>
-        <w:t>DatasetSource</w:t>
-      </w:r>
-      <w:proofErr w:type="spellEnd"/>
-      <w:r>
-        <w:t xml:space="preserve"> table for specifications details and valid values).</w:t>
+        <w:lastRenderedPageBreak/>
+        <w:t>Dataset Name: descriptive label for the database (combined with Dataset Source and Date Received, uniquely identifies an InputDataset).</w:t>
+      </w:r>
+    </w:p>
+    <w:p>
+      <w:r>
+        <w:t>Dataset Source: the name of the specification for the dataset source (see DatasetSource table for specifications details and valid values).</w:t>
       </w:r>
     </w:p>
     <w:p>
@@ -5356,15 +4578,7 @@
         <w:contextualSpacing/>
       </w:pPr>
       <w:r>
-        <w:t xml:space="preserve">Restricted EBAR – can only be accessed by </w:t>
-      </w:r>
-      <w:proofErr w:type="spellStart"/>
-      <w:r>
-        <w:t>NatureServe</w:t>
-      </w:r>
-      <w:proofErr w:type="spellEnd"/>
-      <w:r>
-        <w:t xml:space="preserve"> Canada members of the EBAR project.</w:t>
+        <w:t>Restricted EBAR – can only be accessed by NatureServe Canada members of the EBAR project.</w:t>
       </w:r>
     </w:p>
     <w:p>
@@ -5381,25 +4595,16 @@
       <w:pPr>
         <w:pStyle w:val="Heading2"/>
       </w:pPr>
-      <w:bookmarkStart w:id="25" w:name="_Toc52201804"/>
-      <w:bookmarkStart w:id="26" w:name="_Toc99787020"/>
-      <w:r>
-        <w:lastRenderedPageBreak/>
+      <w:bookmarkStart w:id="25" w:name="_Toc99787020"/>
+      <w:bookmarkStart w:id="26" w:name="_Toc52201804"/>
+      <w:r>
         <w:t>Import Visits Tool</w:t>
       </w:r>
-      <w:bookmarkEnd w:id="26"/>
-    </w:p>
-    <w:p>
-      <w:r>
-        <w:t xml:space="preserve">Imports visits and relates them to the appropriate </w:t>
-      </w:r>
-      <w:proofErr w:type="spellStart"/>
-      <w:r>
-        <w:t>InputPoint</w:t>
-      </w:r>
-      <w:proofErr w:type="spellEnd"/>
-      <w:r>
-        <w:t>/Line/Polygon based on SFID</w:t>
+      <w:bookmarkEnd w:id="25"/>
+    </w:p>
+    <w:p>
+      <w:r>
+        <w:t>Imports visits and relates them to the appropriate InputPoint/Line/Polygon based on SFID</w:t>
       </w:r>
       <w:r>
         <w:t xml:space="preserve"> and Subnation</w:t>
@@ -5407,32 +4612,11 @@
       <w:r>
         <w:t xml:space="preserve">. Note that visits should be imported after the corresponding </w:t>
       </w:r>
-      <w:proofErr w:type="spellStart"/>
-      <w:r>
-        <w:t>InputPoint</w:t>
-      </w:r>
-      <w:proofErr w:type="spellEnd"/>
-      <w:r>
-        <w:t>/Line/Polygon</w:t>
-      </w:r>
-      <w:r>
-        <w:t xml:space="preserve"> Source Feature records, so that the correct </w:t>
-      </w:r>
-      <w:proofErr w:type="spellStart"/>
-      <w:r>
-        <w:t>InputPoint</w:t>
-      </w:r>
-      <w:proofErr w:type="spellEnd"/>
-      <w:r>
-        <w:t>/Line/</w:t>
-      </w:r>
-      <w:proofErr w:type="spellStart"/>
-      <w:r>
-        <w:t>PolygonID</w:t>
-      </w:r>
-      <w:proofErr w:type="spellEnd"/>
-      <w:r>
-        <w:t xml:space="preserve"> can be assigned based on matching the SFID and Subnation</w:t>
+      <w:r>
+        <w:t>InputPoint/Line/Polygon</w:t>
+      </w:r>
+      <w:r>
+        <w:t xml:space="preserve"> Source Feature records, so that the correct InputPoint/Line/PolygonID can be assigned based on matching the SFID and Subnation</w:t>
       </w:r>
       <w:r>
         <w:t>.</w:t>
@@ -5516,15 +4700,7 @@
         <w:t xml:space="preserve"> If you are exporting from Excel, please use the CSV (not CSV UTF-8) option in the Save As dialog.</w:t>
       </w:r>
       <w:r>
-        <w:t xml:space="preserve"> Before importing, it is recommended to check that the CSV has the correct date formatting (</w:t>
-      </w:r>
-      <w:proofErr w:type="spellStart"/>
-      <w:r>
-        <w:t>yyyy</w:t>
-      </w:r>
-      <w:proofErr w:type="spellEnd"/>
-      <w:r>
-        <w:t>-mm-dd).</w:t>
+        <w:t xml:space="preserve"> Before importing, it is recommended to check that the CSV has the correct date formatting (yyyy-mm-dd).</w:t>
       </w:r>
       <w:r>
         <w:t xml:space="preserve"> </w:t>
@@ -5622,20 +4798,16 @@
       <w:r>
         <w:t>List Element National IDs Tool</w:t>
       </w:r>
-      <w:bookmarkEnd w:id="25"/>
+      <w:bookmarkEnd w:id="26"/>
       <w:bookmarkEnd w:id="27"/>
     </w:p>
     <w:p>
       <w:r>
-        <w:t xml:space="preserve">Lists existing ELEMENT_NATIONAL_ID values from the BIOTICS_ELEMENT_NATIONAL table of the </w:t>
-      </w:r>
-      <w:proofErr w:type="spellStart"/>
-      <w:r>
-        <w:t>ebarkba</w:t>
-      </w:r>
-      <w:proofErr w:type="spellEnd"/>
-      <w:r>
-        <w:t xml:space="preserve"> geodatabase. ID values can be copied (up to 1000 at a time) and used with the query “OneDrive\EBAR\Data Mining\Species Prioritization\Biotics Sync\ BioticsSpeciesDownloadSQLWithShortCitation.txt” to generate input file for the Sync Species List tool (see below).</w:t>
+        <w:t xml:space="preserve">Lists existing ELEMENT_NATIONAL_ID values from the BIOTICS_ELEMENT_NATIONAL table of the ebarkba geodatabase. ID values can be copied (up to 1000 at a time) and used with the query </w:t>
+      </w:r>
+      <w:r>
+        <w:lastRenderedPageBreak/>
+        <w:t>“OneDrive\EBAR\Data Mining\Species Prioritization\Biotics Sync\ BioticsSpeciesDownloadSQLWithShortCitation.txt” to generate input file for the Sync Species List tool (see below).</w:t>
       </w:r>
     </w:p>
     <w:p>
@@ -5691,12 +4863,12 @@
       <w:pPr>
         <w:pStyle w:val="Heading2"/>
       </w:pPr>
-      <w:bookmarkStart w:id="28" w:name="_Toc52201805"/>
-      <w:bookmarkStart w:id="29" w:name="_Toc99787022"/>
+      <w:bookmarkStart w:id="28" w:name="_Toc99787022"/>
+      <w:bookmarkStart w:id="29" w:name="_Toc52201805"/>
       <w:r>
         <w:t>Publish Range Map Tool</w:t>
       </w:r>
-      <w:bookmarkEnd w:id="29"/>
+      <w:bookmarkEnd w:id="28"/>
     </w:p>
     <w:p>
       <w:r>
@@ -5706,15 +4878,7 @@
         <w:t>,</w:t>
       </w:r>
       <w:r>
-        <w:t xml:space="preserve"> and Spatial Data (ZIP) for a single EBAR </w:t>
-      </w:r>
-      <w:proofErr w:type="spellStart"/>
-      <w:r>
-        <w:t>RangeMap</w:t>
-      </w:r>
-      <w:proofErr w:type="spellEnd"/>
-      <w:r>
-        <w:t>.</w:t>
+        <w:t xml:space="preserve"> and Spatial Data (ZIP) for a single EBAR RangeMap.</w:t>
       </w:r>
       <w:r>
         <w:t xml:space="preserve"> Outputs go to</w:t>
@@ -5723,15 +4887,7 @@
         <w:t xml:space="preserve"> the</w:t>
       </w:r>
       <w:r>
-        <w:t xml:space="preserve"> </w:t>
-      </w:r>
-      <w:proofErr w:type="spellStart"/>
-      <w:r>
-        <w:t>download_folder</w:t>
-      </w:r>
-      <w:proofErr w:type="spellEnd"/>
-      <w:r>
-        <w:t xml:space="preserve"> configured in EBARUtils.py.</w:t>
+        <w:t xml:space="preserve"> download_folder configured in EBARUtils.py.</w:t>
       </w:r>
     </w:p>
     <w:p>
@@ -5778,36 +4934,12 @@
     </w:p>
     <w:p>
       <w:r>
-        <w:t xml:space="preserve">Range Map ID: </w:t>
-      </w:r>
-      <w:proofErr w:type="spellStart"/>
-      <w:r>
-        <w:t>RangeMapID</w:t>
-      </w:r>
-      <w:proofErr w:type="spellEnd"/>
-      <w:r>
-        <w:t xml:space="preserve"> of the </w:t>
-      </w:r>
-      <w:proofErr w:type="spellStart"/>
-      <w:r>
-        <w:t>RangeMap</w:t>
-      </w:r>
-      <w:proofErr w:type="spellEnd"/>
-      <w:r>
-        <w:t xml:space="preserve"> to be published.</w:t>
-      </w:r>
-    </w:p>
-    <w:p>
-      <w:r>
-        <w:t xml:space="preserve">Output GIS Data Zip: </w:t>
-      </w:r>
-      <w:proofErr w:type="spellStart"/>
-      <w:r>
-        <w:t>boolean</w:t>
-      </w:r>
-      <w:proofErr w:type="spellEnd"/>
-      <w:r>
-        <w:t xml:space="preserve"> flag indicating that a Zip file of spatial data will be cr</w:t>
+        <w:t>Range Map ID: RangeMapID of the RangeMap to be published.</w:t>
+      </w:r>
+    </w:p>
+    <w:p>
+      <w:r>
+        <w:t>Output GIS Data Zip: boolean flag indicating that a Zip file of spatial data will be cr</w:t>
       </w:r>
       <w:r>
         <w:t>e</w:t>
@@ -5846,23 +4978,7 @@
     </w:p>
     <w:p>
       <w:r>
-        <w:t xml:space="preserve">Creates a Spatial Data (ZIP) package for multiple EBAR </w:t>
-      </w:r>
-      <w:proofErr w:type="spellStart"/>
-      <w:r>
-        <w:t>RangeMaps</w:t>
-      </w:r>
-      <w:proofErr w:type="spellEnd"/>
-      <w:r>
-        <w:t xml:space="preserve"> with the same Category/Taxa. Outputs go to the </w:t>
-      </w:r>
-      <w:proofErr w:type="spellStart"/>
-      <w:r>
-        <w:t>download_folder</w:t>
-      </w:r>
-      <w:proofErr w:type="spellEnd"/>
-      <w:r>
-        <w:t xml:space="preserve"> configured in EBARUtils.py.</w:t>
+        <w:t>Creates a Spatial Data (ZIP) package for multiple EBAR RangeMaps with the same Category/Taxa. Outputs go to the download_folder configured in EBARUtils.py.</w:t>
       </w:r>
     </w:p>
     <w:p>
@@ -5909,44 +5025,13 @@
     </w:p>
     <w:p>
       <w:r>
-        <w:t xml:space="preserve">Category [optional]: the Biotics category label for the </w:t>
-      </w:r>
-      <w:proofErr w:type="spellStart"/>
-      <w:r>
-        <w:t>RangeMap</w:t>
-      </w:r>
-      <w:proofErr w:type="spellEnd"/>
-      <w:r>
-        <w:t xml:space="preserve"> spatial data package to be created, or None to automatically create one for each category/taxa and overall for all published </w:t>
-      </w:r>
-      <w:proofErr w:type="spellStart"/>
-      <w:r>
-        <w:t>RangeMaps</w:t>
-      </w:r>
-      <w:proofErr w:type="spellEnd"/>
-      <w:r>
-        <w:t>.</w:t>
-      </w:r>
-    </w:p>
-    <w:p>
-      <w:r>
-        <w:t xml:space="preserve">Taxa Group [optional]: the Biotics taxa group label for the </w:t>
-      </w:r>
-      <w:proofErr w:type="spellStart"/>
-      <w:r>
-        <w:t>RangeMap</w:t>
-      </w:r>
-      <w:proofErr w:type="spellEnd"/>
-      <w:r>
-        <w:t xml:space="preserve"> spatial data package to be created, or None to automatically create one for each category/taxa and overall for all published </w:t>
-      </w:r>
-      <w:proofErr w:type="spellStart"/>
-      <w:r>
-        <w:t>RangeMaps</w:t>
-      </w:r>
-      <w:proofErr w:type="spellEnd"/>
-      <w:r>
-        <w:t>.</w:t>
+        <w:lastRenderedPageBreak/>
+        <w:t>Category [optional]: the Biotics category label for the RangeMap spatial data package to be created, or None to automatically create one for each category/taxa and overall for all published RangeMaps.</w:t>
+      </w:r>
+    </w:p>
+    <w:p>
+      <w:r>
+        <w:t>Taxa Group [optional]: the Biotics taxa group label for the RangeMap spatial data package to be created, or None to automatically create one for each category/taxa and overall for all published RangeMaps.</w:t>
       </w:r>
     </w:p>
     <w:p/>
@@ -5974,15 +5059,7 @@
         <w:t>s</w:t>
       </w:r>
       <w:r>
-        <w:t xml:space="preserve"> to the </w:t>
-      </w:r>
-      <w:proofErr w:type="spellStart"/>
-      <w:r>
-        <w:t>InputFeedback</w:t>
-      </w:r>
-      <w:proofErr w:type="spellEnd"/>
-      <w:r>
-        <w:t xml:space="preserve"> table</w:t>
+        <w:t xml:space="preserve"> to the InputFeedback table</w:t>
       </w:r>
       <w:r>
         <w:t>.</w:t>
@@ -6001,7 +5078,6 @@
         <w:rPr>
           <w:noProof/>
         </w:rPr>
-        <w:lastRenderedPageBreak/>
         <w:drawing>
           <wp:inline distT="0" distB="0" distL="0" distR="0" wp14:anchorId="745B0791" wp14:editId="7B8F6165">
             <wp:extent cx="3244132" cy="3546462"/>
@@ -6060,15 +5136,7 @@
         <w:t>(s)</w:t>
       </w:r>
       <w:r>
-        <w:t xml:space="preserve"> of </w:t>
-      </w:r>
-      <w:proofErr w:type="spellStart"/>
-      <w:r>
-        <w:t>InputPoint</w:t>
-      </w:r>
-      <w:proofErr w:type="spellEnd"/>
-      <w:r>
-        <w:t xml:space="preserve"> record</w:t>
+        <w:t xml:space="preserve"> of InputPoint record</w:t>
       </w:r>
       <w:r>
         <w:t>(s)</w:t>
@@ -6096,7 +5164,6 @@
       <w:r>
         <w:t xml:space="preserve"> of the </w:t>
       </w:r>
-      <w:proofErr w:type="spellStart"/>
       <w:r>
         <w:t>Input</w:t>
       </w:r>
@@ -6104,59 +5171,47 @@
         <w:t>Line</w:t>
       </w:r>
       <w:r>
-        <w:t>ID</w:t>
-      </w:r>
-      <w:proofErr w:type="spellEnd"/>
+        <w:t xml:space="preserve">ID </w:t>
+      </w:r>
+      <w:r>
+        <w:t>record</w:t>
+      </w:r>
+      <w:r>
+        <w:t>(s)</w:t>
+      </w:r>
       <w:r>
         <w:t xml:space="preserve"> </w:t>
       </w:r>
       <w:r>
-        <w:t>record</w:t>
+        <w:t>that the feedback pertains to.</w:t>
+      </w:r>
+    </w:p>
+    <w:p>
+      <w:r>
+        <w:t xml:space="preserve">Input </w:t>
+      </w:r>
+      <w:r>
+        <w:t xml:space="preserve">Polygon </w:t>
+      </w:r>
+      <w:r>
+        <w:t>ID: ID</w:t>
       </w:r>
       <w:r>
         <w:t>(s)</w:t>
       </w:r>
       <w:r>
-        <w:t xml:space="preserve"> </w:t>
-      </w:r>
-      <w:r>
-        <w:t>that the feedback pertains to.</w:t>
-      </w:r>
-    </w:p>
-    <w:p>
-      <w:r>
-        <w:t xml:space="preserve">Input </w:t>
-      </w:r>
-      <w:r>
-        <w:t xml:space="preserve">Polygon </w:t>
-      </w:r>
-      <w:r>
-        <w:t>ID: ID</w:t>
+        <w:t xml:space="preserve"> of the Input</w:t>
+      </w:r>
+      <w:r>
+        <w:t>PolygonI</w:t>
+      </w:r>
+      <w:r>
+        <w:t>D record</w:t>
       </w:r>
       <w:r>
         <w:t>(s)</w:t>
       </w:r>
       <w:r>
-        <w:t xml:space="preserve"> of the </w:t>
-      </w:r>
-      <w:proofErr w:type="spellStart"/>
-      <w:r>
-        <w:t>Input</w:t>
-      </w:r>
-      <w:r>
-        <w:t>PolygonI</w:t>
-      </w:r>
-      <w:r>
-        <w:t>D</w:t>
-      </w:r>
-      <w:proofErr w:type="spellEnd"/>
-      <w:r>
-        <w:t xml:space="preserve"> record</w:t>
-      </w:r>
-      <w:r>
-        <w:t>(s)</w:t>
-      </w:r>
-      <w:r>
         <w:t xml:space="preserve"> that the feedback pertains to.</w:t>
       </w:r>
     </w:p>
@@ -6165,44 +5220,15 @@
         <w:t xml:space="preserve">Notes: </w:t>
       </w:r>
       <w:r>
-        <w:t xml:space="preserve">Commentary on the </w:t>
-      </w:r>
-      <w:proofErr w:type="spellStart"/>
-      <w:r>
-        <w:t>InputPoint</w:t>
-      </w:r>
-      <w:proofErr w:type="spellEnd"/>
-      <w:r>
-        <w:t>/Line/Polygon record.</w:t>
+        <w:t>Commentary on the InputPoint/Line/Polygon record.</w:t>
       </w:r>
     </w:p>
     <w:p>
       <w:r>
         <w:t xml:space="preserve">Exclude From Range Map ID: </w:t>
       </w:r>
-      <w:proofErr w:type="spellStart"/>
-      <w:r>
-        <w:t>RangeMapID</w:t>
-      </w:r>
-      <w:proofErr w:type="spellEnd"/>
-      <w:r>
-        <w:t xml:space="preserve"> of a </w:t>
-      </w:r>
-      <w:proofErr w:type="spellStart"/>
-      <w:r>
-        <w:t>RangMap</w:t>
-      </w:r>
-      <w:proofErr w:type="spellEnd"/>
-      <w:r>
-        <w:t xml:space="preserve"> that the </w:t>
-      </w:r>
-      <w:proofErr w:type="spellStart"/>
-      <w:r>
-        <w:t>InputPoint</w:t>
-      </w:r>
-      <w:proofErr w:type="spellEnd"/>
-      <w:r>
-        <w:t xml:space="preserve">/Line/Polygon record should excluded from </w:t>
+      <w:r>
+        <w:t xml:space="preserve">RangeMapID of a RangMap that the InputPoint/Line/Polygon record should excluded from </w:t>
       </w:r>
       <w:r>
         <w:t>i</w:t>
@@ -6216,15 +5242,7 @@
         <w:t xml:space="preserve">Exclude From All Range Maps: </w:t>
       </w:r>
       <w:r>
-        <w:t xml:space="preserve">Exclude the </w:t>
-      </w:r>
-      <w:proofErr w:type="spellStart"/>
-      <w:r>
-        <w:t>InputPoint</w:t>
-      </w:r>
-      <w:proofErr w:type="spellEnd"/>
-      <w:r>
-        <w:t>/Line/Polygon record should excluded from In the Generate Range Map tool</w:t>
+        <w:t>Exclude the InputPoint/Line/Polygon record should excluded from In the Generate Range Map tool</w:t>
       </w:r>
       <w:r>
         <w:t>.</w:t>
@@ -6277,7 +5295,6 @@
         <w:rPr>
           <w:noProof/>
         </w:rPr>
-        <w:lastRenderedPageBreak/>
         <w:drawing>
           <wp:inline distT="0" distB="0" distL="0" distR="0" wp14:anchorId="3F7C600F" wp14:editId="217DF133">
             <wp:extent cx="3343275" cy="1581150"/>
@@ -6328,7 +5345,7 @@
       <w:r>
         <w:t>Sync Species List Biotics Tool</w:t>
       </w:r>
-      <w:bookmarkEnd w:id="28"/>
+      <w:bookmarkEnd w:id="29"/>
       <w:bookmarkEnd w:id="34"/>
     </w:p>
     <w:p>
@@ -6394,15 +5411,7 @@
     </w:p>
     <w:p>
       <w:r>
-        <w:t xml:space="preserve">CSV File: a file of one or more Biotics species created using the query “OneDrive\EBAR\Data Mining\Species Prioritization\Biotics Sync\BioticsSpeciesDownload.txt”. Existing species (based on ELEMENT_NATIONAL_ID) in the BIOTICS_ELEMENT_NATIONAL table of the </w:t>
-      </w:r>
-      <w:proofErr w:type="spellStart"/>
-      <w:r>
-        <w:t>ebarkba</w:t>
-      </w:r>
-      <w:proofErr w:type="spellEnd"/>
-      <w:r>
-        <w:t xml:space="preserve"> geodatabase will be updated, and new species will be added.</w:t>
+        <w:t>CSV File: a file of one or more Biotics species created using the query “OneDrive\EBAR\Data Mining\Species Prioritization\Biotics Sync\BioticsSpeciesDownload.txt”. Existing species (based on ELEMENT_NATIONAL_ID) in the BIOTICS_ELEMENT_NATIONAL table of the ebarkba geodatabase will be updated, and new species will be added.</w:t>
       </w:r>
     </w:p>
     <w:p/>
@@ -6445,6 +5454,7 @@
         <w:rPr>
           <w:noProof/>
         </w:rPr>
+        <w:lastRenderedPageBreak/>
         <w:drawing>
           <wp:inline distT="0" distB="0" distL="0" distR="0" wp14:anchorId="1999849F" wp14:editId="31817ADD">
             <wp:extent cx="3419475" cy="1514475"/>
@@ -6490,19 +5500,7 @@
     </w:p>
     <w:p>
       <w:r>
-        <w:t xml:space="preserve">CSV File: a file created in R from multiple queries to determine KBA trigger species. Existing species are matched based on ELEMENT_NATIONAL_ID to the BIOTICS_ELEMENT_NATIONAL table of the </w:t>
-      </w:r>
-      <w:proofErr w:type="spellStart"/>
-      <w:r>
-        <w:t>ebarkba</w:t>
-      </w:r>
-      <w:proofErr w:type="spellEnd"/>
-      <w:r>
-        <w:t xml:space="preserve"> </w:t>
-      </w:r>
-      <w:r>
-        <w:lastRenderedPageBreak/>
-        <w:t>geodatabase. Records in the species table will be updated, and new species will be added, if there is a successful match.</w:t>
+        <w:t>CSV File: a file created in R from multiple queries to determine KBA trigger species. Existing species are matched based on ELEMENT_NATIONAL_ID to the BIOTICS_ELEMENT_NATIONAL table of the ebarkba geodatabase. Records in the species table will be updated, and new species will be added, if there is a successful match.</w:t>
       </w:r>
     </w:p>
     <w:p/>
@@ -6510,13 +5508,13 @@
       <w:pPr>
         <w:pStyle w:val="Heading1"/>
       </w:pPr>
-      <w:bookmarkStart w:id="37" w:name="_Ref39072375"/>
-      <w:bookmarkStart w:id="38" w:name="_Toc52201811"/>
-      <w:bookmarkStart w:id="39" w:name="_Toc99787028"/>
+      <w:bookmarkStart w:id="37" w:name="_Toc99787028"/>
+      <w:bookmarkStart w:id="38" w:name="_Ref39072375"/>
+      <w:bookmarkStart w:id="39" w:name="_Toc52201811"/>
       <w:r>
         <w:t>EBAR Taxonomy Handling Summary</w:t>
       </w:r>
-      <w:bookmarkEnd w:id="39"/>
+      <w:bookmarkEnd w:id="37"/>
     </w:p>
     <w:p>
       <w:r>
@@ -6622,15 +5620,7 @@
         <w:t>National Scientific Name</w:t>
       </w:r>
       <w:r>
-        <w:t xml:space="preserve">), for instance to include data from an </w:t>
-      </w:r>
-      <w:proofErr w:type="spellStart"/>
-      <w:r>
-        <w:t>infraspecies</w:t>
-      </w:r>
-      <w:proofErr w:type="spellEnd"/>
-      <w:r>
-        <w:t>.</w:t>
+        <w:t>), for instance to include data from an infraspecies.</w:t>
       </w:r>
     </w:p>
     <w:p>
@@ -6780,6 +5770,7 @@
         </w:numPr>
       </w:pPr>
       <w:r>
+        <w:lastRenderedPageBreak/>
         <w:t xml:space="preserve">Species: select Primary and optionally Secondary, as </w:t>
       </w:r>
       <w:r>
@@ -6888,7 +5879,6 @@
         </w:numPr>
       </w:pPr>
       <w:r>
-        <w:lastRenderedPageBreak/>
         <w:t>North American – when we know the Global range extends beyond North America</w:t>
       </w:r>
     </w:p>
@@ -6957,11 +5947,9 @@
       <w:r>
         <w:t xml:space="preserve"> set </w:t>
       </w:r>
-      <w:proofErr w:type="spellStart"/>
       <w:r>
         <w:t>RangeMap.IncludeInDownloadTable</w:t>
       </w:r>
-      <w:proofErr w:type="spellEnd"/>
       <w:r>
         <w:t xml:space="preserve"> = 0 (Not Reviewed) and</w:t>
       </w:r>
@@ -6978,15 +5966,7 @@
         <w:t>t</w:t>
       </w:r>
       <w:r>
-        <w:t xml:space="preserve">ool using the </w:t>
-      </w:r>
-      <w:proofErr w:type="spellStart"/>
-      <w:r>
-        <w:t>RangeMapID</w:t>
-      </w:r>
-      <w:proofErr w:type="spellEnd"/>
-      <w:r>
-        <w:t xml:space="preserve"> created in the previous step to generate a PDF for the automated-generated draft, for instance to share with prospective reviewers.</w:t>
+        <w:t>ool using the RangeMapID created in the previous step to generate a PDF for the automated-generated draft, for instance to share with prospective reviewers.</w:t>
       </w:r>
     </w:p>
     <w:p>
@@ -7035,29 +6015,13 @@
         </w:numPr>
       </w:pPr>
       <w:r>
-        <w:t xml:space="preserve">Check completed reviews and approve them for use by setting </w:t>
-      </w:r>
-      <w:proofErr w:type="spellStart"/>
-      <w:r>
-        <w:t>Review.UseForMapGen</w:t>
-      </w:r>
-      <w:proofErr w:type="spellEnd"/>
-      <w:r>
-        <w:t xml:space="preserve"> = 1 and </w:t>
-      </w:r>
-      <w:proofErr w:type="spellStart"/>
-      <w:r>
-        <w:t>Ecoshape</w:t>
+        <w:t>Check completed reviews and approve them for use by setting Review.UseForMapGen = 1 and Ecoshape</w:t>
       </w:r>
       <w:r>
         <w:t>Review</w:t>
       </w:r>
       <w:r>
-        <w:t>.UseForMapGen</w:t>
-      </w:r>
-      <w:proofErr w:type="spellEnd"/>
-      <w:r>
-        <w:t xml:space="preserve"> = 1.</w:t>
+        <w:t>.UseForMapGen = 1.</w:t>
       </w:r>
     </w:p>
     <w:p>
@@ -7204,18 +6168,10 @@
         <w:t xml:space="preserve">Bad data imported since the previous version of the map was reviewed map </w:t>
       </w:r>
       <w:r>
-        <w:t xml:space="preserve">can result in new </w:t>
-      </w:r>
-      <w:proofErr w:type="spellStart"/>
-      <w:r>
-        <w:t>ecosh</w:t>
-      </w:r>
-      <w:r>
-        <w:t>apes</w:t>
-      </w:r>
-      <w:proofErr w:type="spellEnd"/>
-      <w:r>
-        <w:t xml:space="preserve"> being </w:t>
+        <w:t>can result in new ecosh</w:t>
+      </w:r>
+      <w:r>
+        <w:t xml:space="preserve">apes being </w:t>
       </w:r>
       <w:r>
         <w:t>erroneously</w:t>
@@ -7296,6 +6252,7 @@
         </w:numPr>
       </w:pPr>
       <w:r>
+        <w:lastRenderedPageBreak/>
         <w:t xml:space="preserve">To handle this problem, when old review comments are inconsistent with the current version of a range map, </w:t>
       </w:r>
       <w:r>
@@ -7311,23 +6268,10 @@
         <w:t xml:space="preserve">comments from </w:t>
       </w:r>
       <w:r>
-        <w:t xml:space="preserve">the </w:t>
-      </w:r>
-      <w:proofErr w:type="spellStart"/>
-      <w:r>
-        <w:t>Review.ReviewNotes</w:t>
-      </w:r>
-      <w:proofErr w:type="spellEnd"/>
-      <w:r>
-        <w:t xml:space="preserve"> and paste into </w:t>
-      </w:r>
-      <w:proofErr w:type="spellStart"/>
-      <w:r>
-        <w:t>Review.NSCComments</w:t>
-      </w:r>
-      <w:proofErr w:type="spellEnd"/>
-      <w:r>
-        <w:t xml:space="preserve"> with the </w:t>
+        <w:t>the Review.ReviewNotes</w:t>
+      </w:r>
+      <w:r>
+        <w:t xml:space="preserve"> and paste into Review.NSCComments with the </w:t>
       </w:r>
       <w:r>
         <w:t>text</w:t>
@@ -7375,23 +6319,7 @@
         </w:numPr>
       </w:pPr>
       <w:r>
-        <w:t xml:space="preserve">Ensure that </w:t>
-      </w:r>
-      <w:proofErr w:type="spellStart"/>
-      <w:r>
-        <w:t>Expert.PublishName</w:t>
-      </w:r>
-      <w:proofErr w:type="spellEnd"/>
-      <w:r>
-        <w:t xml:space="preserve"> and </w:t>
-      </w:r>
-      <w:proofErr w:type="spellStart"/>
-      <w:r>
-        <w:t>Expert.PublishComment</w:t>
-      </w:r>
-      <w:proofErr w:type="spellEnd"/>
-      <w:r>
-        <w:t xml:space="preserve"> are set appropriately for the range reviewers.</w:t>
+        <w:t>Ensure that Expert.PublishName and Expert.PublishComment are set appropriately for the range reviewers.</w:t>
       </w:r>
     </w:p>
     <w:p>
@@ -7415,16 +6343,10 @@
         </w:numPr>
       </w:pPr>
       <w:r>
-        <w:lastRenderedPageBreak/>
         <w:t xml:space="preserve">Set </w:t>
       </w:r>
-      <w:proofErr w:type="spellStart"/>
-      <w:r>
-        <w:t>RangeMap.IncludeInDownloadTable</w:t>
-      </w:r>
-      <w:proofErr w:type="spellEnd"/>
-      <w:r>
-        <w:t xml:space="preserve"> </w:t>
+      <w:r>
+        <w:t xml:space="preserve">RangeMap.IncludeInDownloadTable </w:t>
       </w:r>
       <w:r>
         <w:t>as follows (this drives the watermark in the map/pdf):</w:t>
@@ -7546,23 +6468,7 @@
         </w:numPr>
       </w:pPr>
       <w:r>
-        <w:t xml:space="preserve">Run the Publish Range Map tool using the </w:t>
-      </w:r>
-      <w:proofErr w:type="spellStart"/>
-      <w:r>
-        <w:t>RangeMapID</w:t>
-      </w:r>
-      <w:proofErr w:type="spellEnd"/>
-      <w:r>
-        <w:t xml:space="preserve"> of the appropriate version/stage/scope, optionally checking the “Output GIS Data Zip” option (normally when </w:t>
-      </w:r>
-      <w:proofErr w:type="spellStart"/>
-      <w:r>
-        <w:t>RangeMap.IncludeInDownloadTable</w:t>
-      </w:r>
-      <w:proofErr w:type="spellEnd"/>
-      <w:r>
-        <w:t xml:space="preserve"> = 1)</w:t>
+        <w:t>Run the Publish Range Map tool using the RangeMapID of the appropriate version/stage/scope, optionally checking the “Output GIS Data Zip” option (normally when RangeMap.IncludeInDownloadTable = 1)</w:t>
       </w:r>
     </w:p>
     <w:p>
@@ -7594,13 +6500,8 @@
       <w:r>
         <w:t xml:space="preserve">if desired (normally only when </w:t>
       </w:r>
-      <w:proofErr w:type="spellStart"/>
-      <w:r>
-        <w:t>RangeMap.IncludeInDownloadTable</w:t>
-      </w:r>
-      <w:proofErr w:type="spellEnd"/>
-      <w:r>
-        <w:t xml:space="preserve"> = 1</w:t>
+      <w:r>
+        <w:t>RangeMap.IncludeInDownloadTable = 1</w:t>
       </w:r>
       <w:r>
         <w:t>)</w:t>
@@ -7627,15 +6528,7 @@
         </w:numPr>
       </w:pPr>
       <w:r>
-        <w:t xml:space="preserve">Set </w:t>
-      </w:r>
-      <w:proofErr w:type="spellStart"/>
-      <w:r>
-        <w:t>RangeMap.Publish</w:t>
-      </w:r>
-      <w:proofErr w:type="spellEnd"/>
-      <w:r>
-        <w:t xml:space="preserve"> = 1</w:t>
+        <w:t>Set RangeMap.Publish = 1</w:t>
       </w:r>
       <w:r>
         <w:t xml:space="preserve"> (this will also make the range available in the EBAR Public app on ArcGIS Online)</w:t>
@@ -7694,13 +6587,8 @@
         <w:t xml:space="preserve"> </w:t>
       </w:r>
       <w:r>
-        <w:t xml:space="preserve">for all </w:t>
-      </w:r>
-      <w:proofErr w:type="spellStart"/>
-      <w:r>
-        <w:t>RangeMap.Publish</w:t>
-      </w:r>
-      <w:proofErr w:type="spellEnd"/>
+        <w:t>for all RangeMap.Publish</w:t>
+      </w:r>
       <w:r>
         <w:t xml:space="preserve"> = 1 ranges)</w:t>
       </w:r>
@@ -7763,65 +6651,32 @@
         <w:t xml:space="preserve">. If the reviewer is not already in the Expert table, create a new record for them. </w:t>
       </w:r>
       <w:r>
+        <w:lastRenderedPageBreak/>
         <w:t>Ensure th</w:t>
       </w:r>
       <w:r>
         <w:t xml:space="preserve">at </w:t>
       </w:r>
-      <w:proofErr w:type="spellStart"/>
       <w:r>
         <w:t>Expert.</w:t>
       </w:r>
       <w:r>
-        <w:t>ExpertName</w:t>
-      </w:r>
-      <w:proofErr w:type="spellEnd"/>
-      <w:r>
-        <w:t xml:space="preserve">, </w:t>
-      </w:r>
-      <w:proofErr w:type="spellStart"/>
+        <w:t xml:space="preserve">ExpertName, </w:t>
+      </w:r>
       <w:r>
         <w:t>Expert.</w:t>
       </w:r>
       <w:r>
-        <w:t>ExpertOrganization</w:t>
-      </w:r>
-      <w:proofErr w:type="spellEnd"/>
-      <w:r>
-        <w:t xml:space="preserve">, </w:t>
-      </w:r>
-      <w:r>
-        <w:t xml:space="preserve">and </w:t>
-      </w:r>
-      <w:proofErr w:type="spellStart"/>
-      <w:r>
-        <w:t>Expert.Username</w:t>
-      </w:r>
-      <w:proofErr w:type="spellEnd"/>
-      <w:r>
-        <w:t xml:space="preserve"> are </w:t>
-      </w:r>
-      <w:r>
-        <w:t xml:space="preserve">included. If available, also include extra information, such as </w:t>
-      </w:r>
-      <w:proofErr w:type="spellStart"/>
-      <w:r>
-        <w:t>Expert.TaxaSpeciesExpertise</w:t>
-      </w:r>
-      <w:proofErr w:type="spellEnd"/>
-      <w:r>
-        <w:t xml:space="preserve">, </w:t>
-      </w:r>
-      <w:proofErr w:type="spellStart"/>
-      <w:r>
-        <w:t>Expert.Geographic</w:t>
-      </w:r>
-      <w:r>
-        <w:t>Scope</w:t>
-      </w:r>
-      <w:proofErr w:type="spellEnd"/>
-      <w:r>
-        <w:t>, etc.</w:t>
+        <w:t xml:space="preserve">ExpertOrganization, </w:t>
+      </w:r>
+      <w:r>
+        <w:t xml:space="preserve">and Expert.Username are </w:t>
+      </w:r>
+      <w:r>
+        <w:t>included. If available, also include extra information, such as Expert.TaxaSpeciesExpertise, Expert.Geographic</w:t>
+      </w:r>
+      <w:r>
+        <w:t>Scope, etc.</w:t>
       </w:r>
     </w:p>
     <w:p>
@@ -7833,23 +6688,7 @@
         </w:numPr>
       </w:pPr>
       <w:r>
-        <w:t xml:space="preserve">Ensure that </w:t>
-      </w:r>
-      <w:proofErr w:type="spellStart"/>
-      <w:r>
-        <w:t>Expert.PublishName</w:t>
-      </w:r>
-      <w:proofErr w:type="spellEnd"/>
-      <w:r>
-        <w:t xml:space="preserve"> and </w:t>
-      </w:r>
-      <w:proofErr w:type="spellStart"/>
-      <w:r>
-        <w:t>Expert.PublishComment</w:t>
-      </w:r>
-      <w:proofErr w:type="spellEnd"/>
-      <w:r>
-        <w:t xml:space="preserve"> are set appropriately for the range reviewers </w:t>
+        <w:t xml:space="preserve">Ensure that Expert.PublishName and Expert.PublishComment are set appropriately for the range reviewers </w:t>
       </w:r>
     </w:p>
     <w:p>
@@ -7912,7 +6751,6 @@
         <w:contextualSpacing/>
       </w:pPr>
       <w:r>
-        <w:lastRenderedPageBreak/>
         <w:t>To create an EBA</w:t>
       </w:r>
       <w:r>
@@ -7932,13 +6770,8 @@
       <w:r>
         <w:t xml:space="preserve"> and log in with </w:t>
       </w:r>
-      <w:proofErr w:type="spellStart"/>
-      <w:r>
-        <w:t>NatureServe</w:t>
-      </w:r>
-      <w:proofErr w:type="spellEnd"/>
-      <w:r>
-        <w:t xml:space="preserve"> Canada Portal credentials.</w:t>
+      <w:r>
+        <w:t>NatureServe Canada Portal credentials.</w:t>
       </w:r>
     </w:p>
     <w:p>
@@ -8217,15 +7050,7 @@
         <w:t xml:space="preserve">data gaps and/or bad data; compare the </w:t>
       </w:r>
       <w:r>
-        <w:t xml:space="preserve">map extent with the expected in </w:t>
-      </w:r>
-      <w:proofErr w:type="spellStart"/>
-      <w:r>
-        <w:t>NatureServe</w:t>
-      </w:r>
-      <w:proofErr w:type="spellEnd"/>
-      <w:r>
-        <w:t xml:space="preserve"> Explorer/Biotics 5, and if relevant, other sources such as the COSEWIC </w:t>
+        <w:t xml:space="preserve">map extent with the expected in NatureServe Explorer/Biotics 5, and if relevant, other sources such as the COSEWIC </w:t>
       </w:r>
       <w:r>
         <w:t>Assessment and Status Report, V</w:t>
@@ -8261,23 +7086,7 @@
         <w:t xml:space="preserve">Enter the </w:t>
       </w:r>
       <w:r>
-        <w:t>reviewers username (</w:t>
-      </w:r>
-      <w:proofErr w:type="spellStart"/>
-      <w:r>
-        <w:t>Expert.Username</w:t>
-      </w:r>
-      <w:proofErr w:type="spellEnd"/>
-      <w:r>
-        <w:t>) and the range map ID (</w:t>
-      </w:r>
-      <w:proofErr w:type="spellStart"/>
-      <w:r>
-        <w:t>RangeMap.RangeMapID</w:t>
-      </w:r>
-      <w:proofErr w:type="spellEnd"/>
-      <w:r>
-        <w:t>)</w:t>
+        <w:t>reviewers username (Expert.Username) and the range map ID (RangeMap.RangeMapID)</w:t>
       </w:r>
       <w:r>
         <w:t xml:space="preserve"> and save edits. </w:t>
@@ -8292,15 +7101,7 @@
         <w:contextualSpacing/>
       </w:pPr>
       <w:r>
-        <w:t xml:space="preserve">Ensure </w:t>
-      </w:r>
-      <w:proofErr w:type="spellStart"/>
-      <w:r>
-        <w:t>RangeMap.IncludeInEBARReviewer</w:t>
-      </w:r>
-      <w:proofErr w:type="spellEnd"/>
-      <w:r>
-        <w:t xml:space="preserve"> is set to 1.</w:t>
+        <w:t>Ensure RangeMap.IncludeInEBARReviewer is set to 1.</w:t>
       </w:r>
     </w:p>
     <w:p>
@@ -8386,6 +7187,7 @@
         <w:contextualSpacing/>
       </w:pPr>
       <w:r>
+        <w:lastRenderedPageBreak/>
         <w:t>Username and temporary password</w:t>
       </w:r>
     </w:p>
@@ -8463,21 +7265,7 @@
           <w:rPr>
             <w:rStyle w:val="Hyperlink"/>
           </w:rPr>
-          <w:t>OneDrive/EBAR/Project Communications/</w:t>
-        </w:r>
-        <w:proofErr w:type="spellStart"/>
-        <w:r>
-          <w:rPr>
-            <w:rStyle w:val="Hyperlink"/>
-          </w:rPr>
-          <w:t>Reviewer_Communications</w:t>
-        </w:r>
-        <w:proofErr w:type="spellEnd"/>
-        <w:r>
-          <w:rPr>
-            <w:rStyle w:val="Hyperlink"/>
-          </w:rPr>
-          <w:t>/</w:t>
+          <w:t>OneDrive/EBAR/Project Communications/Reviewer_Communications/</w:t>
         </w:r>
         <w:r>
           <w:rPr>
@@ -8490,11 +7278,7 @@
         <w:t xml:space="preserve">. The template can be tweaked as needed for new vs returning reviewers, </w:t>
       </w:r>
       <w:r>
-        <w:t xml:space="preserve">reviewers who have requested </w:t>
-      </w:r>
-      <w:r>
-        <w:lastRenderedPageBreak/>
-        <w:t xml:space="preserve">additional information before granting </w:t>
+        <w:t xml:space="preserve">reviewers who have requested additional information before granting </w:t>
       </w:r>
       <w:r>
         <w:t>permission to publish their name and/or comments, etc.</w:t>
@@ -8508,8 +7292,8 @@
       <w:r>
         <w:t>Species Sync Workflow</w:t>
       </w:r>
-      <w:bookmarkEnd w:id="37"/>
       <w:bookmarkEnd w:id="38"/>
+      <w:bookmarkEnd w:id="39"/>
       <w:bookmarkEnd w:id="42"/>
     </w:p>
     <w:p>
@@ -8538,15 +7322,7 @@
         <w:contextualSpacing/>
       </w:pPr>
       <w:r>
-        <w:t xml:space="preserve">Run Sync Species List KBA tool passing in the CSV file from the previous step. This syncs KBA fields for existing species and outputs a list of </w:t>
-      </w:r>
-      <w:proofErr w:type="spellStart"/>
-      <w:r>
-        <w:t>ElementNationalIDs</w:t>
-      </w:r>
-      <w:proofErr w:type="spellEnd"/>
-      <w:r>
-        <w:t xml:space="preserve"> for new species (i.e. those not in the EBAR database).</w:t>
+        <w:t>Run Sync Species List KBA tool passing in the CSV file from the previous step. This syncs KBA fields for existing species and outputs a list of ElementNationalIDs for new species (i.e. those not in the EBAR database).</w:t>
       </w:r>
     </w:p>
     <w:p>
@@ -8585,13 +7361,8 @@
         </w:r>
       </w:hyperlink>
       <w:r>
-        <w:t xml:space="preserve">) using a web browser and run the Biotics Species Download and Biotics Synonym Download queries (available at “OneDrive\EBAR\Data Mining\Species Prioritization\Biotics Sync”), passing in the </w:t>
-      </w:r>
-      <w:proofErr w:type="spellStart"/>
-      <w:r>
-        <w:t>ElementNationalID</w:t>
-      </w:r>
-      <w:proofErr w:type="spellEnd"/>
+        <w:t>) using a web browser and run the Biotics Species Download and Biotics Synonym Download queries (available at “OneDrive\EBAR\Data Mining\Species Prioritization\Biotics Sync”), passing in the ElementNationalID</w:t>
+      </w:r>
       <w:r>
         <w:t>(s)</w:t>
       </w:r>
@@ -8657,39 +7428,7 @@
         <w:contextualSpacing/>
       </w:pPr>
       <w:r>
-        <w:t xml:space="preserve">For tabular </w:t>
-      </w:r>
-      <w:proofErr w:type="spellStart"/>
-      <w:r>
-        <w:t>DatasetSourceTypes</w:t>
-      </w:r>
-      <w:proofErr w:type="spellEnd"/>
-      <w:r>
-        <w:t xml:space="preserve">, the Import Tabular Data tool uses field mappings defined in TabularFieldMapping.py to translate between the fields of the </w:t>
-      </w:r>
-      <w:proofErr w:type="spellStart"/>
-      <w:r>
-        <w:t>DatasetSource</w:t>
-      </w:r>
-      <w:proofErr w:type="spellEnd"/>
-      <w:r>
-        <w:t xml:space="preserve"> (GBIF, </w:t>
-      </w:r>
-      <w:proofErr w:type="spellStart"/>
-      <w:r>
-        <w:t>VertNet</w:t>
-      </w:r>
-      <w:proofErr w:type="spellEnd"/>
-      <w:r>
-        <w:t xml:space="preserve">, etc.) and the </w:t>
-      </w:r>
-      <w:proofErr w:type="spellStart"/>
-      <w:r>
-        <w:t>InputPoint</w:t>
-      </w:r>
-      <w:proofErr w:type="spellEnd"/>
-      <w:r>
-        <w:t xml:space="preserve"> table.</w:t>
+        <w:t>For tabular DatasetSourceTypes, the Import Tabular Data tool uses field mappings defined in TabularFieldMapping.py to translate between the fields of the DatasetSource (GBIF, VertNet, etc.) and the InputPoint table.</w:t>
       </w:r>
     </w:p>
     <w:p>
@@ -8701,39 +7440,7 @@
         <w:contextualSpacing/>
       </w:pPr>
       <w:r>
-        <w:t xml:space="preserve">For spatial </w:t>
-      </w:r>
-      <w:proofErr w:type="spellStart"/>
-      <w:r>
-        <w:t>DatasetSourceTypes</w:t>
-      </w:r>
-      <w:proofErr w:type="spellEnd"/>
-      <w:r>
-        <w:t xml:space="preserve">, the Import Spatial Data tools use field mappings defined in the </w:t>
-      </w:r>
-      <w:proofErr w:type="spellStart"/>
-      <w:r>
-        <w:t>DatasetSource</w:t>
-      </w:r>
-      <w:proofErr w:type="spellEnd"/>
-      <w:r>
-        <w:t xml:space="preserve"> table (field names ending with “Field”) to translate between the fields of the </w:t>
-      </w:r>
-      <w:proofErr w:type="spellStart"/>
-      <w:r>
-        <w:t>DatasetSource</w:t>
-      </w:r>
-      <w:proofErr w:type="spellEnd"/>
-      <w:r>
-        <w:t xml:space="preserve"> (provincial CDC, state NHP, etc.) and the </w:t>
-      </w:r>
-      <w:proofErr w:type="spellStart"/>
-      <w:r>
-        <w:t>InputPoint</w:t>
-      </w:r>
-      <w:proofErr w:type="spellEnd"/>
-      <w:r>
-        <w:t>/Line/Polygon tables.</w:t>
+        <w:t>For spatial DatasetSourceTypes, the Import Spatial Data tools use field mappings defined in the DatasetSource table (field names ending with “Field”) to translate between the fields of the DatasetSource (provincial CDC, state NHP, etc.) and the InputPoint/Line/Polygon tables.</w:t>
       </w:r>
     </w:p>
     <w:p>
@@ -8745,23 +7452,7 @@
         <w:contextualSpacing/>
       </w:pPr>
       <w:r>
-        <w:t xml:space="preserve">Spatial Datasets must also be given a </w:t>
-      </w:r>
-      <w:proofErr w:type="spellStart"/>
-      <w:r>
-        <w:t>DatasetType</w:t>
-      </w:r>
-      <w:proofErr w:type="spellEnd"/>
-      <w:r>
-        <w:t xml:space="preserve"> in the </w:t>
-      </w:r>
-      <w:proofErr w:type="spellStart"/>
-      <w:r>
-        <w:t>DatasetSource</w:t>
-      </w:r>
-      <w:proofErr w:type="spellEnd"/>
-      <w:r>
-        <w:t xml:space="preserve"> table, with values as follows:</w:t>
+        <w:t>Spatial Datasets must also be given a DatasetType in the DatasetSource table, with values as follows:</w:t>
       </w:r>
     </w:p>
     <w:p>
@@ -8797,15 +7488,7 @@
         <w:contextualSpacing/>
       </w:pPr>
       <w:r>
-        <w:t xml:space="preserve">Element Occurrences – point, line or polygon EOs from a </w:t>
-      </w:r>
-      <w:proofErr w:type="spellStart"/>
-      <w:r>
-        <w:t>NatureServe</w:t>
-      </w:r>
-      <w:proofErr w:type="spellEnd"/>
-      <w:r>
-        <w:t xml:space="preserve"> member program (CDC or NHP).</w:t>
+        <w:t>Element Occurrences – point, line or polygon EOs from a NatureServe member program (CDC or NHP).</w:t>
       </w:r>
     </w:p>
     <w:p>
@@ -8817,15 +7500,8 @@
         <w:contextualSpacing/>
       </w:pPr>
       <w:r>
-        <w:t xml:space="preserve">Habitat Suitability – polygon areas of suitable habitat from an authoritative source, such as a </w:t>
-      </w:r>
-      <w:proofErr w:type="spellStart"/>
-      <w:r>
-        <w:t>NatureServe</w:t>
-      </w:r>
-      <w:proofErr w:type="spellEnd"/>
-      <w:r>
-        <w:t xml:space="preserve"> HSM.</w:t>
+        <w:lastRenderedPageBreak/>
+        <w:t>Habitat Suitability – polygon areas of suitable habitat from an authoritative source, such as a NatureServe HSM.</w:t>
       </w:r>
     </w:p>
     <w:p>
@@ -8861,15 +7537,7 @@
         <w:contextualSpacing/>
       </w:pPr>
       <w:r>
-        <w:t xml:space="preserve">Source Features – point SFs from a </w:t>
-      </w:r>
-      <w:proofErr w:type="spellStart"/>
-      <w:r>
-        <w:t>NatureServe</w:t>
-      </w:r>
-      <w:proofErr w:type="spellEnd"/>
-      <w:r>
-        <w:t xml:space="preserve"> member program.</w:t>
+        <w:t>Source Features – point SFs from a NatureServe member program.</w:t>
       </w:r>
     </w:p>
     <w:p>
@@ -10996,58 +9664,58 @@
       </w:rPr>
     </w:lvl>
   </w:abstractNum>
-  <w:num w:numId="1">
+  <w:num w:numId="1" w16cid:durableId="1461919132">
     <w:abstractNumId w:val="13"/>
   </w:num>
-  <w:num w:numId="2">
+  <w:num w:numId="2" w16cid:durableId="906577008">
     <w:abstractNumId w:val="7"/>
   </w:num>
-  <w:num w:numId="3">
+  <w:num w:numId="3" w16cid:durableId="779641222">
     <w:abstractNumId w:val="3"/>
   </w:num>
-  <w:num w:numId="4">
+  <w:num w:numId="4" w16cid:durableId="1440182499">
     <w:abstractNumId w:val="1"/>
   </w:num>
-  <w:num w:numId="5">
+  <w:num w:numId="5" w16cid:durableId="2042238668">
     <w:abstractNumId w:val="11"/>
   </w:num>
-  <w:num w:numId="6">
+  <w:num w:numId="6" w16cid:durableId="1530726002">
     <w:abstractNumId w:val="10"/>
   </w:num>
-  <w:num w:numId="7">
+  <w:num w:numId="7" w16cid:durableId="988434677">
     <w:abstractNumId w:val="16"/>
   </w:num>
-  <w:num w:numId="8">
+  <w:num w:numId="8" w16cid:durableId="1771077558">
     <w:abstractNumId w:val="4"/>
   </w:num>
-  <w:num w:numId="9">
+  <w:num w:numId="9" w16cid:durableId="804657961">
     <w:abstractNumId w:val="6"/>
   </w:num>
-  <w:num w:numId="10">
+  <w:num w:numId="10" w16cid:durableId="524175174">
     <w:abstractNumId w:val="5"/>
   </w:num>
-  <w:num w:numId="11">
+  <w:num w:numId="11" w16cid:durableId="1535187631">
     <w:abstractNumId w:val="0"/>
   </w:num>
-  <w:num w:numId="12">
+  <w:num w:numId="12" w16cid:durableId="258568400">
     <w:abstractNumId w:val="12"/>
   </w:num>
-  <w:num w:numId="13">
+  <w:num w:numId="13" w16cid:durableId="245383516">
     <w:abstractNumId w:val="8"/>
   </w:num>
-  <w:num w:numId="14">
+  <w:num w:numId="14" w16cid:durableId="388380207">
     <w:abstractNumId w:val="17"/>
   </w:num>
-  <w:num w:numId="15">
+  <w:num w:numId="15" w16cid:durableId="1655177843">
     <w:abstractNumId w:val="2"/>
   </w:num>
-  <w:num w:numId="16">
+  <w:num w:numId="16" w16cid:durableId="2015260685">
     <w:abstractNumId w:val="15"/>
   </w:num>
-  <w:num w:numId="17">
+  <w:num w:numId="17" w16cid:durableId="744959265">
     <w:abstractNumId w:val="9"/>
   </w:num>
-  <w:num w:numId="18">
+  <w:num w:numId="18" w16cid:durableId="1944531522">
     <w:abstractNumId w:val="14"/>
   </w:num>
 </w:numbering>

</xml_diff>